<commit_message>
Avancement du rapport, clean du python suite
</commit_message>
<xml_diff>
--- a/Rapport/rapport.docx
+++ b/Rapport/rapport.docx
@@ -1,6 +1,6 @@
 
 <file path=word/document.xml><?xml version="1.0" encoding="utf-8"?>
-<w:document xmlns:wpc="http://schemas.microsoft.com/office/word/2010/wordprocessingCanvas" xmlns:mo="http://schemas.microsoft.com/office/mac/office/2008/main" xmlns:mc="http://schemas.openxmlformats.org/markup-compatibility/2006" xmlns:mv="urn:schemas-microsoft-com:mac:vml" xmlns:o="urn:schemas-microsoft-com:office:office" xmlns:r="http://schemas.openxmlformats.org/officeDocument/2006/relationships" xmlns:m="http://schemas.openxmlformats.org/officeDocument/2006/math" xmlns:v="urn:schemas-microsoft-com:vml" xmlns:wp14="http://schemas.microsoft.com/office/word/2010/wordprocessingDrawing" xmlns:wp="http://schemas.openxmlformats.org/drawingml/2006/wordprocessingDrawing" xmlns:w10="urn:schemas-microsoft-com:office:word" xmlns:w="http://schemas.openxmlformats.org/wordprocessingml/2006/main" xmlns:w14="http://schemas.microsoft.com/office/word/2010/wordml" xmlns:w15="http://schemas.microsoft.com/office/word/2012/wordml" xmlns:wpg="http://schemas.microsoft.com/office/word/2010/wordprocessingGroup" xmlns:wpi="http://schemas.microsoft.com/office/word/2010/wordprocessingInk" xmlns:wne="http://schemas.microsoft.com/office/word/2006/wordml" xmlns:wps="http://schemas.microsoft.com/office/word/2010/wordprocessingShape" mc:Ignorable="w14 w15 wp14">
+<w:document xmlns:wpc="http://schemas.microsoft.com/office/word/2010/wordprocessingCanvas" xmlns:cx="http://schemas.microsoft.com/office/drawing/2014/chartex" xmlns:cx1="http://schemas.microsoft.com/office/drawing/2015/9/8/chartex" xmlns:cx2="http://schemas.microsoft.com/office/drawing/2015/10/21/chartex" xmlns:mc="http://schemas.openxmlformats.org/markup-compatibility/2006" xmlns:o="urn:schemas-microsoft-com:office:office" xmlns:r="http://schemas.openxmlformats.org/officeDocument/2006/relationships" xmlns:m="http://schemas.openxmlformats.org/officeDocument/2006/math" xmlns:v="urn:schemas-microsoft-com:vml" xmlns:wp14="http://schemas.microsoft.com/office/word/2010/wordprocessingDrawing" xmlns:wp="http://schemas.openxmlformats.org/drawingml/2006/wordprocessingDrawing" xmlns:w10="urn:schemas-microsoft-com:office:word" xmlns:w="http://schemas.openxmlformats.org/wordprocessingml/2006/main" xmlns:w14="http://schemas.microsoft.com/office/word/2010/wordml" xmlns:w15="http://schemas.microsoft.com/office/word/2012/wordml" xmlns:w16se="http://schemas.microsoft.com/office/word/2015/wordml/symex" xmlns:wpg="http://schemas.microsoft.com/office/word/2010/wordprocessingGroup" xmlns:wpi="http://schemas.microsoft.com/office/word/2010/wordprocessingInk" xmlns:wne="http://schemas.microsoft.com/office/word/2006/wordml" xmlns:wps="http://schemas.microsoft.com/office/word/2010/wordprocessingShape" mc:Ignorable="w14 w15 w16se wp14">
   <w:body>
     <w:p>
       <w:pPr>
@@ -33,21 +33,8 @@
       <w:pPr>
         <w:pStyle w:val="Style3"/>
       </w:pPr>
-      <w:proofErr w:type="spellStart"/>
-      <w:r>
-        <w:t>Raed</w:t>
-      </w:r>
-      <w:proofErr w:type="spellEnd"/>
-      <w:r>
-        <w:t xml:space="preserve"> </w:t>
-      </w:r>
-      <w:proofErr w:type="spellStart"/>
-      <w:r>
-        <w:t>Abdennadher</w:t>
-      </w:r>
-      <w:proofErr w:type="spellEnd"/>
-      <w:r>
-        <w:t xml:space="preserve"> – Orphée Antoniadis – Steven Liatti</w:t>
+      <w:r>
+        <w:t>Raed Abdennadher – Orphée Antoniadis – Steven Liatti</w:t>
       </w:r>
     </w:p>
     <w:p>
@@ -731,9 +718,6 @@
     </w:p>
     <w:p/>
     <w:p>
-      <w:pPr>
-        <w:jc w:val="both"/>
-      </w:pPr>
       <w:r>
         <w:t xml:space="preserve">Dans le cadre </w:t>
       </w:r>
@@ -750,50 +734,25 @@
     <w:p/>
     <w:p>
       <w:pPr>
-        <w:jc w:val="both"/>
         <w:rPr>
           <w:noProof/>
           <w:lang w:eastAsia="fr-FR"/>
         </w:rPr>
       </w:pPr>
       <w:r>
-        <w:t xml:space="preserve">Nous avons donc imaginé placer un </w:t>
-      </w:r>
-      <w:proofErr w:type="spellStart"/>
-      <w:r>
-        <w:t>SensorTag</w:t>
-      </w:r>
-      <w:proofErr w:type="spellEnd"/>
-      <w:r>
-        <w:t xml:space="preserve"> servant de capteur de température à l’extérieur et un autre à l’intérieur servant aussi de capteur de température mais aussi de capteur de luminosité. Vient s’ajouter aux </w:t>
+        <w:t xml:space="preserve">Nous avons donc imaginé placer un SensorTag servant de capteur de température à l’extérieur et un autre à l’intérieur servant aussi de capteur de température mais aussi de capteur de luminosité. Vient s’ajouter aux </w:t>
       </w:r>
       <w:r>
         <w:t>deux</w:t>
       </w:r>
       <w:r>
-        <w:t xml:space="preserve"> </w:t>
-      </w:r>
-      <w:proofErr w:type="spellStart"/>
-      <w:r>
-        <w:t>SensorTags</w:t>
-      </w:r>
-      <w:proofErr w:type="spellEnd"/>
-      <w:r>
-        <w:t xml:space="preserve">, un anémomètre pour la </w:t>
+        <w:t xml:space="preserve"> SensorTags, un anémomètre pour la </w:t>
       </w:r>
       <w:r>
         <w:t xml:space="preserve">capture de la vitesse du vent. </w:t>
       </w:r>
       <w:r>
-        <w:t xml:space="preserve"> Les </w:t>
-      </w:r>
-      <w:proofErr w:type="spellStart"/>
-      <w:r>
-        <w:t>SensorTags</w:t>
-      </w:r>
-      <w:proofErr w:type="spellEnd"/>
-      <w:r>
-        <w:t xml:space="preserve"> communiquent par Bluetooth, il a donc fallu utiliser un module BLE connectable directement sur la Waspmote. L’anémomètre est directement branché sur un port analogique de la carte. Les données reçues sont ensuite envoyées par wifi sur un serveur distant sur lequel un utilisateur peut se connecter et voir les données sous la forme de graphiques. L’utilisateur peut aussi choisir de mettre le système en mode manuel et contrôler l’ouverture des fenêtres et des stores directement depuis une interface web.</w:t>
+        <w:t xml:space="preserve"> Les SensorTags communiquent par Bluetooth, il a donc fallu utiliser un module BLE connectable directement sur la Waspmote. L’anémomètre est directement branché sur un port analogique de la carte. Les données reçues sont ensuite envoyées par wifi sur un serveur distant sur lequel un utilisateur peut se connecter et voir les données sous la forme de graphiques. L’utilisateur peut aussi choisir de mettre le système en mode manuel et contrôler l’ouverture des fenêtres et des stores directement depuis une interface web.</w:t>
       </w:r>
       <w:r>
         <w:rPr>
@@ -805,7 +764,6 @@
     </w:p>
     <w:p>
       <w:pPr>
-        <w:jc w:val="both"/>
         <w:rPr>
           <w:noProof/>
           <w:lang w:eastAsia="fr-FR"/>
@@ -814,7 +772,6 @@
     </w:p>
     <w:p>
       <w:pPr>
-        <w:jc w:val="both"/>
         <w:rPr>
           <w:noProof/>
           <w:lang w:eastAsia="fr-FR"/>
@@ -823,7 +780,6 @@
     </w:p>
     <w:p>
       <w:pPr>
-        <w:jc w:val="both"/>
         <w:rPr>
           <w:noProof/>
           <w:lang w:eastAsia="fr-FR"/>
@@ -832,7 +788,7 @@
       <w:r>
         <w:rPr>
           <w:noProof/>
-          <w:lang w:eastAsia="fr-FR"/>
+          <w:lang w:val="fr-CH" w:eastAsia="fr-CH"/>
         </w:rPr>
         <w:drawing>
           <wp:inline distT="0" distB="0" distL="0" distR="0" wp14:anchorId="06DF61AA" wp14:editId="7AF3A762">
@@ -892,14 +848,27 @@
       <w:r>
         <w:t xml:space="preserve">Figure </w:t>
       </w:r>
-      <w:fldSimple w:instr=" SEQ Figure \* ARABIC ">
-        <w:r>
-          <w:rPr>
-            <w:noProof/>
-          </w:rPr>
-          <w:t>1</w:t>
-        </w:r>
-      </w:fldSimple>
+      <w:r>
+        <w:fldChar w:fldCharType="begin"/>
+      </w:r>
+      <w:r>
+        <w:instrText xml:space="preserve"> SEQ Figure \* ARABIC </w:instrText>
+      </w:r>
+      <w:r>
+        <w:fldChar w:fldCharType="separate"/>
+      </w:r>
+      <w:r>
+        <w:rPr>
+          <w:noProof/>
+        </w:rPr>
+        <w:t>1</w:t>
+      </w:r>
+      <w:r>
+        <w:rPr>
+          <w:noProof/>
+        </w:rPr>
+        <w:fldChar w:fldCharType="end"/>
+      </w:r>
       <w:r>
         <w:t xml:space="preserve">: Schéma </w:t>
       </w:r>
@@ -942,19 +911,8 @@
       <w:bookmarkEnd w:id="2"/>
     </w:p>
     <w:p>
-      <w:pPr>
-        <w:jc w:val="both"/>
-      </w:pPr>
-      <w:r>
-        <w:t xml:space="preserve">Pour récupérer les données reçues par les </w:t>
-      </w:r>
-      <w:proofErr w:type="spellStart"/>
-      <w:r>
-        <w:t>SensorTags</w:t>
-      </w:r>
-      <w:proofErr w:type="spellEnd"/>
-      <w:r>
-        <w:t>, nous avons d’abord utilisé le code d’exemple de l’éditeur Waspmote de connexion Bluetooth par le module BLE. Nous avons juste eu à retrouver les adresses MAC des senseurs po</w:t>
+      <w:r>
+        <w:t>Pour récupérer les données reçues par les SensorTags, nous avons d’abord utilisé le code d’exemple de l’éditeur Waspmote de connexion Bluetooth par le module BLE. Nous avons juste eu à retrouver les adresses MAC des senseurs po</w:t>
       </w:r>
       <w:r>
         <w:t>ur pouvoir se connecter dessus.</w:t>
@@ -966,14 +924,9 @@
         <w:t>ne seule valeur au serveur.</w:t>
       </w:r>
     </w:p>
-    <w:p>
-      <w:pPr>
-        <w:jc w:val="both"/>
-      </w:pPr>
-    </w:p>
-    <w:p>
-      <w:pPr>
-        <w:jc w:val="both"/>
+    <w:p/>
+    <w:p>
+      <w:pPr>
         <w:rPr>
           <w:rFonts w:eastAsiaTheme="minorEastAsia"/>
         </w:rPr>
@@ -1019,7 +972,6 @@
     </w:p>
     <w:p>
       <w:pPr>
-        <w:jc w:val="both"/>
         <w:rPr>
           <w:rFonts w:eastAsiaTheme="minorEastAsia"/>
         </w:rPr>
@@ -1036,9 +988,6 @@
       <w:bookmarkEnd w:id="3"/>
     </w:p>
     <w:p>
-      <w:pPr>
-        <w:jc w:val="both"/>
-      </w:pPr>
       <w:r>
         <w:t xml:space="preserve">Pour la communication par WiFi entre la Waspmote et le serveur, nous avons été </w:t>
       </w:r>
@@ -1075,12 +1024,17 @@
       <w:r>
         <w:t>i).</w:t>
       </w:r>
-    </w:p>
-    <w:p>
-      <w:pPr>
-        <w:jc w:val="both"/>
-      </w:pPr>
-    </w:p>
+      <w:r>
+        <w:t xml:space="preserve"> L’host</w:t>
+      </w:r>
+      <w:r>
+        <w:t xml:space="preserve"> du WiFly est le serveur</w:t>
+      </w:r>
+      <w:r>
+        <w:t>.</w:t>
+      </w:r>
+    </w:p>
+    <w:p/>
     <w:p>
       <w:pPr>
         <w:pStyle w:val="MonTitre2"/>
@@ -1092,9 +1046,6 @@
       <w:bookmarkEnd w:id="4"/>
     </w:p>
     <w:p>
-      <w:pPr>
-        <w:jc w:val="both"/>
-      </w:pPr>
       <w:r>
         <w:t>Les données étant lues et envoyées, nous</w:t>
       </w:r>
@@ -1105,15 +1056,8 @@
         <w:t xml:space="preserve"> Une simple comparaison entre la température intérieure et extérieure a finalement suffi. Si la température intérieure est supérieure à la température extérieure mais aussi supérieure ou égale à 25°C, la fenêtre s’ouvre. De plus, nous avons rajouté la condition du vent. S’il y a du vent, la fenêtre s’ouvre, même si la température extérieure est plus élevée. </w:t>
       </w:r>
     </w:p>
-    <w:p>
-      <w:pPr>
-        <w:jc w:val="both"/>
-      </w:pPr>
-    </w:p>
-    <w:p>
-      <w:pPr>
-        <w:jc w:val="both"/>
-      </w:pPr>
+    <w:p/>
+    <w:p>
       <w:r>
         <w:t>Pour l’ouverture des stores nous avons fixé un seuil d’intensité lumineuse. Si l’intensité lumineuse est trop basse comparée à ce seuil (plus de 10 lux de différence), les stores s’ouvrent jusqu’à ce que le seuil soit atteint. Si le seuil n’est jamais atteint, les stores s’ouvrent complètement</w:t>
       </w:r>
@@ -1148,12 +1092,12 @@
       <w:r>
         <w:rPr>
           <w:noProof/>
-          <w:lang w:eastAsia="fr-FR"/>
+          <w:lang w:val="fr-CH" w:eastAsia="fr-CH"/>
         </w:rPr>
         <w:drawing>
-          <wp:inline distT="0" distB="0" distL="0" distR="0" wp14:anchorId="26D40786" wp14:editId="0C078A01">
-            <wp:extent cx="5753100" cy="3302000"/>
-            <wp:effectExtent l="0" t="0" r="12700" b="0"/>
+          <wp:inline distT="0" distB="0" distL="0" distR="0" wp14:anchorId="26D40786" wp14:editId="087BF2E7">
+            <wp:extent cx="5893737" cy="3382719"/>
+            <wp:effectExtent l="0" t="0" r="0" b="8255"/>
             <wp:docPr id="26" name="Image 26" descr="../../../../../Downloads/schem_elec.pn"/>
             <wp:cNvGraphicFramePr>
               <a:graphicFrameLocks xmlns:a="http://schemas.openxmlformats.org/drawingml/2006/main" noChangeAspect="1"/>
@@ -1183,7 +1127,7 @@
                   <pic:spPr bwMode="auto">
                     <a:xfrm>
                       <a:off x="0" y="0"/>
-                      <a:ext cx="5753100" cy="3302000"/>
+                      <a:ext cx="5898338" cy="3385360"/>
                     </a:xfrm>
                     <a:prstGeom prst="rect">
                       <a:avLst/>
@@ -1208,14 +1152,27 @@
       <w:r>
         <w:t xml:space="preserve">Figure </w:t>
       </w:r>
-      <w:fldSimple w:instr=" SEQ Figure \* ARABIC ">
-        <w:r>
-          <w:rPr>
-            <w:noProof/>
-          </w:rPr>
-          <w:t>2</w:t>
-        </w:r>
-      </w:fldSimple>
+      <w:r>
+        <w:fldChar w:fldCharType="begin"/>
+      </w:r>
+      <w:r>
+        <w:instrText xml:space="preserve"> SEQ Figure \* ARABIC </w:instrText>
+      </w:r>
+      <w:r>
+        <w:fldChar w:fldCharType="separate"/>
+      </w:r>
+      <w:r>
+        <w:rPr>
+          <w:noProof/>
+        </w:rPr>
+        <w:t>2</w:t>
+      </w:r>
+      <w:r>
+        <w:rPr>
+          <w:noProof/>
+        </w:rPr>
+        <w:fldChar w:fldCharType="end"/>
+      </w:r>
       <w:r>
         <w:t>: Schéma électrique</w:t>
       </w:r>
@@ -1235,7 +1192,6 @@
       </w:r>
       <w:bookmarkEnd w:id="6"/>
     </w:p>
-    <w:p/>
     <w:p>
       <w:pPr>
         <w:pStyle w:val="MonTitre2"/>
@@ -1263,77 +1219,124 @@
     </w:p>
     <w:p>
       <w:r>
-        <w:t>Nous avons utilisé python pour ouvrir le</w:t>
-      </w:r>
-      <w:r>
-        <w:t>s</w:t>
-      </w:r>
-      <w:r>
-        <w:t xml:space="preserve"> socket</w:t>
-      </w:r>
-      <w:r>
-        <w:t>s</w:t>
-      </w:r>
-      <w:r>
-        <w:t xml:space="preserve"> communicant</w:t>
-      </w:r>
-      <w:r>
-        <w:t>s</w:t>
-      </w:r>
-      <w:r>
-        <w:t xml:space="preserve"> avec la Waspmote</w:t>
-      </w:r>
-      <w:r>
-        <w:t xml:space="preserve"> et le serveur web</w:t>
-      </w:r>
-      <w:r>
-        <w:t>.</w:t>
-      </w:r>
-      <w:r>
-        <w:t xml:space="preserve"> Pour celui de la Waspmote, nous avions initialement essayé</w:t>
+        <w:t xml:space="preserve">Nous avons utilisé python pour ouvrir </w:t>
+      </w:r>
+      <w:r>
+        <w:t>un</w:t>
+      </w:r>
+      <w:r>
+        <w:t xml:space="preserve"> socket communicant avec la Waspmote</w:t>
+      </w:r>
+      <w:r>
+        <w:t xml:space="preserve"> et </w:t>
+      </w:r>
+      <w:r>
+        <w:t>une communication avec la base de données.</w:t>
+      </w:r>
+      <w:r>
+        <w:t xml:space="preserve"> Pour le socket</w:t>
+      </w:r>
+      <w:r>
+        <w:t xml:space="preserve"> de la Waspmote, nous avions initialement essayé en PHP, mais le socket ne recevait rien (sûrement un mauvais code de notre part).</w:t>
+      </w:r>
+      <w:r>
+        <w:t xml:space="preserve"> </w:t>
+      </w:r>
+      <w:r>
+        <w:t>Le cod</w:t>
+      </w:r>
+      <w:r>
+        <w:t xml:space="preserve">e python se divise en 3 threads (car nous devons en même temps recevoir les données de la Waspmote, les envoyer et les enregistrer en base de données) </w:t>
+      </w:r>
+      <w:r>
+        <w:t xml:space="preserve">: un thread principal enregistrant </w:t>
+      </w:r>
+      <w:r>
+        <w:t xml:space="preserve">la moyenne des </w:t>
+      </w:r>
+      <w:r>
+        <w:t>valeurs de température, lumière et vent toutes les 10 minutes, un autre thread</w:t>
+      </w:r>
+      <w:r>
+        <w:t xml:space="preserve"> ouvrant un socket écoutant la Waspmote et un dernier lié à la base de données.</w:t>
+      </w:r>
+      <w:r>
+        <w:t xml:space="preserve"> </w:t>
+      </w:r>
+      <w:r>
+        <w:t>L</w:t>
+      </w:r>
+      <w:r>
+        <w:t xml:space="preserve">e </w:t>
+      </w:r>
+      <w:r>
+        <w:t xml:space="preserve">thread avec le </w:t>
+      </w:r>
+      <w:r>
+        <w:t xml:space="preserve">socket </w:t>
+      </w:r>
+      <w:r>
+        <w:t xml:space="preserve">qui </w:t>
+      </w:r>
+      <w:r>
+        <w:t xml:space="preserve">écoute </w:t>
+      </w:r>
+      <w:r>
+        <w:t>la Waspmote fonctionne ainsi : s</w:t>
+      </w:r>
+      <w:r>
+        <w:t>i le mode automatique est actif et qu’un changement d’état (fenêtre, store) est détecté, il enregistre en base de données</w:t>
+      </w:r>
+      <w:r>
+        <w:t xml:space="preserve"> les changements à la date et heure donnée. </w:t>
+      </w:r>
+      <w:r>
+        <w:t xml:space="preserve">Le dernier thread sonde la base de données : si l’état inscrit en base diffère de l’état actuel (envoyé depuis la Waspmote), </w:t>
+      </w:r>
+      <w:r>
+        <w:t>cela</w:t>
+      </w:r>
+      <w:r>
+        <w:t xml:space="preserve"> veut dire qu’il y a eu action de l’utilisateur et qu’il faut transmettre les changements.</w:t>
+      </w:r>
+      <w:r>
+        <w:t xml:space="preserve"> Pour se partager les données entre le thread principal et celui écoutant la Waspmote nous avons utilisé une Queue.</w:t>
+      </w:r>
+    </w:p>
+    <w:p/>
+    <w:p>
+      <w:pPr>
+        <w:pStyle w:val="MonTitre2"/>
+      </w:pPr>
+      <w:r>
+        <w:lastRenderedPageBreak/>
+        <w:t>Base de données</w:t>
+      </w:r>
+    </w:p>
+    <w:p>
+      <w:r>
+        <w:t>Nous avons utilisé une base de données MySQL pour stocker nos données. Nous avons utilisé MySQL Workbench pour « dessiner » nos schémas et générer le code SQL. Nous possédons trois tables : une table « data », qui stocke les valeurs de température, luminosité, vent, date et heure, une autre « state » qui stocke l’état actuel du système (mode auto/manuel, ouverture/fermeture des fenêtres et stores) ainsi que l’utilisateur ayant déclenché l’action.</w:t>
+      </w:r>
+      <w:r>
+        <w:t xml:space="preserve"> La dernière table stocke les utilisateurs avec leur nom, mot de passe et rôle (admin/user).</w:t>
       </w:r>
       <w:bookmarkStart w:id="7" w:name="_GoBack"/>
       <w:bookmarkEnd w:id="7"/>
-      <w:r>
-        <w:t xml:space="preserve"> en PHP, mais le socket ne recevait rien (sûrement un mauvais code de notre part).</w:t>
-      </w:r>
-      <w:r>
-        <w:t xml:space="preserve"> </w:t>
-      </w:r>
-      <w:r>
-        <w:t>Le code python se divise en 3 threads : un thread principal enregistrant les valeurs de température, lumière et vent toutes les 10 minutes, un autre thread</w:t>
-      </w:r>
-      <w:r>
-        <w:t xml:space="preserve"> ouvrant un socket écoutant la Waspmote et un dernier lié à la base de données.</w:t>
-      </w:r>
-      <w:r>
-        <w:t xml:space="preserve"> </w:t>
-      </w:r>
-      <w:r>
-        <w:t>L</w:t>
-      </w:r>
-      <w:r>
-        <w:t xml:space="preserve">e socket </w:t>
-      </w:r>
-      <w:r>
-        <w:t xml:space="preserve">qui </w:t>
-      </w:r>
-      <w:r>
-        <w:t xml:space="preserve">écoute </w:t>
-      </w:r>
-      <w:r>
-        <w:t>la Waspmote fonctionne ainsi : s</w:t>
-      </w:r>
-      <w:r>
-        <w:t>i le mode automatique est actif et qu’un changement d’état (fenêtre, store) est détecté, il enregistre en base de données</w:t>
-      </w:r>
-      <w:r>
-        <w:t xml:space="preserve"> les changements à la date et heure donnée. Un autre socket </w:t>
-      </w:r>
-    </w:p>
+    </w:p>
+    <w:p/>
+    <w:p>
+      <w:pPr>
+        <w:pStyle w:val="MonTitre2"/>
+      </w:pPr>
+      <w:r>
+        <w:t>Code PHP</w:t>
+      </w:r>
+    </w:p>
+    <w:p/>
     <w:sectPr>
       <w:footerReference w:type="even" r:id="rId10"/>
       <w:footerReference w:type="default" r:id="rId11"/>
+      <w:footerReference w:type="first" r:id="rId12"/>
       <w:pgSz w:w="11900" w:h="16840"/>
       <w:pgMar w:top="1417" w:right="1417" w:bottom="1417" w:left="1417" w:header="708" w:footer="708" w:gutter="0"/>
       <w:cols w:space="708"/>
@@ -1345,7 +1348,7 @@
 </file>
 
 <file path=word/endnotes.xml><?xml version="1.0" encoding="utf-8"?>
-<w:endnotes xmlns:wpc="http://schemas.microsoft.com/office/word/2010/wordprocessingCanvas" xmlns:mo="http://schemas.microsoft.com/office/mac/office/2008/main" xmlns:mc="http://schemas.openxmlformats.org/markup-compatibility/2006" xmlns:mv="urn:schemas-microsoft-com:mac:vml" xmlns:o="urn:schemas-microsoft-com:office:office" xmlns:r="http://schemas.openxmlformats.org/officeDocument/2006/relationships" xmlns:m="http://schemas.openxmlformats.org/officeDocument/2006/math" xmlns:v="urn:schemas-microsoft-com:vml" xmlns:wp14="http://schemas.microsoft.com/office/word/2010/wordprocessingDrawing" xmlns:wp="http://schemas.openxmlformats.org/drawingml/2006/wordprocessingDrawing" xmlns:w10="urn:schemas-microsoft-com:office:word" xmlns:w="http://schemas.openxmlformats.org/wordprocessingml/2006/main" xmlns:w14="http://schemas.microsoft.com/office/word/2010/wordml" xmlns:w15="http://schemas.microsoft.com/office/word/2012/wordml" xmlns:wpg="http://schemas.microsoft.com/office/word/2010/wordprocessingGroup" xmlns:wpi="http://schemas.microsoft.com/office/word/2010/wordprocessingInk" xmlns:wne="http://schemas.microsoft.com/office/word/2006/wordml" xmlns:wps="http://schemas.microsoft.com/office/word/2010/wordprocessingShape" mc:Ignorable="w14 w15 wp14">
+<w:endnotes xmlns:wpc="http://schemas.microsoft.com/office/word/2010/wordprocessingCanvas" xmlns:cx="http://schemas.microsoft.com/office/drawing/2014/chartex" xmlns:cx1="http://schemas.microsoft.com/office/drawing/2015/9/8/chartex" xmlns:cx2="http://schemas.microsoft.com/office/drawing/2015/10/21/chartex" xmlns:mc="http://schemas.openxmlformats.org/markup-compatibility/2006" xmlns:o="urn:schemas-microsoft-com:office:office" xmlns:r="http://schemas.openxmlformats.org/officeDocument/2006/relationships" xmlns:m="http://schemas.openxmlformats.org/officeDocument/2006/math" xmlns:v="urn:schemas-microsoft-com:vml" xmlns:wp14="http://schemas.microsoft.com/office/word/2010/wordprocessingDrawing" xmlns:wp="http://schemas.openxmlformats.org/drawingml/2006/wordprocessingDrawing" xmlns:w10="urn:schemas-microsoft-com:office:word" xmlns:w="http://schemas.openxmlformats.org/wordprocessingml/2006/main" xmlns:w14="http://schemas.microsoft.com/office/word/2010/wordml" xmlns:w15="http://schemas.microsoft.com/office/word/2012/wordml" xmlns:w16se="http://schemas.microsoft.com/office/word/2015/wordml/symex" xmlns:wpg="http://schemas.microsoft.com/office/word/2010/wordprocessingGroup" xmlns:wpi="http://schemas.microsoft.com/office/word/2010/wordprocessingInk" xmlns:wne="http://schemas.microsoft.com/office/word/2006/wordml" xmlns:wps="http://schemas.microsoft.com/office/word/2010/wordprocessingShape" mc:Ignorable="w14 w15 w16se wp14">
   <w:endnote w:type="separator" w:id="-1">
     <w:p>
       <w:r>
@@ -1364,7 +1367,7 @@
 </file>
 
 <file path=word/footer1.xml><?xml version="1.0" encoding="utf-8"?>
-<w:ftr xmlns:wpc="http://schemas.microsoft.com/office/word/2010/wordprocessingCanvas" xmlns:mo="http://schemas.microsoft.com/office/mac/office/2008/main" xmlns:mc="http://schemas.openxmlformats.org/markup-compatibility/2006" xmlns:mv="urn:schemas-microsoft-com:mac:vml" xmlns:o="urn:schemas-microsoft-com:office:office" xmlns:r="http://schemas.openxmlformats.org/officeDocument/2006/relationships" xmlns:m="http://schemas.openxmlformats.org/officeDocument/2006/math" xmlns:v="urn:schemas-microsoft-com:vml" xmlns:wp14="http://schemas.microsoft.com/office/word/2010/wordprocessingDrawing" xmlns:wp="http://schemas.openxmlformats.org/drawingml/2006/wordprocessingDrawing" xmlns:w10="urn:schemas-microsoft-com:office:word" xmlns:w="http://schemas.openxmlformats.org/wordprocessingml/2006/main" xmlns:w14="http://schemas.microsoft.com/office/word/2010/wordml" xmlns:w15="http://schemas.microsoft.com/office/word/2012/wordml" xmlns:wpg="http://schemas.microsoft.com/office/word/2010/wordprocessingGroup" xmlns:wpi="http://schemas.microsoft.com/office/word/2010/wordprocessingInk" xmlns:wne="http://schemas.microsoft.com/office/word/2006/wordml" xmlns:wps="http://schemas.microsoft.com/office/word/2010/wordprocessingShape" mc:Ignorable="w14 w15 wp14">
+<w:ftr xmlns:wpc="http://schemas.microsoft.com/office/word/2010/wordprocessingCanvas" xmlns:cx="http://schemas.microsoft.com/office/drawing/2014/chartex" xmlns:cx1="http://schemas.microsoft.com/office/drawing/2015/9/8/chartex" xmlns:cx2="http://schemas.microsoft.com/office/drawing/2015/10/21/chartex" xmlns:mc="http://schemas.openxmlformats.org/markup-compatibility/2006" xmlns:o="urn:schemas-microsoft-com:office:office" xmlns:r="http://schemas.openxmlformats.org/officeDocument/2006/relationships" xmlns:m="http://schemas.openxmlformats.org/officeDocument/2006/math" xmlns:v="urn:schemas-microsoft-com:vml" xmlns:wp14="http://schemas.microsoft.com/office/word/2010/wordprocessingDrawing" xmlns:wp="http://schemas.openxmlformats.org/drawingml/2006/wordprocessingDrawing" xmlns:w10="urn:schemas-microsoft-com:office:word" xmlns:w="http://schemas.openxmlformats.org/wordprocessingml/2006/main" xmlns:w14="http://schemas.microsoft.com/office/word/2010/wordml" xmlns:w15="http://schemas.microsoft.com/office/word/2012/wordml" xmlns:w16se="http://schemas.microsoft.com/office/word/2015/wordml/symex" xmlns:wpg="http://schemas.microsoft.com/office/word/2010/wordprocessingGroup" xmlns:wpi="http://schemas.microsoft.com/office/word/2010/wordprocessingInk" xmlns:wne="http://schemas.microsoft.com/office/word/2006/wordml" xmlns:wps="http://schemas.microsoft.com/office/word/2010/wordprocessingShape" mc:Ignorable="w14 w15 w16se wp14">
   <w:p>
     <w:pPr>
       <w:pStyle w:val="Pieddepage"/>
@@ -1402,7 +1405,7 @@
 </file>
 
 <file path=word/footer2.xml><?xml version="1.0" encoding="utf-8"?>
-<w:ftr xmlns:wpc="http://schemas.microsoft.com/office/word/2010/wordprocessingCanvas" xmlns:mo="http://schemas.microsoft.com/office/mac/office/2008/main" xmlns:mc="http://schemas.openxmlformats.org/markup-compatibility/2006" xmlns:mv="urn:schemas-microsoft-com:mac:vml" xmlns:o="urn:schemas-microsoft-com:office:office" xmlns:r="http://schemas.openxmlformats.org/officeDocument/2006/relationships" xmlns:m="http://schemas.openxmlformats.org/officeDocument/2006/math" xmlns:v="urn:schemas-microsoft-com:vml" xmlns:wp14="http://schemas.microsoft.com/office/word/2010/wordprocessingDrawing" xmlns:wp="http://schemas.openxmlformats.org/drawingml/2006/wordprocessingDrawing" xmlns:w10="urn:schemas-microsoft-com:office:word" xmlns:w="http://schemas.openxmlformats.org/wordprocessingml/2006/main" xmlns:w14="http://schemas.microsoft.com/office/word/2010/wordml" xmlns:w15="http://schemas.microsoft.com/office/word/2012/wordml" xmlns:wpg="http://schemas.microsoft.com/office/word/2010/wordprocessingGroup" xmlns:wpi="http://schemas.microsoft.com/office/word/2010/wordprocessingInk" xmlns:wne="http://schemas.microsoft.com/office/word/2006/wordml" xmlns:wps="http://schemas.microsoft.com/office/word/2010/wordprocessingShape" mc:Ignorable="w14 w15 wp14">
+<w:ftr xmlns:wpc="http://schemas.microsoft.com/office/word/2010/wordprocessingCanvas" xmlns:cx="http://schemas.microsoft.com/office/drawing/2014/chartex" xmlns:cx1="http://schemas.microsoft.com/office/drawing/2015/9/8/chartex" xmlns:cx2="http://schemas.microsoft.com/office/drawing/2015/10/21/chartex" xmlns:mc="http://schemas.openxmlformats.org/markup-compatibility/2006" xmlns:o="urn:schemas-microsoft-com:office:office" xmlns:r="http://schemas.openxmlformats.org/officeDocument/2006/relationships" xmlns:m="http://schemas.openxmlformats.org/officeDocument/2006/math" xmlns:v="urn:schemas-microsoft-com:vml" xmlns:wp14="http://schemas.microsoft.com/office/word/2010/wordprocessingDrawing" xmlns:wp="http://schemas.openxmlformats.org/drawingml/2006/wordprocessingDrawing" xmlns:w10="urn:schemas-microsoft-com:office:word" xmlns:w="http://schemas.openxmlformats.org/wordprocessingml/2006/main" xmlns:w14="http://schemas.microsoft.com/office/word/2010/wordml" xmlns:w15="http://schemas.microsoft.com/office/word/2012/wordml" xmlns:w16se="http://schemas.microsoft.com/office/word/2015/wordml/symex" xmlns:wpg="http://schemas.microsoft.com/office/word/2010/wordprocessingGroup" xmlns:wpi="http://schemas.microsoft.com/office/word/2010/wordprocessingInk" xmlns:wne="http://schemas.microsoft.com/office/word/2006/wordml" xmlns:wps="http://schemas.microsoft.com/office/word/2010/wordprocessingShape" mc:Ignorable="w14 w15 w16se wp14">
   <w:p>
     <w:pPr>
       <w:pStyle w:val="Pieddepage"/>
@@ -1434,7 +1437,7 @@
         <w:rStyle w:val="Numrodepage"/>
         <w:noProof/>
       </w:rPr>
-      <w:t>4</w:t>
+      <w:t>6</w:t>
     </w:r>
     <w:r>
       <w:rPr>
@@ -1452,8 +1455,21 @@
 </w:ftr>
 </file>
 
+<file path=word/footer3.xml><?xml version="1.0" encoding="utf-8"?>
+<w:ftr xmlns:wpc="http://schemas.microsoft.com/office/word/2010/wordprocessingCanvas" xmlns:cx="http://schemas.microsoft.com/office/drawing/2014/chartex" xmlns:cx1="http://schemas.microsoft.com/office/drawing/2015/9/8/chartex" xmlns:cx2="http://schemas.microsoft.com/office/drawing/2015/10/21/chartex" xmlns:mc="http://schemas.openxmlformats.org/markup-compatibility/2006" xmlns:o="urn:schemas-microsoft-com:office:office" xmlns:r="http://schemas.openxmlformats.org/officeDocument/2006/relationships" xmlns:m="http://schemas.openxmlformats.org/officeDocument/2006/math" xmlns:v="urn:schemas-microsoft-com:vml" xmlns:wp14="http://schemas.microsoft.com/office/word/2010/wordprocessingDrawing" xmlns:wp="http://schemas.openxmlformats.org/drawingml/2006/wordprocessingDrawing" xmlns:w10="urn:schemas-microsoft-com:office:word" xmlns:w="http://schemas.openxmlformats.org/wordprocessingml/2006/main" xmlns:w14="http://schemas.microsoft.com/office/word/2010/wordml" xmlns:w15="http://schemas.microsoft.com/office/word/2012/wordml" xmlns:w16se="http://schemas.microsoft.com/office/word/2015/wordml/symex" xmlns:wpg="http://schemas.microsoft.com/office/word/2010/wordprocessingGroup" xmlns:wpi="http://schemas.microsoft.com/office/word/2010/wordprocessingInk" xmlns:wne="http://schemas.microsoft.com/office/word/2006/wordml" xmlns:wps="http://schemas.microsoft.com/office/word/2010/wordprocessingShape" mc:Ignorable="w14 w15 w16se wp14">
+  <w:p>
+    <w:pPr>
+      <w:pStyle w:val="Pieddepage"/>
+      <w:tabs>
+        <w:tab w:val="left" w:pos="4253"/>
+      </w:tabs>
+    </w:pPr>
+  </w:p>
+</w:ftr>
+</file>
+
 <file path=word/footnotes.xml><?xml version="1.0" encoding="utf-8"?>
-<w:footnotes xmlns:wpc="http://schemas.microsoft.com/office/word/2010/wordprocessingCanvas" xmlns:mo="http://schemas.microsoft.com/office/mac/office/2008/main" xmlns:mc="http://schemas.openxmlformats.org/markup-compatibility/2006" xmlns:mv="urn:schemas-microsoft-com:mac:vml" xmlns:o="urn:schemas-microsoft-com:office:office" xmlns:r="http://schemas.openxmlformats.org/officeDocument/2006/relationships" xmlns:m="http://schemas.openxmlformats.org/officeDocument/2006/math" xmlns:v="urn:schemas-microsoft-com:vml" xmlns:wp14="http://schemas.microsoft.com/office/word/2010/wordprocessingDrawing" xmlns:wp="http://schemas.openxmlformats.org/drawingml/2006/wordprocessingDrawing" xmlns:w10="urn:schemas-microsoft-com:office:word" xmlns:w="http://schemas.openxmlformats.org/wordprocessingml/2006/main" xmlns:w14="http://schemas.microsoft.com/office/word/2010/wordml" xmlns:w15="http://schemas.microsoft.com/office/word/2012/wordml" xmlns:wpg="http://schemas.microsoft.com/office/word/2010/wordprocessingGroup" xmlns:wpi="http://schemas.microsoft.com/office/word/2010/wordprocessingInk" xmlns:wne="http://schemas.microsoft.com/office/word/2006/wordml" xmlns:wps="http://schemas.microsoft.com/office/word/2010/wordprocessingShape" mc:Ignorable="w14 w15 wp14">
+<w:footnotes xmlns:wpc="http://schemas.microsoft.com/office/word/2010/wordprocessingCanvas" xmlns:cx="http://schemas.microsoft.com/office/drawing/2014/chartex" xmlns:cx1="http://schemas.microsoft.com/office/drawing/2015/9/8/chartex" xmlns:cx2="http://schemas.microsoft.com/office/drawing/2015/10/21/chartex" xmlns:mc="http://schemas.openxmlformats.org/markup-compatibility/2006" xmlns:o="urn:schemas-microsoft-com:office:office" xmlns:r="http://schemas.openxmlformats.org/officeDocument/2006/relationships" xmlns:m="http://schemas.openxmlformats.org/officeDocument/2006/math" xmlns:v="urn:schemas-microsoft-com:vml" xmlns:wp14="http://schemas.microsoft.com/office/word/2010/wordprocessingDrawing" xmlns:wp="http://schemas.openxmlformats.org/drawingml/2006/wordprocessingDrawing" xmlns:w10="urn:schemas-microsoft-com:office:word" xmlns:w="http://schemas.openxmlformats.org/wordprocessingml/2006/main" xmlns:w14="http://schemas.microsoft.com/office/word/2010/wordml" xmlns:w15="http://schemas.microsoft.com/office/word/2012/wordml" xmlns:w16se="http://schemas.microsoft.com/office/word/2015/wordml/symex" xmlns:wpg="http://schemas.microsoft.com/office/word/2010/wordprocessingGroup" xmlns:wpi="http://schemas.microsoft.com/office/word/2010/wordprocessingInk" xmlns:wne="http://schemas.microsoft.com/office/word/2006/wordml" xmlns:wps="http://schemas.microsoft.com/office/word/2010/wordprocessingShape" mc:Ignorable="w14 w15 w16se wp14">
   <w:footnote w:type="separator" w:id="-1">
     <w:p>
       <w:r>
@@ -1472,8 +1488,8 @@
 </file>
 
 <file path=word/numbering.xml><?xml version="1.0" encoding="utf-8"?>
-<w:numbering xmlns:wpc="http://schemas.microsoft.com/office/word/2010/wordprocessingCanvas" xmlns:mo="http://schemas.microsoft.com/office/mac/office/2008/main" xmlns:mc="http://schemas.openxmlformats.org/markup-compatibility/2006" xmlns:mv="urn:schemas-microsoft-com:mac:vml" xmlns:o="urn:schemas-microsoft-com:office:office" xmlns:r="http://schemas.openxmlformats.org/officeDocument/2006/relationships" xmlns:m="http://schemas.openxmlformats.org/officeDocument/2006/math" xmlns:v="urn:schemas-microsoft-com:vml" xmlns:wp14="http://schemas.microsoft.com/office/word/2010/wordprocessingDrawing" xmlns:wp="http://schemas.openxmlformats.org/drawingml/2006/wordprocessingDrawing" xmlns:w10="urn:schemas-microsoft-com:office:word" xmlns:w="http://schemas.openxmlformats.org/wordprocessingml/2006/main" xmlns:w14="http://schemas.microsoft.com/office/word/2010/wordml" xmlns:w15="http://schemas.microsoft.com/office/word/2012/wordml" xmlns:wpg="http://schemas.microsoft.com/office/word/2010/wordprocessingGroup" xmlns:wpi="http://schemas.microsoft.com/office/word/2010/wordprocessingInk" xmlns:wne="http://schemas.microsoft.com/office/word/2006/wordml" xmlns:wps="http://schemas.microsoft.com/office/word/2010/wordprocessingShape" mc:Ignorable="w14 w15 wp14">
-  <w:abstractNum w:abstractNumId="0">
+<w:numbering xmlns:wpc="http://schemas.microsoft.com/office/word/2010/wordprocessingCanvas" xmlns:cx="http://schemas.microsoft.com/office/drawing/2014/chartex" xmlns:cx1="http://schemas.microsoft.com/office/drawing/2015/9/8/chartex" xmlns:cx2="http://schemas.microsoft.com/office/drawing/2015/10/21/chartex" xmlns:mc="http://schemas.openxmlformats.org/markup-compatibility/2006" xmlns:o="urn:schemas-microsoft-com:office:office" xmlns:r="http://schemas.openxmlformats.org/officeDocument/2006/relationships" xmlns:m="http://schemas.openxmlformats.org/officeDocument/2006/math" xmlns:v="urn:schemas-microsoft-com:vml" xmlns:wp14="http://schemas.microsoft.com/office/word/2010/wordprocessingDrawing" xmlns:wp="http://schemas.openxmlformats.org/drawingml/2006/wordprocessingDrawing" xmlns:w10="urn:schemas-microsoft-com:office:word" xmlns:w="http://schemas.openxmlformats.org/wordprocessingml/2006/main" xmlns:w14="http://schemas.microsoft.com/office/word/2010/wordml" xmlns:w15="http://schemas.microsoft.com/office/word/2012/wordml" xmlns:w16se="http://schemas.microsoft.com/office/word/2015/wordml/symex" xmlns:wpg="http://schemas.microsoft.com/office/word/2010/wordprocessingGroup" xmlns:wpi="http://schemas.microsoft.com/office/word/2010/wordprocessingInk" xmlns:wne="http://schemas.microsoft.com/office/word/2006/wordml" xmlns:wps="http://schemas.microsoft.com/office/word/2010/wordprocessingShape" mc:Ignorable="w14 w15 w16se wp14">
+  <w:abstractNum w:abstractNumId="0" w15:restartNumberingAfterBreak="0">
     <w:nsid w:val="FFFFFF1D"/>
     <w:multiLevelType w:val="multilevel"/>
     <w:tmpl w:val="BEAA13C6"/>
@@ -1613,7 +1629,7 @@
       </w:rPr>
     </w:lvl>
   </w:abstractNum>
-  <w:abstractNum w:abstractNumId="1">
+  <w:abstractNum w:abstractNumId="1" w15:restartNumberingAfterBreak="0">
     <w:nsid w:val="689E30F5"/>
     <w:multiLevelType w:val="hybridMultilevel"/>
     <w:tmpl w:val="3AC88258"/>
@@ -1712,7 +1728,7 @@
 </file>
 
 <file path=word/styles.xml><?xml version="1.0" encoding="utf-8"?>
-<w:styles xmlns:mc="http://schemas.openxmlformats.org/markup-compatibility/2006" xmlns:r="http://schemas.openxmlformats.org/officeDocument/2006/relationships" xmlns:w="http://schemas.openxmlformats.org/wordprocessingml/2006/main" xmlns:w14="http://schemas.microsoft.com/office/word/2010/wordml" xmlns:w15="http://schemas.microsoft.com/office/word/2012/wordml" mc:Ignorable="w14 w15">
+<w:styles xmlns:mc="http://schemas.openxmlformats.org/markup-compatibility/2006" xmlns:r="http://schemas.openxmlformats.org/officeDocument/2006/relationships" xmlns:w="http://schemas.openxmlformats.org/wordprocessingml/2006/main" xmlns:w14="http://schemas.microsoft.com/office/word/2010/wordml" xmlns:w15="http://schemas.microsoft.com/office/word/2012/wordml" xmlns:w16se="http://schemas.microsoft.com/office/word/2015/wordml/symex" mc:Ignorable="w14 w15 w16se">
   <w:docDefaults>
     <w:rPrDefault>
       <w:rPr>
@@ -1724,7 +1740,7 @@
     </w:rPrDefault>
     <w:pPrDefault/>
   </w:docDefaults>
-  <w:latentStyles w:defLockedState="0" w:defUIPriority="99" w:defSemiHidden="0" w:defUnhideWhenUsed="0" w:defQFormat="0" w:count="381">
+  <w:latentStyles w:defLockedState="0" w:defUIPriority="99" w:defSemiHidden="0" w:defUnhideWhenUsed="0" w:defQFormat="0" w:count="372">
     <w:lsdException w:name="Normal" w:uiPriority="0" w:qFormat="1"/>
     <w:lsdException w:name="heading 1" w:uiPriority="9" w:qFormat="1"/>
     <w:lsdException w:name="heading 2" w:semiHidden="1" w:uiPriority="9" w:unhideWhenUsed="1" w:qFormat="1"/>
@@ -2101,6 +2117,10 @@
   <w:style w:type="paragraph" w:default="1" w:styleId="Normal">
     <w:name w:val="Normal"/>
     <w:qFormat/>
+    <w:rsid w:val="00472260"/>
+    <w:pPr>
+      <w:jc w:val="both"/>
+    </w:pPr>
   </w:style>
   <w:style w:type="paragraph" w:styleId="Titre1">
     <w:name w:val="heading 1"/>
@@ -2861,7 +2881,7 @@
 </file>
 
 <file path=customXml/itemProps1.xml><?xml version="1.0" encoding="utf-8"?>
-<ds:datastoreItem xmlns:ds="http://schemas.openxmlformats.org/officeDocument/2006/customXml" ds:itemID="{81CC030C-C750-8B4E-AC91-883F0C29E64E}">
+<ds:datastoreItem xmlns:ds="http://schemas.openxmlformats.org/officeDocument/2006/customXml" ds:itemID="{D7AFBBD8-41DF-4B7A-80E5-A0569512C5CC}">
   <ds:schemaRefs>
     <ds:schemaRef ds:uri="http://schemas.openxmlformats.org/officeDocument/2006/bibliography"/>
   </ds:schemaRefs>

</xml_diff>

<commit_message>
Avancement du rapport, clean du PHP et javascript
</commit_message>
<xml_diff>
--- a/Rapport/rapport.docx
+++ b/Rapport/rapport.docx
@@ -33,8 +33,21 @@
       <w:pPr>
         <w:pStyle w:val="Style3"/>
       </w:pPr>
-      <w:r>
-        <w:t>Raed Abdennadher – Orphée Antoniadis – Steven Liatti</w:t>
+      <w:proofErr w:type="spellStart"/>
+      <w:r>
+        <w:t>Raed</w:t>
+      </w:r>
+      <w:proofErr w:type="spellEnd"/>
+      <w:r>
+        <w:t xml:space="preserve"> </w:t>
+      </w:r>
+      <w:proofErr w:type="spellStart"/>
+      <w:r>
+        <w:t>Abdennadher</w:t>
+      </w:r>
+      <w:proofErr w:type="spellEnd"/>
+      <w:r>
+        <w:t xml:space="preserve"> – Orphée Antoniadis – Steven Liatti</w:t>
       </w:r>
     </w:p>
     <w:p>
@@ -740,19 +753,43 @@
         </w:rPr>
       </w:pPr>
       <w:r>
-        <w:t xml:space="preserve">Nous avons donc imaginé placer un SensorTag servant de capteur de température à l’extérieur et un autre à l’intérieur servant aussi de capteur de température mais aussi de capteur de luminosité. Vient s’ajouter aux </w:t>
+        <w:t xml:space="preserve">Nous avons donc imaginé placer un </w:t>
+      </w:r>
+      <w:proofErr w:type="spellStart"/>
+      <w:r>
+        <w:t>SensorTag</w:t>
+      </w:r>
+      <w:proofErr w:type="spellEnd"/>
+      <w:r>
+        <w:t xml:space="preserve"> servant de capteur de température à l’extérieur et un autre à l’intérieur servant aussi de capteur de température mais aussi de capteur de luminosité. Vient s’ajouter aux </w:t>
       </w:r>
       <w:r>
         <w:t>deux</w:t>
       </w:r>
       <w:r>
-        <w:t xml:space="preserve"> SensorTags, un anémomètre pour la </w:t>
+        <w:t xml:space="preserve"> </w:t>
+      </w:r>
+      <w:proofErr w:type="spellStart"/>
+      <w:r>
+        <w:t>SensorTags</w:t>
+      </w:r>
+      <w:proofErr w:type="spellEnd"/>
+      <w:r>
+        <w:t xml:space="preserve">, un anémomètre pour la </w:t>
       </w:r>
       <w:r>
         <w:t xml:space="preserve">capture de la vitesse du vent. </w:t>
       </w:r>
       <w:r>
-        <w:t xml:space="preserve"> Les SensorTags communiquent par Bluetooth, il a donc fallu utiliser un module BLE connectable directement sur la Waspmote. L’anémomètre est directement branché sur un port analogique de la carte. Les données reçues sont ensuite envoyées par wifi sur un serveur distant sur lequel un utilisateur peut se connecter et voir les données sous la forme de graphiques. L’utilisateur peut aussi choisir de mettre le système en mode manuel et contrôler l’ouverture des fenêtres et des stores directement depuis une interface web.</w:t>
+        <w:t xml:space="preserve"> Les </w:t>
+      </w:r>
+      <w:proofErr w:type="spellStart"/>
+      <w:r>
+        <w:t>SensorTags</w:t>
+      </w:r>
+      <w:proofErr w:type="spellEnd"/>
+      <w:r>
+        <w:t xml:space="preserve"> communiquent par Bluetooth, il a donc fallu utiliser un module BLE connectable directement sur la Waspmote. L’anémomètre est directement branché sur un port analogique de la carte. Les données reçues sont ensuite envoyées par wifi sur un serveur distant sur lequel un utilisateur peut se connecter et voir les données sous la forme de graphiques. L’utilisateur peut aussi choisir de mettre le système en mode manuel et contrôler l’ouverture des fenêtres et des stores directement depuis une interface web.</w:t>
       </w:r>
       <w:r>
         <w:rPr>
@@ -848,27 +885,14 @@
       <w:r>
         <w:t xml:space="preserve">Figure </w:t>
       </w:r>
-      <w:r>
-        <w:fldChar w:fldCharType="begin"/>
-      </w:r>
-      <w:r>
-        <w:instrText xml:space="preserve"> SEQ Figure \* ARABIC </w:instrText>
-      </w:r>
-      <w:r>
-        <w:fldChar w:fldCharType="separate"/>
-      </w:r>
-      <w:r>
-        <w:rPr>
-          <w:noProof/>
-        </w:rPr>
-        <w:t>1</w:t>
-      </w:r>
-      <w:r>
-        <w:rPr>
-          <w:noProof/>
-        </w:rPr>
-        <w:fldChar w:fldCharType="end"/>
-      </w:r>
+      <w:fldSimple w:instr=" SEQ Figure \* ARABIC ">
+        <w:r>
+          <w:rPr>
+            <w:noProof/>
+          </w:rPr>
+          <w:t>1</w:t>
+        </w:r>
+      </w:fldSimple>
       <w:r>
         <w:t xml:space="preserve">: Schéma </w:t>
       </w:r>
@@ -912,7 +936,15 @@
     </w:p>
     <w:p>
       <w:r>
-        <w:t>Pour récupérer les données reçues par les SensorTags, nous avons d’abord utilisé le code d’exemple de l’éditeur Waspmote de connexion Bluetooth par le module BLE. Nous avons juste eu à retrouver les adresses MAC des senseurs po</w:t>
+        <w:t xml:space="preserve">Pour récupérer les données reçues par les </w:t>
+      </w:r>
+      <w:proofErr w:type="spellStart"/>
+      <w:r>
+        <w:t>SensorTags</w:t>
+      </w:r>
+      <w:proofErr w:type="spellEnd"/>
+      <w:r>
+        <w:t>, nous avons d’abord utilisé le code d’exemple de l’éditeur Waspmote de connexion Bluetooth par le module BLE. Nous avons juste eu à retrouver les adresses MAC des senseurs po</w:t>
       </w:r>
       <w:r>
         <w:t>ur pouvoir se connecter dessus.</w:t>
@@ -1025,13 +1057,7 @@
         <w:t>i).</w:t>
       </w:r>
       <w:r>
-        <w:t xml:space="preserve"> L’host</w:t>
-      </w:r>
-      <w:r>
-        <w:t xml:space="preserve"> du WiFly est le serveur</w:t>
-      </w:r>
-      <w:r>
-        <w:t>.</w:t>
+        <w:t xml:space="preserve"> L’host du WiFly est le serveur.</w:t>
       </w:r>
     </w:p>
     <w:p/>
@@ -1152,187 +1178,272 @@
       <w:r>
         <w:t xml:space="preserve">Figure </w:t>
       </w:r>
-      <w:r>
-        <w:fldChar w:fldCharType="begin"/>
-      </w:r>
-      <w:r>
-        <w:instrText xml:space="preserve"> SEQ Figure \* ARABIC </w:instrText>
-      </w:r>
-      <w:r>
-        <w:fldChar w:fldCharType="separate"/>
-      </w:r>
+      <w:fldSimple w:instr=" SEQ Figure \* ARABIC ">
+        <w:r>
+          <w:rPr>
+            <w:noProof/>
+          </w:rPr>
+          <w:t>2</w:t>
+        </w:r>
+      </w:fldSimple>
+      <w:r>
+        <w:t>: Schéma électrique</w:t>
+      </w:r>
+    </w:p>
+    <w:p>
+      <w:pPr>
+        <w:pStyle w:val="MonTitre1"/>
+      </w:pPr>
+    </w:p>
+    <w:p>
+      <w:pPr>
+        <w:pStyle w:val="MonTitre1"/>
+      </w:pPr>
+      <w:bookmarkStart w:id="6" w:name="_Toc461715085"/>
+      <w:r>
+        <w:t>Serveur</w:t>
+      </w:r>
+      <w:bookmarkEnd w:id="6"/>
+    </w:p>
+    <w:p>
+      <w:pPr>
+        <w:pStyle w:val="MonTitre2"/>
+      </w:pPr>
+      <w:r>
+        <w:t>Matériel</w:t>
+      </w:r>
+    </w:p>
+    <w:p>
+      <w:r>
+        <w:t>Notre serveur est un Raspberry Pi 3 avec Raspbian (une variante de Debian) installée dessus. Plusieurs étapes s’exécutent sur le serveur : réception des données provenant du Wi</w:t>
+      </w:r>
+      <w:r>
+        <w:t>Fly, enregistrement de ces données en base de données, serveur Apache pour notre interface web et envoi de données en retour au WiFly.</w:t>
+      </w:r>
+    </w:p>
+    <w:p/>
+    <w:p>
+      <w:pPr>
+        <w:pStyle w:val="MonTitre2"/>
+      </w:pPr>
+      <w:r>
+        <w:t>Code Python</w:t>
+      </w:r>
+    </w:p>
+    <w:p>
+      <w:r>
+        <w:t xml:space="preserve">Nous avons utilisé python pour ouvrir </w:t>
+      </w:r>
+      <w:r>
+        <w:t>un</w:t>
+      </w:r>
+      <w:r>
+        <w:t xml:space="preserve"> socket communicant avec la Waspmote</w:t>
+      </w:r>
+      <w:r>
+        <w:t xml:space="preserve"> et </w:t>
+      </w:r>
+      <w:r>
+        <w:t>une communication avec la base de données.</w:t>
+      </w:r>
+      <w:r>
+        <w:t xml:space="preserve"> Pour le socket</w:t>
+      </w:r>
+      <w:r>
+        <w:t xml:space="preserve"> de la Waspmote, nous avions initialement essayé en PHP, mais le socket ne recevait rien (sûrement un mauvais code de notre part).</w:t>
+      </w:r>
+      <w:r>
+        <w:t xml:space="preserve"> </w:t>
+      </w:r>
+    </w:p>
+    <w:p/>
+    <w:p>
+      <w:r>
+        <w:t>Le cod</w:t>
+      </w:r>
+      <w:r>
+        <w:t xml:space="preserve">e python se divise en 3 threads (car nous devons en même temps recevoir les données de la Waspmote, les envoyer et les enregistrer en base de données) </w:t>
+      </w:r>
+      <w:r>
+        <w:t xml:space="preserve">: un thread principal enregistrant </w:t>
+      </w:r>
+      <w:r>
+        <w:t xml:space="preserve">la moyenne des </w:t>
+      </w:r>
+      <w:r>
+        <w:t>valeurs de température, lumière et vent toutes les 10 minutes, un autre thread</w:t>
+      </w:r>
+      <w:r>
+        <w:t xml:space="preserve"> ouvrant un socket écoutant la Waspmote et un dernier lié à la base de données.</w:t>
+      </w:r>
+      <w:r>
+        <w:t xml:space="preserve"> </w:t>
+      </w:r>
+    </w:p>
+    <w:p/>
+    <w:p>
+      <w:r>
+        <w:t>L</w:t>
+      </w:r>
+      <w:r>
+        <w:t xml:space="preserve">e </w:t>
+      </w:r>
+      <w:r>
+        <w:t xml:space="preserve">thread avec le </w:t>
+      </w:r>
+      <w:r>
+        <w:t xml:space="preserve">socket </w:t>
+      </w:r>
+      <w:r>
+        <w:t xml:space="preserve">qui </w:t>
+      </w:r>
+      <w:r>
+        <w:t xml:space="preserve">écoute </w:t>
+      </w:r>
+      <w:r>
+        <w:t>la Waspmote fonctionne ainsi : s</w:t>
+      </w:r>
+      <w:r>
+        <w:t>i le mode automatique est actif et qu’un changement d’état (fenêtre, store) est détecté, il enregistre en base de données</w:t>
+      </w:r>
+      <w:r>
+        <w:t xml:space="preserve"> les changements à la date et heure donnée. </w:t>
+      </w:r>
+      <w:r>
+        <w:t xml:space="preserve">Le dernier thread sonde la base de données : si l’état inscrit en base diffère de l’état actuel (envoyé depuis la Waspmote), </w:t>
+      </w:r>
+      <w:r>
+        <w:t>cela</w:t>
+      </w:r>
+      <w:r>
+        <w:t xml:space="preserve"> </w:t>
+      </w:r>
+      <w:r>
+        <w:lastRenderedPageBreak/>
+        <w:t>veut dire qu’il y a eu action de l’utilisateur et qu’il faut transmettre les changements.</w:t>
+      </w:r>
+      <w:r>
+        <w:t xml:space="preserve"> Pour se partager les données entre le thread principal et celui écoutant la Waspmote nous avons utilisé une Queue.</w:t>
+      </w:r>
+    </w:p>
+    <w:p/>
+    <w:p>
+      <w:pPr>
+        <w:pStyle w:val="MonTitre2"/>
+      </w:pPr>
+      <w:r>
+        <w:t>Base de données</w:t>
+      </w:r>
+    </w:p>
+    <w:p>
+      <w:r>
+        <w:t>Nous avons utilisé une base de données MySQL pour stocker nos données. Nous avons utilisé MySQL Workbench pour « dessiner » nos schémas et générer le code SQL. Nous possédons trois tables : une table « data », qui stocke les valeurs de température, luminosité, vent, date et heure, une autre « state » qui stocke l’état actuel du système (mode auto/manuel, ouverture/fermeture des fenêtres et stores) ainsi que l’utilisateur ayant déclenché l’action.</w:t>
+      </w:r>
+      <w:r>
+        <w:t xml:space="preserve"> La dernière table</w:t>
+      </w:r>
+      <w:r>
+        <w:t xml:space="preserve"> « </w:t>
+      </w:r>
+      <w:proofErr w:type="spellStart"/>
+      <w:r>
+        <w:t>users</w:t>
+      </w:r>
+      <w:proofErr w:type="spellEnd"/>
+      <w:r>
+        <w:t> »</w:t>
+      </w:r>
+      <w:r>
+        <w:t xml:space="preserve"> stocke les utilisateurs avec leur nom, mot de passe et rôle (admin/user).</w:t>
+      </w:r>
+      <w:r>
+        <w:t xml:space="preserve"> La table « state » est liée à la table « </w:t>
+      </w:r>
+      <w:proofErr w:type="spellStart"/>
+      <w:r>
+        <w:t>users</w:t>
+      </w:r>
+      <w:proofErr w:type="spellEnd"/>
+      <w:r>
+        <w:t> ».</w:t>
+      </w:r>
+    </w:p>
+    <w:p/>
+    <w:p>
+      <w:pPr>
+        <w:pStyle w:val="MonTitre2"/>
+      </w:pPr>
+      <w:r>
+        <w:t xml:space="preserve">Code </w:t>
+      </w:r>
+      <w:r>
+        <w:t>Web</w:t>
+      </w:r>
+    </w:p>
+    <w:p>
+      <w:r>
+        <w:t>Notre code PHP est structuré en plusieurs fichiers</w:t>
+      </w:r>
+      <w:r>
+        <w:t xml:space="preserve"> : dans </w:t>
+      </w:r>
+      <w:proofErr w:type="spellStart"/>
       <w:r>
         <w:rPr>
-          <w:noProof/>
+          <w:i/>
         </w:rPr>
-        <w:t>2</w:t>
-      </w:r>
+        <w:t>database_connection.php</w:t>
+      </w:r>
+      <w:proofErr w:type="spellEnd"/>
+      <w:r>
+        <w:t xml:space="preserve"> se trouvent toutes les fonctions permettant l’enregistrement des données et leur récupération, par jour ou par mois donnés ainsi que deux fonctions faisant de même pour l’état du système.</w:t>
+      </w:r>
+      <w:r>
+        <w:t xml:space="preserve"> </w:t>
+      </w:r>
+      <w:r>
+        <w:t xml:space="preserve">Dans </w:t>
+      </w:r>
+      <w:proofErr w:type="spellStart"/>
       <w:r>
         <w:rPr>
-          <w:noProof/>
+          <w:i/>
         </w:rPr>
-        <w:fldChar w:fldCharType="end"/>
-      </w:r>
-      <w:r>
-        <w:t>: Schéma électrique</w:t>
-      </w:r>
-    </w:p>
-    <w:p>
-      <w:pPr>
-        <w:pStyle w:val="MonTitre1"/>
-      </w:pPr>
-    </w:p>
-    <w:p>
-      <w:pPr>
-        <w:pStyle w:val="MonTitre1"/>
-      </w:pPr>
-      <w:bookmarkStart w:id="6" w:name="_Toc461715085"/>
-      <w:r>
-        <w:t>Serveur</w:t>
-      </w:r>
-      <w:bookmarkEnd w:id="6"/>
-    </w:p>
-    <w:p>
-      <w:pPr>
-        <w:pStyle w:val="MonTitre2"/>
-      </w:pPr>
-      <w:r>
-        <w:t>Matériel</w:t>
-      </w:r>
-    </w:p>
-    <w:p>
-      <w:r>
-        <w:t>Notre serveur est un Raspberry Pi 3 avec Raspbian (une variante de Debian) installée dessus. Plusieurs étapes s’exécutent sur le serveur : réception des données provenant du Wi</w:t>
-      </w:r>
-      <w:r>
-        <w:t>Fly, enregistrement de ces données en base de données, serveur Apache pour notre interface web et envoi de données en retour au WiFly.</w:t>
-      </w:r>
-    </w:p>
-    <w:p/>
-    <w:p>
-      <w:pPr>
-        <w:pStyle w:val="MonTitre2"/>
-      </w:pPr>
-      <w:r>
-        <w:t>Code Python</w:t>
-      </w:r>
-    </w:p>
-    <w:p>
-      <w:r>
-        <w:t xml:space="preserve">Nous avons utilisé python pour ouvrir </w:t>
-      </w:r>
-      <w:r>
-        <w:t>un</w:t>
-      </w:r>
-      <w:r>
-        <w:t xml:space="preserve"> socket communicant avec la Waspmote</w:t>
-      </w:r>
-      <w:r>
-        <w:t xml:space="preserve"> et </w:t>
-      </w:r>
-      <w:r>
-        <w:t>une communication avec la base de données.</w:t>
-      </w:r>
-      <w:r>
-        <w:t xml:space="preserve"> Pour le socket</w:t>
-      </w:r>
-      <w:r>
-        <w:t xml:space="preserve"> de la Waspmote, nous avions initialement essayé en PHP, mais le socket ne recevait rien (sûrement un mauvais code de notre part).</w:t>
-      </w:r>
-      <w:r>
+        <w:t>data.php</w:t>
+      </w:r>
+      <w:proofErr w:type="spellEnd"/>
+      <w:r>
+        <w:rPr>
+          <w:i/>
+        </w:rPr>
         <w:t xml:space="preserve"> </w:t>
       </w:r>
       <w:r>
-        <w:t>Le cod</w:t>
-      </w:r>
-      <w:r>
-        <w:t xml:space="preserve">e python se divise en 3 threads (car nous devons en même temps recevoir les données de la Waspmote, les envoyer et les enregistrer en base de données) </w:t>
-      </w:r>
-      <w:r>
-        <w:t xml:space="preserve">: un thread principal enregistrant </w:t>
-      </w:r>
-      <w:r>
-        <w:t xml:space="preserve">la moyenne des </w:t>
-      </w:r>
-      <w:r>
-        <w:t>valeurs de température, lumière et vent toutes les 10 minutes, un autre thread</w:t>
-      </w:r>
-      <w:r>
-        <w:t xml:space="preserve"> ouvrant un socket écoutant la Waspmote et un dernier lié à la base de données.</w:t>
-      </w:r>
-      <w:r>
+        <w:t xml:space="preserve">et </w:t>
+      </w:r>
+      <w:proofErr w:type="spellStart"/>
+      <w:r>
+        <w:rPr>
+          <w:i/>
+        </w:rPr>
+        <w:t>graphics.php</w:t>
+      </w:r>
+      <w:proofErr w:type="spellEnd"/>
+      <w:r>
+        <w:rPr>
+          <w:i/>
+        </w:rPr>
         <w:t xml:space="preserve"> </w:t>
       </w:r>
       <w:r>
-        <w:t>L</w:t>
-      </w:r>
-      <w:r>
-        <w:t xml:space="preserve">e </w:t>
-      </w:r>
-      <w:r>
-        <w:t xml:space="preserve">thread avec le </w:t>
-      </w:r>
-      <w:r>
-        <w:t xml:space="preserve">socket </w:t>
-      </w:r>
-      <w:r>
-        <w:t xml:space="preserve">qui </w:t>
-      </w:r>
-      <w:r>
-        <w:t xml:space="preserve">écoute </w:t>
-      </w:r>
-      <w:r>
-        <w:t>la Waspmote fonctionne ainsi : s</w:t>
-      </w:r>
-      <w:r>
-        <w:t>i le mode automatique est actif et qu’un changement d’état (fenêtre, store) est détecté, il enregistre en base de données</w:t>
-      </w:r>
-      <w:r>
-        <w:t xml:space="preserve"> les changements à la date et heure donnée. </w:t>
-      </w:r>
-      <w:r>
-        <w:t xml:space="preserve">Le dernier thread sonde la base de données : si l’état inscrit en base diffère de l’état actuel (envoyé depuis la Waspmote), </w:t>
-      </w:r>
-      <w:r>
-        <w:t>cela</w:t>
-      </w:r>
-      <w:r>
-        <w:t xml:space="preserve"> veut dire qu’il y a eu action de l’utilisateur et qu’il faut transmettre les changements.</w:t>
-      </w:r>
-      <w:r>
-        <w:t xml:space="preserve"> Pour se partager les données entre le thread principal et celui écoutant la Waspmote nous avons utilisé une Queue.</w:t>
-      </w:r>
-    </w:p>
-    <w:p/>
-    <w:p>
-      <w:pPr>
-        <w:pStyle w:val="MonTitre2"/>
-      </w:pPr>
-      <w:r>
-        <w:lastRenderedPageBreak/>
-        <w:t>Base de données</w:t>
-      </w:r>
-    </w:p>
-    <w:p>
-      <w:r>
-        <w:t>Nous avons utilisé une base de données MySQL pour stocker nos données. Nous avons utilisé MySQL Workbench pour « dessiner » nos schémas et générer le code SQL. Nous possédons trois tables : une table « data », qui stocke les valeurs de température, luminosité, vent, date et heure, une autre « state » qui stocke l’état actuel du système (mode auto/manuel, ouverture/fermeture des fenêtres et stores) ainsi que l’utilisateur ayant déclenché l’action.</w:t>
-      </w:r>
-      <w:r>
-        <w:t xml:space="preserve"> La dernière table stocke les utilisateurs avec leur nom, mot de passe et rôle (admin/user).</w:t>
-      </w:r>
+        <w:t xml:space="preserve">sont gérées l’affichage des données sous forme de tableau brut et de </w:t>
+      </w:r>
+    </w:p>
+    <w:p/>
+    <w:p>
       <w:bookmarkStart w:id="7" w:name="_GoBack"/>
       <w:bookmarkEnd w:id="7"/>
     </w:p>
-    <w:p/>
-    <w:p>
-      <w:pPr>
-        <w:pStyle w:val="MonTitre2"/>
-      </w:pPr>
-      <w:r>
-        <w:t>Code PHP</w:t>
-      </w:r>
-    </w:p>
-    <w:p/>
     <w:sectPr>
       <w:footerReference w:type="even" r:id="rId10"/>
       <w:footerReference w:type="default" r:id="rId11"/>
@@ -2881,7 +2992,7 @@
 </file>
 
 <file path=customXml/itemProps1.xml><?xml version="1.0" encoding="utf-8"?>
-<ds:datastoreItem xmlns:ds="http://schemas.openxmlformats.org/officeDocument/2006/customXml" ds:itemID="{D7AFBBD8-41DF-4B7A-80E5-A0569512C5CC}">
+<ds:datastoreItem xmlns:ds="http://schemas.openxmlformats.org/officeDocument/2006/customXml" ds:itemID="{B5300981-F865-4C88-AA6A-784F515C93B7}">
   <ds:schemaRefs>
     <ds:schemaRef ds:uri="http://schemas.openxmlformats.org/officeDocument/2006/bibliography"/>
   </ds:schemaRefs>

</xml_diff>

<commit_message>
Rapport fini (à relire demain) et nettoyage du Workspace
</commit_message>
<xml_diff>
--- a/Rapport/rapport.docx
+++ b/Rapport/rapport.docx
@@ -1,17 +1,23 @@
 
 <file path=word/document.xml><?xml version="1.0" encoding="utf-8"?>
-<w:document xmlns:wpc="http://schemas.microsoft.com/office/word/2010/wordprocessingCanvas" xmlns:cx="http://schemas.microsoft.com/office/drawing/2014/chartex" xmlns:cx1="http://schemas.microsoft.com/office/drawing/2015/9/8/chartex" xmlns:cx2="http://schemas.microsoft.com/office/drawing/2015/10/21/chartex" xmlns:mc="http://schemas.openxmlformats.org/markup-compatibility/2006" xmlns:o="urn:schemas-microsoft-com:office:office" xmlns:r="http://schemas.openxmlformats.org/officeDocument/2006/relationships" xmlns:m="http://schemas.openxmlformats.org/officeDocument/2006/math" xmlns:v="urn:schemas-microsoft-com:vml" xmlns:wp14="http://schemas.microsoft.com/office/word/2010/wordprocessingDrawing" xmlns:wp="http://schemas.openxmlformats.org/drawingml/2006/wordprocessingDrawing" xmlns:w10="urn:schemas-microsoft-com:office:word" xmlns:w="http://schemas.openxmlformats.org/wordprocessingml/2006/main" xmlns:w14="http://schemas.microsoft.com/office/word/2010/wordml" xmlns:w15="http://schemas.microsoft.com/office/word/2012/wordml" xmlns:w16se="http://schemas.microsoft.com/office/word/2015/wordml/symex" xmlns:wpg="http://schemas.microsoft.com/office/word/2010/wordprocessingGroup" xmlns:wpi="http://schemas.microsoft.com/office/word/2010/wordprocessingInk" xmlns:wne="http://schemas.microsoft.com/office/word/2006/wordml" xmlns:wps="http://schemas.microsoft.com/office/word/2010/wordprocessingShape" mc:Ignorable="w14 w15 w16se wp14">
+<w:document xmlns:wpc="http://schemas.microsoft.com/office/word/2010/wordprocessingCanvas" xmlns:mc="http://schemas.openxmlformats.org/markup-compatibility/2006" xmlns:o="urn:schemas-microsoft-com:office:office" xmlns:r="http://schemas.openxmlformats.org/officeDocument/2006/relationships" xmlns:m="http://schemas.openxmlformats.org/officeDocument/2006/math" xmlns:v="urn:schemas-microsoft-com:vml" xmlns:wp14="http://schemas.microsoft.com/office/word/2010/wordprocessingDrawing" xmlns:wp="http://schemas.openxmlformats.org/drawingml/2006/wordprocessingDrawing" xmlns:w10="urn:schemas-microsoft-com:office:word" xmlns:w="http://schemas.openxmlformats.org/wordprocessingml/2006/main" xmlns:w14="http://schemas.microsoft.com/office/word/2010/wordml" xmlns:w15="http://schemas.microsoft.com/office/word/2012/wordml" xmlns:wpg="http://schemas.microsoft.com/office/word/2010/wordprocessingGroup" xmlns:wpi="http://schemas.microsoft.com/office/word/2010/wordprocessingInk" xmlns:wne="http://schemas.microsoft.com/office/word/2006/wordml" xmlns:wps="http://schemas.microsoft.com/office/word/2010/wordprocessingShape" mc:Ignorable="w14 w15 wp14">
   <w:body>
     <w:p>
       <w:pPr>
         <w:pStyle w:val="Style1"/>
         <w:rPr>
           <w:rStyle w:val="Rfrenceintense"/>
+          <w:b w:val="0"/>
+          <w:noProof/>
+          <w:lang w:val="fr-CH"/>
         </w:rPr>
       </w:pPr>
       <w:r>
         <w:rPr>
           <w:rStyle w:val="Rfrenceintense"/>
+          <w:b w:val="0"/>
+          <w:noProof/>
+          <w:lang w:val="fr-CH"/>
         </w:rPr>
         <w:t>Université d’été</w:t>
       </w:r>
@@ -19,140 +25,430 @@
     <w:p>
       <w:pPr>
         <w:pStyle w:val="Style2"/>
-      </w:pPr>
-      <w:r>
+        <w:rPr>
+          <w:b w:val="0"/>
+          <w:noProof/>
+          <w:lang w:val="fr-CH"/>
+        </w:rPr>
+      </w:pPr>
+      <w:r>
+        <w:rPr>
+          <w:b w:val="0"/>
+          <w:noProof/>
+          <w:lang w:val="fr-CH"/>
+        </w:rPr>
         <w:t>Smart Windows</w:t>
       </w:r>
     </w:p>
     <w:p>
       <w:pPr>
         <w:pStyle w:val="Style2"/>
+        <w:rPr>
+          <w:b w:val="0"/>
+          <w:noProof/>
+          <w:lang w:val="fr-CH"/>
+        </w:rPr>
       </w:pPr>
     </w:p>
     <w:p>
       <w:pPr>
         <w:pStyle w:val="Style3"/>
-      </w:pPr>
-      <w:proofErr w:type="spellStart"/>
-      <w:r>
-        <w:t>Raed</w:t>
-      </w:r>
-      <w:proofErr w:type="spellEnd"/>
-      <w:r>
-        <w:t xml:space="preserve"> </w:t>
-      </w:r>
-      <w:proofErr w:type="spellStart"/>
-      <w:r>
-        <w:t>Abdennadher</w:t>
-      </w:r>
-      <w:proofErr w:type="spellEnd"/>
-      <w:r>
-        <w:t xml:space="preserve"> – Orphée Antoniadis – Steven Liatti</w:t>
-      </w:r>
-    </w:p>
-    <w:p>
-      <w:r>
+        <w:rPr>
+          <w:noProof/>
+          <w:lang w:val="fr-CH"/>
+        </w:rPr>
+      </w:pPr>
+      <w:r>
+        <w:rPr>
+          <w:noProof/>
+          <w:lang w:val="fr-CH"/>
+        </w:rPr>
+        <w:t>Raed Abdennadher – Orphée Antoniadis – Steven Liatti</w:t>
+      </w:r>
+    </w:p>
+    <w:p>
+      <w:pPr>
+        <w:rPr>
+          <w:noProof/>
+          <w:lang w:val="fr-CH"/>
+        </w:rPr>
+      </w:pPr>
+      <w:r>
+        <w:rPr>
+          <w:noProof/>
+          <w:lang w:val="fr-CH"/>
+        </w:rPr>
         <w:br/>
       </w:r>
       <w:r>
+        <w:rPr>
+          <w:noProof/>
+          <w:lang w:val="fr-CH"/>
+        </w:rPr>
         <w:br/>
       </w:r>
       <w:r>
+        <w:rPr>
+          <w:noProof/>
+          <w:lang w:val="fr-CH"/>
+        </w:rPr>
         <w:br/>
       </w:r>
       <w:r>
+        <w:rPr>
+          <w:noProof/>
+          <w:lang w:val="fr-CH"/>
+        </w:rPr>
         <w:br/>
       </w:r>
       <w:r>
+        <w:rPr>
+          <w:noProof/>
+          <w:lang w:val="fr-CH"/>
+        </w:rPr>
         <w:br/>
       </w:r>
       <w:r>
+        <w:rPr>
+          <w:noProof/>
+          <w:lang w:val="fr-CH"/>
+        </w:rPr>
         <w:br/>
       </w:r>
     </w:p>
-    <w:p/>
-    <w:p/>
-    <w:p/>
-    <w:p/>
-    <w:p/>
-    <w:p/>
-    <w:p/>
-    <w:p/>
-    <w:p/>
-    <w:p/>
-    <w:p/>
-    <w:p/>
-    <w:p/>
-    <w:p/>
-    <w:p/>
-    <w:p/>
-    <w:p/>
-    <w:p/>
-    <w:p/>
-    <w:p/>
-    <w:p/>
-    <w:p/>
-    <w:p/>
-    <w:p/>
-    <w:p/>
-    <w:p/>
-    <w:p/>
-    <w:p/>
-    <w:p/>
+    <w:p>
+      <w:pPr>
+        <w:rPr>
+          <w:noProof/>
+          <w:lang w:val="fr-CH"/>
+        </w:rPr>
+      </w:pPr>
+    </w:p>
+    <w:p>
+      <w:pPr>
+        <w:rPr>
+          <w:noProof/>
+          <w:lang w:val="fr-CH"/>
+        </w:rPr>
+      </w:pPr>
+    </w:p>
+    <w:p>
+      <w:pPr>
+        <w:rPr>
+          <w:noProof/>
+          <w:lang w:val="fr-CH"/>
+        </w:rPr>
+      </w:pPr>
+    </w:p>
+    <w:p>
+      <w:pPr>
+        <w:rPr>
+          <w:noProof/>
+          <w:lang w:val="fr-CH"/>
+        </w:rPr>
+      </w:pPr>
+    </w:p>
+    <w:p>
+      <w:pPr>
+        <w:rPr>
+          <w:noProof/>
+          <w:lang w:val="fr-CH"/>
+        </w:rPr>
+      </w:pPr>
+    </w:p>
+    <w:p>
+      <w:pPr>
+        <w:rPr>
+          <w:noProof/>
+          <w:lang w:val="fr-CH"/>
+        </w:rPr>
+      </w:pPr>
+    </w:p>
+    <w:p>
+      <w:pPr>
+        <w:rPr>
+          <w:noProof/>
+          <w:lang w:val="fr-CH"/>
+        </w:rPr>
+      </w:pPr>
+    </w:p>
+    <w:p>
+      <w:pPr>
+        <w:rPr>
+          <w:noProof/>
+          <w:lang w:val="fr-CH"/>
+        </w:rPr>
+      </w:pPr>
+    </w:p>
+    <w:p>
+      <w:pPr>
+        <w:rPr>
+          <w:noProof/>
+          <w:lang w:val="fr-CH"/>
+        </w:rPr>
+      </w:pPr>
+    </w:p>
+    <w:p>
+      <w:pPr>
+        <w:rPr>
+          <w:noProof/>
+          <w:lang w:val="fr-CH"/>
+        </w:rPr>
+      </w:pPr>
+    </w:p>
+    <w:p>
+      <w:pPr>
+        <w:rPr>
+          <w:noProof/>
+          <w:lang w:val="fr-CH"/>
+        </w:rPr>
+      </w:pPr>
+    </w:p>
+    <w:p>
+      <w:pPr>
+        <w:rPr>
+          <w:noProof/>
+          <w:lang w:val="fr-CH"/>
+        </w:rPr>
+      </w:pPr>
+    </w:p>
+    <w:p>
+      <w:pPr>
+        <w:rPr>
+          <w:noProof/>
+          <w:lang w:val="fr-CH"/>
+        </w:rPr>
+      </w:pPr>
+    </w:p>
+    <w:p>
+      <w:pPr>
+        <w:rPr>
+          <w:noProof/>
+          <w:lang w:val="fr-CH"/>
+        </w:rPr>
+      </w:pPr>
+    </w:p>
+    <w:p>
+      <w:pPr>
+        <w:rPr>
+          <w:noProof/>
+          <w:lang w:val="fr-CH"/>
+        </w:rPr>
+      </w:pPr>
+    </w:p>
+    <w:p>
+      <w:pPr>
+        <w:rPr>
+          <w:noProof/>
+          <w:lang w:val="fr-CH"/>
+        </w:rPr>
+      </w:pPr>
+    </w:p>
+    <w:p>
+      <w:pPr>
+        <w:rPr>
+          <w:noProof/>
+          <w:lang w:val="fr-CH"/>
+        </w:rPr>
+      </w:pPr>
+    </w:p>
+    <w:p>
+      <w:pPr>
+        <w:rPr>
+          <w:noProof/>
+          <w:lang w:val="fr-CH"/>
+        </w:rPr>
+      </w:pPr>
+    </w:p>
+    <w:p>
+      <w:pPr>
+        <w:rPr>
+          <w:noProof/>
+          <w:lang w:val="fr-CH"/>
+        </w:rPr>
+      </w:pPr>
+    </w:p>
+    <w:p>
+      <w:pPr>
+        <w:rPr>
+          <w:noProof/>
+          <w:lang w:val="fr-CH"/>
+        </w:rPr>
+      </w:pPr>
+    </w:p>
+    <w:p>
+      <w:pPr>
+        <w:rPr>
+          <w:noProof/>
+          <w:lang w:val="fr-CH"/>
+        </w:rPr>
+      </w:pPr>
+    </w:p>
+    <w:p>
+      <w:pPr>
+        <w:rPr>
+          <w:noProof/>
+          <w:lang w:val="fr-CH"/>
+        </w:rPr>
+      </w:pPr>
+    </w:p>
+    <w:p>
+      <w:pPr>
+        <w:rPr>
+          <w:noProof/>
+          <w:lang w:val="fr-CH"/>
+        </w:rPr>
+      </w:pPr>
+    </w:p>
+    <w:p>
+      <w:pPr>
+        <w:rPr>
+          <w:noProof/>
+          <w:lang w:val="fr-CH"/>
+        </w:rPr>
+      </w:pPr>
+    </w:p>
+    <w:p>
+      <w:pPr>
+        <w:rPr>
+          <w:noProof/>
+          <w:lang w:val="fr-CH"/>
+        </w:rPr>
+      </w:pPr>
+    </w:p>
+    <w:p>
+      <w:pPr>
+        <w:rPr>
+          <w:noProof/>
+          <w:lang w:val="fr-CH"/>
+        </w:rPr>
+      </w:pPr>
+    </w:p>
+    <w:p>
+      <w:pPr>
+        <w:rPr>
+          <w:noProof/>
+          <w:lang w:val="fr-CH"/>
+        </w:rPr>
+      </w:pPr>
+    </w:p>
+    <w:p>
+      <w:pPr>
+        <w:rPr>
+          <w:noProof/>
+          <w:lang w:val="fr-CH"/>
+        </w:rPr>
+      </w:pPr>
+    </w:p>
+    <w:p>
+      <w:pPr>
+        <w:rPr>
+          <w:noProof/>
+          <w:lang w:val="fr-CH"/>
+        </w:rPr>
+      </w:pPr>
+    </w:p>
     <w:p>
       <w:pPr>
         <w:pStyle w:val="Style4"/>
-      </w:pPr>
-      <w:r>
+        <w:rPr>
+          <w:noProof/>
+          <w:lang w:val="fr-CH"/>
+        </w:rPr>
+      </w:pPr>
+      <w:r>
+        <w:rPr>
+          <w:noProof/>
+          <w:lang w:val="fr-CH"/>
+        </w:rPr>
         <w:t>ITI1</w:t>
       </w:r>
       <w:r>
+        <w:rPr>
+          <w:noProof/>
+          <w:lang w:val="fr-CH"/>
+        </w:rPr>
         <w:tab/>
       </w:r>
       <w:r>
+        <w:rPr>
+          <w:noProof/>
+          <w:lang w:val="fr-CH"/>
+        </w:rPr>
         <w:tab/>
       </w:r>
       <w:r>
+        <w:rPr>
+          <w:noProof/>
+          <w:lang w:val="fr-CH"/>
+        </w:rPr>
         <w:tab/>
       </w:r>
       <w:r>
+        <w:rPr>
+          <w:noProof/>
+          <w:lang w:val="fr-CH"/>
+        </w:rPr>
         <w:tab/>
       </w:r>
       <w:r>
+        <w:rPr>
+          <w:noProof/>
+          <w:lang w:val="fr-CH"/>
+        </w:rPr>
         <w:tab/>
       </w:r>
       <w:r>
+        <w:rPr>
+          <w:noProof/>
+          <w:lang w:val="fr-CH"/>
+        </w:rPr>
         <w:tab/>
       </w:r>
       <w:r>
+        <w:rPr>
+          <w:noProof/>
+          <w:lang w:val="fr-CH"/>
+        </w:rPr>
         <w:tab/>
       </w:r>
       <w:r>
+        <w:rPr>
+          <w:noProof/>
+          <w:lang w:val="fr-CH"/>
+        </w:rPr>
         <w:tab/>
       </w:r>
       <w:r>
+        <w:rPr>
+          <w:noProof/>
+          <w:lang w:val="fr-CH"/>
+        </w:rPr>
         <w:tab/>
       </w:r>
       <w:r>
+        <w:rPr>
+          <w:noProof/>
+          <w:lang w:val="fr-CH"/>
+        </w:rPr>
         <w:tab/>
         <w:t xml:space="preserve">      Septembre 2016</w:t>
       </w:r>
       <w:r>
+        <w:rPr>
+          <w:noProof/>
+          <w:lang w:val="fr-CH"/>
+        </w:rPr>
         <w:br w:type="page"/>
       </w:r>
     </w:p>
     <w:sdt>
       <w:sdtPr>
         <w:rPr>
-          <w:rFonts w:asciiTheme="minorHAnsi" w:eastAsiaTheme="minorHAnsi" w:hAnsiTheme="minorHAnsi" w:cstheme="minorBidi"/>
-          <w:b w:val="0"/>
-          <w:bCs w:val="0"/>
-          <w:color w:val="auto"/>
-          <w:sz w:val="24"/>
-          <w:szCs w:val="24"/>
-          <w:lang w:eastAsia="en-US"/>
-        </w:rPr>
-        <w:id w:val="-1942215220"/>
+          <w:noProof/>
+          <w:lang w:val="fr-CH"/>
+        </w:rPr>
+        <w:id w:val="524830807"/>
         <w:docPartObj>
           <w:docPartGallery w:val="Table of Contents"/>
           <w:docPartUnique/>
@@ -160,15 +456,27 @@
       </w:sdtPr>
       <w:sdtEndPr>
         <w:rPr>
-          <w:noProof/>
+          <w:rFonts w:asciiTheme="minorHAnsi" w:eastAsiaTheme="minorHAnsi" w:hAnsiTheme="minorHAnsi" w:cstheme="minorBidi"/>
+          <w:color w:val="auto"/>
+          <w:sz w:val="24"/>
+          <w:szCs w:val="24"/>
+          <w:lang w:eastAsia="en-US"/>
         </w:rPr>
       </w:sdtEndPr>
       <w:sdtContent>
         <w:p>
           <w:pPr>
             <w:pStyle w:val="En-ttedetabledesmatires"/>
+            <w:rPr>
+              <w:noProof/>
+              <w:lang w:val="fr-CH"/>
+            </w:rPr>
           </w:pPr>
           <w:r>
+            <w:rPr>
+              <w:noProof/>
+              <w:lang w:val="fr-CH"/>
+            </w:rPr>
             <w:t>Table des matières</w:t>
           </w:r>
         </w:p>
@@ -183,31 +491,38 @@
               <w:b w:val="0"/>
               <w:bCs w:val="0"/>
               <w:noProof/>
-              <w:lang w:eastAsia="fr-FR"/>
+              <w:sz w:val="22"/>
+              <w:szCs w:val="22"/>
+              <w:lang w:val="fr-CH" w:eastAsia="fr-CH"/>
             </w:rPr>
           </w:pPr>
           <w:r>
             <w:rPr>
-              <w:b w:val="0"/>
-              <w:bCs w:val="0"/>
+              <w:noProof/>
+              <w:lang w:val="fr-CH"/>
             </w:rPr>
             <w:fldChar w:fldCharType="begin"/>
           </w:r>
           <w:r>
-            <w:instrText>TOC \o "1-3" \h \z \u</w:instrText>
+            <w:rPr>
+              <w:noProof/>
+              <w:lang w:val="fr-CH"/>
+            </w:rPr>
+            <w:instrText xml:space="preserve"> TOC \o "1-3" \h \z \u </w:instrText>
           </w:r>
           <w:r>
             <w:rPr>
-              <w:b w:val="0"/>
-              <w:bCs w:val="0"/>
+              <w:noProof/>
+              <w:lang w:val="fr-CH"/>
             </w:rPr>
             <w:fldChar w:fldCharType="separate"/>
           </w:r>
-          <w:hyperlink w:anchor="_Toc461715079" w:history="1">
+          <w:hyperlink w:anchor="_Toc461737396" w:history="1">
             <w:r>
               <w:rPr>
                 <w:rStyle w:val="Lienhypertexte"/>
                 <w:noProof/>
+                <w:lang w:val="fr-CH"/>
               </w:rPr>
               <w:t>Introduction</w:t>
             </w:r>
@@ -230,7 +545,7 @@
                 <w:noProof/>
                 <w:webHidden/>
               </w:rPr>
-              <w:instrText xml:space="preserve"> PAGEREF _Toc461715079 \h </w:instrText>
+              <w:instrText xml:space="preserve"> PAGEREF _Toc461737396 \h </w:instrText>
             </w:r>
             <w:r>
               <w:rPr>
@@ -250,7 +565,7 @@
                 <w:noProof/>
                 <w:webHidden/>
               </w:rPr>
-              <w:t>3</w:t>
+              <w:t>2</w:t>
             </w:r>
             <w:r>
               <w:rPr>
@@ -272,14 +587,17 @@
               <w:b w:val="0"/>
               <w:bCs w:val="0"/>
               <w:noProof/>
-              <w:lang w:eastAsia="fr-FR"/>
+              <w:sz w:val="22"/>
+              <w:szCs w:val="22"/>
+              <w:lang w:val="fr-CH" w:eastAsia="fr-CH"/>
             </w:rPr>
           </w:pPr>
-          <w:hyperlink w:anchor="_Toc461715080" w:history="1">
+          <w:hyperlink w:anchor="_Toc461737397" w:history="1">
             <w:r>
               <w:rPr>
                 <w:rStyle w:val="Lienhypertexte"/>
                 <w:noProof/>
+                <w:lang w:val="fr-CH"/>
               </w:rPr>
               <w:t>Waspmote</w:t>
             </w:r>
@@ -302,7 +620,7 @@
                 <w:noProof/>
                 <w:webHidden/>
               </w:rPr>
-              <w:instrText xml:space="preserve"> PAGEREF _Toc461715080 \h </w:instrText>
+              <w:instrText xml:space="preserve"> PAGEREF _Toc461737397 \h </w:instrText>
             </w:r>
             <w:r>
               <w:rPr>
@@ -344,16 +662,15 @@
               <w:b w:val="0"/>
               <w:bCs w:val="0"/>
               <w:noProof/>
-              <w:sz w:val="24"/>
-              <w:szCs w:val="24"/>
-              <w:lang w:eastAsia="fr-FR"/>
+              <w:lang w:val="fr-CH" w:eastAsia="fr-CH"/>
             </w:rPr>
           </w:pPr>
-          <w:hyperlink w:anchor="_Toc461715081" w:history="1">
+          <w:hyperlink w:anchor="_Toc461737398" w:history="1">
             <w:r>
               <w:rPr>
                 <w:rStyle w:val="Lienhypertexte"/>
                 <w:noProof/>
+                <w:lang w:val="fr-CH"/>
               </w:rPr>
               <w:t>Communication avec les Capteurs</w:t>
             </w:r>
@@ -376,7 +693,7 @@
                 <w:noProof/>
                 <w:webHidden/>
               </w:rPr>
-              <w:instrText xml:space="preserve"> PAGEREF _Toc461715081 \h </w:instrText>
+              <w:instrText xml:space="preserve"> PAGEREF _Toc461737398 \h </w:instrText>
             </w:r>
             <w:r>
               <w:rPr>
@@ -418,16 +735,15 @@
               <w:b w:val="0"/>
               <w:bCs w:val="0"/>
               <w:noProof/>
-              <w:sz w:val="24"/>
-              <w:szCs w:val="24"/>
-              <w:lang w:eastAsia="fr-FR"/>
+              <w:lang w:val="fr-CH" w:eastAsia="fr-CH"/>
             </w:rPr>
           </w:pPr>
-          <w:hyperlink w:anchor="_Toc461715082" w:history="1">
+          <w:hyperlink w:anchor="_Toc461737399" w:history="1">
             <w:r>
               <w:rPr>
                 <w:rStyle w:val="Lienhypertexte"/>
                 <w:noProof/>
+                <w:lang w:val="fr-CH"/>
               </w:rPr>
               <w:t>Envoi des données par WiFi</w:t>
             </w:r>
@@ -450,7 +766,7 @@
                 <w:noProof/>
                 <w:webHidden/>
               </w:rPr>
-              <w:instrText xml:space="preserve"> PAGEREF _Toc461715082 \h </w:instrText>
+              <w:instrText xml:space="preserve"> PAGEREF _Toc461737399 \h </w:instrText>
             </w:r>
             <w:r>
               <w:rPr>
@@ -492,16 +808,15 @@
               <w:b w:val="0"/>
               <w:bCs w:val="0"/>
               <w:noProof/>
-              <w:sz w:val="24"/>
-              <w:szCs w:val="24"/>
-              <w:lang w:eastAsia="fr-FR"/>
+              <w:lang w:val="fr-CH" w:eastAsia="fr-CH"/>
             </w:rPr>
           </w:pPr>
-          <w:hyperlink w:anchor="_Toc461715083" w:history="1">
+          <w:hyperlink w:anchor="_Toc461737400" w:history="1">
             <w:r>
               <w:rPr>
                 <w:rStyle w:val="Lienhypertexte"/>
                 <w:noProof/>
+                <w:lang w:val="fr-CH"/>
               </w:rPr>
               <w:t>Interprétation des résultats</w:t>
             </w:r>
@@ -524,7 +839,7 @@
                 <w:noProof/>
                 <w:webHidden/>
               </w:rPr>
-              <w:instrText xml:space="preserve"> PAGEREF _Toc461715083 \h </w:instrText>
+              <w:instrText xml:space="preserve"> PAGEREF _Toc461737400 \h </w:instrText>
             </w:r>
             <w:r>
               <w:rPr>
@@ -566,16 +881,15 @@
               <w:b w:val="0"/>
               <w:bCs w:val="0"/>
               <w:noProof/>
-              <w:sz w:val="24"/>
-              <w:szCs w:val="24"/>
-              <w:lang w:eastAsia="fr-FR"/>
+              <w:lang w:val="fr-CH" w:eastAsia="fr-CH"/>
             </w:rPr>
           </w:pPr>
-          <w:hyperlink w:anchor="_Toc461715084" w:history="1">
+          <w:hyperlink w:anchor="_Toc461737401" w:history="1">
             <w:r>
               <w:rPr>
                 <w:rStyle w:val="Lienhypertexte"/>
                 <w:noProof/>
+                <w:lang w:val="fr-CH"/>
               </w:rPr>
               <w:t>Schéma électrique</w:t>
             </w:r>
@@ -598,7 +912,7 @@
                 <w:noProof/>
                 <w:webHidden/>
               </w:rPr>
-              <w:instrText xml:space="preserve"> PAGEREF _Toc461715084 \h </w:instrText>
+              <w:instrText xml:space="preserve"> PAGEREF _Toc461737401 \h </w:instrText>
             </w:r>
             <w:r>
               <w:rPr>
@@ -640,14 +954,17 @@
               <w:b w:val="0"/>
               <w:bCs w:val="0"/>
               <w:noProof/>
-              <w:lang w:eastAsia="fr-FR"/>
+              <w:sz w:val="22"/>
+              <w:szCs w:val="22"/>
+              <w:lang w:val="fr-CH" w:eastAsia="fr-CH"/>
             </w:rPr>
           </w:pPr>
-          <w:hyperlink w:anchor="_Toc461715085" w:history="1">
+          <w:hyperlink w:anchor="_Toc461737402" w:history="1">
             <w:r>
               <w:rPr>
                 <w:rStyle w:val="Lienhypertexte"/>
                 <w:noProof/>
+                <w:lang w:val="fr-CH"/>
               </w:rPr>
               <w:t>Serveur</w:t>
             </w:r>
@@ -670,7 +987,7 @@
                 <w:noProof/>
                 <w:webHidden/>
               </w:rPr>
-              <w:instrText xml:space="preserve"> PAGEREF _Toc461715085 \h </w:instrText>
+              <w:instrText xml:space="preserve"> PAGEREF _Toc461737402 \h </w:instrText>
             </w:r>
             <w:r>
               <w:rPr>
@@ -702,11 +1019,310 @@
           </w:hyperlink>
         </w:p>
         <w:p>
+          <w:pPr>
+            <w:pStyle w:val="TM2"/>
+            <w:tabs>
+              <w:tab w:val="right" w:leader="dot" w:pos="9056"/>
+            </w:tabs>
+            <w:rPr>
+              <w:rFonts w:eastAsiaTheme="minorEastAsia"/>
+              <w:b w:val="0"/>
+              <w:bCs w:val="0"/>
+              <w:noProof/>
+              <w:lang w:val="fr-CH" w:eastAsia="fr-CH"/>
+            </w:rPr>
+          </w:pPr>
+          <w:hyperlink w:anchor="_Toc461737403" w:history="1">
+            <w:r>
+              <w:rPr>
+                <w:rStyle w:val="Lienhypertexte"/>
+                <w:noProof/>
+                <w:lang w:val="fr-CH"/>
+              </w:rPr>
+              <w:t>Matériel</w:t>
+            </w:r>
+            <w:r>
+              <w:rPr>
+                <w:noProof/>
+                <w:webHidden/>
+              </w:rPr>
+              <w:tab/>
+            </w:r>
+            <w:r>
+              <w:rPr>
+                <w:noProof/>
+                <w:webHidden/>
+              </w:rPr>
+              <w:fldChar w:fldCharType="begin"/>
+            </w:r>
+            <w:r>
+              <w:rPr>
+                <w:noProof/>
+                <w:webHidden/>
+              </w:rPr>
+              <w:instrText xml:space="preserve"> PAGEREF _Toc461737403 \h </w:instrText>
+            </w:r>
+            <w:r>
+              <w:rPr>
+                <w:noProof/>
+                <w:webHidden/>
+              </w:rPr>
+            </w:r>
+            <w:r>
+              <w:rPr>
+                <w:noProof/>
+                <w:webHidden/>
+              </w:rPr>
+              <w:fldChar w:fldCharType="separate"/>
+            </w:r>
+            <w:r>
+              <w:rPr>
+                <w:noProof/>
+                <w:webHidden/>
+              </w:rPr>
+              <w:t>5</w:t>
+            </w:r>
+            <w:r>
+              <w:rPr>
+                <w:noProof/>
+                <w:webHidden/>
+              </w:rPr>
+              <w:fldChar w:fldCharType="end"/>
+            </w:r>
+          </w:hyperlink>
+        </w:p>
+        <w:p>
+          <w:pPr>
+            <w:pStyle w:val="TM2"/>
+            <w:tabs>
+              <w:tab w:val="right" w:leader="dot" w:pos="9056"/>
+            </w:tabs>
+            <w:rPr>
+              <w:rFonts w:eastAsiaTheme="minorEastAsia"/>
+              <w:b w:val="0"/>
+              <w:bCs w:val="0"/>
+              <w:noProof/>
+              <w:lang w:val="fr-CH" w:eastAsia="fr-CH"/>
+            </w:rPr>
+          </w:pPr>
+          <w:hyperlink w:anchor="_Toc461737404" w:history="1">
+            <w:r>
+              <w:rPr>
+                <w:rStyle w:val="Lienhypertexte"/>
+                <w:noProof/>
+                <w:lang w:val="fr-CH"/>
+              </w:rPr>
+              <w:t>Code Python</w:t>
+            </w:r>
+            <w:r>
+              <w:rPr>
+                <w:noProof/>
+                <w:webHidden/>
+              </w:rPr>
+              <w:tab/>
+            </w:r>
+            <w:r>
+              <w:rPr>
+                <w:noProof/>
+                <w:webHidden/>
+              </w:rPr>
+              <w:fldChar w:fldCharType="begin"/>
+            </w:r>
+            <w:r>
+              <w:rPr>
+                <w:noProof/>
+                <w:webHidden/>
+              </w:rPr>
+              <w:instrText xml:space="preserve"> PAGEREF _Toc461737404 \h </w:instrText>
+            </w:r>
+            <w:r>
+              <w:rPr>
+                <w:noProof/>
+                <w:webHidden/>
+              </w:rPr>
+            </w:r>
+            <w:r>
+              <w:rPr>
+                <w:noProof/>
+                <w:webHidden/>
+              </w:rPr>
+              <w:fldChar w:fldCharType="separate"/>
+            </w:r>
+            <w:r>
+              <w:rPr>
+                <w:noProof/>
+                <w:webHidden/>
+              </w:rPr>
+              <w:t>5</w:t>
+            </w:r>
+            <w:r>
+              <w:rPr>
+                <w:noProof/>
+                <w:webHidden/>
+              </w:rPr>
+              <w:fldChar w:fldCharType="end"/>
+            </w:r>
+          </w:hyperlink>
+        </w:p>
+        <w:p>
+          <w:pPr>
+            <w:pStyle w:val="TM2"/>
+            <w:tabs>
+              <w:tab w:val="right" w:leader="dot" w:pos="9056"/>
+            </w:tabs>
+            <w:rPr>
+              <w:rFonts w:eastAsiaTheme="minorEastAsia"/>
+              <w:b w:val="0"/>
+              <w:bCs w:val="0"/>
+              <w:noProof/>
+              <w:lang w:val="fr-CH" w:eastAsia="fr-CH"/>
+            </w:rPr>
+          </w:pPr>
+          <w:hyperlink w:anchor="_Toc461737405" w:history="1">
+            <w:r>
+              <w:rPr>
+                <w:rStyle w:val="Lienhypertexte"/>
+                <w:noProof/>
+                <w:lang w:val="fr-CH"/>
+              </w:rPr>
+              <w:t>Base de données</w:t>
+            </w:r>
+            <w:r>
+              <w:rPr>
+                <w:noProof/>
+                <w:webHidden/>
+              </w:rPr>
+              <w:tab/>
+            </w:r>
+            <w:r>
+              <w:rPr>
+                <w:noProof/>
+                <w:webHidden/>
+              </w:rPr>
+              <w:fldChar w:fldCharType="begin"/>
+            </w:r>
+            <w:r>
+              <w:rPr>
+                <w:noProof/>
+                <w:webHidden/>
+              </w:rPr>
+              <w:instrText xml:space="preserve"> PAGEREF _Toc461737405 \h </w:instrText>
+            </w:r>
+            <w:r>
+              <w:rPr>
+                <w:noProof/>
+                <w:webHidden/>
+              </w:rPr>
+            </w:r>
+            <w:r>
+              <w:rPr>
+                <w:noProof/>
+                <w:webHidden/>
+              </w:rPr>
+              <w:fldChar w:fldCharType="separate"/>
+            </w:r>
+            <w:r>
+              <w:rPr>
+                <w:noProof/>
+                <w:webHidden/>
+              </w:rPr>
+              <w:t>6</w:t>
+            </w:r>
+            <w:r>
+              <w:rPr>
+                <w:noProof/>
+                <w:webHidden/>
+              </w:rPr>
+              <w:fldChar w:fldCharType="end"/>
+            </w:r>
+          </w:hyperlink>
+        </w:p>
+        <w:p>
+          <w:pPr>
+            <w:pStyle w:val="TM2"/>
+            <w:tabs>
+              <w:tab w:val="right" w:leader="dot" w:pos="9056"/>
+            </w:tabs>
+            <w:rPr>
+              <w:rFonts w:eastAsiaTheme="minorEastAsia"/>
+              <w:b w:val="0"/>
+              <w:bCs w:val="0"/>
+              <w:noProof/>
+              <w:lang w:val="fr-CH" w:eastAsia="fr-CH"/>
+            </w:rPr>
+          </w:pPr>
+          <w:hyperlink w:anchor="_Toc461737406" w:history="1">
+            <w:r>
+              <w:rPr>
+                <w:rStyle w:val="Lienhypertexte"/>
+                <w:noProof/>
+                <w:lang w:val="fr-CH"/>
+              </w:rPr>
+              <w:t>Code Web</w:t>
+            </w:r>
+            <w:r>
+              <w:rPr>
+                <w:noProof/>
+                <w:webHidden/>
+              </w:rPr>
+              <w:tab/>
+            </w:r>
+            <w:r>
+              <w:rPr>
+                <w:noProof/>
+                <w:webHidden/>
+              </w:rPr>
+              <w:fldChar w:fldCharType="begin"/>
+            </w:r>
+            <w:r>
+              <w:rPr>
+                <w:noProof/>
+                <w:webHidden/>
+              </w:rPr>
+              <w:instrText xml:space="preserve"> PAGEREF _Toc461737406 \h </w:instrText>
+            </w:r>
+            <w:r>
+              <w:rPr>
+                <w:noProof/>
+                <w:webHidden/>
+              </w:rPr>
+            </w:r>
+            <w:r>
+              <w:rPr>
+                <w:noProof/>
+                <w:webHidden/>
+              </w:rPr>
+              <w:fldChar w:fldCharType="separate"/>
+            </w:r>
+            <w:r>
+              <w:rPr>
+                <w:noProof/>
+                <w:webHidden/>
+              </w:rPr>
+              <w:t>6</w:t>
+            </w:r>
+            <w:r>
+              <w:rPr>
+                <w:noProof/>
+                <w:webHidden/>
+              </w:rPr>
+              <w:fldChar w:fldCharType="end"/>
+            </w:r>
+          </w:hyperlink>
+        </w:p>
+        <w:p>
+          <w:pPr>
+            <w:rPr>
+              <w:noProof/>
+              <w:lang w:val="fr-CH"/>
+            </w:rPr>
+          </w:pPr>
           <w:r>
             <w:rPr>
               <w:b/>
               <w:bCs/>
               <w:noProof/>
+              <w:lang w:val="fr-CH"/>
             </w:rPr>
             <w:fldChar w:fldCharType="end"/>
           </w:r>
@@ -714,119 +1330,192 @@
       </w:sdtContent>
     </w:sdt>
     <w:p>
-      <w:r>
-        <w:br w:type="page"/>
-      </w:r>
-    </w:p>
-    <w:p>
       <w:pPr>
         <w:pStyle w:val="MonTitre1"/>
-      </w:pPr>
-      <w:bookmarkStart w:id="0" w:name="_Toc461715079"/>
-      <w:r>
+        <w:rPr>
+          <w:b w:val="0"/>
+          <w:noProof/>
+          <w:lang w:val="fr-CH"/>
+        </w:rPr>
+      </w:pPr>
+      <w:bookmarkStart w:id="0" w:name="_Toc461737396"/>
+      <w:r>
+        <w:rPr>
+          <w:b w:val="0"/>
+          <w:noProof/>
+          <w:lang w:val="fr-CH"/>
+        </w:rPr>
+        <w:t>Introduction</w:t>
+      </w:r>
+      <w:bookmarkEnd w:id="0"/>
+    </w:p>
+    <w:p>
+      <w:pPr>
+        <w:rPr>
+          <w:noProof/>
+          <w:lang w:val="fr-CH"/>
+        </w:rPr>
+      </w:pPr>
+      <w:r>
+        <w:rPr>
+          <w:noProof/>
+          <w:lang w:val="fr-CH"/>
+        </w:rPr>
+        <w:t xml:space="preserve">Dans le cadre </w:t>
+      </w:r>
+      <w:r>
+        <w:rPr>
+          <w:noProof/>
+          <w:lang w:val="fr-CH"/>
+        </w:rPr>
+        <w:t xml:space="preserve">de notre Université d’été, nous avons eu à développer un projet sur l’Internet des objets. Pour ce faire, nous avons eu à disposition une carte </w:t>
+      </w:r>
+      <w:hyperlink r:id="rId8" w:history="1">
+        <w:r>
+          <w:rPr>
+            <w:rStyle w:val="Lienhypertexte"/>
+            <w:noProof/>
+            <w:lang w:val="fr-CH"/>
+          </w:rPr>
+          <w:t>Waspmote</w:t>
+        </w:r>
+      </w:hyperlink>
+      <w:r>
+        <w:rPr>
+          <w:noProof/>
+          <w:lang w:val="fr-CH"/>
+        </w:rPr>
+        <w:t xml:space="preserve"> ainsi que plusieurs modules de communication se connectant sur la carte. </w:t>
+      </w:r>
+      <w:r>
+        <w:rPr>
+          <w:noProof/>
+          <w:lang w:val="fr-CH"/>
+        </w:rPr>
+        <w:t>Nous avons rapidement imaginé une application dans la domotique. L’idée était de mettre en place tout un système d’ouverture automatique des fenêtres et des stores pour l’aération et la luminosité d’</w:t>
+      </w:r>
+      <w:r>
+        <w:rPr>
+          <w:noProof/>
+          <w:lang w:val="fr-CH"/>
+        </w:rPr>
+        <w:t xml:space="preserve">une pièce. </w:t>
+      </w:r>
+    </w:p>
+    <w:p>
+      <w:pPr>
+        <w:rPr>
+          <w:noProof/>
+          <w:lang w:val="fr-CH"/>
+        </w:rPr>
+      </w:pPr>
+    </w:p>
+    <w:p>
+      <w:pPr>
+        <w:rPr>
+          <w:noProof/>
+          <w:lang w:val="fr-CH"/>
+        </w:rPr>
+      </w:pPr>
+      <w:r>
+        <w:rPr>
+          <w:noProof/>
+          <w:lang w:val="fr-CH"/>
+        </w:rPr>
+        <w:t xml:space="preserve">Nous avons donc imaginé placer un </w:t>
+      </w:r>
+      <w:hyperlink r:id="rId9" w:history="1">
+        <w:r>
+          <w:rPr>
+            <w:rStyle w:val="Lienhypertexte"/>
+            <w:noProof/>
+            <w:lang w:val="fr-CH"/>
+          </w:rPr>
+          <w:t>SensorTag</w:t>
+        </w:r>
+      </w:hyperlink>
+      <w:r>
+        <w:rPr>
+          <w:noProof/>
+          <w:lang w:val="fr-CH"/>
+        </w:rPr>
+        <w:t xml:space="preserve"> servant de capteur de température à l’extérieur et un autre à l’intérieur servant aussi de capteur de température mais aussi de capteur de luminosité. Vient s’ajouter aux deux SensorTags, un </w:t>
+      </w:r>
+      <w:hyperlink r:id="rId10" w:history="1">
+        <w:r>
+          <w:rPr>
+            <w:rStyle w:val="Lienhypertexte"/>
+            <w:noProof/>
+            <w:lang w:val="fr-CH"/>
+          </w:rPr>
+          <w:t>anémomètre</w:t>
+        </w:r>
+      </w:hyperlink>
+      <w:r>
+        <w:rPr>
+          <w:noProof/>
+          <w:lang w:val="fr-CH"/>
+        </w:rPr>
+        <w:t xml:space="preserve"> pour la </w:t>
+      </w:r>
+      <w:r>
+        <w:rPr>
+          <w:noProof/>
+          <w:lang w:val="fr-CH"/>
+        </w:rPr>
+        <w:t>capture de la vitesse du vent.</w:t>
+      </w:r>
+      <w:r>
+        <w:rPr>
+          <w:noProof/>
+          <w:lang w:val="fr-CH"/>
+        </w:rPr>
+        <w:t xml:space="preserve"> Les SensorTags communiquent par Bluetooth, il a donc fallu utiliser un module BLE connectable directement sur la Waspmote. </w:t>
+      </w:r>
+    </w:p>
+    <w:p>
+      <w:pPr>
+        <w:rPr>
+          <w:noProof/>
+          <w:lang w:val="fr-CH"/>
+        </w:rPr>
+      </w:pPr>
+    </w:p>
+    <w:p>
+      <w:pPr>
+        <w:rPr>
+          <w:noProof/>
+          <w:lang w:val="fr-CH" w:eastAsia="fr-FR"/>
+        </w:rPr>
+      </w:pPr>
+      <w:r>
+        <w:rPr>
+          <w:noProof/>
+          <w:lang w:val="fr-CH"/>
+        </w:rPr>
+        <w:t>L’anémomètre est directement branché sur un port analogique de la carte. Les données reçues sont ensuite envoyées par wifi sur un serveur distant sur lequel un utilisateur peut se connecter et voir les données sous la forme de graphiques. L’utilisateur peut aussi choisir de mettre le système en mode manuel et contrôler l’ouverture des fenêtres et des stores directement depuis une interface web.</w:t>
+      </w:r>
+      <w:r>
+        <w:rPr>
+          <w:noProof/>
+          <w:lang w:val="fr-CH" w:eastAsia="fr-FR"/>
+        </w:rPr>
+        <w:t xml:space="preserve"> </w:t>
+      </w:r>
+    </w:p>
+    <w:p>
+      <w:pPr>
+        <w:rPr>
+          <w:noProof/>
+          <w:lang w:val="fr-CH" w:eastAsia="fr-FR"/>
+        </w:rPr>
+      </w:pPr>
+      <w:r>
+        <w:rPr>
+          <w:noProof/>
+          <w:lang w:val="fr-CH" w:eastAsia="fr-CH"/>
+        </w:rPr>
         <w:lastRenderedPageBreak/>
-        <w:t>Introduction</w:t>
-      </w:r>
-      <w:bookmarkEnd w:id="0"/>
-    </w:p>
-    <w:p/>
-    <w:p>
-      <w:r>
-        <w:t xml:space="preserve">Dans le cadre </w:t>
-      </w:r>
-      <w:r>
-        <w:t xml:space="preserve">de notre Université d’été, nous avons eu à développer un projet sur l’Internet des objets. Pour ce faire, nous avons eu à disposition une carte Waspmote ainsi que plusieurs modules de communication se connectant sur la carte. </w:t>
-      </w:r>
-      <w:r>
-        <w:t>Nous avons rapidement imaginé une application dans la domotique. L’idée était de mettre en place tout un système d’ouverture automatique des fenêtres et des stores pour l’aération et la luminosité d’</w:t>
-      </w:r>
-      <w:r>
-        <w:t xml:space="preserve">une pièce. </w:t>
-      </w:r>
-    </w:p>
-    <w:p/>
-    <w:p>
-      <w:pPr>
-        <w:rPr>
-          <w:noProof/>
-          <w:lang w:eastAsia="fr-FR"/>
-        </w:rPr>
-      </w:pPr>
-      <w:r>
-        <w:t xml:space="preserve">Nous avons donc imaginé placer un </w:t>
-      </w:r>
-      <w:proofErr w:type="spellStart"/>
-      <w:r>
-        <w:t>SensorTag</w:t>
-      </w:r>
-      <w:proofErr w:type="spellEnd"/>
-      <w:r>
-        <w:t xml:space="preserve"> servant de capteur de température à l’extérieur et un autre à l’intérieur servant aussi de capteur de température mais aussi de capteur de luminosité. Vient s’ajouter aux </w:t>
-      </w:r>
-      <w:r>
-        <w:t>deux</w:t>
-      </w:r>
-      <w:r>
-        <w:t xml:space="preserve"> </w:t>
-      </w:r>
-      <w:proofErr w:type="spellStart"/>
-      <w:r>
-        <w:t>SensorTags</w:t>
-      </w:r>
-      <w:proofErr w:type="spellEnd"/>
-      <w:r>
-        <w:t xml:space="preserve">, un anémomètre pour la </w:t>
-      </w:r>
-      <w:r>
-        <w:t xml:space="preserve">capture de la vitesse du vent. </w:t>
-      </w:r>
-      <w:r>
-        <w:t xml:space="preserve"> Les </w:t>
-      </w:r>
-      <w:proofErr w:type="spellStart"/>
-      <w:r>
-        <w:t>SensorTags</w:t>
-      </w:r>
-      <w:proofErr w:type="spellEnd"/>
-      <w:r>
-        <w:t xml:space="preserve"> communiquent par Bluetooth, il a donc fallu utiliser un module BLE connectable directement sur la Waspmote. L’anémomètre est directement branché sur un port analogique de la carte. Les données reçues sont ensuite envoyées par wifi sur un serveur distant sur lequel un utilisateur peut se connecter et voir les données sous la forme de graphiques. L’utilisateur peut aussi choisir de mettre le système en mode manuel et contrôler l’ouverture des fenêtres et des stores directement depuis une interface web.</w:t>
-      </w:r>
-      <w:r>
-        <w:rPr>
-          <w:noProof/>
-          <w:lang w:eastAsia="fr-FR"/>
-        </w:rPr>
-        <w:t xml:space="preserve"> </w:t>
-      </w:r>
-    </w:p>
-    <w:p>
-      <w:pPr>
-        <w:rPr>
-          <w:noProof/>
-          <w:lang w:eastAsia="fr-FR"/>
-        </w:rPr>
-      </w:pPr>
-    </w:p>
-    <w:p>
-      <w:pPr>
-        <w:rPr>
-          <w:noProof/>
-          <w:lang w:eastAsia="fr-FR"/>
-        </w:rPr>
-      </w:pPr>
-    </w:p>
-    <w:p>
-      <w:pPr>
-        <w:rPr>
-          <w:noProof/>
-          <w:lang w:eastAsia="fr-FR"/>
-        </w:rPr>
-      </w:pPr>
-      <w:r>
-        <w:rPr>
-          <w:noProof/>
-          <w:lang w:val="fr-CH" w:eastAsia="fr-CH"/>
-        </w:rPr>
         <w:drawing>
           <wp:inline distT="0" distB="0" distL="0" distR="0" wp14:anchorId="06DF61AA" wp14:editId="7AF3A762">
             <wp:extent cx="5753100" cy="3594100"/>
@@ -845,7 +1534,7 @@
                     </pic:cNvPicPr>
                   </pic:nvPicPr>
                   <pic:blipFill>
-                    <a:blip r:embed="rId8">
+                    <a:blip r:embed="rId11">
                       <a:extLst>
                         <a:ext uri="{28A0092B-C50C-407E-A947-70E740481C1C}">
                           <a14:useLocalDpi xmlns:a14="http://schemas.microsoft.com/office/drawing/2010/main" val="0"/>
@@ -881,37 +1570,84 @@
       <w:pPr>
         <w:pStyle w:val="Lgende"/>
         <w:jc w:val="center"/>
-      </w:pPr>
-      <w:r>
+        <w:rPr>
+          <w:noProof/>
+          <w:lang w:val="fr-CH"/>
+        </w:rPr>
+      </w:pPr>
+      <w:r>
+        <w:rPr>
+          <w:noProof/>
+          <w:lang w:val="fr-CH"/>
+        </w:rPr>
         <w:t xml:space="preserve">Figure </w:t>
       </w:r>
-      <w:fldSimple w:instr=" SEQ Figure \* ARABIC ">
-        <w:r>
-          <w:rPr>
-            <w:noProof/>
-          </w:rPr>
-          <w:t>1</w:t>
-        </w:r>
-      </w:fldSimple>
-      <w:r>
+      <w:r>
+        <w:rPr>
+          <w:noProof/>
+          <w:lang w:val="fr-CH"/>
+        </w:rPr>
+        <w:fldChar w:fldCharType="begin"/>
+      </w:r>
+      <w:r>
+        <w:rPr>
+          <w:noProof/>
+          <w:lang w:val="fr-CH"/>
+        </w:rPr>
+        <w:instrText xml:space="preserve"> SEQ Figure \* ARABIC </w:instrText>
+      </w:r>
+      <w:r>
+        <w:rPr>
+          <w:noProof/>
+          <w:lang w:val="fr-CH"/>
+        </w:rPr>
+        <w:fldChar w:fldCharType="separate"/>
+      </w:r>
+      <w:r>
+        <w:rPr>
+          <w:noProof/>
+          <w:lang w:val="fr-CH"/>
+        </w:rPr>
+        <w:t>1</w:t>
+      </w:r>
+      <w:r>
+        <w:rPr>
+          <w:noProof/>
+          <w:lang w:val="fr-CH"/>
+        </w:rPr>
+        <w:fldChar w:fldCharType="end"/>
+      </w:r>
+      <w:r>
+        <w:rPr>
+          <w:noProof/>
+          <w:lang w:val="fr-CH"/>
+        </w:rPr>
         <w:t xml:space="preserve">: Schéma </w:t>
       </w:r>
       <w:r>
+        <w:rPr>
+          <w:noProof/>
+          <w:lang w:val="fr-CH"/>
+        </w:rPr>
         <w:t>de la situation</w:t>
       </w:r>
     </w:p>
     <w:p>
-      <w:r>
-        <w:br w:type="page"/>
-      </w:r>
-    </w:p>
-    <w:p>
       <w:pPr>
         <w:pStyle w:val="MonTitre1"/>
-      </w:pPr>
-      <w:bookmarkStart w:id="1" w:name="_Toc461715080"/>
-      <w:r>
-        <w:lastRenderedPageBreak/>
+        <w:rPr>
+          <w:b w:val="0"/>
+          <w:noProof/>
+          <w:lang w:val="fr-CH"/>
+        </w:rPr>
+      </w:pPr>
+      <w:bookmarkStart w:id="1" w:name="_Toc461737397"/>
+      <w:r>
+        <w:rPr>
+          <w:b w:val="0"/>
+          <w:noProof/>
+          <w:lang w:val="fr-CH"/>
+        </w:rPr>
         <w:t>Waspmote</w:t>
       </w:r>
       <w:bookmarkEnd w:id="1"/>
@@ -919,52 +1655,119 @@
     <w:p>
       <w:pPr>
         <w:pStyle w:val="MonTitre2"/>
-      </w:pPr>
-    </w:p>
-    <w:p>
-      <w:pPr>
-        <w:pStyle w:val="MonTitre2"/>
-      </w:pPr>
-      <w:bookmarkStart w:id="2" w:name="_Toc461715081"/>
-      <w:r>
+        <w:rPr>
+          <w:b w:val="0"/>
+          <w:noProof/>
+          <w:lang w:val="fr-CH"/>
+        </w:rPr>
+      </w:pPr>
+      <w:bookmarkStart w:id="2" w:name="_Toc461737398"/>
+      <w:r>
+        <w:rPr>
+          <w:b w:val="0"/>
+          <w:noProof/>
+          <w:lang w:val="fr-CH"/>
+        </w:rPr>
         <w:t xml:space="preserve">Communication avec les </w:t>
       </w:r>
       <w:r>
+        <w:rPr>
+          <w:b w:val="0"/>
+          <w:noProof/>
+          <w:lang w:val="fr-CH"/>
+        </w:rPr>
         <w:t>Capteurs</w:t>
       </w:r>
       <w:bookmarkEnd w:id="2"/>
     </w:p>
     <w:p>
-      <w:r>
-        <w:t xml:space="preserve">Pour récupérer les données reçues par les </w:t>
-      </w:r>
-      <w:proofErr w:type="spellStart"/>
-      <w:r>
-        <w:t>SensorTags</w:t>
-      </w:r>
-      <w:proofErr w:type="spellEnd"/>
-      <w:r>
-        <w:t>, nous avons d’abord utilisé le code d’exemple de l’éditeur Waspmote de connexion Bluetooth par le module BLE. Nous avons juste eu à retrouver les adresses MAC des senseurs po</w:t>
-      </w:r>
-      <w:r>
+      <w:pPr>
+        <w:rPr>
+          <w:noProof/>
+          <w:lang w:val="fr-CH"/>
+        </w:rPr>
+      </w:pPr>
+      <w:r>
+        <w:rPr>
+          <w:noProof/>
+          <w:lang w:val="fr-CH"/>
+        </w:rPr>
+        <w:t>Pour récupérer les données reçues par les SensorTags, nous avons d’abord utilisé le code d’exemple de l’éditeur Waspmote de connexion Bluetooth par le module BLE. Nous avons juste eu à retrouver les adresses MAC des senseurs po</w:t>
+      </w:r>
+      <w:r>
+        <w:rPr>
+          <w:noProof/>
+          <w:lang w:val="fr-CH"/>
+        </w:rPr>
         <w:t>ur pouvoir se connecter dessus.</w:t>
       </w:r>
       <w:r>
-        <w:t xml:space="preserve"> Nous avons ensuite utilisé un autre code d’exemple pour récupérer les données par notifications. Cette méthode permet de récupérer une donnée par seconde et non en continu pour éviter les erreurs. Les données reçues étaient en hexadécimal mais un code de conversion est disponible sur l’API de Waspmote. Toutes ces fonctions mises ensemble nous ont permis de lire les valeurs de température de luminosité envoyées par les senseurs. De plus nous avons décidé de faire la moyenne des valeurs lues par la Waspmote afin de n’envoyer qu’u</w:t>
-      </w:r>
-      <w:r>
+        <w:rPr>
+          <w:noProof/>
+          <w:lang w:val="fr-CH"/>
+        </w:rPr>
+        <w:t xml:space="preserve"> Nous avons ensuite utilisé un autre code d’exemple pour récupérer les données par notifications. Cette méthode permet de récupérer une donnée par seconde et non en continu pour éviter les erreurs. </w:t>
+      </w:r>
+    </w:p>
+    <w:p>
+      <w:pPr>
+        <w:rPr>
+          <w:noProof/>
+          <w:lang w:val="fr-CH"/>
+        </w:rPr>
+      </w:pPr>
+    </w:p>
+    <w:p>
+      <w:pPr>
+        <w:rPr>
+          <w:noProof/>
+          <w:lang w:val="fr-CH"/>
+        </w:rPr>
+      </w:pPr>
+      <w:r>
+        <w:rPr>
+          <w:noProof/>
+          <w:lang w:val="fr-CH"/>
+        </w:rPr>
+        <w:t>Les données reçues étaient en hexadécimal mais un code de conversion est disponible sur l’API de Waspmote. Toutes ces fonctions mises ensemble nous ont permis de lire les valeurs de température de luminosité envoyées par les senseurs. De plus nous avons décidé de faire la moyenne des valeurs lues par la Waspmote afin de n’envoyer qu’u</w:t>
+      </w:r>
+      <w:r>
+        <w:rPr>
+          <w:noProof/>
+          <w:lang w:val="fr-CH"/>
+        </w:rPr>
         <w:t>ne seule valeur au serveur.</w:t>
       </w:r>
     </w:p>
-    <w:p/>
+    <w:p>
+      <w:pPr>
+        <w:rPr>
+          <w:noProof/>
+          <w:lang w:val="fr-CH"/>
+        </w:rPr>
+      </w:pPr>
+    </w:p>
     <w:p>
       <w:pPr>
         <w:rPr>
           <w:rFonts w:eastAsiaTheme="minorEastAsia"/>
-        </w:rPr>
-      </w:pPr>
-      <w:r>
-        <w:t>L’anémomètre étant directement connecté à la carte nous avons juste eu à lire le signal analogique sur le bon pin. Nous avons quand même eu à convertir cette donnée car c’est une valeur de tension. Une simple règle de 3 permet de convertir la valeur de tension en résultat exploitable (</w:t>
+          <w:noProof/>
+          <w:lang w:val="fr-CH"/>
+        </w:rPr>
+      </w:pPr>
+      <w:r>
+        <w:rPr>
+          <w:noProof/>
+          <w:lang w:val="fr-CH"/>
+        </w:rPr>
+        <w:t xml:space="preserve">L’anémomètre </w:t>
+      </w:r>
+      <w:r>
+        <w:rPr>
+          <w:noProof/>
+          <w:lang w:val="fr-CH"/>
+        </w:rPr>
+        <w:t>étant directement connecté à la carte nous avons juste eu à lire le signal analogique sur le bon pin. Nous avons quand même eu à convertir cette donnée car c’est une valeur de tension. Une simple règle de 3 permet de convertir la valeur de tension en résultat exploitable (</w:t>
       </w:r>
       <m:oMath>
         <m:f>
@@ -974,6 +1777,8 @@
               <w:rPr>
                 <w:rFonts w:ascii="Cambria Math" w:hAnsi="Cambria Math"/>
                 <w:i/>
+                <w:noProof/>
+                <w:lang w:val="fr-CH"/>
               </w:rPr>
             </m:ctrlPr>
           </m:fPr>
@@ -981,6 +1786,8 @@
             <m:r>
               <w:rPr>
                 <w:rFonts w:ascii="Cambria Math" w:hAnsi="Cambria Math"/>
+                <w:noProof/>
+                <w:lang w:val="fr-CH"/>
               </w:rPr>
               <m:t>m</m:t>
             </m:r>
@@ -989,6 +1796,8 @@
             <m:r>
               <w:rPr>
                 <w:rFonts w:ascii="Cambria Math" w:hAnsi="Cambria Math"/>
+                <w:noProof/>
+                <w:lang w:val="fr-CH"/>
               </w:rPr>
               <m:t>s</m:t>
             </m:r>
@@ -998,6 +1807,8 @@
       <w:r>
         <w:rPr>
           <w:rFonts w:eastAsiaTheme="minorEastAsia"/>
+          <w:noProof/>
+          <w:lang w:val="fr-CH"/>
         </w:rPr>
         <w:t>).</w:t>
       </w:r>
@@ -1006,114 +1817,297 @@
       <w:pPr>
         <w:rPr>
           <w:rFonts w:eastAsiaTheme="minorEastAsia"/>
-        </w:rPr>
-      </w:pPr>
+          <w:noProof/>
+          <w:lang w:val="fr-CH"/>
+        </w:rPr>
+      </w:pPr>
+    </w:p>
+    <w:p>
+      <w:pPr>
+        <w:jc w:val="left"/>
+        <w:rPr>
+          <w:rFonts w:eastAsiaTheme="majorEastAsia" w:cstheme="majorBidi"/>
+          <w:noProof/>
+          <w:color w:val="000000" w:themeColor="text1"/>
+          <w:sz w:val="32"/>
+          <w:szCs w:val="26"/>
+          <w:lang w:val="fr-CH"/>
+        </w:rPr>
+      </w:pPr>
+      <w:bookmarkStart w:id="3" w:name="_Toc461737399"/>
+      <w:r>
+        <w:rPr>
+          <w:b/>
+          <w:noProof/>
+          <w:lang w:val="fr-CH"/>
+        </w:rPr>
+        <w:br w:type="page"/>
+      </w:r>
+      <w:bookmarkStart w:id="4" w:name="_GoBack"/>
+      <w:bookmarkEnd w:id="4"/>
     </w:p>
     <w:p>
       <w:pPr>
         <w:pStyle w:val="MonTitre2"/>
-      </w:pPr>
-      <w:bookmarkStart w:id="3" w:name="_Toc461715082"/>
-      <w:r>
+        <w:rPr>
+          <w:b w:val="0"/>
+          <w:noProof/>
+          <w:lang w:val="fr-CH"/>
+        </w:rPr>
+      </w:pPr>
+      <w:r>
+        <w:rPr>
+          <w:b w:val="0"/>
+          <w:noProof/>
+          <w:lang w:val="fr-CH"/>
+        </w:rPr>
+        <w:lastRenderedPageBreak/>
         <w:t>Envoi des données par WiFi</w:t>
       </w:r>
       <w:bookmarkEnd w:id="3"/>
     </w:p>
     <w:p>
-      <w:r>
+      <w:pPr>
+        <w:rPr>
+          <w:noProof/>
+          <w:lang w:val="fr-CH"/>
+        </w:rPr>
+      </w:pPr>
+      <w:r>
+        <w:rPr>
+          <w:noProof/>
+          <w:lang w:val="fr-CH"/>
+        </w:rPr>
         <w:t xml:space="preserve">Pour la communication par WiFi entre la Waspmote et le serveur, nous avons été </w:t>
       </w:r>
       <w:r>
+        <w:rPr>
+          <w:noProof/>
+          <w:lang w:val="fr-CH"/>
+        </w:rPr>
         <w:t>obligés</w:t>
       </w:r>
       <w:r>
+        <w:rPr>
+          <w:noProof/>
+          <w:lang w:val="fr-CH"/>
+        </w:rPr>
         <w:t xml:space="preserve"> d’utiliser un module WiFly. Ce module communique par UART avec la carte. Nous avons donc eu à configurer le WiFly sur TeraTerm et ouvrir les ports UART de la carte</w:t>
       </w:r>
       <w:r>
+        <w:rPr>
+          <w:noProof/>
+          <w:lang w:val="fr-CH"/>
+        </w:rPr>
         <w:t>. Un code permet donc d’écrire</w:t>
       </w:r>
       <w:r>
+        <w:rPr>
+          <w:noProof/>
+          <w:lang w:val="fr-CH"/>
+        </w:rPr>
         <w:t xml:space="preserve"> sur les ports UART </w:t>
       </w:r>
       <w:r>
+        <w:rPr>
+          <w:noProof/>
+          <w:lang w:val="fr-CH"/>
+        </w:rPr>
         <w:t xml:space="preserve">de la carte </w:t>
       </w:r>
       <w:r>
+        <w:rPr>
+          <w:noProof/>
+          <w:lang w:val="fr-CH"/>
+        </w:rPr>
         <w:t xml:space="preserve">puis le WiFly vient les lire et les envois </w:t>
       </w:r>
       <w:r>
+        <w:rPr>
+          <w:noProof/>
+          <w:lang w:val="fr-CH"/>
+        </w:rPr>
         <w:t xml:space="preserve">en TCP/IP </w:t>
       </w:r>
       <w:r>
+        <w:rPr>
+          <w:noProof/>
+          <w:lang w:val="fr-CH"/>
+        </w:rPr>
         <w:t>sur le réseau.</w:t>
       </w:r>
       <w:r>
+        <w:rPr>
+          <w:noProof/>
+          <w:lang w:val="fr-CH"/>
+        </w:rPr>
         <w:t xml:space="preserve"> Un serveur connecté sur le réseau peut ensuite venir lire les données envoyées par le WiFly (dans notre cas le serveur est un Raspb</w:t>
       </w:r>
       <w:r>
+        <w:rPr>
+          <w:noProof/>
+          <w:lang w:val="fr-CH"/>
+        </w:rPr>
         <w:t>erry P</w:t>
       </w:r>
       <w:r>
+        <w:rPr>
+          <w:noProof/>
+          <w:lang w:val="fr-CH"/>
+        </w:rPr>
         <w:t>i).</w:t>
       </w:r>
       <w:r>
+        <w:rPr>
+          <w:noProof/>
+          <w:lang w:val="fr-CH"/>
+        </w:rPr>
         <w:t xml:space="preserve"> L’host du WiFly est le serveur.</w:t>
       </w:r>
     </w:p>
-    <w:p/>
+    <w:p>
+      <w:pPr>
+        <w:rPr>
+          <w:noProof/>
+          <w:lang w:val="fr-CH"/>
+        </w:rPr>
+      </w:pPr>
+    </w:p>
     <w:p>
       <w:pPr>
         <w:pStyle w:val="MonTitre2"/>
-      </w:pPr>
-      <w:bookmarkStart w:id="4" w:name="_Toc461715083"/>
-      <w:r>
+        <w:rPr>
+          <w:b w:val="0"/>
+          <w:noProof/>
+          <w:lang w:val="fr-CH"/>
+        </w:rPr>
+      </w:pPr>
+      <w:bookmarkStart w:id="5" w:name="_Toc461737400"/>
+      <w:r>
+        <w:rPr>
+          <w:b w:val="0"/>
+          <w:noProof/>
+          <w:lang w:val="fr-CH"/>
+        </w:rPr>
         <w:t>Interprétation des résultats</w:t>
       </w:r>
-      <w:bookmarkEnd w:id="4"/>
-    </w:p>
-    <w:p>
-      <w:r>
+      <w:bookmarkEnd w:id="5"/>
+    </w:p>
+    <w:p>
+      <w:pPr>
+        <w:rPr>
+          <w:noProof/>
+          <w:lang w:val="fr-CH"/>
+        </w:rPr>
+      </w:pPr>
+      <w:r>
+        <w:rPr>
+          <w:noProof/>
+          <w:lang w:val="fr-CH"/>
+        </w:rPr>
         <w:t>Les données étant lues et envoyées, nous</w:t>
       </w:r>
       <w:r>
+        <w:rPr>
+          <w:noProof/>
+          <w:lang w:val="fr-CH"/>
+        </w:rPr>
         <w:t xml:space="preserve"> avons eu à penser à un algorithme d’ouverture automatique des fenêtres et des stores.</w:t>
       </w:r>
       <w:r>
+        <w:rPr>
+          <w:noProof/>
+          <w:lang w:val="fr-CH"/>
+        </w:rPr>
         <w:t xml:space="preserve"> Une simple comparaison entre la température intérieure et extérieure a finalement suffi. Si la température intérieure est supérieure à la température extérieure mais aussi supérieure ou égale à 25°C, la fenêtre s’ouvre. De plus, nous avons rajouté la condition du vent. S’il y a du vent, la fenêtre s’ouvre, même si la température extérieure est plus élevée. </w:t>
       </w:r>
     </w:p>
-    <w:p/>
-    <w:p>
-      <w:r>
+    <w:p>
+      <w:pPr>
+        <w:rPr>
+          <w:noProof/>
+          <w:lang w:val="fr-CH"/>
+        </w:rPr>
+      </w:pPr>
+    </w:p>
+    <w:p>
+      <w:pPr>
+        <w:rPr>
+          <w:noProof/>
+          <w:lang w:val="fr-CH"/>
+        </w:rPr>
+      </w:pPr>
+      <w:r>
+        <w:rPr>
+          <w:noProof/>
+          <w:lang w:val="fr-CH"/>
+        </w:rPr>
         <w:t>Pour l’ouverture des stores nous avons fixé un seuil d’intensité lumineuse. Si l’intensité lumineuse est trop basse comparée à ce seuil (plus de 10 lux de différence), les stores s’ouvrent jusqu’à ce que le seuil soit atteint. Si le seuil n’est jamais atteint, les stores s’ouvrent complètement</w:t>
       </w:r>
       <w:r>
+        <w:rPr>
+          <w:noProof/>
+          <w:lang w:val="fr-CH"/>
+        </w:rPr>
         <w:t>. La logique est inversée si</w:t>
       </w:r>
       <w:r>
+        <w:rPr>
+          <w:noProof/>
+          <w:lang w:val="fr-CH"/>
+        </w:rPr>
         <w:t xml:space="preserve"> l’intensité lumineuse est trop élevée.</w:t>
       </w:r>
       <w:r>
+        <w:rPr>
+          <w:noProof/>
+          <w:lang w:val="fr-CH"/>
+        </w:rPr>
         <w:t xml:space="preserve"> Nous avons-nous même fixé ce seuil à 150 lux en utilisant les résultats recueillis et en estimant </w:t>
       </w:r>
       <w:r>
+        <w:rPr>
+          <w:noProof/>
+          <w:lang w:val="fr-CH"/>
+        </w:rPr>
         <w:t>quelle intensité lumineuse est agréable dans une pièce. Nous voulions faire en sorte que l’utilisateur puisse choisir ce seuil sur l’interface web mais nous ne l’avons pas fait faute de temps.</w:t>
       </w:r>
     </w:p>
     <w:p>
       <w:pPr>
+        <w:rPr>
+          <w:noProof/>
+          <w:lang w:val="fr-CH"/>
+        </w:rPr>
+      </w:pPr>
+    </w:p>
+    <w:p>
+      <w:pPr>
         <w:pStyle w:val="MonTitre2"/>
-      </w:pPr>
-      <w:bookmarkStart w:id="5" w:name="_Toc461715084"/>
-      <w:r>
-        <w:lastRenderedPageBreak/>
+        <w:rPr>
+          <w:b w:val="0"/>
+          <w:noProof/>
+          <w:lang w:val="fr-CH"/>
+        </w:rPr>
+      </w:pPr>
+      <w:bookmarkStart w:id="6" w:name="_Toc461737401"/>
+      <w:r>
+        <w:rPr>
+          <w:b w:val="0"/>
+          <w:noProof/>
+          <w:lang w:val="fr-CH"/>
+        </w:rPr>
         <w:t>Schéma électrique</w:t>
       </w:r>
-      <w:bookmarkEnd w:id="5"/>
+      <w:bookmarkEnd w:id="6"/>
     </w:p>
     <w:p>
       <w:pPr>
         <w:keepNext/>
+        <w:rPr>
+          <w:noProof/>
+          <w:lang w:val="fr-CH"/>
+        </w:rPr>
       </w:pPr>
       <w:r>
         <w:rPr>
@@ -1138,7 +2132,7 @@
                     </pic:cNvPicPr>
                   </pic:nvPicPr>
                   <pic:blipFill>
-                    <a:blip r:embed="rId9">
+                    <a:blip r:embed="rId12">
                       <a:extLst>
                         <a:ext uri="{28A0092B-C50C-407E-A947-70E740481C1C}">
                           <a14:useLocalDpi xmlns:a14="http://schemas.microsoft.com/office/drawing/2010/main" val="0"/>
@@ -1174,280 +2168,718 @@
       <w:pPr>
         <w:pStyle w:val="Lgende"/>
         <w:jc w:val="center"/>
-      </w:pPr>
-      <w:r>
+        <w:rPr>
+          <w:noProof/>
+          <w:lang w:val="fr-CH"/>
+        </w:rPr>
+      </w:pPr>
+      <w:r>
+        <w:rPr>
+          <w:noProof/>
+          <w:lang w:val="fr-CH"/>
+        </w:rPr>
         <w:t xml:space="preserve">Figure </w:t>
       </w:r>
-      <w:fldSimple w:instr=" SEQ Figure \* ARABIC ">
+      <w:r>
+        <w:rPr>
+          <w:noProof/>
+          <w:lang w:val="fr-CH"/>
+        </w:rPr>
+        <w:fldChar w:fldCharType="begin"/>
+      </w:r>
+      <w:r>
+        <w:rPr>
+          <w:noProof/>
+          <w:lang w:val="fr-CH"/>
+        </w:rPr>
+        <w:instrText xml:space="preserve"> SEQ Figure \* ARABIC </w:instrText>
+      </w:r>
+      <w:r>
+        <w:rPr>
+          <w:noProof/>
+          <w:lang w:val="fr-CH"/>
+        </w:rPr>
+        <w:fldChar w:fldCharType="separate"/>
+      </w:r>
+      <w:r>
+        <w:rPr>
+          <w:noProof/>
+          <w:lang w:val="fr-CH"/>
+        </w:rPr>
+        <w:t>2</w:t>
+      </w:r>
+      <w:r>
+        <w:rPr>
+          <w:noProof/>
+          <w:lang w:val="fr-CH"/>
+        </w:rPr>
+        <w:fldChar w:fldCharType="end"/>
+      </w:r>
+      <w:r>
+        <w:rPr>
+          <w:noProof/>
+          <w:lang w:val="fr-CH"/>
+        </w:rPr>
+        <w:t>: Schéma électrique</w:t>
+      </w:r>
+    </w:p>
+    <w:p>
+      <w:pPr>
+        <w:pStyle w:val="MonTitre1"/>
+        <w:rPr>
+          <w:b w:val="0"/>
+          <w:noProof/>
+          <w:lang w:val="fr-CH"/>
+        </w:rPr>
+      </w:pPr>
+      <w:bookmarkStart w:id="7" w:name="_Toc461737402"/>
+      <w:r>
+        <w:rPr>
+          <w:b w:val="0"/>
+          <w:noProof/>
+          <w:lang w:val="fr-CH"/>
+        </w:rPr>
+        <w:lastRenderedPageBreak/>
+        <w:t>Serveur</w:t>
+      </w:r>
+      <w:bookmarkEnd w:id="7"/>
+    </w:p>
+    <w:p>
+      <w:pPr>
+        <w:pStyle w:val="MonTitre2"/>
+        <w:rPr>
+          <w:b w:val="0"/>
+          <w:noProof/>
+          <w:lang w:val="fr-CH"/>
+        </w:rPr>
+      </w:pPr>
+      <w:bookmarkStart w:id="8" w:name="_Toc461737403"/>
+      <w:r>
+        <w:rPr>
+          <w:b w:val="0"/>
+          <w:noProof/>
+          <w:lang w:val="fr-CH"/>
+        </w:rPr>
+        <w:t>Matériel</w:t>
+      </w:r>
+      <w:bookmarkEnd w:id="8"/>
+    </w:p>
+    <w:p>
+      <w:pPr>
+        <w:rPr>
+          <w:noProof/>
+          <w:lang w:val="fr-CH"/>
+        </w:rPr>
+      </w:pPr>
+      <w:r>
+        <w:rPr>
+          <w:noProof/>
+          <w:lang w:val="fr-CH"/>
+        </w:rPr>
+        <w:t xml:space="preserve">Notre serveur est un </w:t>
+      </w:r>
+      <w:hyperlink r:id="rId13" w:history="1">
         <w:r>
           <w:rPr>
+            <w:rStyle w:val="Lienhypertexte"/>
             <w:noProof/>
+            <w:lang w:val="fr-CH"/>
           </w:rPr>
-          <w:t>2</w:t>
+          <w:t>Raspberry Pi 3</w:t>
         </w:r>
-      </w:fldSimple>
-      <w:r>
-        <w:t>: Schéma électrique</w:t>
-      </w:r>
-    </w:p>
-    <w:p>
-      <w:pPr>
-        <w:pStyle w:val="MonTitre1"/>
-      </w:pPr>
-    </w:p>
-    <w:p>
-      <w:pPr>
-        <w:pStyle w:val="MonTitre1"/>
-      </w:pPr>
-      <w:bookmarkStart w:id="6" w:name="_Toc461715085"/>
-      <w:r>
-        <w:t>Serveur</w:t>
-      </w:r>
-      <w:bookmarkEnd w:id="6"/>
+      </w:hyperlink>
+      <w:r>
+        <w:rPr>
+          <w:noProof/>
+          <w:lang w:val="fr-CH"/>
+        </w:rPr>
+        <w:t xml:space="preserve"> avec </w:t>
+      </w:r>
+      <w:hyperlink r:id="rId14" w:history="1">
+        <w:r>
+          <w:rPr>
+            <w:rStyle w:val="Lienhypertexte"/>
+            <w:noProof/>
+            <w:lang w:val="fr-CH"/>
+          </w:rPr>
+          <w:t>Raspbian</w:t>
+        </w:r>
+      </w:hyperlink>
+      <w:r>
+        <w:rPr>
+          <w:noProof/>
+          <w:lang w:val="fr-CH"/>
+        </w:rPr>
+        <w:t xml:space="preserve"> </w:t>
+      </w:r>
+      <w:r>
+        <w:rPr>
+          <w:noProof/>
+          <w:lang w:val="fr-CH"/>
+        </w:rPr>
+        <w:t>(une variante de Debian) installée dessus. Plusieurs étapes s’exécutent sur le serveur : réception des données provenant du Wi</w:t>
+      </w:r>
+      <w:r>
+        <w:rPr>
+          <w:noProof/>
+          <w:lang w:val="fr-CH"/>
+        </w:rPr>
+        <w:t>Fly, enregistrement de ces données en base de données, serveur Apache pour notre interface web et envoi de données en retour au WiFly.</w:t>
+      </w:r>
+    </w:p>
+    <w:p>
+      <w:pPr>
+        <w:rPr>
+          <w:noProof/>
+          <w:lang w:val="fr-CH"/>
+        </w:rPr>
+      </w:pPr>
     </w:p>
     <w:p>
       <w:pPr>
         <w:pStyle w:val="MonTitre2"/>
-      </w:pPr>
-      <w:r>
-        <w:t>Matériel</w:t>
-      </w:r>
-    </w:p>
-    <w:p>
-      <w:r>
-        <w:t>Notre serveur est un Raspberry Pi 3 avec Raspbian (une variante de Debian) installée dessus. Plusieurs étapes s’exécutent sur le serveur : réception des données provenant du Wi</w:t>
-      </w:r>
-      <w:r>
-        <w:t>Fly, enregistrement de ces données en base de données, serveur Apache pour notre interface web et envoi de données en retour au WiFly.</w:t>
-      </w:r>
-    </w:p>
-    <w:p/>
+        <w:rPr>
+          <w:b w:val="0"/>
+          <w:noProof/>
+          <w:lang w:val="fr-CH"/>
+        </w:rPr>
+      </w:pPr>
+      <w:bookmarkStart w:id="9" w:name="_Toc461737404"/>
+      <w:r>
+        <w:rPr>
+          <w:b w:val="0"/>
+          <w:noProof/>
+          <w:lang w:val="fr-CH"/>
+        </w:rPr>
+        <w:t>Code Python</w:t>
+      </w:r>
+      <w:bookmarkEnd w:id="9"/>
+    </w:p>
+    <w:p>
+      <w:pPr>
+        <w:rPr>
+          <w:noProof/>
+          <w:lang w:val="fr-CH"/>
+        </w:rPr>
+      </w:pPr>
+      <w:r>
+        <w:rPr>
+          <w:noProof/>
+          <w:lang w:val="fr-CH"/>
+        </w:rPr>
+        <w:t xml:space="preserve">Nous avons utilisé python pour ouvrir </w:t>
+      </w:r>
+      <w:r>
+        <w:rPr>
+          <w:noProof/>
+          <w:lang w:val="fr-CH"/>
+        </w:rPr>
+        <w:t>un</w:t>
+      </w:r>
+      <w:r>
+        <w:rPr>
+          <w:noProof/>
+          <w:lang w:val="fr-CH"/>
+        </w:rPr>
+        <w:t xml:space="preserve"> socket communicant avec la Waspmote</w:t>
+      </w:r>
+      <w:r>
+        <w:rPr>
+          <w:noProof/>
+          <w:lang w:val="fr-CH"/>
+        </w:rPr>
+        <w:t xml:space="preserve"> et </w:t>
+      </w:r>
+      <w:r>
+        <w:rPr>
+          <w:noProof/>
+          <w:lang w:val="fr-CH"/>
+        </w:rPr>
+        <w:t>une communication avec la base de données.</w:t>
+      </w:r>
+      <w:r>
+        <w:rPr>
+          <w:noProof/>
+          <w:lang w:val="fr-CH"/>
+        </w:rPr>
+        <w:t xml:space="preserve"> Pour le socket</w:t>
+      </w:r>
+      <w:r>
+        <w:rPr>
+          <w:noProof/>
+          <w:lang w:val="fr-CH"/>
+        </w:rPr>
+        <w:t xml:space="preserve"> de la Waspmote, nous avions initialement essayé en PHP, mais le socket ne recevait rien (sûrement un mauvais code de notre part).</w:t>
+      </w:r>
+      <w:r>
+        <w:rPr>
+          <w:noProof/>
+          <w:lang w:val="fr-CH"/>
+        </w:rPr>
+        <w:t xml:space="preserve"> </w:t>
+      </w:r>
+    </w:p>
+    <w:p>
+      <w:pPr>
+        <w:rPr>
+          <w:noProof/>
+          <w:lang w:val="fr-CH"/>
+        </w:rPr>
+      </w:pPr>
+    </w:p>
+    <w:p>
+      <w:pPr>
+        <w:rPr>
+          <w:noProof/>
+          <w:lang w:val="fr-CH"/>
+        </w:rPr>
+      </w:pPr>
+      <w:r>
+        <w:rPr>
+          <w:noProof/>
+          <w:lang w:val="fr-CH"/>
+        </w:rPr>
+        <w:t>Le cod</w:t>
+      </w:r>
+      <w:r>
+        <w:rPr>
+          <w:noProof/>
+          <w:lang w:val="fr-CH"/>
+        </w:rPr>
+        <w:t xml:space="preserve">e python se divise en 3 threads (car nous devons en même temps recevoir les données de la Waspmote, les envoyer et les enregistrer en base de données) </w:t>
+      </w:r>
+      <w:r>
+        <w:rPr>
+          <w:noProof/>
+          <w:lang w:val="fr-CH"/>
+        </w:rPr>
+        <w:t xml:space="preserve">: un thread principal enregistrant </w:t>
+      </w:r>
+      <w:r>
+        <w:rPr>
+          <w:noProof/>
+          <w:lang w:val="fr-CH"/>
+        </w:rPr>
+        <w:t xml:space="preserve">la moyenne des </w:t>
+      </w:r>
+      <w:r>
+        <w:rPr>
+          <w:noProof/>
+          <w:lang w:val="fr-CH"/>
+        </w:rPr>
+        <w:t>valeurs de température, lumière et vent toutes les 10 minutes, un autre thread</w:t>
+      </w:r>
+      <w:r>
+        <w:rPr>
+          <w:noProof/>
+          <w:lang w:val="fr-CH"/>
+        </w:rPr>
+        <w:t xml:space="preserve"> ouvrant un socket écoutant la Waspmote et un dernier lié à la base de données.</w:t>
+      </w:r>
+      <w:r>
+        <w:rPr>
+          <w:noProof/>
+          <w:lang w:val="fr-CH"/>
+        </w:rPr>
+        <w:t xml:space="preserve"> </w:t>
+      </w:r>
+    </w:p>
+    <w:p>
+      <w:pPr>
+        <w:rPr>
+          <w:noProof/>
+          <w:lang w:val="fr-CH"/>
+        </w:rPr>
+      </w:pPr>
+    </w:p>
+    <w:p>
+      <w:pPr>
+        <w:rPr>
+          <w:noProof/>
+          <w:lang w:val="fr-CH"/>
+        </w:rPr>
+      </w:pPr>
+      <w:r>
+        <w:rPr>
+          <w:noProof/>
+          <w:lang w:val="fr-CH"/>
+        </w:rPr>
+        <w:t>L</w:t>
+      </w:r>
+      <w:r>
+        <w:rPr>
+          <w:noProof/>
+          <w:lang w:val="fr-CH"/>
+        </w:rPr>
+        <w:t xml:space="preserve">e </w:t>
+      </w:r>
+      <w:r>
+        <w:rPr>
+          <w:noProof/>
+          <w:lang w:val="fr-CH"/>
+        </w:rPr>
+        <w:t xml:space="preserve">thread avec le </w:t>
+      </w:r>
+      <w:r>
+        <w:rPr>
+          <w:noProof/>
+          <w:lang w:val="fr-CH"/>
+        </w:rPr>
+        <w:t xml:space="preserve">socket </w:t>
+      </w:r>
+      <w:r>
+        <w:rPr>
+          <w:noProof/>
+          <w:lang w:val="fr-CH"/>
+        </w:rPr>
+        <w:t xml:space="preserve">qui </w:t>
+      </w:r>
+      <w:r>
+        <w:rPr>
+          <w:noProof/>
+          <w:lang w:val="fr-CH"/>
+        </w:rPr>
+        <w:t xml:space="preserve">écoute </w:t>
+      </w:r>
+      <w:r>
+        <w:rPr>
+          <w:noProof/>
+          <w:lang w:val="fr-CH"/>
+        </w:rPr>
+        <w:t>la Waspmote fonctionne ainsi : s</w:t>
+      </w:r>
+      <w:r>
+        <w:rPr>
+          <w:noProof/>
+          <w:lang w:val="fr-CH"/>
+        </w:rPr>
+        <w:t>i le mode automatique est actif et qu’un changement d’état (fenêtre, store) est détecté, il enregistre en base de données</w:t>
+      </w:r>
+      <w:r>
+        <w:rPr>
+          <w:noProof/>
+          <w:lang w:val="fr-CH"/>
+        </w:rPr>
+        <w:t xml:space="preserve"> les changements à la date et heure donnée. </w:t>
+      </w:r>
+      <w:r>
+        <w:rPr>
+          <w:noProof/>
+          <w:lang w:val="fr-CH"/>
+        </w:rPr>
+        <w:t xml:space="preserve">Le dernier thread sonde la base de données : si l’état inscrit en base diffère de l’état actuel (envoyé depuis la Waspmote), </w:t>
+      </w:r>
+      <w:r>
+        <w:rPr>
+          <w:noProof/>
+          <w:lang w:val="fr-CH"/>
+        </w:rPr>
+        <w:t>cela</w:t>
+      </w:r>
+      <w:r>
+        <w:rPr>
+          <w:noProof/>
+          <w:lang w:val="fr-CH"/>
+        </w:rPr>
+        <w:t xml:space="preserve"> veut dire qu’il y a eu action de l’utilisateur et qu’il faut transmettre les changements.</w:t>
+      </w:r>
+      <w:r>
+        <w:rPr>
+          <w:noProof/>
+          <w:lang w:val="fr-CH"/>
+        </w:rPr>
+        <w:t xml:space="preserve"> Pour se partager les données entre le thread principal et celui écoutant la Waspmote nous avons utilisé une Queue.</w:t>
+      </w:r>
+    </w:p>
+    <w:p>
+      <w:pPr>
+        <w:rPr>
+          <w:noProof/>
+          <w:lang w:val="fr-CH"/>
+        </w:rPr>
+      </w:pPr>
+    </w:p>
     <w:p>
       <w:pPr>
         <w:pStyle w:val="MonTitre2"/>
-      </w:pPr>
-      <w:r>
-        <w:t>Code Python</w:t>
-      </w:r>
-    </w:p>
-    <w:p>
-      <w:r>
-        <w:t xml:space="preserve">Nous avons utilisé python pour ouvrir </w:t>
-      </w:r>
-      <w:r>
-        <w:t>un</w:t>
-      </w:r>
-      <w:r>
-        <w:t xml:space="preserve"> socket communicant avec la Waspmote</w:t>
-      </w:r>
-      <w:r>
-        <w:t xml:space="preserve"> et </w:t>
-      </w:r>
-      <w:r>
-        <w:t>une communication avec la base de données.</w:t>
-      </w:r>
-      <w:r>
-        <w:t xml:space="preserve"> Pour le socket</w:t>
-      </w:r>
-      <w:r>
-        <w:t xml:space="preserve"> de la Waspmote, nous avions initialement essayé en PHP, mais le socket ne recevait rien (sûrement un mauvais code de notre part).</w:t>
-      </w:r>
-      <w:r>
+        <w:rPr>
+          <w:b w:val="0"/>
+          <w:noProof/>
+          <w:lang w:val="fr-CH"/>
+        </w:rPr>
+      </w:pPr>
+      <w:bookmarkStart w:id="10" w:name="_Toc461737405"/>
+      <w:r>
+        <w:rPr>
+          <w:b w:val="0"/>
+          <w:noProof/>
+          <w:lang w:val="fr-CH"/>
+        </w:rPr>
+        <w:t>Base de données</w:t>
+      </w:r>
+      <w:bookmarkEnd w:id="10"/>
+    </w:p>
+    <w:p>
+      <w:pPr>
+        <w:rPr>
+          <w:noProof/>
+          <w:lang w:val="fr-CH"/>
+        </w:rPr>
+      </w:pPr>
+      <w:r>
+        <w:rPr>
+          <w:noProof/>
+          <w:lang w:val="fr-CH"/>
+        </w:rPr>
+        <w:t xml:space="preserve">Nous avons utilisé une base de données MySQL pour stocker nos données. Nous avons utilisé </w:t>
+      </w:r>
+      <w:hyperlink r:id="rId15" w:history="1">
+        <w:r>
+          <w:rPr>
+            <w:rStyle w:val="Lienhypertexte"/>
+            <w:noProof/>
+            <w:lang w:val="fr-CH"/>
+          </w:rPr>
+          <w:t>MySQL Workbench</w:t>
+        </w:r>
+      </w:hyperlink>
+      <w:r>
+        <w:rPr>
+          <w:noProof/>
+          <w:lang w:val="fr-CH"/>
+        </w:rPr>
+        <w:t xml:space="preserve"> pour « dessiner » nos schémas et générer le code SQL. Nous possédons trois tables : une table « data », qui stocke les valeurs de température, luminosité, vent, date et heure, une autre « state » qui stocke l’état actuel du système (mode auto/manuel, ouverture/fermeture des fenêtres et stores) ainsi que l’utilisateur ayant déclenché l’action.</w:t>
+      </w:r>
+      <w:r>
+        <w:rPr>
+          <w:noProof/>
+          <w:lang w:val="fr-CH"/>
+        </w:rPr>
+        <w:t xml:space="preserve"> La dernière table</w:t>
+      </w:r>
+      <w:r>
+        <w:rPr>
+          <w:noProof/>
+          <w:lang w:val="fr-CH"/>
+        </w:rPr>
+        <w:t xml:space="preserve"> « users »</w:t>
+      </w:r>
+      <w:r>
+        <w:rPr>
+          <w:noProof/>
+          <w:lang w:val="fr-CH"/>
+        </w:rPr>
+        <w:t xml:space="preserve"> stocke les utilisateurs avec leur nom, mot de passe et rôle (admin/user).</w:t>
+      </w:r>
+      <w:r>
+        <w:rPr>
+          <w:noProof/>
+          <w:lang w:val="fr-CH"/>
+        </w:rPr>
+        <w:t xml:space="preserve"> La table « state » est liée à la table « users ».</w:t>
+      </w:r>
+    </w:p>
+    <w:p>
+      <w:pPr>
+        <w:jc w:val="left"/>
+        <w:rPr>
+          <w:noProof/>
+          <w:lang w:val="fr-CH"/>
+        </w:rPr>
+      </w:pPr>
+      <w:r>
+        <w:rPr>
+          <w:noProof/>
+          <w:lang w:val="fr-CH"/>
+        </w:rPr>
+        <w:br w:type="page"/>
+      </w:r>
+    </w:p>
+    <w:p>
+      <w:pPr>
+        <w:pStyle w:val="MonTitre2"/>
+        <w:rPr>
+          <w:b w:val="0"/>
+          <w:noProof/>
+          <w:lang w:val="fr-CH"/>
+        </w:rPr>
+      </w:pPr>
+      <w:bookmarkStart w:id="11" w:name="_Toc461737406"/>
+      <w:r>
+        <w:rPr>
+          <w:b w:val="0"/>
+          <w:noProof/>
+          <w:lang w:val="fr-CH"/>
+        </w:rPr>
+        <w:lastRenderedPageBreak/>
+        <w:t xml:space="preserve">Code </w:t>
+      </w:r>
+      <w:r>
+        <w:rPr>
+          <w:b w:val="0"/>
+          <w:noProof/>
+          <w:lang w:val="fr-CH"/>
+        </w:rPr>
+        <w:t>Web</w:t>
+      </w:r>
+      <w:bookmarkEnd w:id="11"/>
+    </w:p>
+    <w:p>
+      <w:pPr>
+        <w:rPr>
+          <w:noProof/>
+          <w:lang w:val="fr-CH"/>
+        </w:rPr>
+      </w:pPr>
+      <w:r>
+        <w:rPr>
+          <w:noProof/>
+          <w:lang w:val="fr-CH"/>
+        </w:rPr>
+        <w:t>Notre code PHP est structuré en plusieurs fichiers</w:t>
+      </w:r>
+      <w:r>
+        <w:rPr>
+          <w:noProof/>
+          <w:lang w:val="fr-CH"/>
+        </w:rPr>
+        <w:t xml:space="preserve"> : dans </w:t>
+      </w:r>
+      <w:r>
+        <w:rPr>
+          <w:i/>
+          <w:noProof/>
+          <w:lang w:val="fr-CH"/>
+        </w:rPr>
+        <w:t>database_connection.php</w:t>
+      </w:r>
+      <w:r>
+        <w:rPr>
+          <w:noProof/>
+          <w:lang w:val="fr-CH"/>
+        </w:rPr>
+        <w:t xml:space="preserve"> se trouvent toutes les fonctions permettant l’enregistrement des données et leur récupération, par jour ou par mois donnés ainsi que deux fonctions faisant de même pour l’état du système.</w:t>
+      </w:r>
+      <w:r>
+        <w:rPr>
+          <w:noProof/>
+          <w:lang w:val="fr-CH"/>
+        </w:rPr>
         <w:t xml:space="preserve"> </w:t>
       </w:r>
-    </w:p>
-    <w:p/>
-    <w:p>
-      <w:r>
-        <w:t>Le cod</w:t>
-      </w:r>
-      <w:r>
-        <w:t xml:space="preserve">e python se divise en 3 threads (car nous devons en même temps recevoir les données de la Waspmote, les envoyer et les enregistrer en base de données) </w:t>
-      </w:r>
-      <w:r>
-        <w:t xml:space="preserve">: un thread principal enregistrant </w:t>
-      </w:r>
-      <w:r>
-        <w:t xml:space="preserve">la moyenne des </w:t>
-      </w:r>
-      <w:r>
-        <w:t>valeurs de température, lumière et vent toutes les 10 minutes, un autre thread</w:t>
-      </w:r>
-      <w:r>
-        <w:t xml:space="preserve"> ouvrant un socket écoutant la Waspmote et un dernier lié à la base de données.</w:t>
-      </w:r>
-      <w:r>
-        <w:t xml:space="preserve"> </w:t>
-      </w:r>
-    </w:p>
-    <w:p/>
-    <w:p>
-      <w:r>
-        <w:t>L</w:t>
-      </w:r>
-      <w:r>
-        <w:t xml:space="preserve">e </w:t>
-      </w:r>
-      <w:r>
-        <w:t xml:space="preserve">thread avec le </w:t>
-      </w:r>
-      <w:r>
-        <w:t xml:space="preserve">socket </w:t>
-      </w:r>
-      <w:r>
-        <w:t xml:space="preserve">qui </w:t>
-      </w:r>
-      <w:r>
-        <w:t xml:space="preserve">écoute </w:t>
-      </w:r>
-      <w:r>
-        <w:t>la Waspmote fonctionne ainsi : s</w:t>
-      </w:r>
-      <w:r>
-        <w:t>i le mode automatique est actif et qu’un changement d’état (fenêtre, store) est détecté, il enregistre en base de données</w:t>
-      </w:r>
-      <w:r>
-        <w:t xml:space="preserve"> les changements à la date et heure donnée. </w:t>
-      </w:r>
-      <w:r>
-        <w:t xml:space="preserve">Le dernier thread sonde la base de données : si l’état inscrit en base diffère de l’état actuel (envoyé depuis la Waspmote), </w:t>
-      </w:r>
-      <w:r>
-        <w:t>cela</w:t>
-      </w:r>
-      <w:r>
-        <w:t xml:space="preserve"> </w:t>
-      </w:r>
-      <w:r>
-        <w:lastRenderedPageBreak/>
-        <w:t>veut dire qu’il y a eu action de l’utilisateur et qu’il faut transmettre les changements.</w:t>
-      </w:r>
-      <w:r>
-        <w:t xml:space="preserve"> Pour se partager les données entre le thread principal et celui écoutant la Waspmote nous avons utilisé une Queue.</w:t>
-      </w:r>
-    </w:p>
-    <w:p/>
-    <w:p>
-      <w:pPr>
-        <w:pStyle w:val="MonTitre2"/>
-      </w:pPr>
-      <w:r>
-        <w:t>Base de données</w:t>
-      </w:r>
-    </w:p>
-    <w:p>
-      <w:r>
-        <w:t>Nous avons utilisé une base de données MySQL pour stocker nos données. Nous avons utilisé MySQL Workbench pour « dessiner » nos schémas et générer le code SQL. Nous possédons trois tables : une table « data », qui stocke les valeurs de température, luminosité, vent, date et heure, une autre « state » qui stocke l’état actuel du système (mode auto/manuel, ouverture/fermeture des fenêtres et stores) ainsi que l’utilisateur ayant déclenché l’action.</w:t>
-      </w:r>
-      <w:r>
-        <w:t xml:space="preserve"> La dernière table</w:t>
-      </w:r>
-      <w:r>
-        <w:t xml:space="preserve"> « </w:t>
-      </w:r>
-      <w:proofErr w:type="spellStart"/>
-      <w:r>
-        <w:t>users</w:t>
-      </w:r>
-      <w:proofErr w:type="spellEnd"/>
-      <w:r>
-        <w:t> »</w:t>
-      </w:r>
-      <w:r>
-        <w:t xml:space="preserve"> stocke les utilisateurs avec leur nom, mot de passe et rôle (admin/user).</w:t>
-      </w:r>
-      <w:r>
-        <w:t xml:space="preserve"> La table « state » est liée à la table « </w:t>
-      </w:r>
-      <w:proofErr w:type="spellStart"/>
-      <w:r>
-        <w:t>users</w:t>
-      </w:r>
-      <w:proofErr w:type="spellEnd"/>
-      <w:r>
-        <w:t> ».</w:t>
-      </w:r>
-    </w:p>
-    <w:p/>
-    <w:p>
-      <w:pPr>
-        <w:pStyle w:val="MonTitre2"/>
-      </w:pPr>
-      <w:r>
-        <w:t xml:space="preserve">Code </w:t>
-      </w:r>
-      <w:r>
-        <w:t>Web</w:t>
-      </w:r>
-    </w:p>
-    <w:p>
-      <w:r>
-        <w:t>Notre code PHP est structuré en plusieurs fichiers</w:t>
-      </w:r>
-      <w:r>
-        <w:t xml:space="preserve"> : dans </w:t>
-      </w:r>
-      <w:proofErr w:type="spellStart"/>
+      <w:r>
+        <w:rPr>
+          <w:noProof/>
+          <w:lang w:val="fr-CH"/>
+        </w:rPr>
+        <w:t xml:space="preserve">Dans </w:t>
+      </w:r>
       <w:r>
         <w:rPr>
           <w:i/>
-        </w:rPr>
-        <w:t>database_connection.php</w:t>
-      </w:r>
-      <w:proofErr w:type="spellEnd"/>
-      <w:r>
-        <w:t xml:space="preserve"> se trouvent toutes les fonctions permettant l’enregistrement des données et leur récupération, par jour ou par mois donnés ainsi que deux fonctions faisant de même pour l’état du système.</w:t>
-      </w:r>
-      <w:r>
-        <w:t xml:space="preserve"> </w:t>
-      </w:r>
-      <w:r>
-        <w:t xml:space="preserve">Dans </w:t>
-      </w:r>
-      <w:proofErr w:type="spellStart"/>
+          <w:noProof/>
+          <w:lang w:val="fr-CH"/>
+        </w:rPr>
+        <w:t xml:space="preserve">data.php </w:t>
+      </w:r>
+      <w:r>
+        <w:rPr>
+          <w:noProof/>
+          <w:lang w:val="fr-CH"/>
+        </w:rPr>
+        <w:t xml:space="preserve">et </w:t>
+      </w:r>
       <w:r>
         <w:rPr>
           <w:i/>
-        </w:rPr>
-        <w:t>data.php</w:t>
-      </w:r>
-      <w:proofErr w:type="spellEnd"/>
-      <w:r>
-        <w:rPr>
-          <w:i/>
-        </w:rPr>
-        <w:t xml:space="preserve"> </w:t>
-      </w:r>
-      <w:r>
-        <w:t xml:space="preserve">et </w:t>
-      </w:r>
-      <w:proofErr w:type="spellStart"/>
-      <w:r>
-        <w:rPr>
-          <w:i/>
-        </w:rPr>
-        <w:t>graphics.php</w:t>
-      </w:r>
-      <w:proofErr w:type="spellEnd"/>
-      <w:r>
-        <w:rPr>
-          <w:i/>
-        </w:rPr>
-        <w:t xml:space="preserve"> </w:t>
-      </w:r>
-      <w:r>
-        <w:t xml:space="preserve">sont gérées l’affichage des données sous forme de tableau brut et de </w:t>
-      </w:r>
-    </w:p>
-    <w:p/>
-    <w:p>
-      <w:bookmarkStart w:id="7" w:name="_GoBack"/>
-      <w:bookmarkEnd w:id="7"/>
+          <w:noProof/>
+          <w:lang w:val="fr-CH"/>
+        </w:rPr>
+        <w:t xml:space="preserve">graphics.php </w:t>
+      </w:r>
+      <w:r>
+        <w:rPr>
+          <w:noProof/>
+          <w:lang w:val="fr-CH"/>
+        </w:rPr>
+        <w:t>sont géré</w:t>
+      </w:r>
+      <w:r>
+        <w:rPr>
+          <w:noProof/>
+          <w:lang w:val="fr-CH"/>
+        </w:rPr>
+        <w:t xml:space="preserve">s l’affichage des données sous forme de tableau brut et de </w:t>
+      </w:r>
+      <w:r>
+        <w:rPr>
+          <w:noProof/>
+          <w:lang w:val="fr-CH"/>
+        </w:rPr>
+        <w:t xml:space="preserve">graphiques. Les graphiques ont étés réalisés avec </w:t>
+      </w:r>
+      <w:hyperlink r:id="rId16" w:history="1">
+        <w:r>
+          <w:rPr>
+            <w:rStyle w:val="Lienhypertexte"/>
+            <w:noProof/>
+            <w:lang w:val="fr-CH"/>
+          </w:rPr>
+          <w:t>Chart.js</w:t>
+        </w:r>
+      </w:hyperlink>
+      <w:r>
+        <w:rPr>
+          <w:noProof/>
+          <w:lang w:val="fr-CH"/>
+        </w:rPr>
+        <w:t>, un plugin JavaScript bien pratique.</w:t>
+      </w:r>
+      <w:r>
+        <w:rPr>
+          <w:noProof/>
+          <w:lang w:val="fr-CH"/>
+        </w:rPr>
+        <w:t xml:space="preserve"> Le contrôle manuel du système est géré par un simple formulaire.</w:t>
+      </w:r>
+      <w:r>
+        <w:rPr>
+          <w:noProof/>
+          <w:lang w:val="fr-CH"/>
+        </w:rPr>
+        <w:t xml:space="preserve"> Nous avions commencé à étudier </w:t>
+      </w:r>
+      <w:hyperlink r:id="rId17" w:history="1">
+        <w:r>
+          <w:rPr>
+            <w:rStyle w:val="Lienhypertexte"/>
+            <w:noProof/>
+            <w:lang w:val="fr-CH"/>
+          </w:rPr>
+          <w:t>CakePHP</w:t>
+        </w:r>
+      </w:hyperlink>
+      <w:r>
+        <w:rPr>
+          <w:noProof/>
+          <w:lang w:val="fr-CH"/>
+        </w:rPr>
+        <w:t>, un framework PHP, mais nous avons abandonné l’idée, faute de temps et du fait que nous avions besoin que de quelques pages.</w:t>
+      </w:r>
+    </w:p>
+    <w:p>
+      <w:pPr>
+        <w:rPr>
+          <w:noProof/>
+          <w:lang w:val="fr-CH"/>
+        </w:rPr>
+      </w:pPr>
     </w:p>
     <w:sectPr>
-      <w:footerReference w:type="even" r:id="rId10"/>
-      <w:footerReference w:type="default" r:id="rId11"/>
-      <w:footerReference w:type="first" r:id="rId12"/>
+      <w:headerReference w:type="default" r:id="rId18"/>
+      <w:footerReference w:type="even" r:id="rId19"/>
+      <w:footerReference w:type="default" r:id="rId20"/>
+      <w:footerReference w:type="first" r:id="rId21"/>
       <w:pgSz w:w="11900" w:h="16840"/>
       <w:pgMar w:top="1417" w:right="1417" w:bottom="1417" w:left="1417" w:header="708" w:footer="708" w:gutter="0"/>
       <w:cols w:space="708"/>
@@ -1459,7 +2891,7 @@
 </file>
 
 <file path=word/endnotes.xml><?xml version="1.0" encoding="utf-8"?>
-<w:endnotes xmlns:wpc="http://schemas.microsoft.com/office/word/2010/wordprocessingCanvas" xmlns:cx="http://schemas.microsoft.com/office/drawing/2014/chartex" xmlns:cx1="http://schemas.microsoft.com/office/drawing/2015/9/8/chartex" xmlns:cx2="http://schemas.microsoft.com/office/drawing/2015/10/21/chartex" xmlns:mc="http://schemas.openxmlformats.org/markup-compatibility/2006" xmlns:o="urn:schemas-microsoft-com:office:office" xmlns:r="http://schemas.openxmlformats.org/officeDocument/2006/relationships" xmlns:m="http://schemas.openxmlformats.org/officeDocument/2006/math" xmlns:v="urn:schemas-microsoft-com:vml" xmlns:wp14="http://schemas.microsoft.com/office/word/2010/wordprocessingDrawing" xmlns:wp="http://schemas.openxmlformats.org/drawingml/2006/wordprocessingDrawing" xmlns:w10="urn:schemas-microsoft-com:office:word" xmlns:w="http://schemas.openxmlformats.org/wordprocessingml/2006/main" xmlns:w14="http://schemas.microsoft.com/office/word/2010/wordml" xmlns:w15="http://schemas.microsoft.com/office/word/2012/wordml" xmlns:w16se="http://schemas.microsoft.com/office/word/2015/wordml/symex" xmlns:wpg="http://schemas.microsoft.com/office/word/2010/wordprocessingGroup" xmlns:wpi="http://schemas.microsoft.com/office/word/2010/wordprocessingInk" xmlns:wne="http://schemas.microsoft.com/office/word/2006/wordml" xmlns:wps="http://schemas.microsoft.com/office/word/2010/wordprocessingShape" mc:Ignorable="w14 w15 w16se wp14">
+<w:endnotes xmlns:wpc="http://schemas.microsoft.com/office/word/2010/wordprocessingCanvas" xmlns:mc="http://schemas.openxmlformats.org/markup-compatibility/2006" xmlns:o="urn:schemas-microsoft-com:office:office" xmlns:r="http://schemas.openxmlformats.org/officeDocument/2006/relationships" xmlns:m="http://schemas.openxmlformats.org/officeDocument/2006/math" xmlns:v="urn:schemas-microsoft-com:vml" xmlns:wp14="http://schemas.microsoft.com/office/word/2010/wordprocessingDrawing" xmlns:wp="http://schemas.openxmlformats.org/drawingml/2006/wordprocessingDrawing" xmlns:w10="urn:schemas-microsoft-com:office:word" xmlns:w="http://schemas.openxmlformats.org/wordprocessingml/2006/main" xmlns:w14="http://schemas.microsoft.com/office/word/2010/wordml" xmlns:w15="http://schemas.microsoft.com/office/word/2012/wordml" xmlns:wpg="http://schemas.microsoft.com/office/word/2010/wordprocessingGroup" xmlns:wpi="http://schemas.microsoft.com/office/word/2010/wordprocessingInk" xmlns:wne="http://schemas.microsoft.com/office/word/2006/wordml" xmlns:wps="http://schemas.microsoft.com/office/word/2010/wordprocessingShape" mc:Ignorable="w14 w15 wp14">
   <w:endnote w:type="separator" w:id="-1">
     <w:p>
       <w:r>
@@ -1478,7 +2910,7 @@
 </file>
 
 <file path=word/footer1.xml><?xml version="1.0" encoding="utf-8"?>
-<w:ftr xmlns:wpc="http://schemas.microsoft.com/office/word/2010/wordprocessingCanvas" xmlns:cx="http://schemas.microsoft.com/office/drawing/2014/chartex" xmlns:cx1="http://schemas.microsoft.com/office/drawing/2015/9/8/chartex" xmlns:cx2="http://schemas.microsoft.com/office/drawing/2015/10/21/chartex" xmlns:mc="http://schemas.openxmlformats.org/markup-compatibility/2006" xmlns:o="urn:schemas-microsoft-com:office:office" xmlns:r="http://schemas.openxmlformats.org/officeDocument/2006/relationships" xmlns:m="http://schemas.openxmlformats.org/officeDocument/2006/math" xmlns:v="urn:schemas-microsoft-com:vml" xmlns:wp14="http://schemas.microsoft.com/office/word/2010/wordprocessingDrawing" xmlns:wp="http://schemas.openxmlformats.org/drawingml/2006/wordprocessingDrawing" xmlns:w10="urn:schemas-microsoft-com:office:word" xmlns:w="http://schemas.openxmlformats.org/wordprocessingml/2006/main" xmlns:w14="http://schemas.microsoft.com/office/word/2010/wordml" xmlns:w15="http://schemas.microsoft.com/office/word/2012/wordml" xmlns:w16se="http://schemas.microsoft.com/office/word/2015/wordml/symex" xmlns:wpg="http://schemas.microsoft.com/office/word/2010/wordprocessingGroup" xmlns:wpi="http://schemas.microsoft.com/office/word/2010/wordprocessingInk" xmlns:wne="http://schemas.microsoft.com/office/word/2006/wordml" xmlns:wps="http://schemas.microsoft.com/office/word/2010/wordprocessingShape" mc:Ignorable="w14 w15 w16se wp14">
+<w:ftr xmlns:wpc="http://schemas.microsoft.com/office/word/2010/wordprocessingCanvas" xmlns:mc="http://schemas.openxmlformats.org/markup-compatibility/2006" xmlns:o="urn:schemas-microsoft-com:office:office" xmlns:r="http://schemas.openxmlformats.org/officeDocument/2006/relationships" xmlns:m="http://schemas.openxmlformats.org/officeDocument/2006/math" xmlns:v="urn:schemas-microsoft-com:vml" xmlns:wp14="http://schemas.microsoft.com/office/word/2010/wordprocessingDrawing" xmlns:wp="http://schemas.openxmlformats.org/drawingml/2006/wordprocessingDrawing" xmlns:w10="urn:schemas-microsoft-com:office:word" xmlns:w="http://schemas.openxmlformats.org/wordprocessingml/2006/main" xmlns:w14="http://schemas.microsoft.com/office/word/2010/wordml" xmlns:w15="http://schemas.microsoft.com/office/word/2012/wordml" xmlns:wpg="http://schemas.microsoft.com/office/word/2010/wordprocessingGroup" xmlns:wpi="http://schemas.microsoft.com/office/word/2010/wordprocessingInk" xmlns:wne="http://schemas.microsoft.com/office/word/2006/wordml" xmlns:wps="http://schemas.microsoft.com/office/word/2010/wordprocessingShape" mc:Ignorable="w14 w15 wp14">
   <w:p>
     <w:pPr>
       <w:pStyle w:val="Pieddepage"/>
@@ -1516,71 +2948,61 @@
 </file>
 
 <file path=word/footer2.xml><?xml version="1.0" encoding="utf-8"?>
-<w:ftr xmlns:wpc="http://schemas.microsoft.com/office/word/2010/wordprocessingCanvas" xmlns:cx="http://schemas.microsoft.com/office/drawing/2014/chartex" xmlns:cx1="http://schemas.microsoft.com/office/drawing/2015/9/8/chartex" xmlns:cx2="http://schemas.microsoft.com/office/drawing/2015/10/21/chartex" xmlns:mc="http://schemas.openxmlformats.org/markup-compatibility/2006" xmlns:o="urn:schemas-microsoft-com:office:office" xmlns:r="http://schemas.openxmlformats.org/officeDocument/2006/relationships" xmlns:m="http://schemas.openxmlformats.org/officeDocument/2006/math" xmlns:v="urn:schemas-microsoft-com:vml" xmlns:wp14="http://schemas.microsoft.com/office/word/2010/wordprocessingDrawing" xmlns:wp="http://schemas.openxmlformats.org/drawingml/2006/wordprocessingDrawing" xmlns:w10="urn:schemas-microsoft-com:office:word" xmlns:w="http://schemas.openxmlformats.org/wordprocessingml/2006/main" xmlns:w14="http://schemas.microsoft.com/office/word/2010/wordml" xmlns:w15="http://schemas.microsoft.com/office/word/2012/wordml" xmlns:w16se="http://schemas.microsoft.com/office/word/2015/wordml/symex" xmlns:wpg="http://schemas.microsoft.com/office/word/2010/wordprocessingGroup" xmlns:wpi="http://schemas.microsoft.com/office/word/2010/wordprocessingInk" xmlns:wne="http://schemas.microsoft.com/office/word/2006/wordml" xmlns:wps="http://schemas.microsoft.com/office/word/2010/wordprocessingShape" mc:Ignorable="w14 w15 w16se wp14">
+<w:ftr xmlns:wpc="http://schemas.microsoft.com/office/word/2010/wordprocessingCanvas" xmlns:mc="http://schemas.openxmlformats.org/markup-compatibility/2006" xmlns:o="urn:schemas-microsoft-com:office:office" xmlns:r="http://schemas.openxmlformats.org/officeDocument/2006/relationships" xmlns:m="http://schemas.openxmlformats.org/officeDocument/2006/math" xmlns:v="urn:schemas-microsoft-com:vml" xmlns:wp14="http://schemas.microsoft.com/office/word/2010/wordprocessingDrawing" xmlns:wp="http://schemas.openxmlformats.org/drawingml/2006/wordprocessingDrawing" xmlns:w10="urn:schemas-microsoft-com:office:word" xmlns:w="http://schemas.openxmlformats.org/wordprocessingml/2006/main" xmlns:w14="http://schemas.microsoft.com/office/word/2010/wordml" xmlns:w15="http://schemas.microsoft.com/office/word/2012/wordml" xmlns:wpg="http://schemas.microsoft.com/office/word/2010/wordprocessingGroup" xmlns:wpi="http://schemas.microsoft.com/office/word/2010/wordprocessingInk" xmlns:wne="http://schemas.microsoft.com/office/word/2006/wordml" xmlns:wps="http://schemas.microsoft.com/office/word/2010/wordprocessingShape" mc:Ignorable="w14 w15 wp14">
   <w:p>
     <w:pPr>
-      <w:pStyle w:val="Pieddepage"/>
-      <w:framePr w:wrap="none" w:vAnchor="text" w:hAnchor="margin" w:xAlign="right" w:y="1"/>
-      <w:rPr>
-        <w:rStyle w:val="Numrodepage"/>
-      </w:rPr>
+      <w:pStyle w:val="Style3"/>
     </w:pPr>
     <w:r>
-      <w:rPr>
-        <w:rStyle w:val="Numrodepage"/>
-      </w:rPr>
+      <w:t>ITI1</w:t>
+    </w:r>
+    <w:r>
+      <w:ptab w:relativeTo="margin" w:alignment="center" w:leader="none"/>
+    </w:r>
+    <w:r>
       <w:fldChar w:fldCharType="begin"/>
     </w:r>
     <w:r>
-      <w:rPr>
-        <w:rStyle w:val="Numrodepage"/>
-      </w:rPr>
-      <w:instrText xml:space="preserve">PAGE  </w:instrText>
+      <w:instrText xml:space="preserve"> PAGE  \* Arabic  \* MERGEFORMAT </w:instrText>
     </w:r>
     <w:r>
-      <w:rPr>
-        <w:rStyle w:val="Numrodepage"/>
-      </w:rPr>
       <w:fldChar w:fldCharType="separate"/>
     </w:r>
     <w:r>
       <w:rPr>
-        <w:rStyle w:val="Numrodepage"/>
         <w:noProof/>
       </w:rPr>
       <w:t>6</w:t>
     </w:r>
     <w:r>
-      <w:rPr>
-        <w:rStyle w:val="Numrodepage"/>
-      </w:rPr>
       <w:fldChar w:fldCharType="end"/>
     </w:r>
-  </w:p>
-  <w:p>
-    <w:pPr>
-      <w:pStyle w:val="Pieddepage"/>
-      <w:ind w:right="360"/>
-    </w:pPr>
+    <w:r>
+      <w:ptab w:relativeTo="margin" w:alignment="right" w:leader="none"/>
+    </w:r>
+    <w:r>
+      <w:rPr>
+        <w:noProof/>
+        <w:lang w:val="fr-CH"/>
+      </w:rPr>
+      <w:t>Septembre 2016</w:t>
+    </w:r>
   </w:p>
 </w:ftr>
 </file>
 
 <file path=word/footer3.xml><?xml version="1.0" encoding="utf-8"?>
-<w:ftr xmlns:wpc="http://schemas.microsoft.com/office/word/2010/wordprocessingCanvas" xmlns:cx="http://schemas.microsoft.com/office/drawing/2014/chartex" xmlns:cx1="http://schemas.microsoft.com/office/drawing/2015/9/8/chartex" xmlns:cx2="http://schemas.microsoft.com/office/drawing/2015/10/21/chartex" xmlns:mc="http://schemas.openxmlformats.org/markup-compatibility/2006" xmlns:o="urn:schemas-microsoft-com:office:office" xmlns:r="http://schemas.openxmlformats.org/officeDocument/2006/relationships" xmlns:m="http://schemas.openxmlformats.org/officeDocument/2006/math" xmlns:v="urn:schemas-microsoft-com:vml" xmlns:wp14="http://schemas.microsoft.com/office/word/2010/wordprocessingDrawing" xmlns:wp="http://schemas.openxmlformats.org/drawingml/2006/wordprocessingDrawing" xmlns:w10="urn:schemas-microsoft-com:office:word" xmlns:w="http://schemas.openxmlformats.org/wordprocessingml/2006/main" xmlns:w14="http://schemas.microsoft.com/office/word/2010/wordml" xmlns:w15="http://schemas.microsoft.com/office/word/2012/wordml" xmlns:w16se="http://schemas.microsoft.com/office/word/2015/wordml/symex" xmlns:wpg="http://schemas.microsoft.com/office/word/2010/wordprocessingGroup" xmlns:wpi="http://schemas.microsoft.com/office/word/2010/wordprocessingInk" xmlns:wne="http://schemas.microsoft.com/office/word/2006/wordml" xmlns:wps="http://schemas.microsoft.com/office/word/2010/wordprocessingShape" mc:Ignorable="w14 w15 w16se wp14">
+<w:ftr xmlns:wpc="http://schemas.microsoft.com/office/word/2010/wordprocessingCanvas" xmlns:mc="http://schemas.openxmlformats.org/markup-compatibility/2006" xmlns:o="urn:schemas-microsoft-com:office:office" xmlns:r="http://schemas.openxmlformats.org/officeDocument/2006/relationships" xmlns:m="http://schemas.openxmlformats.org/officeDocument/2006/math" xmlns:v="urn:schemas-microsoft-com:vml" xmlns:wp14="http://schemas.microsoft.com/office/word/2010/wordprocessingDrawing" xmlns:wp="http://schemas.openxmlformats.org/drawingml/2006/wordprocessingDrawing" xmlns:w10="urn:schemas-microsoft-com:office:word" xmlns:w="http://schemas.openxmlformats.org/wordprocessingml/2006/main" xmlns:w14="http://schemas.microsoft.com/office/word/2010/wordml" xmlns:w15="http://schemas.microsoft.com/office/word/2012/wordml" xmlns:wpg="http://schemas.microsoft.com/office/word/2010/wordprocessingGroup" xmlns:wpi="http://schemas.microsoft.com/office/word/2010/wordprocessingInk" xmlns:wne="http://schemas.microsoft.com/office/word/2006/wordml" xmlns:wps="http://schemas.microsoft.com/office/word/2010/wordprocessingShape" mc:Ignorable="w14 w15 wp14">
   <w:p>
     <w:pPr>
       <w:pStyle w:val="Pieddepage"/>
-      <w:tabs>
-        <w:tab w:val="left" w:pos="4253"/>
-      </w:tabs>
     </w:pPr>
   </w:p>
 </w:ftr>
 </file>
 
 <file path=word/footnotes.xml><?xml version="1.0" encoding="utf-8"?>
-<w:footnotes xmlns:wpc="http://schemas.microsoft.com/office/word/2010/wordprocessingCanvas" xmlns:cx="http://schemas.microsoft.com/office/drawing/2014/chartex" xmlns:cx1="http://schemas.microsoft.com/office/drawing/2015/9/8/chartex" xmlns:cx2="http://schemas.microsoft.com/office/drawing/2015/10/21/chartex" xmlns:mc="http://schemas.openxmlformats.org/markup-compatibility/2006" xmlns:o="urn:schemas-microsoft-com:office:office" xmlns:r="http://schemas.openxmlformats.org/officeDocument/2006/relationships" xmlns:m="http://schemas.openxmlformats.org/officeDocument/2006/math" xmlns:v="urn:schemas-microsoft-com:vml" xmlns:wp14="http://schemas.microsoft.com/office/word/2010/wordprocessingDrawing" xmlns:wp="http://schemas.openxmlformats.org/drawingml/2006/wordprocessingDrawing" xmlns:w10="urn:schemas-microsoft-com:office:word" xmlns:w="http://schemas.openxmlformats.org/wordprocessingml/2006/main" xmlns:w14="http://schemas.microsoft.com/office/word/2010/wordml" xmlns:w15="http://schemas.microsoft.com/office/word/2012/wordml" xmlns:w16se="http://schemas.microsoft.com/office/word/2015/wordml/symex" xmlns:wpg="http://schemas.microsoft.com/office/word/2010/wordprocessingGroup" xmlns:wpi="http://schemas.microsoft.com/office/word/2010/wordprocessingInk" xmlns:wne="http://schemas.microsoft.com/office/word/2006/wordml" xmlns:wps="http://schemas.microsoft.com/office/word/2010/wordprocessingShape" mc:Ignorable="w14 w15 w16se wp14">
+<w:footnotes xmlns:wpc="http://schemas.microsoft.com/office/word/2010/wordprocessingCanvas" xmlns:mc="http://schemas.openxmlformats.org/markup-compatibility/2006" xmlns:o="urn:schemas-microsoft-com:office:office" xmlns:r="http://schemas.openxmlformats.org/officeDocument/2006/relationships" xmlns:m="http://schemas.openxmlformats.org/officeDocument/2006/math" xmlns:v="urn:schemas-microsoft-com:vml" xmlns:wp14="http://schemas.microsoft.com/office/word/2010/wordprocessingDrawing" xmlns:wp="http://schemas.openxmlformats.org/drawingml/2006/wordprocessingDrawing" xmlns:w10="urn:schemas-microsoft-com:office:word" xmlns:w="http://schemas.openxmlformats.org/wordprocessingml/2006/main" xmlns:w14="http://schemas.microsoft.com/office/word/2010/wordml" xmlns:w15="http://schemas.microsoft.com/office/word/2012/wordml" xmlns:wpg="http://schemas.microsoft.com/office/word/2010/wordprocessingGroup" xmlns:wpi="http://schemas.microsoft.com/office/word/2010/wordprocessingInk" xmlns:wne="http://schemas.microsoft.com/office/word/2006/wordml" xmlns:wps="http://schemas.microsoft.com/office/word/2010/wordprocessingShape" mc:Ignorable="w14 w15 wp14">
   <w:footnote w:type="separator" w:id="-1">
     <w:p>
       <w:r>
@@ -1598,8 +3020,49 @@
 </w:footnotes>
 </file>
 
+<file path=word/header1.xml><?xml version="1.0" encoding="utf-8"?>
+<w:hdr xmlns:wpc="http://schemas.microsoft.com/office/word/2010/wordprocessingCanvas" xmlns:mc="http://schemas.openxmlformats.org/markup-compatibility/2006" xmlns:o="urn:schemas-microsoft-com:office:office" xmlns:r="http://schemas.openxmlformats.org/officeDocument/2006/relationships" xmlns:m="http://schemas.openxmlformats.org/officeDocument/2006/math" xmlns:v="urn:schemas-microsoft-com:vml" xmlns:wp14="http://schemas.microsoft.com/office/word/2010/wordprocessingDrawing" xmlns:wp="http://schemas.openxmlformats.org/drawingml/2006/wordprocessingDrawing" xmlns:w10="urn:schemas-microsoft-com:office:word" xmlns:w="http://schemas.openxmlformats.org/wordprocessingml/2006/main" xmlns:w14="http://schemas.microsoft.com/office/word/2010/wordml" xmlns:w15="http://schemas.microsoft.com/office/word/2012/wordml" xmlns:wpg="http://schemas.microsoft.com/office/word/2010/wordprocessingGroup" xmlns:wpi="http://schemas.microsoft.com/office/word/2010/wordprocessingInk" xmlns:wne="http://schemas.microsoft.com/office/word/2006/wordml" xmlns:wps="http://schemas.microsoft.com/office/word/2010/wordprocessingShape" mc:Ignorable="w14 w15 wp14">
+  <w:p>
+    <w:pPr>
+      <w:rPr>
+        <w:noProof/>
+        <w:lang w:val="fr-CH"/>
+      </w:rPr>
+    </w:pPr>
+    <w:r>
+      <w:rPr>
+        <w:noProof/>
+        <w:lang w:val="fr-CH"/>
+      </w:rPr>
+      <w:t>Smart Windows</w:t>
+    </w:r>
+    <w:r>
+      <w:rPr>
+        <w:noProof/>
+        <w:lang w:val="fr-CH"/>
+      </w:rPr>
+      <w:ptab w:relativeTo="margin" w:alignment="center" w:leader="none"/>
+    </w:r>
+    <w:r>
+      <w:rPr>
+        <w:noProof/>
+        <w:lang w:val="fr-CH"/>
+      </w:rPr>
+      <w:ptab w:relativeTo="margin" w:alignment="right" w:leader="none"/>
+    </w:r>
+    <w:r>
+      <w:rPr>
+        <w:noProof/>
+        <w:lang w:val="fr-CH"/>
+      </w:rPr>
+      <w:t>Université d’été</w:t>
+    </w:r>
+  </w:p>
+</w:hdr>
+</file>
+
 <file path=word/numbering.xml><?xml version="1.0" encoding="utf-8"?>
-<w:numbering xmlns:wpc="http://schemas.microsoft.com/office/word/2010/wordprocessingCanvas" xmlns:cx="http://schemas.microsoft.com/office/drawing/2014/chartex" xmlns:cx1="http://schemas.microsoft.com/office/drawing/2015/9/8/chartex" xmlns:cx2="http://schemas.microsoft.com/office/drawing/2015/10/21/chartex" xmlns:mc="http://schemas.openxmlformats.org/markup-compatibility/2006" xmlns:o="urn:schemas-microsoft-com:office:office" xmlns:r="http://schemas.openxmlformats.org/officeDocument/2006/relationships" xmlns:m="http://schemas.openxmlformats.org/officeDocument/2006/math" xmlns:v="urn:schemas-microsoft-com:vml" xmlns:wp14="http://schemas.microsoft.com/office/word/2010/wordprocessingDrawing" xmlns:wp="http://schemas.openxmlformats.org/drawingml/2006/wordprocessingDrawing" xmlns:w10="urn:schemas-microsoft-com:office:word" xmlns:w="http://schemas.openxmlformats.org/wordprocessingml/2006/main" xmlns:w14="http://schemas.microsoft.com/office/word/2010/wordml" xmlns:w15="http://schemas.microsoft.com/office/word/2012/wordml" xmlns:w16se="http://schemas.microsoft.com/office/word/2015/wordml/symex" xmlns:wpg="http://schemas.microsoft.com/office/word/2010/wordprocessingGroup" xmlns:wpi="http://schemas.microsoft.com/office/word/2010/wordprocessingInk" xmlns:wne="http://schemas.microsoft.com/office/word/2006/wordml" xmlns:wps="http://schemas.microsoft.com/office/word/2010/wordprocessingShape" mc:Ignorable="w14 w15 w16se wp14">
+<w:numbering xmlns:wpc="http://schemas.microsoft.com/office/word/2010/wordprocessingCanvas" xmlns:mc="http://schemas.openxmlformats.org/markup-compatibility/2006" xmlns:o="urn:schemas-microsoft-com:office:office" xmlns:r="http://schemas.openxmlformats.org/officeDocument/2006/relationships" xmlns:m="http://schemas.openxmlformats.org/officeDocument/2006/math" xmlns:v="urn:schemas-microsoft-com:vml" xmlns:wp14="http://schemas.microsoft.com/office/word/2010/wordprocessingDrawing" xmlns:wp="http://schemas.openxmlformats.org/drawingml/2006/wordprocessingDrawing" xmlns:w10="urn:schemas-microsoft-com:office:word" xmlns:w="http://schemas.openxmlformats.org/wordprocessingml/2006/main" xmlns:w14="http://schemas.microsoft.com/office/word/2010/wordml" xmlns:w15="http://schemas.microsoft.com/office/word/2012/wordml" xmlns:wpg="http://schemas.microsoft.com/office/word/2010/wordprocessingGroup" xmlns:wpi="http://schemas.microsoft.com/office/word/2010/wordprocessingInk" xmlns:wne="http://schemas.microsoft.com/office/word/2006/wordml" xmlns:wps="http://schemas.microsoft.com/office/word/2010/wordprocessingShape" mc:Ignorable="w14 w15 wp14">
   <w:abstractNum w:abstractNumId="0" w15:restartNumberingAfterBreak="0">
     <w:nsid w:val="FFFFFF1D"/>
     <w:multiLevelType w:val="multilevel"/>
@@ -1839,7 +3302,7 @@
 </file>
 
 <file path=word/styles.xml><?xml version="1.0" encoding="utf-8"?>
-<w:styles xmlns:mc="http://schemas.openxmlformats.org/markup-compatibility/2006" xmlns:r="http://schemas.openxmlformats.org/officeDocument/2006/relationships" xmlns:w="http://schemas.openxmlformats.org/wordprocessingml/2006/main" xmlns:w14="http://schemas.microsoft.com/office/word/2010/wordml" xmlns:w15="http://schemas.microsoft.com/office/word/2012/wordml" xmlns:w16se="http://schemas.microsoft.com/office/word/2015/wordml/symex" mc:Ignorable="w14 w15 w16se">
+<w:styles xmlns:mc="http://schemas.openxmlformats.org/markup-compatibility/2006" xmlns:r="http://schemas.openxmlformats.org/officeDocument/2006/relationships" xmlns:w="http://schemas.openxmlformats.org/wordprocessingml/2006/main" xmlns:w14="http://schemas.microsoft.com/office/word/2010/wordml" xmlns:w15="http://schemas.microsoft.com/office/word/2012/wordml" mc:Ignorable="w14 w15">
   <w:docDefaults>
     <w:rPrDefault>
       <w:rPr>
@@ -1851,7 +3314,7 @@
     </w:rPrDefault>
     <w:pPrDefault/>
   </w:docDefaults>
-  <w:latentStyles w:defLockedState="0" w:defUIPriority="99" w:defSemiHidden="0" w:defUnhideWhenUsed="0" w:defQFormat="0" w:count="372">
+  <w:latentStyles w:defLockedState="0" w:defUIPriority="99" w:defSemiHidden="0" w:defUnhideWhenUsed="0" w:defQFormat="0" w:count="371">
     <w:lsdException w:name="Normal" w:uiPriority="0" w:qFormat="1"/>
     <w:lsdException w:name="heading 1" w:uiPriority="9" w:qFormat="1"/>
     <w:lsdException w:name="heading 2" w:semiHidden="1" w:uiPriority="9" w:unhideWhenUsed="1" w:qFormat="1"/>
@@ -2223,7 +3686,6 @@
     <w:lsdException w:name="List Table 5 Dark Accent 6" w:uiPriority="50"/>
     <w:lsdException w:name="List Table 6 Colorful Accent 6" w:uiPriority="51"/>
     <w:lsdException w:name="List Table 7 Colorful Accent 6" w:uiPriority="52"/>
-    <w:lsdException w:name="Mention" w:semiHidden="1" w:unhideWhenUsed="1"/>
   </w:latentStyles>
   <w:style w:type="paragraph" w:default="1" w:styleId="Normal">
     <w:name w:val="Normal"/>
@@ -2398,15 +3860,12 @@
     <w:name w:val="Style3"/>
     <w:basedOn w:val="Normal"/>
     <w:qFormat/>
-    <w:rsid w:val="006A12E1"/>
+    <w:rsid w:val="0015692E"/>
     <w:pPr>
       <w:pBdr>
         <w:bottom w:val="single" w:sz="4" w:space="8" w:color="2E74B5"/>
       </w:pBdr>
     </w:pPr>
-    <w:rPr>
-      <w:b/>
-    </w:rPr>
   </w:style>
   <w:style w:type="paragraph" w:styleId="En-tte">
     <w:name w:val="header"/>
@@ -2646,15 +4105,17 @@
     <w:name w:val="MonTitre1"/>
     <w:basedOn w:val="Titre1"/>
     <w:qFormat/>
-    <w:rsid w:val="00D60466"/>
+    <w:rsid w:val="007638EE"/>
     <w:pPr>
       <w:pBdr>
         <w:bottom w:val="single" w:sz="4" w:space="1" w:color="2E74B5"/>
       </w:pBdr>
+      <w:spacing w:after="120"/>
     </w:pPr>
     <w:rPr>
       <w:b/>
       <w:color w:val="2E74B5"/>
+      <w:sz w:val="36"/>
     </w:rPr>
   </w:style>
   <w:style w:type="paragraph" w:styleId="Lgende">
@@ -2693,12 +4154,15 @@
     <w:name w:val="MonTitre2"/>
     <w:basedOn w:val="Titre2"/>
     <w:qFormat/>
-    <w:rsid w:val="00535D57"/>
+    <w:rsid w:val="007638EE"/>
+    <w:pPr>
+      <w:spacing w:after="80"/>
+    </w:pPr>
     <w:rPr>
       <w:rFonts w:asciiTheme="minorHAnsi" w:hAnsiTheme="minorHAnsi"/>
       <w:b/>
       <w:color w:val="000000" w:themeColor="text1"/>
-      <w:sz w:val="28"/>
+      <w:sz w:val="32"/>
     </w:rPr>
   </w:style>
   <w:style w:type="character" w:styleId="Textedelespacerserv">
@@ -2724,6 +4188,547 @@
     </w:pPr>
   </w:style>
 </w:styles>
+</file>
+
+<file path=word/glossary/document.xml><?xml version="1.0" encoding="utf-8"?>
+<w:glossaryDocument xmlns:wpc="http://schemas.microsoft.com/office/word/2010/wordprocessingCanvas" xmlns:mc="http://schemas.openxmlformats.org/markup-compatibility/2006" xmlns:o="urn:schemas-microsoft-com:office:office" xmlns:r="http://schemas.openxmlformats.org/officeDocument/2006/relationships" xmlns:m="http://schemas.openxmlformats.org/officeDocument/2006/math" xmlns:v="urn:schemas-microsoft-com:vml" xmlns:wp14="http://schemas.microsoft.com/office/word/2010/wordprocessingDrawing" xmlns:wp="http://schemas.openxmlformats.org/drawingml/2006/wordprocessingDrawing" xmlns:w10="urn:schemas-microsoft-com:office:word" xmlns:w="http://schemas.openxmlformats.org/wordprocessingml/2006/main" xmlns:w14="http://schemas.microsoft.com/office/word/2010/wordml" xmlns:w15="http://schemas.microsoft.com/office/word/2012/wordml" xmlns:wpg="http://schemas.microsoft.com/office/word/2010/wordprocessingGroup" xmlns:wpi="http://schemas.microsoft.com/office/word/2010/wordprocessingInk" xmlns:wne="http://schemas.microsoft.com/office/word/2006/wordml" xmlns:wps="http://schemas.microsoft.com/office/word/2010/wordprocessingShape" mc:Ignorable="w14 w15 wp14"/>
+</file>
+
+<file path=word/glossary/fontTable.xml><?xml version="1.0" encoding="utf-8"?>
+<w:fonts xmlns:mc="http://schemas.openxmlformats.org/markup-compatibility/2006" xmlns:r="http://schemas.openxmlformats.org/officeDocument/2006/relationships" xmlns:w="http://schemas.openxmlformats.org/wordprocessingml/2006/main" xmlns:w14="http://schemas.microsoft.com/office/word/2010/wordml" xmlns:w15="http://schemas.microsoft.com/office/word/2012/wordml" mc:Ignorable="w14 w15">
+  <w:font w:name="Symbol">
+    <w:panose1 w:val="05050102010706020507"/>
+    <w:charset w:val="02"/>
+    <w:family w:val="roman"/>
+    <w:pitch w:val="variable"/>
+    <w:sig w:usb0="00000000" w:usb1="10000000" w:usb2="00000000" w:usb3="00000000" w:csb0="80000000" w:csb1="00000000"/>
+  </w:font>
+  <w:font w:name="Times New Roman">
+    <w:panose1 w:val="02020603050405020304"/>
+    <w:charset w:val="00"/>
+    <w:family w:val="roman"/>
+    <w:pitch w:val="variable"/>
+    <w:sig w:usb0="E0002EFF" w:usb1="C0007843" w:usb2="00000009" w:usb3="00000000" w:csb0="000001FF" w:csb1="00000000"/>
+  </w:font>
+  <w:font w:name="Courier New">
+    <w:panose1 w:val="02070309020205020404"/>
+    <w:charset w:val="00"/>
+    <w:family w:val="modern"/>
+    <w:pitch w:val="fixed"/>
+    <w:sig w:usb0="E0002EFF" w:usb1="C0007843" w:usb2="00000009" w:usb3="00000000" w:csb0="000001FF" w:csb1="00000000"/>
+  </w:font>
+  <w:font w:name="Wingdings">
+    <w:panose1 w:val="05000000000000000000"/>
+    <w:charset w:val="02"/>
+    <w:family w:val="auto"/>
+    <w:pitch w:val="variable"/>
+    <w:sig w:usb0="00000000" w:usb1="10000000" w:usb2="00000000" w:usb3="00000000" w:csb0="80000000" w:csb1="00000000"/>
+  </w:font>
+  <w:font w:name="Calibri">
+    <w:panose1 w:val="020F0502020204030204"/>
+    <w:charset w:val="00"/>
+    <w:family w:val="swiss"/>
+    <w:pitch w:val="variable"/>
+    <w:sig w:usb0="E00002FF" w:usb1="4000ACFF" w:usb2="00000001" w:usb3="00000000" w:csb0="0000019F" w:csb1="00000000"/>
+  </w:font>
+  <w:font w:name="Calibri Light">
+    <w:panose1 w:val="020F0302020204030204"/>
+    <w:charset w:val="00"/>
+    <w:family w:val="swiss"/>
+    <w:pitch w:val="variable"/>
+    <w:sig w:usb0="A00002EF" w:usb1="4000207B" w:usb2="00000000" w:usb3="00000000" w:csb0="0000019F" w:csb1="00000000"/>
+  </w:font>
+  <w:font w:name="Cambria Math">
+    <w:panose1 w:val="02040503050406030204"/>
+    <w:charset w:val="00"/>
+    <w:family w:val="roman"/>
+    <w:pitch w:val="variable"/>
+    <w:sig w:usb0="E00002FF" w:usb1="420024FF" w:usb2="00000000" w:usb3="00000000" w:csb0="0000019F" w:csb1="00000000"/>
+  </w:font>
+</w:fonts>
+</file>
+
+<file path=word/glossary/settings.xml><?xml version="1.0" encoding="utf-8"?>
+<w:settings xmlns:mc="http://schemas.openxmlformats.org/markup-compatibility/2006" xmlns:o="urn:schemas-microsoft-com:office:office" xmlns:r="http://schemas.openxmlformats.org/officeDocument/2006/relationships" xmlns:m="http://schemas.openxmlformats.org/officeDocument/2006/math" xmlns:v="urn:schemas-microsoft-com:vml" xmlns:w10="urn:schemas-microsoft-com:office:word" xmlns:w="http://schemas.openxmlformats.org/wordprocessingml/2006/main" xmlns:w14="http://schemas.microsoft.com/office/word/2010/wordml" xmlns:w15="http://schemas.microsoft.com/office/word/2012/wordml" xmlns:sl="http://schemas.openxmlformats.org/schemaLibrary/2006/main" mc:Ignorable="w14 w15">
+  <w:view w:val="normal"/>
+  <w:defaultTabStop w:val="708"/>
+  <w:hyphenationZone w:val="425"/>
+  <w:characterSpacingControl w:val="doNotCompress"/>
+  <w:compat>
+    <w:useFELayout/>
+    <w:compatSetting w:name="compatibilityMode" w:uri="http://schemas.microsoft.com/office/word" w:val="15"/>
+    <w:compatSetting w:name="overrideTableStyleFontSizeAndJustification" w:uri="http://schemas.microsoft.com/office/word" w:val="1"/>
+    <w:compatSetting w:name="enableOpenTypeFeatures" w:uri="http://schemas.microsoft.com/office/word" w:val="1"/>
+    <w:compatSetting w:name="doNotFlipMirrorIndents" w:uri="http://schemas.microsoft.com/office/word" w:val="1"/>
+    <w:compatSetting w:name="differentiateMultirowTableHeaders" w:uri="http://schemas.microsoft.com/office/word" w:val="1"/>
+  </w:compat>
+  <w:rsids>
+    <w:rsidRoot w:val="003505ED"/>
+    <w:rsid w:val="003505ED"/>
+    <w:rsid w:val="00814276"/>
+  </w:rsids>
+  <m:mathPr>
+    <m:mathFont m:val="Cambria Math"/>
+    <m:brkBin m:val="before"/>
+    <m:brkBinSub m:val="--"/>
+    <m:smallFrac m:val="0"/>
+    <m:dispDef/>
+    <m:lMargin m:val="0"/>
+    <m:rMargin m:val="0"/>
+    <m:defJc m:val="centerGroup"/>
+    <m:wrapIndent m:val="1440"/>
+    <m:intLim m:val="subSup"/>
+    <m:naryLim m:val="undOvr"/>
+  </m:mathPr>
+  <w:themeFontLang w:val="fr-CH"/>
+  <w:clrSchemeMapping w:bg1="light1" w:t1="dark1" w:bg2="light2" w:t2="dark2" w:accent1="accent1" w:accent2="accent2" w:accent3="accent3" w:accent4="accent4" w:accent5="accent5" w:accent6="accent6" w:hyperlink="hyperlink" w:followedHyperlink="followedHyperlink"/>
+  <w:decimalSymbol w:val=","/>
+  <w:listSeparator w:val=";"/>
+  <w15:chartTrackingRefBased/>
+</w:settings>
+</file>
+
+<file path=word/glossary/styles.xml><?xml version="1.0" encoding="utf-8"?>
+<w:styles xmlns:mc="http://schemas.openxmlformats.org/markup-compatibility/2006" xmlns:r="http://schemas.openxmlformats.org/officeDocument/2006/relationships" xmlns:w="http://schemas.openxmlformats.org/wordprocessingml/2006/main" xmlns:w14="http://schemas.microsoft.com/office/word/2010/wordml" xmlns:w15="http://schemas.microsoft.com/office/word/2012/wordml" mc:Ignorable="w14 w15">
+  <w:docDefaults>
+    <w:rPrDefault>
+      <w:rPr>
+        <w:rFonts w:asciiTheme="minorHAnsi" w:eastAsiaTheme="minorEastAsia" w:hAnsiTheme="minorHAnsi" w:cstheme="minorBidi"/>
+        <w:sz w:val="22"/>
+        <w:szCs w:val="22"/>
+        <w:lang w:val="fr-CH" w:eastAsia="fr-CH" w:bidi="ar-SA"/>
+      </w:rPr>
+    </w:rPrDefault>
+    <w:pPrDefault>
+      <w:pPr>
+        <w:spacing w:after="160" w:line="259" w:lineRule="auto"/>
+      </w:pPr>
+    </w:pPrDefault>
+  </w:docDefaults>
+  <w:latentStyles w:defLockedState="0" w:defUIPriority="99" w:defSemiHidden="0" w:defUnhideWhenUsed="0" w:defQFormat="0" w:count="371">
+    <w:lsdException w:name="Normal" w:uiPriority="0" w:qFormat="1"/>
+    <w:lsdException w:name="heading 1" w:uiPriority="9" w:qFormat="1"/>
+    <w:lsdException w:name="heading 2" w:semiHidden="1" w:uiPriority="9" w:unhideWhenUsed="1" w:qFormat="1"/>
+    <w:lsdException w:name="heading 3" w:semiHidden="1" w:uiPriority="9" w:unhideWhenUsed="1" w:qFormat="1"/>
+    <w:lsdException w:name="heading 4" w:semiHidden="1" w:uiPriority="9" w:unhideWhenUsed="1" w:qFormat="1"/>
+    <w:lsdException w:name="heading 5" w:semiHidden="1" w:uiPriority="9" w:unhideWhenUsed="1" w:qFormat="1"/>
+    <w:lsdException w:name="heading 6" w:semiHidden="1" w:uiPriority="9" w:unhideWhenUsed="1" w:qFormat="1"/>
+    <w:lsdException w:name="heading 7" w:semiHidden="1" w:uiPriority="9" w:unhideWhenUsed="1" w:qFormat="1"/>
+    <w:lsdException w:name="heading 8" w:semiHidden="1" w:uiPriority="9" w:unhideWhenUsed="1" w:qFormat="1"/>
+    <w:lsdException w:name="heading 9" w:semiHidden="1" w:uiPriority="9" w:unhideWhenUsed="1" w:qFormat="1"/>
+    <w:lsdException w:name="index 1" w:semiHidden="1" w:unhideWhenUsed="1"/>
+    <w:lsdException w:name="index 2" w:semiHidden="1" w:unhideWhenUsed="1"/>
+    <w:lsdException w:name="index 3" w:semiHidden="1" w:unhideWhenUsed="1"/>
+    <w:lsdException w:name="index 4" w:semiHidden="1" w:unhideWhenUsed="1"/>
+    <w:lsdException w:name="index 5" w:semiHidden="1" w:unhideWhenUsed="1"/>
+    <w:lsdException w:name="index 6" w:semiHidden="1" w:unhideWhenUsed="1"/>
+    <w:lsdException w:name="index 7" w:semiHidden="1" w:unhideWhenUsed="1"/>
+    <w:lsdException w:name="index 8" w:semiHidden="1" w:unhideWhenUsed="1"/>
+    <w:lsdException w:name="index 9" w:semiHidden="1" w:unhideWhenUsed="1"/>
+    <w:lsdException w:name="toc 1" w:semiHidden="1" w:uiPriority="39" w:unhideWhenUsed="1"/>
+    <w:lsdException w:name="toc 2" w:semiHidden="1" w:uiPriority="39" w:unhideWhenUsed="1"/>
+    <w:lsdException w:name="toc 3" w:semiHidden="1" w:uiPriority="39" w:unhideWhenUsed="1"/>
+    <w:lsdException w:name="toc 4" w:semiHidden="1" w:uiPriority="39" w:unhideWhenUsed="1"/>
+    <w:lsdException w:name="toc 5" w:semiHidden="1" w:uiPriority="39" w:unhideWhenUsed="1"/>
+    <w:lsdException w:name="toc 6" w:semiHidden="1" w:uiPriority="39" w:unhideWhenUsed="1"/>
+    <w:lsdException w:name="toc 7" w:semiHidden="1" w:uiPriority="39" w:unhideWhenUsed="1"/>
+    <w:lsdException w:name="toc 8" w:semiHidden="1" w:uiPriority="39" w:unhideWhenUsed="1"/>
+    <w:lsdException w:name="toc 9" w:semiHidden="1" w:uiPriority="39" w:unhideWhenUsed="1"/>
+    <w:lsdException w:name="Normal Indent" w:semiHidden="1" w:unhideWhenUsed="1"/>
+    <w:lsdException w:name="footnote text" w:semiHidden="1" w:unhideWhenUsed="1"/>
+    <w:lsdException w:name="annotation text" w:semiHidden="1" w:unhideWhenUsed="1"/>
+    <w:lsdException w:name="header" w:semiHidden="1" w:unhideWhenUsed="1"/>
+    <w:lsdException w:name="footer" w:semiHidden="1" w:unhideWhenUsed="1"/>
+    <w:lsdException w:name="index heading" w:semiHidden="1" w:unhideWhenUsed="1"/>
+    <w:lsdException w:name="caption" w:semiHidden="1" w:uiPriority="35" w:unhideWhenUsed="1" w:qFormat="1"/>
+    <w:lsdException w:name="table of figures" w:semiHidden="1" w:unhideWhenUsed="1"/>
+    <w:lsdException w:name="envelope address" w:semiHidden="1" w:unhideWhenUsed="1"/>
+    <w:lsdException w:name="envelope return" w:semiHidden="1" w:unhideWhenUsed="1"/>
+    <w:lsdException w:name="footnote reference" w:semiHidden="1" w:unhideWhenUsed="1"/>
+    <w:lsdException w:name="annotation reference" w:semiHidden="1" w:unhideWhenUsed="1"/>
+    <w:lsdException w:name="line number" w:semiHidden="1" w:unhideWhenUsed="1"/>
+    <w:lsdException w:name="page number" w:semiHidden="1" w:unhideWhenUsed="1"/>
+    <w:lsdException w:name="endnote reference" w:semiHidden="1" w:unhideWhenUsed="1"/>
+    <w:lsdException w:name="endnote text" w:semiHidden="1" w:unhideWhenUsed="1"/>
+    <w:lsdException w:name="table of authorities" w:semiHidden="1" w:unhideWhenUsed="1"/>
+    <w:lsdException w:name="macro" w:semiHidden="1" w:unhideWhenUsed="1"/>
+    <w:lsdException w:name="toa heading" w:semiHidden="1" w:unhideWhenUsed="1"/>
+    <w:lsdException w:name="List" w:semiHidden="1" w:unhideWhenUsed="1"/>
+    <w:lsdException w:name="List Bullet" w:semiHidden="1" w:unhideWhenUsed="1"/>
+    <w:lsdException w:name="List Number" w:semiHidden="1" w:unhideWhenUsed="1"/>
+    <w:lsdException w:name="List 2" w:semiHidden="1" w:unhideWhenUsed="1"/>
+    <w:lsdException w:name="List 3" w:semiHidden="1" w:unhideWhenUsed="1"/>
+    <w:lsdException w:name="List 4" w:semiHidden="1" w:unhideWhenUsed="1"/>
+    <w:lsdException w:name="List 5" w:semiHidden="1" w:unhideWhenUsed="1"/>
+    <w:lsdException w:name="List Bullet 2" w:semiHidden="1" w:unhideWhenUsed="1"/>
+    <w:lsdException w:name="List Bullet 3" w:semiHidden="1" w:unhideWhenUsed="1"/>
+    <w:lsdException w:name="List Bullet 4" w:semiHidden="1" w:unhideWhenUsed="1"/>
+    <w:lsdException w:name="List Bullet 5" w:semiHidden="1" w:unhideWhenUsed="1"/>
+    <w:lsdException w:name="List Number 2" w:semiHidden="1" w:unhideWhenUsed="1"/>
+    <w:lsdException w:name="List Number 3" w:semiHidden="1" w:unhideWhenUsed="1"/>
+    <w:lsdException w:name="List Number 4" w:semiHidden="1" w:unhideWhenUsed="1"/>
+    <w:lsdException w:name="List Number 5" w:semiHidden="1" w:unhideWhenUsed="1"/>
+    <w:lsdException w:name="Title" w:uiPriority="10" w:qFormat="1"/>
+    <w:lsdException w:name="Closing" w:semiHidden="1" w:unhideWhenUsed="1"/>
+    <w:lsdException w:name="Signature" w:semiHidden="1" w:unhideWhenUsed="1"/>
+    <w:lsdException w:name="Default Paragraph Font" w:semiHidden="1" w:uiPriority="1" w:unhideWhenUsed="1"/>
+    <w:lsdException w:name="Body Text" w:semiHidden="1" w:unhideWhenUsed="1"/>
+    <w:lsdException w:name="Body Text Indent" w:semiHidden="1" w:unhideWhenUsed="1"/>
+    <w:lsdException w:name="List Continue" w:semiHidden="1" w:unhideWhenUsed="1"/>
+    <w:lsdException w:name="List Continue 2" w:semiHidden="1" w:unhideWhenUsed="1"/>
+    <w:lsdException w:name="List Continue 3" w:semiHidden="1" w:unhideWhenUsed="1"/>
+    <w:lsdException w:name="List Continue 4" w:semiHidden="1" w:unhideWhenUsed="1"/>
+    <w:lsdException w:name="List Continue 5" w:semiHidden="1" w:unhideWhenUsed="1"/>
+    <w:lsdException w:name="Message Header" w:semiHidden="1" w:unhideWhenUsed="1"/>
+    <w:lsdException w:name="Subtitle" w:uiPriority="11" w:qFormat="1"/>
+    <w:lsdException w:name="Salutation" w:semiHidden="1" w:unhideWhenUsed="1"/>
+    <w:lsdException w:name="Date" w:semiHidden="1" w:unhideWhenUsed="1"/>
+    <w:lsdException w:name="Body Text First Indent" w:semiHidden="1" w:unhideWhenUsed="1"/>
+    <w:lsdException w:name="Body Text First Indent 2" w:semiHidden="1" w:unhideWhenUsed="1"/>
+    <w:lsdException w:name="Note Heading" w:semiHidden="1" w:unhideWhenUsed="1"/>
+    <w:lsdException w:name="Body Text 2" w:semiHidden="1" w:unhideWhenUsed="1"/>
+    <w:lsdException w:name="Body Text 3" w:semiHidden="1" w:unhideWhenUsed="1"/>
+    <w:lsdException w:name="Body Text Indent 2" w:semiHidden="1" w:unhideWhenUsed="1"/>
+    <w:lsdException w:name="Body Text Indent 3" w:semiHidden="1" w:unhideWhenUsed="1"/>
+    <w:lsdException w:name="Block Text" w:semiHidden="1" w:unhideWhenUsed="1"/>
+    <w:lsdException w:name="Hyperlink" w:semiHidden="1" w:unhideWhenUsed="1"/>
+    <w:lsdException w:name="FollowedHyperlink" w:semiHidden="1" w:unhideWhenUsed="1"/>
+    <w:lsdException w:name="Strong" w:uiPriority="22" w:qFormat="1"/>
+    <w:lsdException w:name="Emphasis" w:uiPriority="20" w:qFormat="1"/>
+    <w:lsdException w:name="Document Map" w:semiHidden="1" w:unhideWhenUsed="1"/>
+    <w:lsdException w:name="Plain Text" w:semiHidden="1" w:unhideWhenUsed="1"/>
+    <w:lsdException w:name="E-mail Signature" w:semiHidden="1" w:unhideWhenUsed="1"/>
+    <w:lsdException w:name="HTML Top of Form" w:semiHidden="1" w:unhideWhenUsed="1"/>
+    <w:lsdException w:name="HTML Bottom of Form" w:semiHidden="1" w:unhideWhenUsed="1"/>
+    <w:lsdException w:name="Normal (Web)" w:semiHidden="1" w:unhideWhenUsed="1"/>
+    <w:lsdException w:name="HTML Acronym" w:semiHidden="1" w:unhideWhenUsed="1"/>
+    <w:lsdException w:name="HTML Address" w:semiHidden="1" w:unhideWhenUsed="1"/>
+    <w:lsdException w:name="HTML Cite" w:semiHidden="1" w:unhideWhenUsed="1"/>
+    <w:lsdException w:name="HTML Code" w:semiHidden="1" w:unhideWhenUsed="1"/>
+    <w:lsdException w:name="HTML Definition" w:semiHidden="1" w:unhideWhenUsed="1"/>
+    <w:lsdException w:name="HTML Keyboard" w:semiHidden="1" w:unhideWhenUsed="1"/>
+    <w:lsdException w:name="HTML Preformatted" w:semiHidden="1" w:unhideWhenUsed="1"/>
+    <w:lsdException w:name="HTML Sample" w:semiHidden="1" w:unhideWhenUsed="1"/>
+    <w:lsdException w:name="HTML Typewriter" w:semiHidden="1" w:unhideWhenUsed="1"/>
+    <w:lsdException w:name="HTML Variable" w:semiHidden="1" w:unhideWhenUsed="1"/>
+    <w:lsdException w:name="Normal Table" w:semiHidden="1" w:unhideWhenUsed="1"/>
+    <w:lsdException w:name="annotation subject" w:semiHidden="1" w:unhideWhenUsed="1"/>
+    <w:lsdException w:name="No List" w:semiHidden="1" w:unhideWhenUsed="1"/>
+    <w:lsdException w:name="Outline List 1" w:semiHidden="1" w:unhideWhenUsed="1"/>
+    <w:lsdException w:name="Outline List 2" w:semiHidden="1" w:unhideWhenUsed="1"/>
+    <w:lsdException w:name="Outline List 3" w:semiHidden="1" w:unhideWhenUsed="1"/>
+    <w:lsdException w:name="Table Simple 1" w:semiHidden="1" w:unhideWhenUsed="1"/>
+    <w:lsdException w:name="Table Simple 2" w:semiHidden="1" w:unhideWhenUsed="1"/>
+    <w:lsdException w:name="Table Simple 3" w:semiHidden="1" w:unhideWhenUsed="1"/>
+    <w:lsdException w:name="Table Classic 1" w:semiHidden="1" w:unhideWhenUsed="1"/>
+    <w:lsdException w:name="Table Classic 2" w:semiHidden="1" w:unhideWhenUsed="1"/>
+    <w:lsdException w:name="Table Classic 3" w:semiHidden="1" w:unhideWhenUsed="1"/>
+    <w:lsdException w:name="Table Classic 4" w:semiHidden="1" w:unhideWhenUsed="1"/>
+    <w:lsdException w:name="Table Colorful 1" w:semiHidden="1" w:unhideWhenUsed="1"/>
+    <w:lsdException w:name="Table Colorful 2" w:semiHidden="1" w:unhideWhenUsed="1"/>
+    <w:lsdException w:name="Table Colorful 3" w:semiHidden="1" w:unhideWhenUsed="1"/>
+    <w:lsdException w:name="Table Columns 1" w:semiHidden="1" w:unhideWhenUsed="1"/>
+    <w:lsdException w:name="Table Columns 2" w:semiHidden="1" w:unhideWhenUsed="1"/>
+    <w:lsdException w:name="Table Columns 3" w:semiHidden="1" w:unhideWhenUsed="1"/>
+    <w:lsdException w:name="Table Columns 4" w:semiHidden="1" w:unhideWhenUsed="1"/>
+    <w:lsdException w:name="Table Columns 5" w:semiHidden="1" w:unhideWhenUsed="1"/>
+    <w:lsdException w:name="Table Grid 1" w:semiHidden="1" w:unhideWhenUsed="1"/>
+    <w:lsdException w:name="Table Grid 2" w:semiHidden="1" w:unhideWhenUsed="1"/>
+    <w:lsdException w:name="Table Grid 3" w:semiHidden="1" w:unhideWhenUsed="1"/>
+    <w:lsdException w:name="Table Grid 4" w:semiHidden="1" w:unhideWhenUsed="1"/>
+    <w:lsdException w:name="Table Grid 5" w:semiHidden="1" w:unhideWhenUsed="1"/>
+    <w:lsdException w:name="Table Grid 6" w:semiHidden="1" w:unhideWhenUsed="1"/>
+    <w:lsdException w:name="Table Grid 7" w:semiHidden="1" w:unhideWhenUsed="1"/>
+    <w:lsdException w:name="Table Grid 8" w:semiHidden="1" w:unhideWhenUsed="1"/>
+    <w:lsdException w:name="Table List 1" w:semiHidden="1" w:unhideWhenUsed="1"/>
+    <w:lsdException w:name="Table List 2" w:semiHidden="1" w:unhideWhenUsed="1"/>
+    <w:lsdException w:name="Table List 3" w:semiHidden="1" w:unhideWhenUsed="1"/>
+    <w:lsdException w:name="Table List 4" w:semiHidden="1" w:unhideWhenUsed="1"/>
+    <w:lsdException w:name="Table List 5" w:semiHidden="1" w:unhideWhenUsed="1"/>
+    <w:lsdException w:name="Table List 6" w:semiHidden="1" w:unhideWhenUsed="1"/>
+    <w:lsdException w:name="Table List 7" w:semiHidden="1" w:unhideWhenUsed="1"/>
+    <w:lsdException w:name="Table List 8" w:semiHidden="1" w:unhideWhenUsed="1"/>
+    <w:lsdException w:name="Table 3D effects 1" w:semiHidden="1" w:unhideWhenUsed="1"/>
+    <w:lsdException w:name="Table 3D effects 2" w:semiHidden="1" w:unhideWhenUsed="1"/>
+    <w:lsdException w:name="Table 3D effects 3" w:semiHidden="1" w:unhideWhenUsed="1"/>
+    <w:lsdException w:name="Table Contemporary" w:semiHidden="1" w:unhideWhenUsed="1"/>
+    <w:lsdException w:name="Table Elegant" w:semiHidden="1" w:unhideWhenUsed="1"/>
+    <w:lsdException w:name="Table Professional" w:semiHidden="1" w:unhideWhenUsed="1"/>
+    <w:lsdException w:name="Table Subtle 1" w:semiHidden="1" w:unhideWhenUsed="1"/>
+    <w:lsdException w:name="Table Subtle 2" w:semiHidden="1" w:unhideWhenUsed="1"/>
+    <w:lsdException w:name="Table Web 1" w:semiHidden="1" w:unhideWhenUsed="1"/>
+    <w:lsdException w:name="Table Web 2" w:semiHidden="1" w:unhideWhenUsed="1"/>
+    <w:lsdException w:name="Table Web 3" w:semiHidden="1" w:unhideWhenUsed="1"/>
+    <w:lsdException w:name="Balloon Text" w:semiHidden="1" w:unhideWhenUsed="1"/>
+    <w:lsdException w:name="Table Grid" w:uiPriority="39"/>
+    <w:lsdException w:name="Table Theme" w:semiHidden="1" w:unhideWhenUsed="1"/>
+    <w:lsdException w:name="Placeholder Text" w:semiHidden="1"/>
+    <w:lsdException w:name="No Spacing" w:uiPriority="1" w:qFormat="1"/>
+    <w:lsdException w:name="Light Shading" w:uiPriority="60"/>
+    <w:lsdException w:name="Light List" w:uiPriority="61"/>
+    <w:lsdException w:name="Light Grid" w:uiPriority="62"/>
+    <w:lsdException w:name="Medium Shading 1" w:uiPriority="63"/>
+    <w:lsdException w:name="Medium Shading 2" w:uiPriority="64"/>
+    <w:lsdException w:name="Medium List 1" w:uiPriority="65"/>
+    <w:lsdException w:name="Medium List 2" w:uiPriority="66"/>
+    <w:lsdException w:name="Medium Grid 1" w:uiPriority="67"/>
+    <w:lsdException w:name="Medium Grid 2" w:uiPriority="68"/>
+    <w:lsdException w:name="Medium Grid 3" w:uiPriority="69"/>
+    <w:lsdException w:name="Dark List" w:uiPriority="70"/>
+    <w:lsdException w:name="Colorful Shading" w:uiPriority="71"/>
+    <w:lsdException w:name="Colorful List" w:uiPriority="72"/>
+    <w:lsdException w:name="Colorful Grid" w:uiPriority="73"/>
+    <w:lsdException w:name="Light Shading Accent 1" w:uiPriority="60"/>
+    <w:lsdException w:name="Light List Accent 1" w:uiPriority="61"/>
+    <w:lsdException w:name="Light Grid Accent 1" w:uiPriority="62"/>
+    <w:lsdException w:name="Medium Shading 1 Accent 1" w:uiPriority="63"/>
+    <w:lsdException w:name="Medium Shading 2 Accent 1" w:uiPriority="64"/>
+    <w:lsdException w:name="Medium List 1 Accent 1" w:uiPriority="65"/>
+    <w:lsdException w:name="Revision" w:semiHidden="1"/>
+    <w:lsdException w:name="List Paragraph" w:uiPriority="34" w:qFormat="1"/>
+    <w:lsdException w:name="Quote" w:uiPriority="29" w:qFormat="1"/>
+    <w:lsdException w:name="Intense Quote" w:uiPriority="30" w:qFormat="1"/>
+    <w:lsdException w:name="Medium List 2 Accent 1" w:uiPriority="66"/>
+    <w:lsdException w:name="Medium Grid 1 Accent 1" w:uiPriority="67"/>
+    <w:lsdException w:name="Medium Grid 2 Accent 1" w:uiPriority="68"/>
+    <w:lsdException w:name="Medium Grid 3 Accent 1" w:uiPriority="69"/>
+    <w:lsdException w:name="Dark List Accent 1" w:uiPriority="70"/>
+    <w:lsdException w:name="Colorful Shading Accent 1" w:uiPriority="71"/>
+    <w:lsdException w:name="Colorful List Accent 1" w:uiPriority="72"/>
+    <w:lsdException w:name="Colorful Grid Accent 1" w:uiPriority="73"/>
+    <w:lsdException w:name="Light Shading Accent 2" w:uiPriority="60"/>
+    <w:lsdException w:name="Light List Accent 2" w:uiPriority="61"/>
+    <w:lsdException w:name="Light Grid Accent 2" w:uiPriority="62"/>
+    <w:lsdException w:name="Medium Shading 1 Accent 2" w:uiPriority="63"/>
+    <w:lsdException w:name="Medium Shading 2 Accent 2" w:uiPriority="64"/>
+    <w:lsdException w:name="Medium List 1 Accent 2" w:uiPriority="65"/>
+    <w:lsdException w:name="Medium List 2 Accent 2" w:uiPriority="66"/>
+    <w:lsdException w:name="Medium Grid 1 Accent 2" w:uiPriority="67"/>
+    <w:lsdException w:name="Medium Grid 2 Accent 2" w:uiPriority="68"/>
+    <w:lsdException w:name="Medium Grid 3 Accent 2" w:uiPriority="69"/>
+    <w:lsdException w:name="Dark List Accent 2" w:uiPriority="70"/>
+    <w:lsdException w:name="Colorful Shading Accent 2" w:uiPriority="71"/>
+    <w:lsdException w:name="Colorful List Accent 2" w:uiPriority="72"/>
+    <w:lsdException w:name="Colorful Grid Accent 2" w:uiPriority="73"/>
+    <w:lsdException w:name="Light Shading Accent 3" w:uiPriority="60"/>
+    <w:lsdException w:name="Light List Accent 3" w:uiPriority="61"/>
+    <w:lsdException w:name="Light Grid Accent 3" w:uiPriority="62"/>
+    <w:lsdException w:name="Medium Shading 1 Accent 3" w:uiPriority="63"/>
+    <w:lsdException w:name="Medium Shading 2 Accent 3" w:uiPriority="64"/>
+    <w:lsdException w:name="Medium List 1 Accent 3" w:uiPriority="65"/>
+    <w:lsdException w:name="Medium List 2 Accent 3" w:uiPriority="66"/>
+    <w:lsdException w:name="Medium Grid 1 Accent 3" w:uiPriority="67"/>
+    <w:lsdException w:name="Medium Grid 2 Accent 3" w:uiPriority="68"/>
+    <w:lsdException w:name="Medium Grid 3 Accent 3" w:uiPriority="69"/>
+    <w:lsdException w:name="Dark List Accent 3" w:uiPriority="70"/>
+    <w:lsdException w:name="Colorful Shading Accent 3" w:uiPriority="71"/>
+    <w:lsdException w:name="Colorful List Accent 3" w:uiPriority="72"/>
+    <w:lsdException w:name="Colorful Grid Accent 3" w:uiPriority="73"/>
+    <w:lsdException w:name="Light Shading Accent 4" w:uiPriority="60"/>
+    <w:lsdException w:name="Light List Accent 4" w:uiPriority="61"/>
+    <w:lsdException w:name="Light Grid Accent 4" w:uiPriority="62"/>
+    <w:lsdException w:name="Medium Shading 1 Accent 4" w:uiPriority="63"/>
+    <w:lsdException w:name="Medium Shading 2 Accent 4" w:uiPriority="64"/>
+    <w:lsdException w:name="Medium List 1 Accent 4" w:uiPriority="65"/>
+    <w:lsdException w:name="Medium List 2 Accent 4" w:uiPriority="66"/>
+    <w:lsdException w:name="Medium Grid 1 Accent 4" w:uiPriority="67"/>
+    <w:lsdException w:name="Medium Grid 2 Accent 4" w:uiPriority="68"/>
+    <w:lsdException w:name="Medium Grid 3 Accent 4" w:uiPriority="69"/>
+    <w:lsdException w:name="Dark List Accent 4" w:uiPriority="70"/>
+    <w:lsdException w:name="Colorful Shading Accent 4" w:uiPriority="71"/>
+    <w:lsdException w:name="Colorful List Accent 4" w:uiPriority="72"/>
+    <w:lsdException w:name="Colorful Grid Accent 4" w:uiPriority="73"/>
+    <w:lsdException w:name="Light Shading Accent 5" w:uiPriority="60"/>
+    <w:lsdException w:name="Light List Accent 5" w:uiPriority="61"/>
+    <w:lsdException w:name="Light Grid Accent 5" w:uiPriority="62"/>
+    <w:lsdException w:name="Medium Shading 1 Accent 5" w:uiPriority="63"/>
+    <w:lsdException w:name="Medium Shading 2 Accent 5" w:uiPriority="64"/>
+    <w:lsdException w:name="Medium List 1 Accent 5" w:uiPriority="65"/>
+    <w:lsdException w:name="Medium List 2 Accent 5" w:uiPriority="66"/>
+    <w:lsdException w:name="Medium Grid 1 Accent 5" w:uiPriority="67"/>
+    <w:lsdException w:name="Medium Grid 2 Accent 5" w:uiPriority="68"/>
+    <w:lsdException w:name="Medium Grid 3 Accent 5" w:uiPriority="69"/>
+    <w:lsdException w:name="Dark List Accent 5" w:uiPriority="70"/>
+    <w:lsdException w:name="Colorful Shading Accent 5" w:uiPriority="71"/>
+    <w:lsdException w:name="Colorful List Accent 5" w:uiPriority="72"/>
+    <w:lsdException w:name="Colorful Grid Accent 5" w:uiPriority="73"/>
+    <w:lsdException w:name="Light Shading Accent 6" w:uiPriority="60"/>
+    <w:lsdException w:name="Light List Accent 6" w:uiPriority="61"/>
+    <w:lsdException w:name="Light Grid Accent 6" w:uiPriority="62"/>
+    <w:lsdException w:name="Medium Shading 1 Accent 6" w:uiPriority="63"/>
+    <w:lsdException w:name="Medium Shading 2 Accent 6" w:uiPriority="64"/>
+    <w:lsdException w:name="Medium List 1 Accent 6" w:uiPriority="65"/>
+    <w:lsdException w:name="Medium List 2 Accent 6" w:uiPriority="66"/>
+    <w:lsdException w:name="Medium Grid 1 Accent 6" w:uiPriority="67"/>
+    <w:lsdException w:name="Medium Grid 2 Accent 6" w:uiPriority="68"/>
+    <w:lsdException w:name="Medium Grid 3 Accent 6" w:uiPriority="69"/>
+    <w:lsdException w:name="Dark List Accent 6" w:uiPriority="70"/>
+    <w:lsdException w:name="Colorful Shading Accent 6" w:uiPriority="71"/>
+    <w:lsdException w:name="Colorful List Accent 6" w:uiPriority="72"/>
+    <w:lsdException w:name="Colorful Grid Accent 6" w:uiPriority="73"/>
+    <w:lsdException w:name="Subtle Emphasis" w:uiPriority="19" w:qFormat="1"/>
+    <w:lsdException w:name="Intense Emphasis" w:uiPriority="21" w:qFormat="1"/>
+    <w:lsdException w:name="Subtle Reference" w:uiPriority="31" w:qFormat="1"/>
+    <w:lsdException w:name="Intense Reference" w:uiPriority="32" w:qFormat="1"/>
+    <w:lsdException w:name="Book Title" w:uiPriority="33" w:qFormat="1"/>
+    <w:lsdException w:name="Bibliography" w:semiHidden="1" w:uiPriority="37" w:unhideWhenUsed="1"/>
+    <w:lsdException w:name="TOC Heading" w:semiHidden="1" w:uiPriority="39" w:unhideWhenUsed="1" w:qFormat="1"/>
+    <w:lsdException w:name="Plain Table 1" w:uiPriority="41"/>
+    <w:lsdException w:name="Plain Table 2" w:uiPriority="42"/>
+    <w:lsdException w:name="Plain Table 3" w:uiPriority="43"/>
+    <w:lsdException w:name="Plain Table 4" w:uiPriority="44"/>
+    <w:lsdException w:name="Plain Table 5" w:uiPriority="45"/>
+    <w:lsdException w:name="Grid Table Light" w:uiPriority="40"/>
+    <w:lsdException w:name="Grid Table 1 Light" w:uiPriority="46"/>
+    <w:lsdException w:name="Grid Table 2" w:uiPriority="47"/>
+    <w:lsdException w:name="Grid Table 3" w:uiPriority="48"/>
+    <w:lsdException w:name="Grid Table 4" w:uiPriority="49"/>
+    <w:lsdException w:name="Grid Table 5 Dark" w:uiPriority="50"/>
+    <w:lsdException w:name="Grid Table 6 Colorful" w:uiPriority="51"/>
+    <w:lsdException w:name="Grid Table 7 Colorful" w:uiPriority="52"/>
+    <w:lsdException w:name="Grid Table 1 Light Accent 1" w:uiPriority="46"/>
+    <w:lsdException w:name="Grid Table 2 Accent 1" w:uiPriority="47"/>
+    <w:lsdException w:name="Grid Table 3 Accent 1" w:uiPriority="48"/>
+    <w:lsdException w:name="Grid Table 4 Accent 1" w:uiPriority="49"/>
+    <w:lsdException w:name="Grid Table 5 Dark Accent 1" w:uiPriority="50"/>
+    <w:lsdException w:name="Grid Table 6 Colorful Accent 1" w:uiPriority="51"/>
+    <w:lsdException w:name="Grid Table 7 Colorful Accent 1" w:uiPriority="52"/>
+    <w:lsdException w:name="Grid Table 1 Light Accent 2" w:uiPriority="46"/>
+    <w:lsdException w:name="Grid Table 2 Accent 2" w:uiPriority="47"/>
+    <w:lsdException w:name="Grid Table 3 Accent 2" w:uiPriority="48"/>
+    <w:lsdException w:name="Grid Table 4 Accent 2" w:uiPriority="49"/>
+    <w:lsdException w:name="Grid Table 5 Dark Accent 2" w:uiPriority="50"/>
+    <w:lsdException w:name="Grid Table 6 Colorful Accent 2" w:uiPriority="51"/>
+    <w:lsdException w:name="Grid Table 7 Colorful Accent 2" w:uiPriority="52"/>
+    <w:lsdException w:name="Grid Table 1 Light Accent 3" w:uiPriority="46"/>
+    <w:lsdException w:name="Grid Table 2 Accent 3" w:uiPriority="47"/>
+    <w:lsdException w:name="Grid Table 3 Accent 3" w:uiPriority="48"/>
+    <w:lsdException w:name="Grid Table 4 Accent 3" w:uiPriority="49"/>
+    <w:lsdException w:name="Grid Table 5 Dark Accent 3" w:uiPriority="50"/>
+    <w:lsdException w:name="Grid Table 6 Colorful Accent 3" w:uiPriority="51"/>
+    <w:lsdException w:name="Grid Table 7 Colorful Accent 3" w:uiPriority="52"/>
+    <w:lsdException w:name="Grid Table 1 Light Accent 4" w:uiPriority="46"/>
+    <w:lsdException w:name="Grid Table 2 Accent 4" w:uiPriority="47"/>
+    <w:lsdException w:name="Grid Table 3 Accent 4" w:uiPriority="48"/>
+    <w:lsdException w:name="Grid Table 4 Accent 4" w:uiPriority="49"/>
+    <w:lsdException w:name="Grid Table 5 Dark Accent 4" w:uiPriority="50"/>
+    <w:lsdException w:name="Grid Table 6 Colorful Accent 4" w:uiPriority="51"/>
+    <w:lsdException w:name="Grid Table 7 Colorful Accent 4" w:uiPriority="52"/>
+    <w:lsdException w:name="Grid Table 1 Light Accent 5" w:uiPriority="46"/>
+    <w:lsdException w:name="Grid Table 2 Accent 5" w:uiPriority="47"/>
+    <w:lsdException w:name="Grid Table 3 Accent 5" w:uiPriority="48"/>
+    <w:lsdException w:name="Grid Table 4 Accent 5" w:uiPriority="49"/>
+    <w:lsdException w:name="Grid Table 5 Dark Accent 5" w:uiPriority="50"/>
+    <w:lsdException w:name="Grid Table 6 Colorful Accent 5" w:uiPriority="51"/>
+    <w:lsdException w:name="Grid Table 7 Colorful Accent 5" w:uiPriority="52"/>
+    <w:lsdException w:name="Grid Table 1 Light Accent 6" w:uiPriority="46"/>
+    <w:lsdException w:name="Grid Table 2 Accent 6" w:uiPriority="47"/>
+    <w:lsdException w:name="Grid Table 3 Accent 6" w:uiPriority="48"/>
+    <w:lsdException w:name="Grid Table 4 Accent 6" w:uiPriority="49"/>
+    <w:lsdException w:name="Grid Table 5 Dark Accent 6" w:uiPriority="50"/>
+    <w:lsdException w:name="Grid Table 6 Colorful Accent 6" w:uiPriority="51"/>
+    <w:lsdException w:name="Grid Table 7 Colorful Accent 6" w:uiPriority="52"/>
+    <w:lsdException w:name="List Table 1 Light" w:uiPriority="46"/>
+    <w:lsdException w:name="List Table 2" w:uiPriority="47"/>
+    <w:lsdException w:name="List Table 3" w:uiPriority="48"/>
+    <w:lsdException w:name="List Table 4" w:uiPriority="49"/>
+    <w:lsdException w:name="List Table 5 Dark" w:uiPriority="50"/>
+    <w:lsdException w:name="List Table 6 Colorful" w:uiPriority="51"/>
+    <w:lsdException w:name="List Table 7 Colorful" w:uiPriority="52"/>
+    <w:lsdException w:name="List Table 1 Light Accent 1" w:uiPriority="46"/>
+    <w:lsdException w:name="List Table 2 Accent 1" w:uiPriority="47"/>
+    <w:lsdException w:name="List Table 3 Accent 1" w:uiPriority="48"/>
+    <w:lsdException w:name="List Table 4 Accent 1" w:uiPriority="49"/>
+    <w:lsdException w:name="List Table 5 Dark Accent 1" w:uiPriority="50"/>
+    <w:lsdException w:name="List Table 6 Colorful Accent 1" w:uiPriority="51"/>
+    <w:lsdException w:name="List Table 7 Colorful Accent 1" w:uiPriority="52"/>
+    <w:lsdException w:name="List Table 1 Light Accent 2" w:uiPriority="46"/>
+    <w:lsdException w:name="List Table 2 Accent 2" w:uiPriority="47"/>
+    <w:lsdException w:name="List Table 3 Accent 2" w:uiPriority="48"/>
+    <w:lsdException w:name="List Table 4 Accent 2" w:uiPriority="49"/>
+    <w:lsdException w:name="List Table 5 Dark Accent 2" w:uiPriority="50"/>
+    <w:lsdException w:name="List Table 6 Colorful Accent 2" w:uiPriority="51"/>
+    <w:lsdException w:name="List Table 7 Colorful Accent 2" w:uiPriority="52"/>
+    <w:lsdException w:name="List Table 1 Light Accent 3" w:uiPriority="46"/>
+    <w:lsdException w:name="List Table 2 Accent 3" w:uiPriority="47"/>
+    <w:lsdException w:name="List Table 3 Accent 3" w:uiPriority="48"/>
+    <w:lsdException w:name="List Table 4 Accent 3" w:uiPriority="49"/>
+    <w:lsdException w:name="List Table 5 Dark Accent 3" w:uiPriority="50"/>
+    <w:lsdException w:name="List Table 6 Colorful Accent 3" w:uiPriority="51"/>
+    <w:lsdException w:name="List Table 7 Colorful Accent 3" w:uiPriority="52"/>
+    <w:lsdException w:name="List Table 1 Light Accent 4" w:uiPriority="46"/>
+    <w:lsdException w:name="List Table 2 Accent 4" w:uiPriority="47"/>
+    <w:lsdException w:name="List Table 3 Accent 4" w:uiPriority="48"/>
+    <w:lsdException w:name="List Table 4 Accent 4" w:uiPriority="49"/>
+    <w:lsdException w:name="List Table 5 Dark Accent 4" w:uiPriority="50"/>
+    <w:lsdException w:name="List Table 6 Colorful Accent 4" w:uiPriority="51"/>
+    <w:lsdException w:name="List Table 7 Colorful Accent 4" w:uiPriority="52"/>
+    <w:lsdException w:name="List Table 1 Light Accent 5" w:uiPriority="46"/>
+    <w:lsdException w:name="List Table 2 Accent 5" w:uiPriority="47"/>
+    <w:lsdException w:name="List Table 3 Accent 5" w:uiPriority="48"/>
+    <w:lsdException w:name="List Table 4 Accent 5" w:uiPriority="49"/>
+    <w:lsdException w:name="List Table 5 Dark Accent 5" w:uiPriority="50"/>
+    <w:lsdException w:name="List Table 6 Colorful Accent 5" w:uiPriority="51"/>
+    <w:lsdException w:name="List Table 7 Colorful Accent 5" w:uiPriority="52"/>
+    <w:lsdException w:name="List Table 1 Light Accent 6" w:uiPriority="46"/>
+    <w:lsdException w:name="List Table 2 Accent 6" w:uiPriority="47"/>
+    <w:lsdException w:name="List Table 3 Accent 6" w:uiPriority="48"/>
+    <w:lsdException w:name="List Table 4 Accent 6" w:uiPriority="49"/>
+    <w:lsdException w:name="List Table 5 Dark Accent 6" w:uiPriority="50"/>
+    <w:lsdException w:name="List Table 6 Colorful Accent 6" w:uiPriority="51"/>
+    <w:lsdException w:name="List Table 7 Colorful Accent 6" w:uiPriority="52"/>
+  </w:latentStyles>
+  <w:style w:type="paragraph" w:default="1" w:styleId="Normal">
+    <w:name w:val="Normal"/>
+    <w:qFormat/>
+  </w:style>
+  <w:style w:type="character" w:default="1" w:styleId="Policepardfaut">
+    <w:name w:val="Default Paragraph Font"/>
+    <w:uiPriority w:val="1"/>
+    <w:semiHidden/>
+    <w:unhideWhenUsed/>
+  </w:style>
+  <w:style w:type="table" w:default="1" w:styleId="TableauNormal">
+    <w:name w:val="Normal Table"/>
+    <w:uiPriority w:val="99"/>
+    <w:semiHidden/>
+    <w:unhideWhenUsed/>
+    <w:tblPr>
+      <w:tblInd w:w="0" w:type="dxa"/>
+      <w:tblCellMar>
+        <w:top w:w="0" w:type="dxa"/>
+        <w:left w:w="108" w:type="dxa"/>
+        <w:bottom w:w="0" w:type="dxa"/>
+        <w:right w:w="108" w:type="dxa"/>
+      </w:tblCellMar>
+    </w:tblPr>
+  </w:style>
+  <w:style w:type="numbering" w:default="1" w:styleId="Aucuneliste">
+    <w:name w:val="No List"/>
+    <w:uiPriority w:val="99"/>
+    <w:semiHidden/>
+    <w:unhideWhenUsed/>
+  </w:style>
+  <w:style w:type="paragraph" w:customStyle="1" w:styleId="00D49013497141819DDCCF4005A5D012">
+    <w:name w:val="00D49013497141819DDCCF4005A5D012"/>
+    <w:rsid w:val="003505ED"/>
+  </w:style>
+  <w:style w:type="paragraph" w:customStyle="1" w:styleId="7831E383CA1440B39EBC5836452B6ADD">
+    <w:name w:val="7831E383CA1440B39EBC5836452B6ADD"/>
+    <w:rsid w:val="003505ED"/>
+  </w:style>
+  <w:style w:type="paragraph" w:customStyle="1" w:styleId="AA3140AD3134455B982196C99BF94548">
+    <w:name w:val="AA3140AD3134455B982196C99BF94548"/>
+    <w:rsid w:val="003505ED"/>
+  </w:style>
+</w:styles>
+</file>
+
+<file path=word/glossary/webSettings.xml><?xml version="1.0" encoding="utf-8"?>
+<w:webSettings xmlns:mc="http://schemas.openxmlformats.org/markup-compatibility/2006" xmlns:r="http://schemas.openxmlformats.org/officeDocument/2006/relationships" xmlns:w="http://schemas.openxmlformats.org/wordprocessingml/2006/main" xmlns:w14="http://schemas.microsoft.com/office/word/2010/wordml" xmlns:w15="http://schemas.microsoft.com/office/word/2012/wordml" mc:Ignorable="w14 w15">
+  <w:optimizeForBrowser/>
+  <w:allowPNG/>
+</w:webSettings>
 </file>
 
 <file path=word/theme/theme1.xml><?xml version="1.0" encoding="utf-8"?>
@@ -2992,7 +4997,7 @@
 </file>
 
 <file path=customXml/itemProps1.xml><?xml version="1.0" encoding="utf-8"?>
-<ds:datastoreItem xmlns:ds="http://schemas.openxmlformats.org/officeDocument/2006/customXml" ds:itemID="{B5300981-F865-4C88-AA6A-784F515C93B7}">
+<ds:datastoreItem xmlns:ds="http://schemas.openxmlformats.org/officeDocument/2006/customXml" ds:itemID="{6104E9B9-ED16-4142-BEE4-0F23EDA7F8A8}">
   <ds:schemaRefs>
     <ds:schemaRef ds:uri="http://schemas.openxmlformats.org/officeDocument/2006/bibliography"/>
   </ds:schemaRefs>

</xml_diff>

<commit_message>
Update du rapport et journal de bord
</commit_message>
<xml_diff>
--- a/Rapport/rapport.docx
+++ b/Rapport/rapport.docx
@@ -1,6 +1,6 @@
 
 <file path=word/document.xml><?xml version="1.0" encoding="utf-8"?>
-<w:document xmlns:wpc="http://schemas.microsoft.com/office/word/2010/wordprocessingCanvas" xmlns:mc="http://schemas.openxmlformats.org/markup-compatibility/2006" xmlns:o="urn:schemas-microsoft-com:office:office" xmlns:r="http://schemas.openxmlformats.org/officeDocument/2006/relationships" xmlns:m="http://schemas.openxmlformats.org/officeDocument/2006/math" xmlns:v="urn:schemas-microsoft-com:vml" xmlns:wp14="http://schemas.microsoft.com/office/word/2010/wordprocessingDrawing" xmlns:wp="http://schemas.openxmlformats.org/drawingml/2006/wordprocessingDrawing" xmlns:w10="urn:schemas-microsoft-com:office:word" xmlns:w="http://schemas.openxmlformats.org/wordprocessingml/2006/main" xmlns:w14="http://schemas.microsoft.com/office/word/2010/wordml" xmlns:w15="http://schemas.microsoft.com/office/word/2012/wordml" xmlns:wpg="http://schemas.microsoft.com/office/word/2010/wordprocessingGroup" xmlns:wpi="http://schemas.microsoft.com/office/word/2010/wordprocessingInk" xmlns:wne="http://schemas.microsoft.com/office/word/2006/wordml" xmlns:wps="http://schemas.microsoft.com/office/word/2010/wordprocessingShape" mc:Ignorable="w14 w15 wp14">
+<w:document xmlns:wpc="http://schemas.microsoft.com/office/word/2010/wordprocessingCanvas" xmlns:cx="http://schemas.microsoft.com/office/drawing/2014/chartex" xmlns:cx1="http://schemas.microsoft.com/office/drawing/2015/9/8/chartex" xmlns:cx2="http://schemas.microsoft.com/office/drawing/2015/10/21/chartex" xmlns:cx3="http://schemas.microsoft.com/office/drawing/2016/5/9/chartex" xmlns:cx4="http://schemas.microsoft.com/office/drawing/2016/5/10/chartex" xmlns:cx5="http://schemas.microsoft.com/office/drawing/2016/5/11/chartex" xmlns:mc="http://schemas.openxmlformats.org/markup-compatibility/2006" xmlns:o="urn:schemas-microsoft-com:office:office" xmlns:r="http://schemas.openxmlformats.org/officeDocument/2006/relationships" xmlns:m="http://schemas.openxmlformats.org/officeDocument/2006/math" xmlns:v="urn:schemas-microsoft-com:vml" xmlns:wp14="http://schemas.microsoft.com/office/word/2010/wordprocessingDrawing" xmlns:wp="http://schemas.openxmlformats.org/drawingml/2006/wordprocessingDrawing" xmlns:w10="urn:schemas-microsoft-com:office:word" xmlns:w="http://schemas.openxmlformats.org/wordprocessingml/2006/main" xmlns:w14="http://schemas.microsoft.com/office/word/2010/wordml" xmlns:w15="http://schemas.microsoft.com/office/word/2012/wordml" xmlns:w16se="http://schemas.microsoft.com/office/word/2015/wordml/symex" xmlns:wpg="http://schemas.microsoft.com/office/word/2010/wordprocessingGroup" xmlns:wpi="http://schemas.microsoft.com/office/word/2010/wordprocessingInk" xmlns:wne="http://schemas.microsoft.com/office/word/2006/wordml" xmlns:wps="http://schemas.microsoft.com/office/word/2010/wordprocessingShape" mc:Ignorable="w14 w15 w16se wp14">
   <w:body>
     <w:p>
       <w:pPr>
@@ -17,9 +17,17 @@
           <w:rStyle w:val="Rfrenceintense"/>
           <w:b w:val="0"/>
           <w:noProof/>
-          <w:lang w:val="fr-CH"/>
-        </w:rPr>
-        <w:t>Université d’été</w:t>
+        </w:rPr>
+        <w:t>U</w:t>
+      </w:r>
+      <w:r>
+        <w:rPr>
+          <w:rStyle w:val="Rfrenceintense"/>
+          <w:b w:val="0"/>
+          <w:noProof/>
+          <w:lang w:val="fr-CH"/>
+        </w:rPr>
+        <w:t>niversité d’été</w:t>
       </w:r>
     </w:p>
     <w:p>
@@ -445,8 +453,14 @@
     <w:sdt>
       <w:sdtPr>
         <w:rPr>
-          <w:noProof/>
-          <w:lang w:val="fr-CH"/>
+          <w:rFonts w:asciiTheme="minorHAnsi" w:eastAsiaTheme="minorHAnsi" w:hAnsiTheme="minorHAnsi" w:cstheme="minorBidi"/>
+          <w:b w:val="0"/>
+          <w:bCs w:val="0"/>
+          <w:noProof/>
+          <w:color w:val="auto"/>
+          <w:sz w:val="24"/>
+          <w:szCs w:val="24"/>
+          <w:lang w:val="fr-CH" w:eastAsia="en-US"/>
         </w:rPr>
         <w:id w:val="524830807"/>
         <w:docPartObj>
@@ -454,15 +468,7 @@
           <w:docPartUnique/>
         </w:docPartObj>
       </w:sdtPr>
-      <w:sdtEndPr>
-        <w:rPr>
-          <w:rFonts w:asciiTheme="minorHAnsi" w:eastAsiaTheme="minorHAnsi" w:hAnsiTheme="minorHAnsi" w:cstheme="minorBidi"/>
-          <w:color w:val="auto"/>
-          <w:sz w:val="24"/>
-          <w:szCs w:val="24"/>
-          <w:lang w:eastAsia="en-US"/>
-        </w:rPr>
-      </w:sdtEndPr>
+      <w:sdtEndPr/>
       <w:sdtContent>
         <w:p>
           <w:pPr>
@@ -493,7 +499,7 @@
               <w:noProof/>
               <w:sz w:val="22"/>
               <w:szCs w:val="22"/>
-              <w:lang w:val="fr-CH" w:eastAsia="fr-CH"/>
+              <w:lang w:val="fr-CH" w:eastAsia="fr-FR"/>
             </w:rPr>
           </w:pPr>
           <w:r>
@@ -517,7 +523,7 @@
             </w:rPr>
             <w:fldChar w:fldCharType="separate"/>
           </w:r>
-          <w:hyperlink w:anchor="_Toc461737396" w:history="1">
+          <w:hyperlink w:anchor="_Toc461777558" w:history="1">
             <w:r>
               <w:rPr>
                 <w:rStyle w:val="Lienhypertexte"/>
@@ -545,7 +551,7 @@
                 <w:noProof/>
                 <w:webHidden/>
               </w:rPr>
-              <w:instrText xml:space="preserve"> PAGEREF _Toc461737396 \h </w:instrText>
+              <w:instrText xml:space="preserve"> PAGEREF _Toc461777558 \h </w:instrText>
             </w:r>
             <w:r>
               <w:rPr>
@@ -589,10 +595,10 @@
               <w:noProof/>
               <w:sz w:val="22"/>
               <w:szCs w:val="22"/>
-              <w:lang w:val="fr-CH" w:eastAsia="fr-CH"/>
+              <w:lang w:val="fr-CH" w:eastAsia="fr-FR"/>
             </w:rPr>
           </w:pPr>
-          <w:hyperlink w:anchor="_Toc461737397" w:history="1">
+          <w:hyperlink w:anchor="_Toc461777559" w:history="1">
             <w:r>
               <w:rPr>
                 <w:rStyle w:val="Lienhypertexte"/>
@@ -620,7 +626,7 @@
                 <w:noProof/>
                 <w:webHidden/>
               </w:rPr>
-              <w:instrText xml:space="preserve"> PAGEREF _Toc461737397 \h </w:instrText>
+              <w:instrText xml:space="preserve"> PAGEREF _Toc461777559 \h </w:instrText>
             </w:r>
             <w:r>
               <w:rPr>
@@ -640,7 +646,7 @@
                 <w:noProof/>
                 <w:webHidden/>
               </w:rPr>
-              <w:t>4</w:t>
+              <w:t>3</w:t>
             </w:r>
             <w:r>
               <w:rPr>
@@ -662,10 +668,10 @@
               <w:b w:val="0"/>
               <w:bCs w:val="0"/>
               <w:noProof/>
-              <w:lang w:val="fr-CH" w:eastAsia="fr-CH"/>
+              <w:lang w:val="fr-CH" w:eastAsia="fr-FR"/>
             </w:rPr>
           </w:pPr>
-          <w:hyperlink w:anchor="_Toc461737398" w:history="1">
+          <w:hyperlink w:anchor="_Toc461777560" w:history="1">
             <w:r>
               <w:rPr>
                 <w:rStyle w:val="Lienhypertexte"/>
@@ -693,7 +699,7 @@
                 <w:noProof/>
                 <w:webHidden/>
               </w:rPr>
-              <w:instrText xml:space="preserve"> PAGEREF _Toc461737398 \h </w:instrText>
+              <w:instrText xml:space="preserve"> PAGEREF _Toc461777560 \h </w:instrText>
             </w:r>
             <w:r>
               <w:rPr>
@@ -713,7 +719,7 @@
                 <w:noProof/>
                 <w:webHidden/>
               </w:rPr>
-              <w:t>4</w:t>
+              <w:t>3</w:t>
             </w:r>
             <w:r>
               <w:rPr>
@@ -735,10 +741,10 @@
               <w:b w:val="0"/>
               <w:bCs w:val="0"/>
               <w:noProof/>
-              <w:lang w:val="fr-CH" w:eastAsia="fr-CH"/>
+              <w:lang w:val="fr-CH" w:eastAsia="fr-FR"/>
             </w:rPr>
           </w:pPr>
-          <w:hyperlink w:anchor="_Toc461737399" w:history="1">
+          <w:hyperlink w:anchor="_Toc461777561" w:history="1">
             <w:r>
               <w:rPr>
                 <w:rStyle w:val="Lienhypertexte"/>
@@ -766,7 +772,7 @@
                 <w:noProof/>
                 <w:webHidden/>
               </w:rPr>
-              <w:instrText xml:space="preserve"> PAGEREF _Toc461737399 \h </w:instrText>
+              <w:instrText xml:space="preserve"> PAGEREF _Toc461777561 \h </w:instrText>
             </w:r>
             <w:r>
               <w:rPr>
@@ -808,10 +814,10 @@
               <w:b w:val="0"/>
               <w:bCs w:val="0"/>
               <w:noProof/>
-              <w:lang w:val="fr-CH" w:eastAsia="fr-CH"/>
+              <w:lang w:val="fr-CH" w:eastAsia="fr-FR"/>
             </w:rPr>
           </w:pPr>
-          <w:hyperlink w:anchor="_Toc461737400" w:history="1">
+          <w:hyperlink w:anchor="_Toc461777562" w:history="1">
             <w:r>
               <w:rPr>
                 <w:rStyle w:val="Lienhypertexte"/>
@@ -839,7 +845,7 @@
                 <w:noProof/>
                 <w:webHidden/>
               </w:rPr>
-              <w:instrText xml:space="preserve"> PAGEREF _Toc461737400 \h </w:instrText>
+              <w:instrText xml:space="preserve"> PAGEREF _Toc461777562 \h </w:instrText>
             </w:r>
             <w:r>
               <w:rPr>
@@ -881,10 +887,10 @@
               <w:b w:val="0"/>
               <w:bCs w:val="0"/>
               <w:noProof/>
-              <w:lang w:val="fr-CH" w:eastAsia="fr-CH"/>
+              <w:lang w:val="fr-CH" w:eastAsia="fr-FR"/>
             </w:rPr>
           </w:pPr>
-          <w:hyperlink w:anchor="_Toc461737401" w:history="1">
+          <w:hyperlink w:anchor="_Toc461777563" w:history="1">
             <w:r>
               <w:rPr>
                 <w:rStyle w:val="Lienhypertexte"/>
@@ -912,7 +918,7 @@
                 <w:noProof/>
                 <w:webHidden/>
               </w:rPr>
-              <w:instrText xml:space="preserve"> PAGEREF _Toc461737401 \h </w:instrText>
+              <w:instrText xml:space="preserve"> PAGEREF _Toc461777563 \h </w:instrText>
             </w:r>
             <w:r>
               <w:rPr>
@@ -932,7 +938,7 @@
                 <w:noProof/>
                 <w:webHidden/>
               </w:rPr>
-              <w:t>5</w:t>
+              <w:t>4</w:t>
             </w:r>
             <w:r>
               <w:rPr>
@@ -956,10 +962,10 @@
               <w:noProof/>
               <w:sz w:val="22"/>
               <w:szCs w:val="22"/>
-              <w:lang w:val="fr-CH" w:eastAsia="fr-CH"/>
+              <w:lang w:val="fr-CH" w:eastAsia="fr-FR"/>
             </w:rPr>
           </w:pPr>
-          <w:hyperlink w:anchor="_Toc461737402" w:history="1">
+          <w:hyperlink w:anchor="_Toc461777564" w:history="1">
             <w:r>
               <w:rPr>
                 <w:rStyle w:val="Lienhypertexte"/>
@@ -987,7 +993,7 @@
                 <w:noProof/>
                 <w:webHidden/>
               </w:rPr>
-              <w:instrText xml:space="preserve"> PAGEREF _Toc461737402 \h </w:instrText>
+              <w:instrText xml:space="preserve"> PAGEREF _Toc461777564 \h </w:instrText>
             </w:r>
             <w:r>
               <w:rPr>
@@ -1029,10 +1035,10 @@
               <w:b w:val="0"/>
               <w:bCs w:val="0"/>
               <w:noProof/>
-              <w:lang w:val="fr-CH" w:eastAsia="fr-CH"/>
+              <w:lang w:val="fr-CH" w:eastAsia="fr-FR"/>
             </w:rPr>
           </w:pPr>
-          <w:hyperlink w:anchor="_Toc461737403" w:history="1">
+          <w:hyperlink w:anchor="_Toc461777565" w:history="1">
             <w:r>
               <w:rPr>
                 <w:rStyle w:val="Lienhypertexte"/>
@@ -1060,7 +1066,7 @@
                 <w:noProof/>
                 <w:webHidden/>
               </w:rPr>
-              <w:instrText xml:space="preserve"> PAGEREF _Toc461737403 \h </w:instrText>
+              <w:instrText xml:space="preserve"> PAGEREF _Toc461777565 \h </w:instrText>
             </w:r>
             <w:r>
               <w:rPr>
@@ -1102,10 +1108,10 @@
               <w:b w:val="0"/>
               <w:bCs w:val="0"/>
               <w:noProof/>
-              <w:lang w:val="fr-CH" w:eastAsia="fr-CH"/>
+              <w:lang w:val="fr-CH" w:eastAsia="fr-FR"/>
             </w:rPr>
           </w:pPr>
-          <w:hyperlink w:anchor="_Toc461737404" w:history="1">
+          <w:hyperlink w:anchor="_Toc461777566" w:history="1">
             <w:r>
               <w:rPr>
                 <w:rStyle w:val="Lienhypertexte"/>
@@ -1133,7 +1139,7 @@
                 <w:noProof/>
                 <w:webHidden/>
               </w:rPr>
-              <w:instrText xml:space="preserve"> PAGEREF _Toc461737404 \h </w:instrText>
+              <w:instrText xml:space="preserve"> PAGEREF _Toc461777566 \h </w:instrText>
             </w:r>
             <w:r>
               <w:rPr>
@@ -1175,10 +1181,10 @@
               <w:b w:val="0"/>
               <w:bCs w:val="0"/>
               <w:noProof/>
-              <w:lang w:val="fr-CH" w:eastAsia="fr-CH"/>
+              <w:lang w:val="fr-CH" w:eastAsia="fr-FR"/>
             </w:rPr>
           </w:pPr>
-          <w:hyperlink w:anchor="_Toc461737405" w:history="1">
+          <w:hyperlink w:anchor="_Toc461777567" w:history="1">
             <w:r>
               <w:rPr>
                 <w:rStyle w:val="Lienhypertexte"/>
@@ -1206,7 +1212,7 @@
                 <w:noProof/>
                 <w:webHidden/>
               </w:rPr>
-              <w:instrText xml:space="preserve"> PAGEREF _Toc461737405 \h </w:instrText>
+              <w:instrText xml:space="preserve"> PAGEREF _Toc461777567 \h </w:instrText>
             </w:r>
             <w:r>
               <w:rPr>
@@ -1226,7 +1232,7 @@
                 <w:noProof/>
                 <w:webHidden/>
               </w:rPr>
-              <w:t>6</w:t>
+              <w:t>5</w:t>
             </w:r>
             <w:r>
               <w:rPr>
@@ -1248,10 +1254,10 @@
               <w:b w:val="0"/>
               <w:bCs w:val="0"/>
               <w:noProof/>
-              <w:lang w:val="fr-CH" w:eastAsia="fr-CH"/>
+              <w:lang w:val="fr-CH" w:eastAsia="fr-FR"/>
             </w:rPr>
           </w:pPr>
-          <w:hyperlink w:anchor="_Toc461737406" w:history="1">
+          <w:hyperlink w:anchor="_Toc461777568" w:history="1">
             <w:r>
               <w:rPr>
                 <w:rStyle w:val="Lienhypertexte"/>
@@ -1279,7 +1285,7 @@
                 <w:noProof/>
                 <w:webHidden/>
               </w:rPr>
-              <w:instrText xml:space="preserve"> PAGEREF _Toc461737406 \h </w:instrText>
+              <w:instrText xml:space="preserve"> PAGEREF _Toc461777568 \h </w:instrText>
             </w:r>
             <w:r>
               <w:rPr>
@@ -1338,7 +1344,7 @@
           <w:lang w:val="fr-CH"/>
         </w:rPr>
       </w:pPr>
-      <w:bookmarkStart w:id="0" w:name="_Toc461737396"/>
+      <w:bookmarkStart w:id="0" w:name="_Toc461777558"/>
       <w:r>
         <w:rPr>
           <w:b w:val="0"/>
@@ -1472,6 +1478,8 @@
         </w:rPr>
         <w:t xml:space="preserve"> Les SensorTags communiquent par Bluetooth, il a donc fallu utiliser un module BLE connectable directement sur la Waspmote. </w:t>
       </w:r>
+      <w:bookmarkStart w:id="1" w:name="_GoBack"/>
+      <w:bookmarkEnd w:id="1"/>
     </w:p>
     <w:p>
       <w:pPr>
@@ -1513,9 +1521,8 @@
       <w:r>
         <w:rPr>
           <w:noProof/>
-          <w:lang w:val="fr-CH" w:eastAsia="fr-CH"/>
-        </w:rPr>
-        <w:lastRenderedPageBreak/>
+          <w:lang w:eastAsia="fr-FR"/>
+        </w:rPr>
         <w:drawing>
           <wp:inline distT="0" distB="0" distL="0" distR="0" wp14:anchorId="06DF61AA" wp14:editId="7AF3A762">
             <wp:extent cx="5753100" cy="3594100"/>
@@ -1641,7 +1648,7 @@
           <w:lang w:val="fr-CH"/>
         </w:rPr>
       </w:pPr>
-      <w:bookmarkStart w:id="1" w:name="_Toc461737397"/>
+      <w:bookmarkStart w:id="2" w:name="_Toc461777559"/>
       <w:r>
         <w:rPr>
           <w:b w:val="0"/>
@@ -1650,7 +1657,7 @@
         </w:rPr>
         <w:t>Waspmote</w:t>
       </w:r>
-      <w:bookmarkEnd w:id="1"/>
+      <w:bookmarkEnd w:id="2"/>
     </w:p>
     <w:p>
       <w:pPr>
@@ -1661,7 +1668,7 @@
           <w:lang w:val="fr-CH"/>
         </w:rPr>
       </w:pPr>
-      <w:bookmarkStart w:id="2" w:name="_Toc461737398"/>
+      <w:bookmarkStart w:id="3" w:name="_Toc461777560"/>
       <w:r>
         <w:rPr>
           <w:b w:val="0"/>
@@ -1678,7 +1685,7 @@
         </w:rPr>
         <w:t>Capteurs</w:t>
       </w:r>
-      <w:bookmarkEnd w:id="2"/>
+      <w:bookmarkEnd w:id="3"/>
     </w:p>
     <w:p>
       <w:pPr>
@@ -1834,7 +1841,6 @@
           <w:lang w:val="fr-CH"/>
         </w:rPr>
       </w:pPr>
-      <w:bookmarkStart w:id="3" w:name="_Toc461737399"/>
       <w:r>
         <w:rPr>
           <w:b/>
@@ -1843,11 +1849,136 @@
         </w:rPr>
         <w:br w:type="page"/>
       </w:r>
-      <w:bookmarkStart w:id="4" w:name="_GoBack"/>
+    </w:p>
+    <w:p>
+      <w:pPr>
+        <w:pStyle w:val="MonTitre2"/>
+        <w:rPr>
+          <w:b w:val="0"/>
+          <w:noProof/>
+          <w:lang w:val="fr-CH"/>
+        </w:rPr>
+      </w:pPr>
+      <w:bookmarkStart w:id="4" w:name="_Toc461777561"/>
+      <w:r>
+        <w:rPr>
+          <w:b w:val="0"/>
+          <w:noProof/>
+          <w:lang w:val="fr-CH"/>
+        </w:rPr>
+        <w:t>Envoi des données par WiFi</w:t>
+      </w:r>
       <w:bookmarkEnd w:id="4"/>
     </w:p>
     <w:p>
       <w:pPr>
+        <w:rPr>
+          <w:noProof/>
+          <w:lang w:val="fr-CH"/>
+        </w:rPr>
+      </w:pPr>
+      <w:r>
+        <w:rPr>
+          <w:noProof/>
+          <w:lang w:val="fr-CH"/>
+        </w:rPr>
+        <w:t xml:space="preserve">Pour la communication par WiFi entre la Waspmote et le serveur, nous avons été </w:t>
+      </w:r>
+      <w:r>
+        <w:rPr>
+          <w:noProof/>
+          <w:lang w:val="fr-CH"/>
+        </w:rPr>
+        <w:t>obligés</w:t>
+      </w:r>
+      <w:r>
+        <w:rPr>
+          <w:noProof/>
+          <w:lang w:val="fr-CH"/>
+        </w:rPr>
+        <w:t xml:space="preserve"> d’utiliser un module WiFly. Ce module communique par UART avec la carte. Nous avons donc eu à configurer le WiFly sur TeraTerm et ouvrir les ports UART de la carte</w:t>
+      </w:r>
+      <w:r>
+        <w:rPr>
+          <w:noProof/>
+          <w:lang w:val="fr-CH"/>
+        </w:rPr>
+        <w:t>. Un code permet donc d’écrire</w:t>
+      </w:r>
+      <w:r>
+        <w:rPr>
+          <w:noProof/>
+          <w:lang w:val="fr-CH"/>
+        </w:rPr>
+        <w:t xml:space="preserve"> sur les ports UART </w:t>
+      </w:r>
+      <w:r>
+        <w:rPr>
+          <w:noProof/>
+          <w:lang w:val="fr-CH"/>
+        </w:rPr>
+        <w:t xml:space="preserve">de la carte </w:t>
+      </w:r>
+      <w:r>
+        <w:rPr>
+          <w:noProof/>
+          <w:lang w:val="fr-CH"/>
+        </w:rPr>
+        <w:t xml:space="preserve">puis le WiFly vient les lire et les envois </w:t>
+      </w:r>
+      <w:r>
+        <w:rPr>
+          <w:noProof/>
+          <w:lang w:val="fr-CH"/>
+        </w:rPr>
+        <w:t xml:space="preserve">en TCP/IP </w:t>
+      </w:r>
+      <w:r>
+        <w:rPr>
+          <w:noProof/>
+          <w:lang w:val="fr-CH"/>
+        </w:rPr>
+        <w:t>sur le réseau.</w:t>
+      </w:r>
+      <w:r>
+        <w:rPr>
+          <w:noProof/>
+          <w:lang w:val="fr-CH"/>
+        </w:rPr>
+        <w:t xml:space="preserve"> Un serveur connecté sur le réseau peut ensuite venir lire les données envoyées par le WiFly (dans notre cas le serveur est un Raspb</w:t>
+      </w:r>
+      <w:r>
+        <w:rPr>
+          <w:noProof/>
+          <w:lang w:val="fr-CH"/>
+        </w:rPr>
+        <w:t>erry P</w:t>
+      </w:r>
+      <w:r>
+        <w:rPr>
+          <w:noProof/>
+          <w:lang w:val="fr-CH"/>
+        </w:rPr>
+        <w:t>i).</w:t>
+      </w:r>
+      <w:r>
+        <w:rPr>
+          <w:noProof/>
+          <w:lang w:val="fr-CH"/>
+        </w:rPr>
+        <w:t xml:space="preserve"> L’host du WiFly est le serveur.</w:t>
+      </w:r>
+    </w:p>
+    <w:p>
+      <w:pPr>
+        <w:rPr>
+          <w:noProof/>
+          <w:lang w:val="fr-CH"/>
+        </w:rPr>
+      </w:pPr>
+    </w:p>
+    <w:p>
+      <w:pPr>
         <w:pStyle w:val="MonTitre2"/>
         <w:rPr>
           <w:b w:val="0"/>
@@ -1855,114 +1986,95 @@
           <w:lang w:val="fr-CH"/>
         </w:rPr>
       </w:pPr>
+      <w:bookmarkStart w:id="5" w:name="_Toc461777562"/>
       <w:r>
         <w:rPr>
           <w:b w:val="0"/>
           <w:noProof/>
           <w:lang w:val="fr-CH"/>
         </w:rPr>
-        <w:lastRenderedPageBreak/>
-        <w:t>Envoi des données par WiFi</w:t>
-      </w:r>
-      <w:bookmarkEnd w:id="3"/>
-    </w:p>
-    <w:p>
-      <w:pPr>
-        <w:rPr>
-          <w:noProof/>
-          <w:lang w:val="fr-CH"/>
-        </w:rPr>
-      </w:pPr>
-      <w:r>
-        <w:rPr>
-          <w:noProof/>
-          <w:lang w:val="fr-CH"/>
-        </w:rPr>
-        <w:t xml:space="preserve">Pour la communication par WiFi entre la Waspmote et le serveur, nous avons été </w:t>
-      </w:r>
-      <w:r>
-        <w:rPr>
-          <w:noProof/>
-          <w:lang w:val="fr-CH"/>
-        </w:rPr>
-        <w:t>obligés</w:t>
-      </w:r>
-      <w:r>
-        <w:rPr>
-          <w:noProof/>
-          <w:lang w:val="fr-CH"/>
-        </w:rPr>
-        <w:t xml:space="preserve"> d’utiliser un module WiFly. Ce module communique par UART avec la carte. Nous avons donc eu à configurer le WiFly sur TeraTerm et ouvrir les ports UART de la carte</w:t>
-      </w:r>
-      <w:r>
-        <w:rPr>
-          <w:noProof/>
-          <w:lang w:val="fr-CH"/>
-        </w:rPr>
-        <w:t>. Un code permet donc d’écrire</w:t>
-      </w:r>
-      <w:r>
-        <w:rPr>
-          <w:noProof/>
-          <w:lang w:val="fr-CH"/>
-        </w:rPr>
-        <w:t xml:space="preserve"> sur les ports UART </w:t>
-      </w:r>
-      <w:r>
-        <w:rPr>
-          <w:noProof/>
-          <w:lang w:val="fr-CH"/>
-        </w:rPr>
-        <w:t xml:space="preserve">de la carte </w:t>
-      </w:r>
-      <w:r>
-        <w:rPr>
-          <w:noProof/>
-          <w:lang w:val="fr-CH"/>
-        </w:rPr>
-        <w:t xml:space="preserve">puis le WiFly vient les lire et les envois </w:t>
-      </w:r>
-      <w:r>
-        <w:rPr>
-          <w:noProof/>
-          <w:lang w:val="fr-CH"/>
-        </w:rPr>
-        <w:t xml:space="preserve">en TCP/IP </w:t>
-      </w:r>
-      <w:r>
-        <w:rPr>
-          <w:noProof/>
-          <w:lang w:val="fr-CH"/>
-        </w:rPr>
-        <w:t>sur le réseau.</w:t>
-      </w:r>
-      <w:r>
-        <w:rPr>
-          <w:noProof/>
-          <w:lang w:val="fr-CH"/>
-        </w:rPr>
-        <w:t xml:space="preserve"> Un serveur connecté sur le réseau peut ensuite venir lire les données envoyées par le WiFly (dans notre cas le serveur est un Raspb</w:t>
-      </w:r>
-      <w:r>
-        <w:rPr>
-          <w:noProof/>
-          <w:lang w:val="fr-CH"/>
-        </w:rPr>
-        <w:t>erry P</w:t>
-      </w:r>
-      <w:r>
-        <w:rPr>
-          <w:noProof/>
-          <w:lang w:val="fr-CH"/>
-        </w:rPr>
-        <w:t>i).</w:t>
-      </w:r>
-      <w:r>
-        <w:rPr>
-          <w:noProof/>
-          <w:lang w:val="fr-CH"/>
-        </w:rPr>
-        <w:t xml:space="preserve"> L’host du WiFly est le serveur.</w:t>
+        <w:t>Interprétation des résultats</w:t>
+      </w:r>
+      <w:bookmarkEnd w:id="5"/>
+    </w:p>
+    <w:p>
+      <w:pPr>
+        <w:rPr>
+          <w:noProof/>
+          <w:lang w:val="fr-CH"/>
+        </w:rPr>
+      </w:pPr>
+      <w:r>
+        <w:rPr>
+          <w:noProof/>
+          <w:lang w:val="fr-CH"/>
+        </w:rPr>
+        <w:t>Les données étant lues et envoyées, nous</w:t>
+      </w:r>
+      <w:r>
+        <w:rPr>
+          <w:noProof/>
+          <w:lang w:val="fr-CH"/>
+        </w:rPr>
+        <w:t xml:space="preserve"> avons eu à penser à un algorithme d’ouverture automatique des fenêtres et des stores.</w:t>
+      </w:r>
+      <w:r>
+        <w:rPr>
+          <w:noProof/>
+          <w:lang w:val="fr-CH"/>
+        </w:rPr>
+        <w:t xml:space="preserve"> Une simple comparaison entre la température intérieure et extérieure a finalement suffi. Si la température intérieure est supérieure à la température extérieure mais aussi supérieure ou égale à 25°C, la fenêtre s’ouvre. De plus, nous avons rajouté la condition du vent. S’il y a du vent, la fenêtre s’ouvre, même si la température extérieure est plus élevée. </w:t>
+      </w:r>
+    </w:p>
+    <w:p>
+      <w:pPr>
+        <w:rPr>
+          <w:noProof/>
+          <w:lang w:val="fr-CH"/>
+        </w:rPr>
+      </w:pPr>
+    </w:p>
+    <w:p>
+      <w:pPr>
+        <w:rPr>
+          <w:noProof/>
+          <w:lang w:val="fr-CH"/>
+        </w:rPr>
+      </w:pPr>
+      <w:r>
+        <w:rPr>
+          <w:noProof/>
+          <w:lang w:val="fr-CH"/>
+        </w:rPr>
+        <w:t>Pour l’ouverture des stores nous avons fixé un seuil d’intensité lumineuse. Si l’intensité lumineuse est trop basse comparée à ce seuil (plus de 10 lux de différence), les stores s’ouvrent jusqu’à ce que le seuil soit atteint. Si le seuil n’est jamais atteint, les stores s’ouvrent complètement</w:t>
+      </w:r>
+      <w:r>
+        <w:rPr>
+          <w:noProof/>
+          <w:lang w:val="fr-CH"/>
+        </w:rPr>
+        <w:t>. La logique est inversée si</w:t>
+      </w:r>
+      <w:r>
+        <w:rPr>
+          <w:noProof/>
+          <w:lang w:val="fr-CH"/>
+        </w:rPr>
+        <w:t xml:space="preserve"> l’intensité lumineuse est trop élevée.</w:t>
+      </w:r>
+      <w:r>
+        <w:rPr>
+          <w:noProof/>
+          <w:lang w:val="fr-CH"/>
+        </w:rPr>
+        <w:t xml:space="preserve"> Nous avons-nous même fixé ce seuil à 150 lux en utilisant les résultats recueillis et en estimant </w:t>
+      </w:r>
+      <w:r>
+        <w:rPr>
+          <w:noProof/>
+          <w:lang w:val="fr-CH"/>
+        </w:rPr>
+        <w:t>quelle intensité lumineuse est agréable dans une pièce. Nous voulions faire en sorte que l’utilisateur puisse choisir ce seuil sur l’interface web mais nous ne l’avons pas fait faute de temps.</w:t>
       </w:r>
     </w:p>
     <w:p>
@@ -1982,121 +2094,13 @@
           <w:lang w:val="fr-CH"/>
         </w:rPr>
       </w:pPr>
-      <w:bookmarkStart w:id="5" w:name="_Toc461737400"/>
+      <w:bookmarkStart w:id="6" w:name="_Toc461777563"/>
       <w:r>
         <w:rPr>
           <w:b w:val="0"/>
           <w:noProof/>
           <w:lang w:val="fr-CH"/>
         </w:rPr>
-        <w:t>Interprétation des résultats</w:t>
-      </w:r>
-      <w:bookmarkEnd w:id="5"/>
-    </w:p>
-    <w:p>
-      <w:pPr>
-        <w:rPr>
-          <w:noProof/>
-          <w:lang w:val="fr-CH"/>
-        </w:rPr>
-      </w:pPr>
-      <w:r>
-        <w:rPr>
-          <w:noProof/>
-          <w:lang w:val="fr-CH"/>
-        </w:rPr>
-        <w:t>Les données étant lues et envoyées, nous</w:t>
-      </w:r>
-      <w:r>
-        <w:rPr>
-          <w:noProof/>
-          <w:lang w:val="fr-CH"/>
-        </w:rPr>
-        <w:t xml:space="preserve"> avons eu à penser à un algorithme d’ouverture automatique des fenêtres et des stores.</w:t>
-      </w:r>
-      <w:r>
-        <w:rPr>
-          <w:noProof/>
-          <w:lang w:val="fr-CH"/>
-        </w:rPr>
-        <w:t xml:space="preserve"> Une simple comparaison entre la température intérieure et extérieure a finalement suffi. Si la température intérieure est supérieure à la température extérieure mais aussi supérieure ou égale à 25°C, la fenêtre s’ouvre. De plus, nous avons rajouté la condition du vent. S’il y a du vent, la fenêtre s’ouvre, même si la température extérieure est plus élevée. </w:t>
-      </w:r>
-    </w:p>
-    <w:p>
-      <w:pPr>
-        <w:rPr>
-          <w:noProof/>
-          <w:lang w:val="fr-CH"/>
-        </w:rPr>
-      </w:pPr>
-    </w:p>
-    <w:p>
-      <w:pPr>
-        <w:rPr>
-          <w:noProof/>
-          <w:lang w:val="fr-CH"/>
-        </w:rPr>
-      </w:pPr>
-      <w:r>
-        <w:rPr>
-          <w:noProof/>
-          <w:lang w:val="fr-CH"/>
-        </w:rPr>
-        <w:t>Pour l’ouverture des stores nous avons fixé un seuil d’intensité lumineuse. Si l’intensité lumineuse est trop basse comparée à ce seuil (plus de 10 lux de différence), les stores s’ouvrent jusqu’à ce que le seuil soit atteint. Si le seuil n’est jamais atteint, les stores s’ouvrent complètement</w:t>
-      </w:r>
-      <w:r>
-        <w:rPr>
-          <w:noProof/>
-          <w:lang w:val="fr-CH"/>
-        </w:rPr>
-        <w:t>. La logique est inversée si</w:t>
-      </w:r>
-      <w:r>
-        <w:rPr>
-          <w:noProof/>
-          <w:lang w:val="fr-CH"/>
-        </w:rPr>
-        <w:t xml:space="preserve"> l’intensité lumineuse est trop élevée.</w:t>
-      </w:r>
-      <w:r>
-        <w:rPr>
-          <w:noProof/>
-          <w:lang w:val="fr-CH"/>
-        </w:rPr>
-        <w:t xml:space="preserve"> Nous avons-nous même fixé ce seuil à 150 lux en utilisant les résultats recueillis et en estimant </w:t>
-      </w:r>
-      <w:r>
-        <w:rPr>
-          <w:noProof/>
-          <w:lang w:val="fr-CH"/>
-        </w:rPr>
-        <w:t>quelle intensité lumineuse est agréable dans une pièce. Nous voulions faire en sorte que l’utilisateur puisse choisir ce seuil sur l’interface web mais nous ne l’avons pas fait faute de temps.</w:t>
-      </w:r>
-    </w:p>
-    <w:p>
-      <w:pPr>
-        <w:rPr>
-          <w:noProof/>
-          <w:lang w:val="fr-CH"/>
-        </w:rPr>
-      </w:pPr>
-    </w:p>
-    <w:p>
-      <w:pPr>
-        <w:pStyle w:val="MonTitre2"/>
-        <w:rPr>
-          <w:b w:val="0"/>
-          <w:noProof/>
-          <w:lang w:val="fr-CH"/>
-        </w:rPr>
-      </w:pPr>
-      <w:bookmarkStart w:id="6" w:name="_Toc461737401"/>
-      <w:r>
-        <w:rPr>
-          <w:b w:val="0"/>
-          <w:noProof/>
-          <w:lang w:val="fr-CH"/>
-        </w:rPr>
         <w:t>Schéma électrique</w:t>
       </w:r>
       <w:bookmarkEnd w:id="6"/>
@@ -2112,7 +2116,7 @@
       <w:r>
         <w:rPr>
           <w:noProof/>
-          <w:lang w:val="fr-CH" w:eastAsia="fr-CH"/>
+          <w:lang w:eastAsia="fr-FR"/>
         </w:rPr>
         <w:drawing>
           <wp:inline distT="0" distB="0" distL="0" distR="0" wp14:anchorId="26D40786" wp14:editId="087BF2E7">
@@ -2232,14 +2236,13 @@
           <w:lang w:val="fr-CH"/>
         </w:rPr>
       </w:pPr>
-      <w:bookmarkStart w:id="7" w:name="_Toc461737402"/>
+      <w:bookmarkStart w:id="7" w:name="_Toc461777564"/>
       <w:r>
         <w:rPr>
           <w:b w:val="0"/>
           <w:noProof/>
           <w:lang w:val="fr-CH"/>
         </w:rPr>
-        <w:lastRenderedPageBreak/>
         <w:t>Serveur</w:t>
       </w:r>
       <w:bookmarkEnd w:id="7"/>
@@ -2253,7 +2256,7 @@
           <w:lang w:val="fr-CH"/>
         </w:rPr>
       </w:pPr>
-      <w:bookmarkStart w:id="8" w:name="_Toc461737403"/>
+      <w:bookmarkStart w:id="8" w:name="_Toc461777565"/>
       <w:r>
         <w:rPr>
           <w:b w:val="0"/>
@@ -2344,7 +2347,7 @@
           <w:lang w:val="fr-CH"/>
         </w:rPr>
       </w:pPr>
-      <w:bookmarkStart w:id="9" w:name="_Toc461737404"/>
+      <w:bookmarkStart w:id="9" w:name="_Toc461777566"/>
       <w:r>
         <w:rPr>
           <w:b w:val="0"/>
@@ -2608,7 +2611,7 @@
           <w:lang w:val="fr-CH"/>
         </w:rPr>
       </w:pPr>
-      <w:bookmarkStart w:id="10" w:name="_Toc461737405"/>
+      <w:bookmarkStart w:id="10" w:name="_Toc461777567"/>
       <w:r>
         <w:rPr>
           <w:b w:val="0"/>
@@ -2704,14 +2707,13 @@
           <w:lang w:val="fr-CH"/>
         </w:rPr>
       </w:pPr>
-      <w:bookmarkStart w:id="11" w:name="_Toc461737406"/>
+      <w:bookmarkStart w:id="11" w:name="_Toc461777568"/>
       <w:r>
         <w:rPr>
           <w:b w:val="0"/>
           <w:noProof/>
           <w:lang w:val="fr-CH"/>
         </w:rPr>
-        <w:lastRenderedPageBreak/>
         <w:t xml:space="preserve">Code </w:t>
       </w:r>
       <w:r>
@@ -2728,7 +2730,6 @@
       <w:pPr>
         <w:rPr>
           <w:noProof/>
-          <w:lang w:val="fr-CH"/>
         </w:rPr>
       </w:pPr>
       <w:r>
@@ -2758,12 +2759,24 @@
           <w:noProof/>
           <w:lang w:val="fr-CH"/>
         </w:rPr>
-        <w:t xml:space="preserve"> se trouvent toutes les fonctions permettant l’enregistrement des données et leur récupération, par jour ou par mois donnés ainsi que deux fonctions faisant de même pour l’état du système.</w:t>
-      </w:r>
-      <w:r>
-        <w:rPr>
-          <w:noProof/>
-          <w:lang w:val="fr-CH"/>
+        <w:t xml:space="preserve"> se trouvent toutes les fonctions permettant l’enregistrement des données et leur récupération, </w:t>
+      </w:r>
+      <w:r>
+        <w:rPr>
+          <w:noProof/>
+          <w:lang w:val="fr-CH"/>
+        </w:rPr>
+        <w:t>par jour ou par mois donnés</w:t>
+      </w:r>
+      <w:r>
+        <w:rPr>
+          <w:noProof/>
+        </w:rPr>
+        <w:t>,</w:t>
+      </w:r>
+      <w:r>
+        <w:rPr>
+          <w:noProof/>
         </w:rPr>
         <w:t xml:space="preserve"> </w:t>
       </w:r>
@@ -2772,15 +2785,90 @@
           <w:noProof/>
           <w:lang w:val="fr-CH"/>
         </w:rPr>
-        <w:t xml:space="preserve">Dans </w:t>
+        <w:t>deux fonctions faisant de même pour l’état du systèm</w:t>
+      </w:r>
+      <w:r>
+        <w:rPr>
+          <w:noProof/>
+        </w:rPr>
+        <w:t>e</w:t>
+      </w:r>
+      <w:r>
+        <w:rPr>
+          <w:noProof/>
+        </w:rPr>
+        <w:t xml:space="preserve"> ainsi que des fonctions de récupération et ajout d’utilisateurs. </w:t>
+      </w:r>
+      <w:r>
+        <w:rPr>
+          <w:noProof/>
+        </w:rPr>
+        <w:t xml:space="preserve">Une ébauche d’espace d’administration a aussi été </w:t>
+      </w:r>
+      <w:r>
+        <w:rPr>
+          <w:noProof/>
+        </w:rPr>
+        <w:t xml:space="preserve">ajoutée, dans les fichiers </w:t>
       </w:r>
       <w:r>
         <w:rPr>
           <w:i/>
           <w:noProof/>
-          <w:lang w:val="fr-CH"/>
-        </w:rPr>
-        <w:t xml:space="preserve">data.php </w:t>
+        </w:rPr>
+        <w:t xml:space="preserve">admin.php </w:t>
+      </w:r>
+      <w:r>
+        <w:rPr>
+          <w:noProof/>
+        </w:rPr>
+        <w:t xml:space="preserve">et </w:t>
+      </w:r>
+      <w:r>
+        <w:rPr>
+          <w:noProof/>
+        </w:rPr>
+        <w:t>ses pages inclues et ses liens</w:t>
+      </w:r>
+      <w:r>
+        <w:rPr>
+          <w:noProof/>
+        </w:rPr>
+        <w:t>.</w:t>
+      </w:r>
+    </w:p>
+    <w:p>
+      <w:pPr>
+        <w:rPr>
+          <w:noProof/>
+        </w:rPr>
+      </w:pPr>
+    </w:p>
+    <w:p>
+      <w:pPr>
+        <w:rPr>
+          <w:noProof/>
+        </w:rPr>
+      </w:pPr>
+      <w:r>
+        <w:rPr>
+          <w:noProof/>
+        </w:rPr>
+        <w:t>D</w:t>
+      </w:r>
+      <w:r>
+        <w:rPr>
+          <w:noProof/>
+          <w:lang w:val="fr-CH"/>
+        </w:rPr>
+        <w:t xml:space="preserve">ans </w:t>
+      </w:r>
+      <w:r>
+        <w:rPr>
+          <w:i/>
+          <w:noProof/>
+        </w:rPr>
+        <w:t xml:space="preserve">index.php </w:t>
       </w:r>
       <w:r>
         <w:rPr>
@@ -2833,7 +2921,48 @@
           <w:noProof/>
           <w:lang w:val="fr-CH"/>
         </w:rPr>
-        <w:t>, un plugin JavaScript bien pratique.</w:t>
+        <w:t xml:space="preserve">, un </w:t>
+      </w:r>
+      <w:r>
+        <w:rPr>
+          <w:noProof/>
+        </w:rPr>
+        <w:t>plug-in</w:t>
+      </w:r>
+      <w:r>
+        <w:rPr>
+          <w:noProof/>
+          <w:lang w:val="fr-CH"/>
+        </w:rPr>
+        <w:t xml:space="preserve"> JavaScript bien pratique</w:t>
+      </w:r>
+      <w:r>
+        <w:rPr>
+          <w:noProof/>
+        </w:rPr>
+        <w:t xml:space="preserve"> et </w:t>
+      </w:r>
+      <w:r>
+        <w:rPr>
+          <w:noProof/>
+        </w:rPr>
+        <w:t xml:space="preserve">le tri et recherche dans le tableau avec un autre plug-in, </w:t>
+      </w:r>
+      <w:hyperlink r:id="rId17" w:history="1">
+        <w:r>
+          <w:rPr>
+            <w:rStyle w:val="Lienhypertexte"/>
+            <w:noProof/>
+          </w:rPr>
+          <w:t>un fork de jQuery tablesorter</w:t>
+        </w:r>
+      </w:hyperlink>
+      <w:r>
+        <w:rPr>
+          <w:noProof/>
+          <w:lang w:val="fr-CH"/>
+        </w:rPr>
+        <w:t>.</w:t>
       </w:r>
       <w:r>
         <w:rPr>
@@ -2847,9 +2976,57 @@
           <w:noProof/>
           <w:lang w:val="fr-CH"/>
         </w:rPr>
-        <w:t xml:space="preserve"> Nous avions commencé à étudier </w:t>
-      </w:r>
-      <w:hyperlink r:id="rId17" w:history="1">
+        <w:t xml:space="preserve"> </w:t>
+      </w:r>
+      <w:r>
+        <w:rPr>
+          <w:noProof/>
+        </w:rPr>
+        <w:t xml:space="preserve">Le design en CSS est basé sur </w:t>
+      </w:r>
+      <w:hyperlink r:id="rId18" w:history="1">
+        <w:r>
+          <w:rPr>
+            <w:rStyle w:val="Lienhypertexte"/>
+            <w:noProof/>
+          </w:rPr>
+          <w:t>Bootstrap CSS</w:t>
+        </w:r>
+      </w:hyperlink>
+      <w:r>
+        <w:rPr>
+          <w:noProof/>
+        </w:rPr>
+        <w:t>.</w:t>
+      </w:r>
+    </w:p>
+    <w:p>
+      <w:pPr>
+        <w:rPr>
+          <w:noProof/>
+        </w:rPr>
+      </w:pPr>
+    </w:p>
+    <w:p>
+      <w:pPr>
+        <w:rPr>
+          <w:noProof/>
+        </w:rPr>
+      </w:pPr>
+      <w:r>
+        <w:rPr>
+          <w:noProof/>
+        </w:rPr>
+        <w:t>N</w:t>
+      </w:r>
+      <w:r>
+        <w:rPr>
+          <w:noProof/>
+          <w:lang w:val="fr-CH"/>
+        </w:rPr>
+        <w:t xml:space="preserve">ous avions commencé à étudier </w:t>
+      </w:r>
+      <w:hyperlink r:id="rId19" w:history="1">
         <w:r>
           <w:rPr>
             <w:rStyle w:val="Lienhypertexte"/>
@@ -2864,7 +3041,20 @@
           <w:noProof/>
           <w:lang w:val="fr-CH"/>
         </w:rPr>
-        <w:t>, un framework PHP, mais nous avons abandonné l’idée, faute de temps et du fait que nous avions besoin que de quelques pages.</w:t>
+        <w:t xml:space="preserve">, un framework PHP, mais nous avons abandonné l’idée, faute de temps et du fait que nous </w:t>
+      </w:r>
+      <w:r>
+        <w:rPr>
+          <w:noProof/>
+        </w:rPr>
+        <w:t>n’</w:t>
+      </w:r>
+      <w:r>
+        <w:rPr>
+          <w:noProof/>
+          <w:lang w:val="fr-CH"/>
+        </w:rPr>
+        <w:t>avions besoin que de quelques pages.</w:t>
       </w:r>
     </w:p>
     <w:p>
@@ -2876,10 +3066,10 @@
       </w:pPr>
     </w:p>
     <w:sectPr>
-      <w:headerReference w:type="default" r:id="rId18"/>
-      <w:footerReference w:type="even" r:id="rId19"/>
-      <w:footerReference w:type="default" r:id="rId20"/>
-      <w:footerReference w:type="first" r:id="rId21"/>
+      <w:headerReference w:type="default" r:id="rId20"/>
+      <w:footerReference w:type="even" r:id="rId21"/>
+      <w:footerReference w:type="default" r:id="rId22"/>
+      <w:footerReference w:type="first" r:id="rId23"/>
       <w:pgSz w:w="11900" w:h="16840"/>
       <w:pgMar w:top="1417" w:right="1417" w:bottom="1417" w:left="1417" w:header="708" w:footer="708" w:gutter="0"/>
       <w:cols w:space="708"/>
@@ -2891,7 +3081,7 @@
 </file>
 
 <file path=word/endnotes.xml><?xml version="1.0" encoding="utf-8"?>
-<w:endnotes xmlns:wpc="http://schemas.microsoft.com/office/word/2010/wordprocessingCanvas" xmlns:mc="http://schemas.openxmlformats.org/markup-compatibility/2006" xmlns:o="urn:schemas-microsoft-com:office:office" xmlns:r="http://schemas.openxmlformats.org/officeDocument/2006/relationships" xmlns:m="http://schemas.openxmlformats.org/officeDocument/2006/math" xmlns:v="urn:schemas-microsoft-com:vml" xmlns:wp14="http://schemas.microsoft.com/office/word/2010/wordprocessingDrawing" xmlns:wp="http://schemas.openxmlformats.org/drawingml/2006/wordprocessingDrawing" xmlns:w10="urn:schemas-microsoft-com:office:word" xmlns:w="http://schemas.openxmlformats.org/wordprocessingml/2006/main" xmlns:w14="http://schemas.microsoft.com/office/word/2010/wordml" xmlns:w15="http://schemas.microsoft.com/office/word/2012/wordml" xmlns:wpg="http://schemas.microsoft.com/office/word/2010/wordprocessingGroup" xmlns:wpi="http://schemas.microsoft.com/office/word/2010/wordprocessingInk" xmlns:wne="http://schemas.microsoft.com/office/word/2006/wordml" xmlns:wps="http://schemas.microsoft.com/office/word/2010/wordprocessingShape" mc:Ignorable="w14 w15 wp14">
+<w:endnotes xmlns:wpc="http://schemas.microsoft.com/office/word/2010/wordprocessingCanvas" xmlns:cx="http://schemas.microsoft.com/office/drawing/2014/chartex" xmlns:cx1="http://schemas.microsoft.com/office/drawing/2015/9/8/chartex" xmlns:cx2="http://schemas.microsoft.com/office/drawing/2015/10/21/chartex" xmlns:cx3="http://schemas.microsoft.com/office/drawing/2016/5/9/chartex" xmlns:cx4="http://schemas.microsoft.com/office/drawing/2016/5/10/chartex" xmlns:cx5="http://schemas.microsoft.com/office/drawing/2016/5/11/chartex" xmlns:mc="http://schemas.openxmlformats.org/markup-compatibility/2006" xmlns:o="urn:schemas-microsoft-com:office:office" xmlns:r="http://schemas.openxmlformats.org/officeDocument/2006/relationships" xmlns:m="http://schemas.openxmlformats.org/officeDocument/2006/math" xmlns:v="urn:schemas-microsoft-com:vml" xmlns:wp14="http://schemas.microsoft.com/office/word/2010/wordprocessingDrawing" xmlns:wp="http://schemas.openxmlformats.org/drawingml/2006/wordprocessingDrawing" xmlns:w10="urn:schemas-microsoft-com:office:word" xmlns:w="http://schemas.openxmlformats.org/wordprocessingml/2006/main" xmlns:w14="http://schemas.microsoft.com/office/word/2010/wordml" xmlns:w15="http://schemas.microsoft.com/office/word/2012/wordml" xmlns:w16se="http://schemas.microsoft.com/office/word/2015/wordml/symex" xmlns:wpg="http://schemas.microsoft.com/office/word/2010/wordprocessingGroup" xmlns:wpi="http://schemas.microsoft.com/office/word/2010/wordprocessingInk" xmlns:wne="http://schemas.microsoft.com/office/word/2006/wordml" xmlns:wps="http://schemas.microsoft.com/office/word/2010/wordprocessingShape" mc:Ignorable="w14 w15 w16se wp14">
   <w:endnote w:type="separator" w:id="-1">
     <w:p>
       <w:r>
@@ -2910,7 +3100,7 @@
 </file>
 
 <file path=word/footer1.xml><?xml version="1.0" encoding="utf-8"?>
-<w:ftr xmlns:wpc="http://schemas.microsoft.com/office/word/2010/wordprocessingCanvas" xmlns:mc="http://schemas.openxmlformats.org/markup-compatibility/2006" xmlns:o="urn:schemas-microsoft-com:office:office" xmlns:r="http://schemas.openxmlformats.org/officeDocument/2006/relationships" xmlns:m="http://schemas.openxmlformats.org/officeDocument/2006/math" xmlns:v="urn:schemas-microsoft-com:vml" xmlns:wp14="http://schemas.microsoft.com/office/word/2010/wordprocessingDrawing" xmlns:wp="http://schemas.openxmlformats.org/drawingml/2006/wordprocessingDrawing" xmlns:w10="urn:schemas-microsoft-com:office:word" xmlns:w="http://schemas.openxmlformats.org/wordprocessingml/2006/main" xmlns:w14="http://schemas.microsoft.com/office/word/2010/wordml" xmlns:w15="http://schemas.microsoft.com/office/word/2012/wordml" xmlns:wpg="http://schemas.microsoft.com/office/word/2010/wordprocessingGroup" xmlns:wpi="http://schemas.microsoft.com/office/word/2010/wordprocessingInk" xmlns:wne="http://schemas.microsoft.com/office/word/2006/wordml" xmlns:wps="http://schemas.microsoft.com/office/word/2010/wordprocessingShape" mc:Ignorable="w14 w15 wp14">
+<w:ftr xmlns:wpc="http://schemas.microsoft.com/office/word/2010/wordprocessingCanvas" xmlns:cx="http://schemas.microsoft.com/office/drawing/2014/chartex" xmlns:cx1="http://schemas.microsoft.com/office/drawing/2015/9/8/chartex" xmlns:cx2="http://schemas.microsoft.com/office/drawing/2015/10/21/chartex" xmlns:cx3="http://schemas.microsoft.com/office/drawing/2016/5/9/chartex" xmlns:cx4="http://schemas.microsoft.com/office/drawing/2016/5/10/chartex" xmlns:cx5="http://schemas.microsoft.com/office/drawing/2016/5/11/chartex" xmlns:mc="http://schemas.openxmlformats.org/markup-compatibility/2006" xmlns:o="urn:schemas-microsoft-com:office:office" xmlns:r="http://schemas.openxmlformats.org/officeDocument/2006/relationships" xmlns:m="http://schemas.openxmlformats.org/officeDocument/2006/math" xmlns:v="urn:schemas-microsoft-com:vml" xmlns:wp14="http://schemas.microsoft.com/office/word/2010/wordprocessingDrawing" xmlns:wp="http://schemas.openxmlformats.org/drawingml/2006/wordprocessingDrawing" xmlns:w10="urn:schemas-microsoft-com:office:word" xmlns:w="http://schemas.openxmlformats.org/wordprocessingml/2006/main" xmlns:w14="http://schemas.microsoft.com/office/word/2010/wordml" xmlns:w15="http://schemas.microsoft.com/office/word/2012/wordml" xmlns:w16se="http://schemas.microsoft.com/office/word/2015/wordml/symex" xmlns:wpg="http://schemas.microsoft.com/office/word/2010/wordprocessingGroup" xmlns:wpi="http://schemas.microsoft.com/office/word/2010/wordprocessingInk" xmlns:wne="http://schemas.microsoft.com/office/word/2006/wordml" xmlns:wps="http://schemas.microsoft.com/office/word/2010/wordprocessingShape" mc:Ignorable="w14 w15 w16se wp14">
   <w:p>
     <w:pPr>
       <w:pStyle w:val="Pieddepage"/>
@@ -2948,7 +3138,7 @@
 </file>
 
 <file path=word/footer2.xml><?xml version="1.0" encoding="utf-8"?>
-<w:ftr xmlns:wpc="http://schemas.microsoft.com/office/word/2010/wordprocessingCanvas" xmlns:mc="http://schemas.openxmlformats.org/markup-compatibility/2006" xmlns:o="urn:schemas-microsoft-com:office:office" xmlns:r="http://schemas.openxmlformats.org/officeDocument/2006/relationships" xmlns:m="http://schemas.openxmlformats.org/officeDocument/2006/math" xmlns:v="urn:schemas-microsoft-com:vml" xmlns:wp14="http://schemas.microsoft.com/office/word/2010/wordprocessingDrawing" xmlns:wp="http://schemas.openxmlformats.org/drawingml/2006/wordprocessingDrawing" xmlns:w10="urn:schemas-microsoft-com:office:word" xmlns:w="http://schemas.openxmlformats.org/wordprocessingml/2006/main" xmlns:w14="http://schemas.microsoft.com/office/word/2010/wordml" xmlns:w15="http://schemas.microsoft.com/office/word/2012/wordml" xmlns:wpg="http://schemas.microsoft.com/office/word/2010/wordprocessingGroup" xmlns:wpi="http://schemas.microsoft.com/office/word/2010/wordprocessingInk" xmlns:wne="http://schemas.microsoft.com/office/word/2006/wordml" xmlns:wps="http://schemas.microsoft.com/office/word/2010/wordprocessingShape" mc:Ignorable="w14 w15 wp14">
+<w:ftr xmlns:wpc="http://schemas.microsoft.com/office/word/2010/wordprocessingCanvas" xmlns:cx="http://schemas.microsoft.com/office/drawing/2014/chartex" xmlns:cx1="http://schemas.microsoft.com/office/drawing/2015/9/8/chartex" xmlns:cx2="http://schemas.microsoft.com/office/drawing/2015/10/21/chartex" xmlns:cx3="http://schemas.microsoft.com/office/drawing/2016/5/9/chartex" xmlns:cx4="http://schemas.microsoft.com/office/drawing/2016/5/10/chartex" xmlns:cx5="http://schemas.microsoft.com/office/drawing/2016/5/11/chartex" xmlns:mc="http://schemas.openxmlformats.org/markup-compatibility/2006" xmlns:o="urn:schemas-microsoft-com:office:office" xmlns:r="http://schemas.openxmlformats.org/officeDocument/2006/relationships" xmlns:m="http://schemas.openxmlformats.org/officeDocument/2006/math" xmlns:v="urn:schemas-microsoft-com:vml" xmlns:wp14="http://schemas.microsoft.com/office/word/2010/wordprocessingDrawing" xmlns:wp="http://schemas.openxmlformats.org/drawingml/2006/wordprocessingDrawing" xmlns:w10="urn:schemas-microsoft-com:office:word" xmlns:w="http://schemas.openxmlformats.org/wordprocessingml/2006/main" xmlns:w14="http://schemas.microsoft.com/office/word/2010/wordml" xmlns:w15="http://schemas.microsoft.com/office/word/2012/wordml" xmlns:w16se="http://schemas.microsoft.com/office/word/2015/wordml/symex" xmlns:wpg="http://schemas.microsoft.com/office/word/2010/wordprocessingGroup" xmlns:wpi="http://schemas.microsoft.com/office/word/2010/wordprocessingInk" xmlns:wne="http://schemas.microsoft.com/office/word/2006/wordml" xmlns:wps="http://schemas.microsoft.com/office/word/2010/wordprocessingShape" mc:Ignorable="w14 w15 w16se wp14">
   <w:p>
     <w:pPr>
       <w:pStyle w:val="Style3"/>
@@ -2992,7 +3182,7 @@
 </file>
 
 <file path=word/footer3.xml><?xml version="1.0" encoding="utf-8"?>
-<w:ftr xmlns:wpc="http://schemas.microsoft.com/office/word/2010/wordprocessingCanvas" xmlns:mc="http://schemas.openxmlformats.org/markup-compatibility/2006" xmlns:o="urn:schemas-microsoft-com:office:office" xmlns:r="http://schemas.openxmlformats.org/officeDocument/2006/relationships" xmlns:m="http://schemas.openxmlformats.org/officeDocument/2006/math" xmlns:v="urn:schemas-microsoft-com:vml" xmlns:wp14="http://schemas.microsoft.com/office/word/2010/wordprocessingDrawing" xmlns:wp="http://schemas.openxmlformats.org/drawingml/2006/wordprocessingDrawing" xmlns:w10="urn:schemas-microsoft-com:office:word" xmlns:w="http://schemas.openxmlformats.org/wordprocessingml/2006/main" xmlns:w14="http://schemas.microsoft.com/office/word/2010/wordml" xmlns:w15="http://schemas.microsoft.com/office/word/2012/wordml" xmlns:wpg="http://schemas.microsoft.com/office/word/2010/wordprocessingGroup" xmlns:wpi="http://schemas.microsoft.com/office/word/2010/wordprocessingInk" xmlns:wne="http://schemas.microsoft.com/office/word/2006/wordml" xmlns:wps="http://schemas.microsoft.com/office/word/2010/wordprocessingShape" mc:Ignorable="w14 w15 wp14">
+<w:ftr xmlns:wpc="http://schemas.microsoft.com/office/word/2010/wordprocessingCanvas" xmlns:cx="http://schemas.microsoft.com/office/drawing/2014/chartex" xmlns:cx1="http://schemas.microsoft.com/office/drawing/2015/9/8/chartex" xmlns:cx2="http://schemas.microsoft.com/office/drawing/2015/10/21/chartex" xmlns:cx3="http://schemas.microsoft.com/office/drawing/2016/5/9/chartex" xmlns:cx4="http://schemas.microsoft.com/office/drawing/2016/5/10/chartex" xmlns:cx5="http://schemas.microsoft.com/office/drawing/2016/5/11/chartex" xmlns:mc="http://schemas.openxmlformats.org/markup-compatibility/2006" xmlns:o="urn:schemas-microsoft-com:office:office" xmlns:r="http://schemas.openxmlformats.org/officeDocument/2006/relationships" xmlns:m="http://schemas.openxmlformats.org/officeDocument/2006/math" xmlns:v="urn:schemas-microsoft-com:vml" xmlns:wp14="http://schemas.microsoft.com/office/word/2010/wordprocessingDrawing" xmlns:wp="http://schemas.openxmlformats.org/drawingml/2006/wordprocessingDrawing" xmlns:w10="urn:schemas-microsoft-com:office:word" xmlns:w="http://schemas.openxmlformats.org/wordprocessingml/2006/main" xmlns:w14="http://schemas.microsoft.com/office/word/2010/wordml" xmlns:w15="http://schemas.microsoft.com/office/word/2012/wordml" xmlns:w16se="http://schemas.microsoft.com/office/word/2015/wordml/symex" xmlns:wpg="http://schemas.microsoft.com/office/word/2010/wordprocessingGroup" xmlns:wpi="http://schemas.microsoft.com/office/word/2010/wordprocessingInk" xmlns:wne="http://schemas.microsoft.com/office/word/2006/wordml" xmlns:wps="http://schemas.microsoft.com/office/word/2010/wordprocessingShape" mc:Ignorable="w14 w15 w16se wp14">
   <w:p>
     <w:pPr>
       <w:pStyle w:val="Pieddepage"/>
@@ -3002,7 +3192,7 @@
 </file>
 
 <file path=word/footnotes.xml><?xml version="1.0" encoding="utf-8"?>
-<w:footnotes xmlns:wpc="http://schemas.microsoft.com/office/word/2010/wordprocessingCanvas" xmlns:mc="http://schemas.openxmlformats.org/markup-compatibility/2006" xmlns:o="urn:schemas-microsoft-com:office:office" xmlns:r="http://schemas.openxmlformats.org/officeDocument/2006/relationships" xmlns:m="http://schemas.openxmlformats.org/officeDocument/2006/math" xmlns:v="urn:schemas-microsoft-com:vml" xmlns:wp14="http://schemas.microsoft.com/office/word/2010/wordprocessingDrawing" xmlns:wp="http://schemas.openxmlformats.org/drawingml/2006/wordprocessingDrawing" xmlns:w10="urn:schemas-microsoft-com:office:word" xmlns:w="http://schemas.openxmlformats.org/wordprocessingml/2006/main" xmlns:w14="http://schemas.microsoft.com/office/word/2010/wordml" xmlns:w15="http://schemas.microsoft.com/office/word/2012/wordml" xmlns:wpg="http://schemas.microsoft.com/office/word/2010/wordprocessingGroup" xmlns:wpi="http://schemas.microsoft.com/office/word/2010/wordprocessingInk" xmlns:wne="http://schemas.microsoft.com/office/word/2006/wordml" xmlns:wps="http://schemas.microsoft.com/office/word/2010/wordprocessingShape" mc:Ignorable="w14 w15 wp14">
+<w:footnotes xmlns:wpc="http://schemas.microsoft.com/office/word/2010/wordprocessingCanvas" xmlns:cx="http://schemas.microsoft.com/office/drawing/2014/chartex" xmlns:cx1="http://schemas.microsoft.com/office/drawing/2015/9/8/chartex" xmlns:cx2="http://schemas.microsoft.com/office/drawing/2015/10/21/chartex" xmlns:cx3="http://schemas.microsoft.com/office/drawing/2016/5/9/chartex" xmlns:cx4="http://schemas.microsoft.com/office/drawing/2016/5/10/chartex" xmlns:cx5="http://schemas.microsoft.com/office/drawing/2016/5/11/chartex" xmlns:mc="http://schemas.openxmlformats.org/markup-compatibility/2006" xmlns:o="urn:schemas-microsoft-com:office:office" xmlns:r="http://schemas.openxmlformats.org/officeDocument/2006/relationships" xmlns:m="http://schemas.openxmlformats.org/officeDocument/2006/math" xmlns:v="urn:schemas-microsoft-com:vml" xmlns:wp14="http://schemas.microsoft.com/office/word/2010/wordprocessingDrawing" xmlns:wp="http://schemas.openxmlformats.org/drawingml/2006/wordprocessingDrawing" xmlns:w10="urn:schemas-microsoft-com:office:word" xmlns:w="http://schemas.openxmlformats.org/wordprocessingml/2006/main" xmlns:w14="http://schemas.microsoft.com/office/word/2010/wordml" xmlns:w15="http://schemas.microsoft.com/office/word/2012/wordml" xmlns:w16se="http://schemas.microsoft.com/office/word/2015/wordml/symex" xmlns:wpg="http://schemas.microsoft.com/office/word/2010/wordprocessingGroup" xmlns:wpi="http://schemas.microsoft.com/office/word/2010/wordprocessingInk" xmlns:wne="http://schemas.microsoft.com/office/word/2006/wordml" xmlns:wps="http://schemas.microsoft.com/office/word/2010/wordprocessingShape" mc:Ignorable="w14 w15 w16se wp14">
   <w:footnote w:type="separator" w:id="-1">
     <w:p>
       <w:r>
@@ -3021,7 +3211,7 @@
 </file>
 
 <file path=word/header1.xml><?xml version="1.0" encoding="utf-8"?>
-<w:hdr xmlns:wpc="http://schemas.microsoft.com/office/word/2010/wordprocessingCanvas" xmlns:mc="http://schemas.openxmlformats.org/markup-compatibility/2006" xmlns:o="urn:schemas-microsoft-com:office:office" xmlns:r="http://schemas.openxmlformats.org/officeDocument/2006/relationships" xmlns:m="http://schemas.openxmlformats.org/officeDocument/2006/math" xmlns:v="urn:schemas-microsoft-com:vml" xmlns:wp14="http://schemas.microsoft.com/office/word/2010/wordprocessingDrawing" xmlns:wp="http://schemas.openxmlformats.org/drawingml/2006/wordprocessingDrawing" xmlns:w10="urn:schemas-microsoft-com:office:word" xmlns:w="http://schemas.openxmlformats.org/wordprocessingml/2006/main" xmlns:w14="http://schemas.microsoft.com/office/word/2010/wordml" xmlns:w15="http://schemas.microsoft.com/office/word/2012/wordml" xmlns:wpg="http://schemas.microsoft.com/office/word/2010/wordprocessingGroup" xmlns:wpi="http://schemas.microsoft.com/office/word/2010/wordprocessingInk" xmlns:wne="http://schemas.microsoft.com/office/word/2006/wordml" xmlns:wps="http://schemas.microsoft.com/office/word/2010/wordprocessingShape" mc:Ignorable="w14 w15 wp14">
+<w:hdr xmlns:wpc="http://schemas.microsoft.com/office/word/2010/wordprocessingCanvas" xmlns:cx="http://schemas.microsoft.com/office/drawing/2014/chartex" xmlns:cx1="http://schemas.microsoft.com/office/drawing/2015/9/8/chartex" xmlns:cx2="http://schemas.microsoft.com/office/drawing/2015/10/21/chartex" xmlns:cx3="http://schemas.microsoft.com/office/drawing/2016/5/9/chartex" xmlns:cx4="http://schemas.microsoft.com/office/drawing/2016/5/10/chartex" xmlns:cx5="http://schemas.microsoft.com/office/drawing/2016/5/11/chartex" xmlns:mc="http://schemas.openxmlformats.org/markup-compatibility/2006" xmlns:o="urn:schemas-microsoft-com:office:office" xmlns:r="http://schemas.openxmlformats.org/officeDocument/2006/relationships" xmlns:m="http://schemas.openxmlformats.org/officeDocument/2006/math" xmlns:v="urn:schemas-microsoft-com:vml" xmlns:wp14="http://schemas.microsoft.com/office/word/2010/wordprocessingDrawing" xmlns:wp="http://schemas.openxmlformats.org/drawingml/2006/wordprocessingDrawing" xmlns:w10="urn:schemas-microsoft-com:office:word" xmlns:w="http://schemas.openxmlformats.org/wordprocessingml/2006/main" xmlns:w14="http://schemas.microsoft.com/office/word/2010/wordml" xmlns:w15="http://schemas.microsoft.com/office/word/2012/wordml" xmlns:w16se="http://schemas.microsoft.com/office/word/2015/wordml/symex" xmlns:wpg="http://schemas.microsoft.com/office/word/2010/wordprocessingGroup" xmlns:wpi="http://schemas.microsoft.com/office/word/2010/wordprocessingInk" xmlns:wne="http://schemas.microsoft.com/office/word/2006/wordml" xmlns:wps="http://schemas.microsoft.com/office/word/2010/wordprocessingShape" mc:Ignorable="w14 w15 w16se wp14">
   <w:p>
     <w:pPr>
       <w:rPr>
@@ -3062,7 +3252,7 @@
 </file>
 
 <file path=word/numbering.xml><?xml version="1.0" encoding="utf-8"?>
-<w:numbering xmlns:wpc="http://schemas.microsoft.com/office/word/2010/wordprocessingCanvas" xmlns:mc="http://schemas.openxmlformats.org/markup-compatibility/2006" xmlns:o="urn:schemas-microsoft-com:office:office" xmlns:r="http://schemas.openxmlformats.org/officeDocument/2006/relationships" xmlns:m="http://schemas.openxmlformats.org/officeDocument/2006/math" xmlns:v="urn:schemas-microsoft-com:vml" xmlns:wp14="http://schemas.microsoft.com/office/word/2010/wordprocessingDrawing" xmlns:wp="http://schemas.openxmlformats.org/drawingml/2006/wordprocessingDrawing" xmlns:w10="urn:schemas-microsoft-com:office:word" xmlns:w="http://schemas.openxmlformats.org/wordprocessingml/2006/main" xmlns:w14="http://schemas.microsoft.com/office/word/2010/wordml" xmlns:w15="http://schemas.microsoft.com/office/word/2012/wordml" xmlns:wpg="http://schemas.microsoft.com/office/word/2010/wordprocessingGroup" xmlns:wpi="http://schemas.microsoft.com/office/word/2010/wordprocessingInk" xmlns:wne="http://schemas.microsoft.com/office/word/2006/wordml" xmlns:wps="http://schemas.microsoft.com/office/word/2010/wordprocessingShape" mc:Ignorable="w14 w15 wp14">
+<w:numbering xmlns:wpc="http://schemas.microsoft.com/office/word/2010/wordprocessingCanvas" xmlns:cx="http://schemas.microsoft.com/office/drawing/2014/chartex" xmlns:cx1="http://schemas.microsoft.com/office/drawing/2015/9/8/chartex" xmlns:cx2="http://schemas.microsoft.com/office/drawing/2015/10/21/chartex" xmlns:cx3="http://schemas.microsoft.com/office/drawing/2016/5/9/chartex" xmlns:cx4="http://schemas.microsoft.com/office/drawing/2016/5/10/chartex" xmlns:cx5="http://schemas.microsoft.com/office/drawing/2016/5/11/chartex" xmlns:mc="http://schemas.openxmlformats.org/markup-compatibility/2006" xmlns:o="urn:schemas-microsoft-com:office:office" xmlns:r="http://schemas.openxmlformats.org/officeDocument/2006/relationships" xmlns:m="http://schemas.openxmlformats.org/officeDocument/2006/math" xmlns:v="urn:schemas-microsoft-com:vml" xmlns:wp14="http://schemas.microsoft.com/office/word/2010/wordprocessingDrawing" xmlns:wp="http://schemas.openxmlformats.org/drawingml/2006/wordprocessingDrawing" xmlns:w10="urn:schemas-microsoft-com:office:word" xmlns:w="http://schemas.openxmlformats.org/wordprocessingml/2006/main" xmlns:w14="http://schemas.microsoft.com/office/word/2010/wordml" xmlns:w15="http://schemas.microsoft.com/office/word/2012/wordml" xmlns:w16se="http://schemas.microsoft.com/office/word/2015/wordml/symex" xmlns:wpg="http://schemas.microsoft.com/office/word/2010/wordprocessingGroup" xmlns:wpi="http://schemas.microsoft.com/office/word/2010/wordprocessingInk" xmlns:wne="http://schemas.microsoft.com/office/word/2006/wordml" xmlns:wps="http://schemas.microsoft.com/office/word/2010/wordprocessingShape" mc:Ignorable="w14 w15 w16se wp14">
   <w:abstractNum w:abstractNumId="0" w15:restartNumberingAfterBreak="0">
     <w:nsid w:val="FFFFFF1D"/>
     <w:multiLevelType w:val="multilevel"/>
@@ -3302,7 +3492,7 @@
 </file>
 
 <file path=word/styles.xml><?xml version="1.0" encoding="utf-8"?>
-<w:styles xmlns:mc="http://schemas.openxmlformats.org/markup-compatibility/2006" xmlns:r="http://schemas.openxmlformats.org/officeDocument/2006/relationships" xmlns:w="http://schemas.openxmlformats.org/wordprocessingml/2006/main" xmlns:w14="http://schemas.microsoft.com/office/word/2010/wordml" xmlns:w15="http://schemas.microsoft.com/office/word/2012/wordml" mc:Ignorable="w14 w15">
+<w:styles xmlns:mc="http://schemas.openxmlformats.org/markup-compatibility/2006" xmlns:r="http://schemas.openxmlformats.org/officeDocument/2006/relationships" xmlns:w="http://schemas.openxmlformats.org/wordprocessingml/2006/main" xmlns:w14="http://schemas.microsoft.com/office/word/2010/wordml" xmlns:w15="http://schemas.microsoft.com/office/word/2012/wordml" xmlns:w16se="http://schemas.microsoft.com/office/word/2015/wordml/symex" mc:Ignorable="w14 w15 w16se">
   <w:docDefaults>
     <w:rPrDefault>
       <w:rPr>
@@ -3314,7 +3504,7 @@
     </w:rPrDefault>
     <w:pPrDefault/>
   </w:docDefaults>
-  <w:latentStyles w:defLockedState="0" w:defUIPriority="99" w:defSemiHidden="0" w:defUnhideWhenUsed="0" w:defQFormat="0" w:count="371">
+  <w:latentStyles w:defLockedState="0" w:defUIPriority="99" w:defSemiHidden="0" w:defUnhideWhenUsed="0" w:defQFormat="0" w:count="373">
     <w:lsdException w:name="Normal" w:uiPriority="0" w:qFormat="1"/>
     <w:lsdException w:name="heading 1" w:uiPriority="9" w:qFormat="1"/>
     <w:lsdException w:name="heading 2" w:semiHidden="1" w:uiPriority="9" w:unhideWhenUsed="1" w:qFormat="1"/>
@@ -3420,7 +3610,6 @@
     <w:lsdException w:name="HTML Sample" w:semiHidden="1" w:unhideWhenUsed="1"/>
     <w:lsdException w:name="HTML Typewriter" w:semiHidden="1" w:unhideWhenUsed="1"/>
     <w:lsdException w:name="HTML Variable" w:semiHidden="1" w:unhideWhenUsed="1"/>
-    <w:lsdException w:name="Normal Table" w:semiHidden="1" w:unhideWhenUsed="1"/>
     <w:lsdException w:name="annotation subject" w:semiHidden="1" w:unhideWhenUsed="1"/>
     <w:lsdException w:name="No List" w:semiHidden="1" w:unhideWhenUsed="1"/>
     <w:lsdException w:name="Outline List 1" w:semiHidden="1" w:unhideWhenUsed="1"/>
@@ -3466,11 +3655,9 @@
     <w:lsdException w:name="Table Subtle 1" w:semiHidden="1" w:unhideWhenUsed="1"/>
     <w:lsdException w:name="Table Subtle 2" w:semiHidden="1" w:unhideWhenUsed="1"/>
     <w:lsdException w:name="Table Web 1" w:semiHidden="1" w:unhideWhenUsed="1"/>
-    <w:lsdException w:name="Table Web 2" w:semiHidden="1" w:unhideWhenUsed="1"/>
     <w:lsdException w:name="Table Web 3" w:semiHidden="1" w:unhideWhenUsed="1"/>
     <w:lsdException w:name="Balloon Text" w:semiHidden="1" w:unhideWhenUsed="1"/>
     <w:lsdException w:name="Table Grid" w:uiPriority="39"/>
-    <w:lsdException w:name="Table Theme" w:semiHidden="1" w:unhideWhenUsed="1"/>
     <w:lsdException w:name="Placeholder Text" w:semiHidden="1"/>
     <w:lsdException w:name="No Spacing" w:uiPriority="1" w:qFormat="1"/>
     <w:lsdException w:name="Light Shading" w:uiPriority="60"/>
@@ -3686,6 +3873,8 @@
     <w:lsdException w:name="List Table 5 Dark Accent 6" w:uiPriority="50"/>
     <w:lsdException w:name="List Table 6 Colorful Accent 6" w:uiPriority="51"/>
     <w:lsdException w:name="List Table 7 Colorful Accent 6" w:uiPriority="52"/>
+    <w:lsdException w:name="Mention" w:semiHidden="1" w:unhideWhenUsed="1"/>
+    <w:lsdException w:name="Smart Hyperlink" w:semiHidden="1" w:unhideWhenUsed="1"/>
   </w:latentStyles>
   <w:style w:type="paragraph" w:default="1" w:styleId="Normal">
     <w:name w:val="Normal"/>
@@ -4190,547 +4379,6 @@
 </w:styles>
 </file>
 
-<file path=word/glossary/document.xml><?xml version="1.0" encoding="utf-8"?>
-<w:glossaryDocument xmlns:wpc="http://schemas.microsoft.com/office/word/2010/wordprocessingCanvas" xmlns:mc="http://schemas.openxmlformats.org/markup-compatibility/2006" xmlns:o="urn:schemas-microsoft-com:office:office" xmlns:r="http://schemas.openxmlformats.org/officeDocument/2006/relationships" xmlns:m="http://schemas.openxmlformats.org/officeDocument/2006/math" xmlns:v="urn:schemas-microsoft-com:vml" xmlns:wp14="http://schemas.microsoft.com/office/word/2010/wordprocessingDrawing" xmlns:wp="http://schemas.openxmlformats.org/drawingml/2006/wordprocessingDrawing" xmlns:w10="urn:schemas-microsoft-com:office:word" xmlns:w="http://schemas.openxmlformats.org/wordprocessingml/2006/main" xmlns:w14="http://schemas.microsoft.com/office/word/2010/wordml" xmlns:w15="http://schemas.microsoft.com/office/word/2012/wordml" xmlns:wpg="http://schemas.microsoft.com/office/word/2010/wordprocessingGroup" xmlns:wpi="http://schemas.microsoft.com/office/word/2010/wordprocessingInk" xmlns:wne="http://schemas.microsoft.com/office/word/2006/wordml" xmlns:wps="http://schemas.microsoft.com/office/word/2010/wordprocessingShape" mc:Ignorable="w14 w15 wp14"/>
-</file>
-
-<file path=word/glossary/fontTable.xml><?xml version="1.0" encoding="utf-8"?>
-<w:fonts xmlns:mc="http://schemas.openxmlformats.org/markup-compatibility/2006" xmlns:r="http://schemas.openxmlformats.org/officeDocument/2006/relationships" xmlns:w="http://schemas.openxmlformats.org/wordprocessingml/2006/main" xmlns:w14="http://schemas.microsoft.com/office/word/2010/wordml" xmlns:w15="http://schemas.microsoft.com/office/word/2012/wordml" mc:Ignorable="w14 w15">
-  <w:font w:name="Symbol">
-    <w:panose1 w:val="05050102010706020507"/>
-    <w:charset w:val="02"/>
-    <w:family w:val="roman"/>
-    <w:pitch w:val="variable"/>
-    <w:sig w:usb0="00000000" w:usb1="10000000" w:usb2="00000000" w:usb3="00000000" w:csb0="80000000" w:csb1="00000000"/>
-  </w:font>
-  <w:font w:name="Times New Roman">
-    <w:panose1 w:val="02020603050405020304"/>
-    <w:charset w:val="00"/>
-    <w:family w:val="roman"/>
-    <w:pitch w:val="variable"/>
-    <w:sig w:usb0="E0002EFF" w:usb1="C0007843" w:usb2="00000009" w:usb3="00000000" w:csb0="000001FF" w:csb1="00000000"/>
-  </w:font>
-  <w:font w:name="Courier New">
-    <w:panose1 w:val="02070309020205020404"/>
-    <w:charset w:val="00"/>
-    <w:family w:val="modern"/>
-    <w:pitch w:val="fixed"/>
-    <w:sig w:usb0="E0002EFF" w:usb1="C0007843" w:usb2="00000009" w:usb3="00000000" w:csb0="000001FF" w:csb1="00000000"/>
-  </w:font>
-  <w:font w:name="Wingdings">
-    <w:panose1 w:val="05000000000000000000"/>
-    <w:charset w:val="02"/>
-    <w:family w:val="auto"/>
-    <w:pitch w:val="variable"/>
-    <w:sig w:usb0="00000000" w:usb1="10000000" w:usb2="00000000" w:usb3="00000000" w:csb0="80000000" w:csb1="00000000"/>
-  </w:font>
-  <w:font w:name="Calibri">
-    <w:panose1 w:val="020F0502020204030204"/>
-    <w:charset w:val="00"/>
-    <w:family w:val="swiss"/>
-    <w:pitch w:val="variable"/>
-    <w:sig w:usb0="E00002FF" w:usb1="4000ACFF" w:usb2="00000001" w:usb3="00000000" w:csb0="0000019F" w:csb1="00000000"/>
-  </w:font>
-  <w:font w:name="Calibri Light">
-    <w:panose1 w:val="020F0302020204030204"/>
-    <w:charset w:val="00"/>
-    <w:family w:val="swiss"/>
-    <w:pitch w:val="variable"/>
-    <w:sig w:usb0="A00002EF" w:usb1="4000207B" w:usb2="00000000" w:usb3="00000000" w:csb0="0000019F" w:csb1="00000000"/>
-  </w:font>
-  <w:font w:name="Cambria Math">
-    <w:panose1 w:val="02040503050406030204"/>
-    <w:charset w:val="00"/>
-    <w:family w:val="roman"/>
-    <w:pitch w:val="variable"/>
-    <w:sig w:usb0="E00002FF" w:usb1="420024FF" w:usb2="00000000" w:usb3="00000000" w:csb0="0000019F" w:csb1="00000000"/>
-  </w:font>
-</w:fonts>
-</file>
-
-<file path=word/glossary/settings.xml><?xml version="1.0" encoding="utf-8"?>
-<w:settings xmlns:mc="http://schemas.openxmlformats.org/markup-compatibility/2006" xmlns:o="urn:schemas-microsoft-com:office:office" xmlns:r="http://schemas.openxmlformats.org/officeDocument/2006/relationships" xmlns:m="http://schemas.openxmlformats.org/officeDocument/2006/math" xmlns:v="urn:schemas-microsoft-com:vml" xmlns:w10="urn:schemas-microsoft-com:office:word" xmlns:w="http://schemas.openxmlformats.org/wordprocessingml/2006/main" xmlns:w14="http://schemas.microsoft.com/office/word/2010/wordml" xmlns:w15="http://schemas.microsoft.com/office/word/2012/wordml" xmlns:sl="http://schemas.openxmlformats.org/schemaLibrary/2006/main" mc:Ignorable="w14 w15">
-  <w:view w:val="normal"/>
-  <w:defaultTabStop w:val="708"/>
-  <w:hyphenationZone w:val="425"/>
-  <w:characterSpacingControl w:val="doNotCompress"/>
-  <w:compat>
-    <w:useFELayout/>
-    <w:compatSetting w:name="compatibilityMode" w:uri="http://schemas.microsoft.com/office/word" w:val="15"/>
-    <w:compatSetting w:name="overrideTableStyleFontSizeAndJustification" w:uri="http://schemas.microsoft.com/office/word" w:val="1"/>
-    <w:compatSetting w:name="enableOpenTypeFeatures" w:uri="http://schemas.microsoft.com/office/word" w:val="1"/>
-    <w:compatSetting w:name="doNotFlipMirrorIndents" w:uri="http://schemas.microsoft.com/office/word" w:val="1"/>
-    <w:compatSetting w:name="differentiateMultirowTableHeaders" w:uri="http://schemas.microsoft.com/office/word" w:val="1"/>
-  </w:compat>
-  <w:rsids>
-    <w:rsidRoot w:val="003505ED"/>
-    <w:rsid w:val="003505ED"/>
-    <w:rsid w:val="00814276"/>
-  </w:rsids>
-  <m:mathPr>
-    <m:mathFont m:val="Cambria Math"/>
-    <m:brkBin m:val="before"/>
-    <m:brkBinSub m:val="--"/>
-    <m:smallFrac m:val="0"/>
-    <m:dispDef/>
-    <m:lMargin m:val="0"/>
-    <m:rMargin m:val="0"/>
-    <m:defJc m:val="centerGroup"/>
-    <m:wrapIndent m:val="1440"/>
-    <m:intLim m:val="subSup"/>
-    <m:naryLim m:val="undOvr"/>
-  </m:mathPr>
-  <w:themeFontLang w:val="fr-CH"/>
-  <w:clrSchemeMapping w:bg1="light1" w:t1="dark1" w:bg2="light2" w:t2="dark2" w:accent1="accent1" w:accent2="accent2" w:accent3="accent3" w:accent4="accent4" w:accent5="accent5" w:accent6="accent6" w:hyperlink="hyperlink" w:followedHyperlink="followedHyperlink"/>
-  <w:decimalSymbol w:val=","/>
-  <w:listSeparator w:val=";"/>
-  <w15:chartTrackingRefBased/>
-</w:settings>
-</file>
-
-<file path=word/glossary/styles.xml><?xml version="1.0" encoding="utf-8"?>
-<w:styles xmlns:mc="http://schemas.openxmlformats.org/markup-compatibility/2006" xmlns:r="http://schemas.openxmlformats.org/officeDocument/2006/relationships" xmlns:w="http://schemas.openxmlformats.org/wordprocessingml/2006/main" xmlns:w14="http://schemas.microsoft.com/office/word/2010/wordml" xmlns:w15="http://schemas.microsoft.com/office/word/2012/wordml" mc:Ignorable="w14 w15">
-  <w:docDefaults>
-    <w:rPrDefault>
-      <w:rPr>
-        <w:rFonts w:asciiTheme="minorHAnsi" w:eastAsiaTheme="minorEastAsia" w:hAnsiTheme="minorHAnsi" w:cstheme="minorBidi"/>
-        <w:sz w:val="22"/>
-        <w:szCs w:val="22"/>
-        <w:lang w:val="fr-CH" w:eastAsia="fr-CH" w:bidi="ar-SA"/>
-      </w:rPr>
-    </w:rPrDefault>
-    <w:pPrDefault>
-      <w:pPr>
-        <w:spacing w:after="160" w:line="259" w:lineRule="auto"/>
-      </w:pPr>
-    </w:pPrDefault>
-  </w:docDefaults>
-  <w:latentStyles w:defLockedState="0" w:defUIPriority="99" w:defSemiHidden="0" w:defUnhideWhenUsed="0" w:defQFormat="0" w:count="371">
-    <w:lsdException w:name="Normal" w:uiPriority="0" w:qFormat="1"/>
-    <w:lsdException w:name="heading 1" w:uiPriority="9" w:qFormat="1"/>
-    <w:lsdException w:name="heading 2" w:semiHidden="1" w:uiPriority="9" w:unhideWhenUsed="1" w:qFormat="1"/>
-    <w:lsdException w:name="heading 3" w:semiHidden="1" w:uiPriority="9" w:unhideWhenUsed="1" w:qFormat="1"/>
-    <w:lsdException w:name="heading 4" w:semiHidden="1" w:uiPriority="9" w:unhideWhenUsed="1" w:qFormat="1"/>
-    <w:lsdException w:name="heading 5" w:semiHidden="1" w:uiPriority="9" w:unhideWhenUsed="1" w:qFormat="1"/>
-    <w:lsdException w:name="heading 6" w:semiHidden="1" w:uiPriority="9" w:unhideWhenUsed="1" w:qFormat="1"/>
-    <w:lsdException w:name="heading 7" w:semiHidden="1" w:uiPriority="9" w:unhideWhenUsed="1" w:qFormat="1"/>
-    <w:lsdException w:name="heading 8" w:semiHidden="1" w:uiPriority="9" w:unhideWhenUsed="1" w:qFormat="1"/>
-    <w:lsdException w:name="heading 9" w:semiHidden="1" w:uiPriority="9" w:unhideWhenUsed="1" w:qFormat="1"/>
-    <w:lsdException w:name="index 1" w:semiHidden="1" w:unhideWhenUsed="1"/>
-    <w:lsdException w:name="index 2" w:semiHidden="1" w:unhideWhenUsed="1"/>
-    <w:lsdException w:name="index 3" w:semiHidden="1" w:unhideWhenUsed="1"/>
-    <w:lsdException w:name="index 4" w:semiHidden="1" w:unhideWhenUsed="1"/>
-    <w:lsdException w:name="index 5" w:semiHidden="1" w:unhideWhenUsed="1"/>
-    <w:lsdException w:name="index 6" w:semiHidden="1" w:unhideWhenUsed="1"/>
-    <w:lsdException w:name="index 7" w:semiHidden="1" w:unhideWhenUsed="1"/>
-    <w:lsdException w:name="index 8" w:semiHidden="1" w:unhideWhenUsed="1"/>
-    <w:lsdException w:name="index 9" w:semiHidden="1" w:unhideWhenUsed="1"/>
-    <w:lsdException w:name="toc 1" w:semiHidden="1" w:uiPriority="39" w:unhideWhenUsed="1"/>
-    <w:lsdException w:name="toc 2" w:semiHidden="1" w:uiPriority="39" w:unhideWhenUsed="1"/>
-    <w:lsdException w:name="toc 3" w:semiHidden="1" w:uiPriority="39" w:unhideWhenUsed="1"/>
-    <w:lsdException w:name="toc 4" w:semiHidden="1" w:uiPriority="39" w:unhideWhenUsed="1"/>
-    <w:lsdException w:name="toc 5" w:semiHidden="1" w:uiPriority="39" w:unhideWhenUsed="1"/>
-    <w:lsdException w:name="toc 6" w:semiHidden="1" w:uiPriority="39" w:unhideWhenUsed="1"/>
-    <w:lsdException w:name="toc 7" w:semiHidden="1" w:uiPriority="39" w:unhideWhenUsed="1"/>
-    <w:lsdException w:name="toc 8" w:semiHidden="1" w:uiPriority="39" w:unhideWhenUsed="1"/>
-    <w:lsdException w:name="toc 9" w:semiHidden="1" w:uiPriority="39" w:unhideWhenUsed="1"/>
-    <w:lsdException w:name="Normal Indent" w:semiHidden="1" w:unhideWhenUsed="1"/>
-    <w:lsdException w:name="footnote text" w:semiHidden="1" w:unhideWhenUsed="1"/>
-    <w:lsdException w:name="annotation text" w:semiHidden="1" w:unhideWhenUsed="1"/>
-    <w:lsdException w:name="header" w:semiHidden="1" w:unhideWhenUsed="1"/>
-    <w:lsdException w:name="footer" w:semiHidden="1" w:unhideWhenUsed="1"/>
-    <w:lsdException w:name="index heading" w:semiHidden="1" w:unhideWhenUsed="1"/>
-    <w:lsdException w:name="caption" w:semiHidden="1" w:uiPriority="35" w:unhideWhenUsed="1" w:qFormat="1"/>
-    <w:lsdException w:name="table of figures" w:semiHidden="1" w:unhideWhenUsed="1"/>
-    <w:lsdException w:name="envelope address" w:semiHidden="1" w:unhideWhenUsed="1"/>
-    <w:lsdException w:name="envelope return" w:semiHidden="1" w:unhideWhenUsed="1"/>
-    <w:lsdException w:name="footnote reference" w:semiHidden="1" w:unhideWhenUsed="1"/>
-    <w:lsdException w:name="annotation reference" w:semiHidden="1" w:unhideWhenUsed="1"/>
-    <w:lsdException w:name="line number" w:semiHidden="1" w:unhideWhenUsed="1"/>
-    <w:lsdException w:name="page number" w:semiHidden="1" w:unhideWhenUsed="1"/>
-    <w:lsdException w:name="endnote reference" w:semiHidden="1" w:unhideWhenUsed="1"/>
-    <w:lsdException w:name="endnote text" w:semiHidden="1" w:unhideWhenUsed="1"/>
-    <w:lsdException w:name="table of authorities" w:semiHidden="1" w:unhideWhenUsed="1"/>
-    <w:lsdException w:name="macro" w:semiHidden="1" w:unhideWhenUsed="1"/>
-    <w:lsdException w:name="toa heading" w:semiHidden="1" w:unhideWhenUsed="1"/>
-    <w:lsdException w:name="List" w:semiHidden="1" w:unhideWhenUsed="1"/>
-    <w:lsdException w:name="List Bullet" w:semiHidden="1" w:unhideWhenUsed="1"/>
-    <w:lsdException w:name="List Number" w:semiHidden="1" w:unhideWhenUsed="1"/>
-    <w:lsdException w:name="List 2" w:semiHidden="1" w:unhideWhenUsed="1"/>
-    <w:lsdException w:name="List 3" w:semiHidden="1" w:unhideWhenUsed="1"/>
-    <w:lsdException w:name="List 4" w:semiHidden="1" w:unhideWhenUsed="1"/>
-    <w:lsdException w:name="List 5" w:semiHidden="1" w:unhideWhenUsed="1"/>
-    <w:lsdException w:name="List Bullet 2" w:semiHidden="1" w:unhideWhenUsed="1"/>
-    <w:lsdException w:name="List Bullet 3" w:semiHidden="1" w:unhideWhenUsed="1"/>
-    <w:lsdException w:name="List Bullet 4" w:semiHidden="1" w:unhideWhenUsed="1"/>
-    <w:lsdException w:name="List Bullet 5" w:semiHidden="1" w:unhideWhenUsed="1"/>
-    <w:lsdException w:name="List Number 2" w:semiHidden="1" w:unhideWhenUsed="1"/>
-    <w:lsdException w:name="List Number 3" w:semiHidden="1" w:unhideWhenUsed="1"/>
-    <w:lsdException w:name="List Number 4" w:semiHidden="1" w:unhideWhenUsed="1"/>
-    <w:lsdException w:name="List Number 5" w:semiHidden="1" w:unhideWhenUsed="1"/>
-    <w:lsdException w:name="Title" w:uiPriority="10" w:qFormat="1"/>
-    <w:lsdException w:name="Closing" w:semiHidden="1" w:unhideWhenUsed="1"/>
-    <w:lsdException w:name="Signature" w:semiHidden="1" w:unhideWhenUsed="1"/>
-    <w:lsdException w:name="Default Paragraph Font" w:semiHidden="1" w:uiPriority="1" w:unhideWhenUsed="1"/>
-    <w:lsdException w:name="Body Text" w:semiHidden="1" w:unhideWhenUsed="1"/>
-    <w:lsdException w:name="Body Text Indent" w:semiHidden="1" w:unhideWhenUsed="1"/>
-    <w:lsdException w:name="List Continue" w:semiHidden="1" w:unhideWhenUsed="1"/>
-    <w:lsdException w:name="List Continue 2" w:semiHidden="1" w:unhideWhenUsed="1"/>
-    <w:lsdException w:name="List Continue 3" w:semiHidden="1" w:unhideWhenUsed="1"/>
-    <w:lsdException w:name="List Continue 4" w:semiHidden="1" w:unhideWhenUsed="1"/>
-    <w:lsdException w:name="List Continue 5" w:semiHidden="1" w:unhideWhenUsed="1"/>
-    <w:lsdException w:name="Message Header" w:semiHidden="1" w:unhideWhenUsed="1"/>
-    <w:lsdException w:name="Subtitle" w:uiPriority="11" w:qFormat="1"/>
-    <w:lsdException w:name="Salutation" w:semiHidden="1" w:unhideWhenUsed="1"/>
-    <w:lsdException w:name="Date" w:semiHidden="1" w:unhideWhenUsed="1"/>
-    <w:lsdException w:name="Body Text First Indent" w:semiHidden="1" w:unhideWhenUsed="1"/>
-    <w:lsdException w:name="Body Text First Indent 2" w:semiHidden="1" w:unhideWhenUsed="1"/>
-    <w:lsdException w:name="Note Heading" w:semiHidden="1" w:unhideWhenUsed="1"/>
-    <w:lsdException w:name="Body Text 2" w:semiHidden="1" w:unhideWhenUsed="1"/>
-    <w:lsdException w:name="Body Text 3" w:semiHidden="1" w:unhideWhenUsed="1"/>
-    <w:lsdException w:name="Body Text Indent 2" w:semiHidden="1" w:unhideWhenUsed="1"/>
-    <w:lsdException w:name="Body Text Indent 3" w:semiHidden="1" w:unhideWhenUsed="1"/>
-    <w:lsdException w:name="Block Text" w:semiHidden="1" w:unhideWhenUsed="1"/>
-    <w:lsdException w:name="Hyperlink" w:semiHidden="1" w:unhideWhenUsed="1"/>
-    <w:lsdException w:name="FollowedHyperlink" w:semiHidden="1" w:unhideWhenUsed="1"/>
-    <w:lsdException w:name="Strong" w:uiPriority="22" w:qFormat="1"/>
-    <w:lsdException w:name="Emphasis" w:uiPriority="20" w:qFormat="1"/>
-    <w:lsdException w:name="Document Map" w:semiHidden="1" w:unhideWhenUsed="1"/>
-    <w:lsdException w:name="Plain Text" w:semiHidden="1" w:unhideWhenUsed="1"/>
-    <w:lsdException w:name="E-mail Signature" w:semiHidden="1" w:unhideWhenUsed="1"/>
-    <w:lsdException w:name="HTML Top of Form" w:semiHidden="1" w:unhideWhenUsed="1"/>
-    <w:lsdException w:name="HTML Bottom of Form" w:semiHidden="1" w:unhideWhenUsed="1"/>
-    <w:lsdException w:name="Normal (Web)" w:semiHidden="1" w:unhideWhenUsed="1"/>
-    <w:lsdException w:name="HTML Acronym" w:semiHidden="1" w:unhideWhenUsed="1"/>
-    <w:lsdException w:name="HTML Address" w:semiHidden="1" w:unhideWhenUsed="1"/>
-    <w:lsdException w:name="HTML Cite" w:semiHidden="1" w:unhideWhenUsed="1"/>
-    <w:lsdException w:name="HTML Code" w:semiHidden="1" w:unhideWhenUsed="1"/>
-    <w:lsdException w:name="HTML Definition" w:semiHidden="1" w:unhideWhenUsed="1"/>
-    <w:lsdException w:name="HTML Keyboard" w:semiHidden="1" w:unhideWhenUsed="1"/>
-    <w:lsdException w:name="HTML Preformatted" w:semiHidden="1" w:unhideWhenUsed="1"/>
-    <w:lsdException w:name="HTML Sample" w:semiHidden="1" w:unhideWhenUsed="1"/>
-    <w:lsdException w:name="HTML Typewriter" w:semiHidden="1" w:unhideWhenUsed="1"/>
-    <w:lsdException w:name="HTML Variable" w:semiHidden="1" w:unhideWhenUsed="1"/>
-    <w:lsdException w:name="Normal Table" w:semiHidden="1" w:unhideWhenUsed="1"/>
-    <w:lsdException w:name="annotation subject" w:semiHidden="1" w:unhideWhenUsed="1"/>
-    <w:lsdException w:name="No List" w:semiHidden="1" w:unhideWhenUsed="1"/>
-    <w:lsdException w:name="Outline List 1" w:semiHidden="1" w:unhideWhenUsed="1"/>
-    <w:lsdException w:name="Outline List 2" w:semiHidden="1" w:unhideWhenUsed="1"/>
-    <w:lsdException w:name="Outline List 3" w:semiHidden="1" w:unhideWhenUsed="1"/>
-    <w:lsdException w:name="Table Simple 1" w:semiHidden="1" w:unhideWhenUsed="1"/>
-    <w:lsdException w:name="Table Simple 2" w:semiHidden="1" w:unhideWhenUsed="1"/>
-    <w:lsdException w:name="Table Simple 3" w:semiHidden="1" w:unhideWhenUsed="1"/>
-    <w:lsdException w:name="Table Classic 1" w:semiHidden="1" w:unhideWhenUsed="1"/>
-    <w:lsdException w:name="Table Classic 2" w:semiHidden="1" w:unhideWhenUsed="1"/>
-    <w:lsdException w:name="Table Classic 3" w:semiHidden="1" w:unhideWhenUsed="1"/>
-    <w:lsdException w:name="Table Classic 4" w:semiHidden="1" w:unhideWhenUsed="1"/>
-    <w:lsdException w:name="Table Colorful 1" w:semiHidden="1" w:unhideWhenUsed="1"/>
-    <w:lsdException w:name="Table Colorful 2" w:semiHidden="1" w:unhideWhenUsed="1"/>
-    <w:lsdException w:name="Table Colorful 3" w:semiHidden="1" w:unhideWhenUsed="1"/>
-    <w:lsdException w:name="Table Columns 1" w:semiHidden="1" w:unhideWhenUsed="1"/>
-    <w:lsdException w:name="Table Columns 2" w:semiHidden="1" w:unhideWhenUsed="1"/>
-    <w:lsdException w:name="Table Columns 3" w:semiHidden="1" w:unhideWhenUsed="1"/>
-    <w:lsdException w:name="Table Columns 4" w:semiHidden="1" w:unhideWhenUsed="1"/>
-    <w:lsdException w:name="Table Columns 5" w:semiHidden="1" w:unhideWhenUsed="1"/>
-    <w:lsdException w:name="Table Grid 1" w:semiHidden="1" w:unhideWhenUsed="1"/>
-    <w:lsdException w:name="Table Grid 2" w:semiHidden="1" w:unhideWhenUsed="1"/>
-    <w:lsdException w:name="Table Grid 3" w:semiHidden="1" w:unhideWhenUsed="1"/>
-    <w:lsdException w:name="Table Grid 4" w:semiHidden="1" w:unhideWhenUsed="1"/>
-    <w:lsdException w:name="Table Grid 5" w:semiHidden="1" w:unhideWhenUsed="1"/>
-    <w:lsdException w:name="Table Grid 6" w:semiHidden="1" w:unhideWhenUsed="1"/>
-    <w:lsdException w:name="Table Grid 7" w:semiHidden="1" w:unhideWhenUsed="1"/>
-    <w:lsdException w:name="Table Grid 8" w:semiHidden="1" w:unhideWhenUsed="1"/>
-    <w:lsdException w:name="Table List 1" w:semiHidden="1" w:unhideWhenUsed="1"/>
-    <w:lsdException w:name="Table List 2" w:semiHidden="1" w:unhideWhenUsed="1"/>
-    <w:lsdException w:name="Table List 3" w:semiHidden="1" w:unhideWhenUsed="1"/>
-    <w:lsdException w:name="Table List 4" w:semiHidden="1" w:unhideWhenUsed="1"/>
-    <w:lsdException w:name="Table List 5" w:semiHidden="1" w:unhideWhenUsed="1"/>
-    <w:lsdException w:name="Table List 6" w:semiHidden="1" w:unhideWhenUsed="1"/>
-    <w:lsdException w:name="Table List 7" w:semiHidden="1" w:unhideWhenUsed="1"/>
-    <w:lsdException w:name="Table List 8" w:semiHidden="1" w:unhideWhenUsed="1"/>
-    <w:lsdException w:name="Table 3D effects 1" w:semiHidden="1" w:unhideWhenUsed="1"/>
-    <w:lsdException w:name="Table 3D effects 2" w:semiHidden="1" w:unhideWhenUsed="1"/>
-    <w:lsdException w:name="Table 3D effects 3" w:semiHidden="1" w:unhideWhenUsed="1"/>
-    <w:lsdException w:name="Table Contemporary" w:semiHidden="1" w:unhideWhenUsed="1"/>
-    <w:lsdException w:name="Table Elegant" w:semiHidden="1" w:unhideWhenUsed="1"/>
-    <w:lsdException w:name="Table Professional" w:semiHidden="1" w:unhideWhenUsed="1"/>
-    <w:lsdException w:name="Table Subtle 1" w:semiHidden="1" w:unhideWhenUsed="1"/>
-    <w:lsdException w:name="Table Subtle 2" w:semiHidden="1" w:unhideWhenUsed="1"/>
-    <w:lsdException w:name="Table Web 1" w:semiHidden="1" w:unhideWhenUsed="1"/>
-    <w:lsdException w:name="Table Web 2" w:semiHidden="1" w:unhideWhenUsed="1"/>
-    <w:lsdException w:name="Table Web 3" w:semiHidden="1" w:unhideWhenUsed="1"/>
-    <w:lsdException w:name="Balloon Text" w:semiHidden="1" w:unhideWhenUsed="1"/>
-    <w:lsdException w:name="Table Grid" w:uiPriority="39"/>
-    <w:lsdException w:name="Table Theme" w:semiHidden="1" w:unhideWhenUsed="1"/>
-    <w:lsdException w:name="Placeholder Text" w:semiHidden="1"/>
-    <w:lsdException w:name="No Spacing" w:uiPriority="1" w:qFormat="1"/>
-    <w:lsdException w:name="Light Shading" w:uiPriority="60"/>
-    <w:lsdException w:name="Light List" w:uiPriority="61"/>
-    <w:lsdException w:name="Light Grid" w:uiPriority="62"/>
-    <w:lsdException w:name="Medium Shading 1" w:uiPriority="63"/>
-    <w:lsdException w:name="Medium Shading 2" w:uiPriority="64"/>
-    <w:lsdException w:name="Medium List 1" w:uiPriority="65"/>
-    <w:lsdException w:name="Medium List 2" w:uiPriority="66"/>
-    <w:lsdException w:name="Medium Grid 1" w:uiPriority="67"/>
-    <w:lsdException w:name="Medium Grid 2" w:uiPriority="68"/>
-    <w:lsdException w:name="Medium Grid 3" w:uiPriority="69"/>
-    <w:lsdException w:name="Dark List" w:uiPriority="70"/>
-    <w:lsdException w:name="Colorful Shading" w:uiPriority="71"/>
-    <w:lsdException w:name="Colorful List" w:uiPriority="72"/>
-    <w:lsdException w:name="Colorful Grid" w:uiPriority="73"/>
-    <w:lsdException w:name="Light Shading Accent 1" w:uiPriority="60"/>
-    <w:lsdException w:name="Light List Accent 1" w:uiPriority="61"/>
-    <w:lsdException w:name="Light Grid Accent 1" w:uiPriority="62"/>
-    <w:lsdException w:name="Medium Shading 1 Accent 1" w:uiPriority="63"/>
-    <w:lsdException w:name="Medium Shading 2 Accent 1" w:uiPriority="64"/>
-    <w:lsdException w:name="Medium List 1 Accent 1" w:uiPriority="65"/>
-    <w:lsdException w:name="Revision" w:semiHidden="1"/>
-    <w:lsdException w:name="List Paragraph" w:uiPriority="34" w:qFormat="1"/>
-    <w:lsdException w:name="Quote" w:uiPriority="29" w:qFormat="1"/>
-    <w:lsdException w:name="Intense Quote" w:uiPriority="30" w:qFormat="1"/>
-    <w:lsdException w:name="Medium List 2 Accent 1" w:uiPriority="66"/>
-    <w:lsdException w:name="Medium Grid 1 Accent 1" w:uiPriority="67"/>
-    <w:lsdException w:name="Medium Grid 2 Accent 1" w:uiPriority="68"/>
-    <w:lsdException w:name="Medium Grid 3 Accent 1" w:uiPriority="69"/>
-    <w:lsdException w:name="Dark List Accent 1" w:uiPriority="70"/>
-    <w:lsdException w:name="Colorful Shading Accent 1" w:uiPriority="71"/>
-    <w:lsdException w:name="Colorful List Accent 1" w:uiPriority="72"/>
-    <w:lsdException w:name="Colorful Grid Accent 1" w:uiPriority="73"/>
-    <w:lsdException w:name="Light Shading Accent 2" w:uiPriority="60"/>
-    <w:lsdException w:name="Light List Accent 2" w:uiPriority="61"/>
-    <w:lsdException w:name="Light Grid Accent 2" w:uiPriority="62"/>
-    <w:lsdException w:name="Medium Shading 1 Accent 2" w:uiPriority="63"/>
-    <w:lsdException w:name="Medium Shading 2 Accent 2" w:uiPriority="64"/>
-    <w:lsdException w:name="Medium List 1 Accent 2" w:uiPriority="65"/>
-    <w:lsdException w:name="Medium List 2 Accent 2" w:uiPriority="66"/>
-    <w:lsdException w:name="Medium Grid 1 Accent 2" w:uiPriority="67"/>
-    <w:lsdException w:name="Medium Grid 2 Accent 2" w:uiPriority="68"/>
-    <w:lsdException w:name="Medium Grid 3 Accent 2" w:uiPriority="69"/>
-    <w:lsdException w:name="Dark List Accent 2" w:uiPriority="70"/>
-    <w:lsdException w:name="Colorful Shading Accent 2" w:uiPriority="71"/>
-    <w:lsdException w:name="Colorful List Accent 2" w:uiPriority="72"/>
-    <w:lsdException w:name="Colorful Grid Accent 2" w:uiPriority="73"/>
-    <w:lsdException w:name="Light Shading Accent 3" w:uiPriority="60"/>
-    <w:lsdException w:name="Light List Accent 3" w:uiPriority="61"/>
-    <w:lsdException w:name="Light Grid Accent 3" w:uiPriority="62"/>
-    <w:lsdException w:name="Medium Shading 1 Accent 3" w:uiPriority="63"/>
-    <w:lsdException w:name="Medium Shading 2 Accent 3" w:uiPriority="64"/>
-    <w:lsdException w:name="Medium List 1 Accent 3" w:uiPriority="65"/>
-    <w:lsdException w:name="Medium List 2 Accent 3" w:uiPriority="66"/>
-    <w:lsdException w:name="Medium Grid 1 Accent 3" w:uiPriority="67"/>
-    <w:lsdException w:name="Medium Grid 2 Accent 3" w:uiPriority="68"/>
-    <w:lsdException w:name="Medium Grid 3 Accent 3" w:uiPriority="69"/>
-    <w:lsdException w:name="Dark List Accent 3" w:uiPriority="70"/>
-    <w:lsdException w:name="Colorful Shading Accent 3" w:uiPriority="71"/>
-    <w:lsdException w:name="Colorful List Accent 3" w:uiPriority="72"/>
-    <w:lsdException w:name="Colorful Grid Accent 3" w:uiPriority="73"/>
-    <w:lsdException w:name="Light Shading Accent 4" w:uiPriority="60"/>
-    <w:lsdException w:name="Light List Accent 4" w:uiPriority="61"/>
-    <w:lsdException w:name="Light Grid Accent 4" w:uiPriority="62"/>
-    <w:lsdException w:name="Medium Shading 1 Accent 4" w:uiPriority="63"/>
-    <w:lsdException w:name="Medium Shading 2 Accent 4" w:uiPriority="64"/>
-    <w:lsdException w:name="Medium List 1 Accent 4" w:uiPriority="65"/>
-    <w:lsdException w:name="Medium List 2 Accent 4" w:uiPriority="66"/>
-    <w:lsdException w:name="Medium Grid 1 Accent 4" w:uiPriority="67"/>
-    <w:lsdException w:name="Medium Grid 2 Accent 4" w:uiPriority="68"/>
-    <w:lsdException w:name="Medium Grid 3 Accent 4" w:uiPriority="69"/>
-    <w:lsdException w:name="Dark List Accent 4" w:uiPriority="70"/>
-    <w:lsdException w:name="Colorful Shading Accent 4" w:uiPriority="71"/>
-    <w:lsdException w:name="Colorful List Accent 4" w:uiPriority="72"/>
-    <w:lsdException w:name="Colorful Grid Accent 4" w:uiPriority="73"/>
-    <w:lsdException w:name="Light Shading Accent 5" w:uiPriority="60"/>
-    <w:lsdException w:name="Light List Accent 5" w:uiPriority="61"/>
-    <w:lsdException w:name="Light Grid Accent 5" w:uiPriority="62"/>
-    <w:lsdException w:name="Medium Shading 1 Accent 5" w:uiPriority="63"/>
-    <w:lsdException w:name="Medium Shading 2 Accent 5" w:uiPriority="64"/>
-    <w:lsdException w:name="Medium List 1 Accent 5" w:uiPriority="65"/>
-    <w:lsdException w:name="Medium List 2 Accent 5" w:uiPriority="66"/>
-    <w:lsdException w:name="Medium Grid 1 Accent 5" w:uiPriority="67"/>
-    <w:lsdException w:name="Medium Grid 2 Accent 5" w:uiPriority="68"/>
-    <w:lsdException w:name="Medium Grid 3 Accent 5" w:uiPriority="69"/>
-    <w:lsdException w:name="Dark List Accent 5" w:uiPriority="70"/>
-    <w:lsdException w:name="Colorful Shading Accent 5" w:uiPriority="71"/>
-    <w:lsdException w:name="Colorful List Accent 5" w:uiPriority="72"/>
-    <w:lsdException w:name="Colorful Grid Accent 5" w:uiPriority="73"/>
-    <w:lsdException w:name="Light Shading Accent 6" w:uiPriority="60"/>
-    <w:lsdException w:name="Light List Accent 6" w:uiPriority="61"/>
-    <w:lsdException w:name="Light Grid Accent 6" w:uiPriority="62"/>
-    <w:lsdException w:name="Medium Shading 1 Accent 6" w:uiPriority="63"/>
-    <w:lsdException w:name="Medium Shading 2 Accent 6" w:uiPriority="64"/>
-    <w:lsdException w:name="Medium List 1 Accent 6" w:uiPriority="65"/>
-    <w:lsdException w:name="Medium List 2 Accent 6" w:uiPriority="66"/>
-    <w:lsdException w:name="Medium Grid 1 Accent 6" w:uiPriority="67"/>
-    <w:lsdException w:name="Medium Grid 2 Accent 6" w:uiPriority="68"/>
-    <w:lsdException w:name="Medium Grid 3 Accent 6" w:uiPriority="69"/>
-    <w:lsdException w:name="Dark List Accent 6" w:uiPriority="70"/>
-    <w:lsdException w:name="Colorful Shading Accent 6" w:uiPriority="71"/>
-    <w:lsdException w:name="Colorful List Accent 6" w:uiPriority="72"/>
-    <w:lsdException w:name="Colorful Grid Accent 6" w:uiPriority="73"/>
-    <w:lsdException w:name="Subtle Emphasis" w:uiPriority="19" w:qFormat="1"/>
-    <w:lsdException w:name="Intense Emphasis" w:uiPriority="21" w:qFormat="1"/>
-    <w:lsdException w:name="Subtle Reference" w:uiPriority="31" w:qFormat="1"/>
-    <w:lsdException w:name="Intense Reference" w:uiPriority="32" w:qFormat="1"/>
-    <w:lsdException w:name="Book Title" w:uiPriority="33" w:qFormat="1"/>
-    <w:lsdException w:name="Bibliography" w:semiHidden="1" w:uiPriority="37" w:unhideWhenUsed="1"/>
-    <w:lsdException w:name="TOC Heading" w:semiHidden="1" w:uiPriority="39" w:unhideWhenUsed="1" w:qFormat="1"/>
-    <w:lsdException w:name="Plain Table 1" w:uiPriority="41"/>
-    <w:lsdException w:name="Plain Table 2" w:uiPriority="42"/>
-    <w:lsdException w:name="Plain Table 3" w:uiPriority="43"/>
-    <w:lsdException w:name="Plain Table 4" w:uiPriority="44"/>
-    <w:lsdException w:name="Plain Table 5" w:uiPriority="45"/>
-    <w:lsdException w:name="Grid Table Light" w:uiPriority="40"/>
-    <w:lsdException w:name="Grid Table 1 Light" w:uiPriority="46"/>
-    <w:lsdException w:name="Grid Table 2" w:uiPriority="47"/>
-    <w:lsdException w:name="Grid Table 3" w:uiPriority="48"/>
-    <w:lsdException w:name="Grid Table 4" w:uiPriority="49"/>
-    <w:lsdException w:name="Grid Table 5 Dark" w:uiPriority="50"/>
-    <w:lsdException w:name="Grid Table 6 Colorful" w:uiPriority="51"/>
-    <w:lsdException w:name="Grid Table 7 Colorful" w:uiPriority="52"/>
-    <w:lsdException w:name="Grid Table 1 Light Accent 1" w:uiPriority="46"/>
-    <w:lsdException w:name="Grid Table 2 Accent 1" w:uiPriority="47"/>
-    <w:lsdException w:name="Grid Table 3 Accent 1" w:uiPriority="48"/>
-    <w:lsdException w:name="Grid Table 4 Accent 1" w:uiPriority="49"/>
-    <w:lsdException w:name="Grid Table 5 Dark Accent 1" w:uiPriority="50"/>
-    <w:lsdException w:name="Grid Table 6 Colorful Accent 1" w:uiPriority="51"/>
-    <w:lsdException w:name="Grid Table 7 Colorful Accent 1" w:uiPriority="52"/>
-    <w:lsdException w:name="Grid Table 1 Light Accent 2" w:uiPriority="46"/>
-    <w:lsdException w:name="Grid Table 2 Accent 2" w:uiPriority="47"/>
-    <w:lsdException w:name="Grid Table 3 Accent 2" w:uiPriority="48"/>
-    <w:lsdException w:name="Grid Table 4 Accent 2" w:uiPriority="49"/>
-    <w:lsdException w:name="Grid Table 5 Dark Accent 2" w:uiPriority="50"/>
-    <w:lsdException w:name="Grid Table 6 Colorful Accent 2" w:uiPriority="51"/>
-    <w:lsdException w:name="Grid Table 7 Colorful Accent 2" w:uiPriority="52"/>
-    <w:lsdException w:name="Grid Table 1 Light Accent 3" w:uiPriority="46"/>
-    <w:lsdException w:name="Grid Table 2 Accent 3" w:uiPriority="47"/>
-    <w:lsdException w:name="Grid Table 3 Accent 3" w:uiPriority="48"/>
-    <w:lsdException w:name="Grid Table 4 Accent 3" w:uiPriority="49"/>
-    <w:lsdException w:name="Grid Table 5 Dark Accent 3" w:uiPriority="50"/>
-    <w:lsdException w:name="Grid Table 6 Colorful Accent 3" w:uiPriority="51"/>
-    <w:lsdException w:name="Grid Table 7 Colorful Accent 3" w:uiPriority="52"/>
-    <w:lsdException w:name="Grid Table 1 Light Accent 4" w:uiPriority="46"/>
-    <w:lsdException w:name="Grid Table 2 Accent 4" w:uiPriority="47"/>
-    <w:lsdException w:name="Grid Table 3 Accent 4" w:uiPriority="48"/>
-    <w:lsdException w:name="Grid Table 4 Accent 4" w:uiPriority="49"/>
-    <w:lsdException w:name="Grid Table 5 Dark Accent 4" w:uiPriority="50"/>
-    <w:lsdException w:name="Grid Table 6 Colorful Accent 4" w:uiPriority="51"/>
-    <w:lsdException w:name="Grid Table 7 Colorful Accent 4" w:uiPriority="52"/>
-    <w:lsdException w:name="Grid Table 1 Light Accent 5" w:uiPriority="46"/>
-    <w:lsdException w:name="Grid Table 2 Accent 5" w:uiPriority="47"/>
-    <w:lsdException w:name="Grid Table 3 Accent 5" w:uiPriority="48"/>
-    <w:lsdException w:name="Grid Table 4 Accent 5" w:uiPriority="49"/>
-    <w:lsdException w:name="Grid Table 5 Dark Accent 5" w:uiPriority="50"/>
-    <w:lsdException w:name="Grid Table 6 Colorful Accent 5" w:uiPriority="51"/>
-    <w:lsdException w:name="Grid Table 7 Colorful Accent 5" w:uiPriority="52"/>
-    <w:lsdException w:name="Grid Table 1 Light Accent 6" w:uiPriority="46"/>
-    <w:lsdException w:name="Grid Table 2 Accent 6" w:uiPriority="47"/>
-    <w:lsdException w:name="Grid Table 3 Accent 6" w:uiPriority="48"/>
-    <w:lsdException w:name="Grid Table 4 Accent 6" w:uiPriority="49"/>
-    <w:lsdException w:name="Grid Table 5 Dark Accent 6" w:uiPriority="50"/>
-    <w:lsdException w:name="Grid Table 6 Colorful Accent 6" w:uiPriority="51"/>
-    <w:lsdException w:name="Grid Table 7 Colorful Accent 6" w:uiPriority="52"/>
-    <w:lsdException w:name="List Table 1 Light" w:uiPriority="46"/>
-    <w:lsdException w:name="List Table 2" w:uiPriority="47"/>
-    <w:lsdException w:name="List Table 3" w:uiPriority="48"/>
-    <w:lsdException w:name="List Table 4" w:uiPriority="49"/>
-    <w:lsdException w:name="List Table 5 Dark" w:uiPriority="50"/>
-    <w:lsdException w:name="List Table 6 Colorful" w:uiPriority="51"/>
-    <w:lsdException w:name="List Table 7 Colorful" w:uiPriority="52"/>
-    <w:lsdException w:name="List Table 1 Light Accent 1" w:uiPriority="46"/>
-    <w:lsdException w:name="List Table 2 Accent 1" w:uiPriority="47"/>
-    <w:lsdException w:name="List Table 3 Accent 1" w:uiPriority="48"/>
-    <w:lsdException w:name="List Table 4 Accent 1" w:uiPriority="49"/>
-    <w:lsdException w:name="List Table 5 Dark Accent 1" w:uiPriority="50"/>
-    <w:lsdException w:name="List Table 6 Colorful Accent 1" w:uiPriority="51"/>
-    <w:lsdException w:name="List Table 7 Colorful Accent 1" w:uiPriority="52"/>
-    <w:lsdException w:name="List Table 1 Light Accent 2" w:uiPriority="46"/>
-    <w:lsdException w:name="List Table 2 Accent 2" w:uiPriority="47"/>
-    <w:lsdException w:name="List Table 3 Accent 2" w:uiPriority="48"/>
-    <w:lsdException w:name="List Table 4 Accent 2" w:uiPriority="49"/>
-    <w:lsdException w:name="List Table 5 Dark Accent 2" w:uiPriority="50"/>
-    <w:lsdException w:name="List Table 6 Colorful Accent 2" w:uiPriority="51"/>
-    <w:lsdException w:name="List Table 7 Colorful Accent 2" w:uiPriority="52"/>
-    <w:lsdException w:name="List Table 1 Light Accent 3" w:uiPriority="46"/>
-    <w:lsdException w:name="List Table 2 Accent 3" w:uiPriority="47"/>
-    <w:lsdException w:name="List Table 3 Accent 3" w:uiPriority="48"/>
-    <w:lsdException w:name="List Table 4 Accent 3" w:uiPriority="49"/>
-    <w:lsdException w:name="List Table 5 Dark Accent 3" w:uiPriority="50"/>
-    <w:lsdException w:name="List Table 6 Colorful Accent 3" w:uiPriority="51"/>
-    <w:lsdException w:name="List Table 7 Colorful Accent 3" w:uiPriority="52"/>
-    <w:lsdException w:name="List Table 1 Light Accent 4" w:uiPriority="46"/>
-    <w:lsdException w:name="List Table 2 Accent 4" w:uiPriority="47"/>
-    <w:lsdException w:name="List Table 3 Accent 4" w:uiPriority="48"/>
-    <w:lsdException w:name="List Table 4 Accent 4" w:uiPriority="49"/>
-    <w:lsdException w:name="List Table 5 Dark Accent 4" w:uiPriority="50"/>
-    <w:lsdException w:name="List Table 6 Colorful Accent 4" w:uiPriority="51"/>
-    <w:lsdException w:name="List Table 7 Colorful Accent 4" w:uiPriority="52"/>
-    <w:lsdException w:name="List Table 1 Light Accent 5" w:uiPriority="46"/>
-    <w:lsdException w:name="List Table 2 Accent 5" w:uiPriority="47"/>
-    <w:lsdException w:name="List Table 3 Accent 5" w:uiPriority="48"/>
-    <w:lsdException w:name="List Table 4 Accent 5" w:uiPriority="49"/>
-    <w:lsdException w:name="List Table 5 Dark Accent 5" w:uiPriority="50"/>
-    <w:lsdException w:name="List Table 6 Colorful Accent 5" w:uiPriority="51"/>
-    <w:lsdException w:name="List Table 7 Colorful Accent 5" w:uiPriority="52"/>
-    <w:lsdException w:name="List Table 1 Light Accent 6" w:uiPriority="46"/>
-    <w:lsdException w:name="List Table 2 Accent 6" w:uiPriority="47"/>
-    <w:lsdException w:name="List Table 3 Accent 6" w:uiPriority="48"/>
-    <w:lsdException w:name="List Table 4 Accent 6" w:uiPriority="49"/>
-    <w:lsdException w:name="List Table 5 Dark Accent 6" w:uiPriority="50"/>
-    <w:lsdException w:name="List Table 6 Colorful Accent 6" w:uiPriority="51"/>
-    <w:lsdException w:name="List Table 7 Colorful Accent 6" w:uiPriority="52"/>
-  </w:latentStyles>
-  <w:style w:type="paragraph" w:default="1" w:styleId="Normal">
-    <w:name w:val="Normal"/>
-    <w:qFormat/>
-  </w:style>
-  <w:style w:type="character" w:default="1" w:styleId="Policepardfaut">
-    <w:name w:val="Default Paragraph Font"/>
-    <w:uiPriority w:val="1"/>
-    <w:semiHidden/>
-    <w:unhideWhenUsed/>
-  </w:style>
-  <w:style w:type="table" w:default="1" w:styleId="TableauNormal">
-    <w:name w:val="Normal Table"/>
-    <w:uiPriority w:val="99"/>
-    <w:semiHidden/>
-    <w:unhideWhenUsed/>
-    <w:tblPr>
-      <w:tblInd w:w="0" w:type="dxa"/>
-      <w:tblCellMar>
-        <w:top w:w="0" w:type="dxa"/>
-        <w:left w:w="108" w:type="dxa"/>
-        <w:bottom w:w="0" w:type="dxa"/>
-        <w:right w:w="108" w:type="dxa"/>
-      </w:tblCellMar>
-    </w:tblPr>
-  </w:style>
-  <w:style w:type="numbering" w:default="1" w:styleId="Aucuneliste">
-    <w:name w:val="No List"/>
-    <w:uiPriority w:val="99"/>
-    <w:semiHidden/>
-    <w:unhideWhenUsed/>
-  </w:style>
-  <w:style w:type="paragraph" w:customStyle="1" w:styleId="00D49013497141819DDCCF4005A5D012">
-    <w:name w:val="00D49013497141819DDCCF4005A5D012"/>
-    <w:rsid w:val="003505ED"/>
-  </w:style>
-  <w:style w:type="paragraph" w:customStyle="1" w:styleId="7831E383CA1440B39EBC5836452B6ADD">
-    <w:name w:val="7831E383CA1440B39EBC5836452B6ADD"/>
-    <w:rsid w:val="003505ED"/>
-  </w:style>
-  <w:style w:type="paragraph" w:customStyle="1" w:styleId="AA3140AD3134455B982196C99BF94548">
-    <w:name w:val="AA3140AD3134455B982196C99BF94548"/>
-    <w:rsid w:val="003505ED"/>
-  </w:style>
-</w:styles>
-</file>
-
-<file path=word/glossary/webSettings.xml><?xml version="1.0" encoding="utf-8"?>
-<w:webSettings xmlns:mc="http://schemas.openxmlformats.org/markup-compatibility/2006" xmlns:r="http://schemas.openxmlformats.org/officeDocument/2006/relationships" xmlns:w="http://schemas.openxmlformats.org/wordprocessingml/2006/main" xmlns:w14="http://schemas.microsoft.com/office/word/2010/wordml" xmlns:w15="http://schemas.microsoft.com/office/word/2012/wordml" mc:Ignorable="w14 w15">
-  <w:optimizeForBrowser/>
-  <w:allowPNG/>
-</w:webSettings>
-</file>
-
 <file path=word/theme/theme1.xml><?xml version="1.0" encoding="utf-8"?>
 <a:theme xmlns:a="http://schemas.openxmlformats.org/drawingml/2006/main" name="Thème Office">
   <a:themeElements>
@@ -4997,9 +4645,10 @@
 </file>
 
 <file path=customXml/itemProps1.xml><?xml version="1.0" encoding="utf-8"?>
-<ds:datastoreItem xmlns:ds="http://schemas.openxmlformats.org/officeDocument/2006/customXml" ds:itemID="{6104E9B9-ED16-4142-BEE4-0F23EDA7F8A8}">
+<ds:datastoreItem xmlns:ds="http://schemas.openxmlformats.org/officeDocument/2006/customXml" ds:itemID="{43097A42-ED94-0B4D-AB1F-A4ABFD8B0245}">
   <ds:schemaRefs>
     <ds:schemaRef ds:uri="http://schemas.openxmlformats.org/officeDocument/2006/bibliography"/>
+    <ds:schemaRef ds:uri="http://www.w3.org/2000/xmlns/"/>
   </ds:schemaRefs>
 </ds:datastoreItem>
 </file>
</xml_diff>

<commit_message>
Fini git add .! Rendu créé, on va envoyer par mail
</commit_message>
<xml_diff>
--- a/Rapport/rapport.docx
+++ b/Rapport/rapport.docx
@@ -1,6 +1,6 @@
 
 <file path=word/document.xml><?xml version="1.0" encoding="utf-8"?>
-<w:document xmlns:wpc="http://schemas.microsoft.com/office/word/2010/wordprocessingCanvas" xmlns:cx="http://schemas.microsoft.com/office/drawing/2014/chartex" xmlns:cx1="http://schemas.microsoft.com/office/drawing/2015/9/8/chartex" xmlns:cx2="http://schemas.microsoft.com/office/drawing/2015/10/21/chartex" xmlns:cx3="http://schemas.microsoft.com/office/drawing/2016/5/9/chartex" xmlns:cx4="http://schemas.microsoft.com/office/drawing/2016/5/10/chartex" xmlns:cx5="http://schemas.microsoft.com/office/drawing/2016/5/11/chartex" xmlns:mc="http://schemas.openxmlformats.org/markup-compatibility/2006" xmlns:o="urn:schemas-microsoft-com:office:office" xmlns:r="http://schemas.openxmlformats.org/officeDocument/2006/relationships" xmlns:m="http://schemas.openxmlformats.org/officeDocument/2006/math" xmlns:v="urn:schemas-microsoft-com:vml" xmlns:wp14="http://schemas.microsoft.com/office/word/2010/wordprocessingDrawing" xmlns:wp="http://schemas.openxmlformats.org/drawingml/2006/wordprocessingDrawing" xmlns:w10="urn:schemas-microsoft-com:office:word" xmlns:w="http://schemas.openxmlformats.org/wordprocessingml/2006/main" xmlns:w14="http://schemas.microsoft.com/office/word/2010/wordml" xmlns:w15="http://schemas.microsoft.com/office/word/2012/wordml" xmlns:w16se="http://schemas.microsoft.com/office/word/2015/wordml/symex" xmlns:wpg="http://schemas.microsoft.com/office/word/2010/wordprocessingGroup" xmlns:wpi="http://schemas.microsoft.com/office/word/2010/wordprocessingInk" xmlns:wne="http://schemas.microsoft.com/office/word/2006/wordml" xmlns:wps="http://schemas.microsoft.com/office/word/2010/wordprocessingShape" mc:Ignorable="w14 w15 w16se wp14">
+<w:document xmlns:wpc="http://schemas.microsoft.com/office/word/2010/wordprocessingCanvas" xmlns:cx="http://schemas.microsoft.com/office/drawing/2014/chartex" xmlns:cx1="http://schemas.microsoft.com/office/drawing/2015/9/8/chartex" xmlns:cx2="http://schemas.microsoft.com/office/drawing/2015/10/21/chartex" xmlns:mc="http://schemas.openxmlformats.org/markup-compatibility/2006" xmlns:o="urn:schemas-microsoft-com:office:office" xmlns:r="http://schemas.openxmlformats.org/officeDocument/2006/relationships" xmlns:m="http://schemas.openxmlformats.org/officeDocument/2006/math" xmlns:v="urn:schemas-microsoft-com:vml" xmlns:wp14="http://schemas.microsoft.com/office/word/2010/wordprocessingDrawing" xmlns:wp="http://schemas.openxmlformats.org/drawingml/2006/wordprocessingDrawing" xmlns:w10="urn:schemas-microsoft-com:office:word" xmlns:w="http://schemas.openxmlformats.org/wordprocessingml/2006/main" xmlns:w14="http://schemas.microsoft.com/office/word/2010/wordml" xmlns:w15="http://schemas.microsoft.com/office/word/2012/wordml" xmlns:w16se="http://schemas.microsoft.com/office/word/2015/wordml/symex" xmlns:wpg="http://schemas.microsoft.com/office/word/2010/wordprocessingGroup" xmlns:wpi="http://schemas.microsoft.com/office/word/2010/wordprocessingInk" xmlns:wne="http://schemas.microsoft.com/office/word/2006/wordml" xmlns:wps="http://schemas.microsoft.com/office/word/2010/wordprocessingShape" mc:Ignorable="w14 w15 w16se wp14">
   <w:body>
     <w:p>
       <w:pPr>
@@ -499,7 +499,7 @@
               <w:noProof/>
               <w:sz w:val="22"/>
               <w:szCs w:val="22"/>
-              <w:lang w:val="fr-CH" w:eastAsia="fr-FR"/>
+              <w:lang w:val="fr-CH" w:eastAsia="fr-CH"/>
             </w:rPr>
           </w:pPr>
           <w:r>
@@ -523,7 +523,7 @@
             </w:rPr>
             <w:fldChar w:fldCharType="separate"/>
           </w:r>
-          <w:hyperlink w:anchor="_Toc461777558" w:history="1">
+          <w:hyperlink w:anchor="_Toc461791763" w:history="1">
             <w:r>
               <w:rPr>
                 <w:rStyle w:val="Lienhypertexte"/>
@@ -551,7 +551,7 @@
                 <w:noProof/>
                 <w:webHidden/>
               </w:rPr>
-              <w:instrText xml:space="preserve"> PAGEREF _Toc461777558 \h </w:instrText>
+              <w:instrText xml:space="preserve"> PAGEREF _Toc461791763 \h </w:instrText>
             </w:r>
             <w:r>
               <w:rPr>
@@ -595,10 +595,10 @@
               <w:noProof/>
               <w:sz w:val="22"/>
               <w:szCs w:val="22"/>
-              <w:lang w:val="fr-CH" w:eastAsia="fr-FR"/>
+              <w:lang w:val="fr-CH" w:eastAsia="fr-CH"/>
             </w:rPr>
           </w:pPr>
-          <w:hyperlink w:anchor="_Toc461777559" w:history="1">
+          <w:hyperlink w:anchor="_Toc461791764" w:history="1">
             <w:r>
               <w:rPr>
                 <w:rStyle w:val="Lienhypertexte"/>
@@ -626,7 +626,7 @@
                 <w:noProof/>
                 <w:webHidden/>
               </w:rPr>
-              <w:instrText xml:space="preserve"> PAGEREF _Toc461777559 \h </w:instrText>
+              <w:instrText xml:space="preserve"> PAGEREF _Toc461791764 \h </w:instrText>
             </w:r>
             <w:r>
               <w:rPr>
@@ -668,10 +668,10 @@
               <w:b w:val="0"/>
               <w:bCs w:val="0"/>
               <w:noProof/>
-              <w:lang w:val="fr-CH" w:eastAsia="fr-FR"/>
+              <w:lang w:val="fr-CH" w:eastAsia="fr-CH"/>
             </w:rPr>
           </w:pPr>
-          <w:hyperlink w:anchor="_Toc461777560" w:history="1">
+          <w:hyperlink w:anchor="_Toc461791765" w:history="1">
             <w:r>
               <w:rPr>
                 <w:rStyle w:val="Lienhypertexte"/>
@@ -699,7 +699,7 @@
                 <w:noProof/>
                 <w:webHidden/>
               </w:rPr>
-              <w:instrText xml:space="preserve"> PAGEREF _Toc461777560 \h </w:instrText>
+              <w:instrText xml:space="preserve"> PAGEREF _Toc461791765 \h </w:instrText>
             </w:r>
             <w:r>
               <w:rPr>
@@ -741,10 +741,10 @@
               <w:b w:val="0"/>
               <w:bCs w:val="0"/>
               <w:noProof/>
-              <w:lang w:val="fr-CH" w:eastAsia="fr-FR"/>
+              <w:lang w:val="fr-CH" w:eastAsia="fr-CH"/>
             </w:rPr>
           </w:pPr>
-          <w:hyperlink w:anchor="_Toc461777561" w:history="1">
+          <w:hyperlink w:anchor="_Toc461791766" w:history="1">
             <w:r>
               <w:rPr>
                 <w:rStyle w:val="Lienhypertexte"/>
@@ -772,7 +772,7 @@
                 <w:noProof/>
                 <w:webHidden/>
               </w:rPr>
-              <w:instrText xml:space="preserve"> PAGEREF _Toc461777561 \h </w:instrText>
+              <w:instrText xml:space="preserve"> PAGEREF _Toc461791766 \h </w:instrText>
             </w:r>
             <w:r>
               <w:rPr>
@@ -814,10 +814,10 @@
               <w:b w:val="0"/>
               <w:bCs w:val="0"/>
               <w:noProof/>
-              <w:lang w:val="fr-CH" w:eastAsia="fr-FR"/>
+              <w:lang w:val="fr-CH" w:eastAsia="fr-CH"/>
             </w:rPr>
           </w:pPr>
-          <w:hyperlink w:anchor="_Toc461777562" w:history="1">
+          <w:hyperlink w:anchor="_Toc461791767" w:history="1">
             <w:r>
               <w:rPr>
                 <w:rStyle w:val="Lienhypertexte"/>
@@ -845,7 +845,7 @@
                 <w:noProof/>
                 <w:webHidden/>
               </w:rPr>
-              <w:instrText xml:space="preserve"> PAGEREF _Toc461777562 \h </w:instrText>
+              <w:instrText xml:space="preserve"> PAGEREF _Toc461791767 \h </w:instrText>
             </w:r>
             <w:r>
               <w:rPr>
@@ -887,10 +887,10 @@
               <w:b w:val="0"/>
               <w:bCs w:val="0"/>
               <w:noProof/>
-              <w:lang w:val="fr-CH" w:eastAsia="fr-FR"/>
+              <w:lang w:val="fr-CH" w:eastAsia="fr-CH"/>
             </w:rPr>
           </w:pPr>
-          <w:hyperlink w:anchor="_Toc461777563" w:history="1">
+          <w:hyperlink w:anchor="_Toc461791768" w:history="1">
             <w:r>
               <w:rPr>
                 <w:rStyle w:val="Lienhypertexte"/>
@@ -918,7 +918,7 @@
                 <w:noProof/>
                 <w:webHidden/>
               </w:rPr>
-              <w:instrText xml:space="preserve"> PAGEREF _Toc461777563 \h </w:instrText>
+              <w:instrText xml:space="preserve"> PAGEREF _Toc461791768 \h </w:instrText>
             </w:r>
             <w:r>
               <w:rPr>
@@ -962,10 +962,10 @@
               <w:noProof/>
               <w:sz w:val="22"/>
               <w:szCs w:val="22"/>
-              <w:lang w:val="fr-CH" w:eastAsia="fr-FR"/>
+              <w:lang w:val="fr-CH" w:eastAsia="fr-CH"/>
             </w:rPr>
           </w:pPr>
-          <w:hyperlink w:anchor="_Toc461777564" w:history="1">
+          <w:hyperlink w:anchor="_Toc461791769" w:history="1">
             <w:r>
               <w:rPr>
                 <w:rStyle w:val="Lienhypertexte"/>
@@ -993,7 +993,7 @@
                 <w:noProof/>
                 <w:webHidden/>
               </w:rPr>
-              <w:instrText xml:space="preserve"> PAGEREF _Toc461777564 \h </w:instrText>
+              <w:instrText xml:space="preserve"> PAGEREF _Toc461791769 \h </w:instrText>
             </w:r>
             <w:r>
               <w:rPr>
@@ -1035,10 +1035,10 @@
               <w:b w:val="0"/>
               <w:bCs w:val="0"/>
               <w:noProof/>
-              <w:lang w:val="fr-CH" w:eastAsia="fr-FR"/>
+              <w:lang w:val="fr-CH" w:eastAsia="fr-CH"/>
             </w:rPr>
           </w:pPr>
-          <w:hyperlink w:anchor="_Toc461777565" w:history="1">
+          <w:hyperlink w:anchor="_Toc461791770" w:history="1">
             <w:r>
               <w:rPr>
                 <w:rStyle w:val="Lienhypertexte"/>
@@ -1066,7 +1066,7 @@
                 <w:noProof/>
                 <w:webHidden/>
               </w:rPr>
-              <w:instrText xml:space="preserve"> PAGEREF _Toc461777565 \h </w:instrText>
+              <w:instrText xml:space="preserve"> PAGEREF _Toc461791770 \h </w:instrText>
             </w:r>
             <w:r>
               <w:rPr>
@@ -1108,10 +1108,10 @@
               <w:b w:val="0"/>
               <w:bCs w:val="0"/>
               <w:noProof/>
-              <w:lang w:val="fr-CH" w:eastAsia="fr-FR"/>
+              <w:lang w:val="fr-CH" w:eastAsia="fr-CH"/>
             </w:rPr>
           </w:pPr>
-          <w:hyperlink w:anchor="_Toc461777566" w:history="1">
+          <w:hyperlink w:anchor="_Toc461791771" w:history="1">
             <w:r>
               <w:rPr>
                 <w:rStyle w:val="Lienhypertexte"/>
@@ -1139,7 +1139,7 @@
                 <w:noProof/>
                 <w:webHidden/>
               </w:rPr>
-              <w:instrText xml:space="preserve"> PAGEREF _Toc461777566 \h </w:instrText>
+              <w:instrText xml:space="preserve"> PAGEREF _Toc461791771 \h </w:instrText>
             </w:r>
             <w:r>
               <w:rPr>
@@ -1181,10 +1181,10 @@
               <w:b w:val="0"/>
               <w:bCs w:val="0"/>
               <w:noProof/>
-              <w:lang w:val="fr-CH" w:eastAsia="fr-FR"/>
+              <w:lang w:val="fr-CH" w:eastAsia="fr-CH"/>
             </w:rPr>
           </w:pPr>
-          <w:hyperlink w:anchor="_Toc461777567" w:history="1">
+          <w:hyperlink w:anchor="_Toc461791772" w:history="1">
             <w:r>
               <w:rPr>
                 <w:rStyle w:val="Lienhypertexte"/>
@@ -1212,7 +1212,7 @@
                 <w:noProof/>
                 <w:webHidden/>
               </w:rPr>
-              <w:instrText xml:space="preserve"> PAGEREF _Toc461777567 \h </w:instrText>
+              <w:instrText xml:space="preserve"> PAGEREF _Toc461791772 \h </w:instrText>
             </w:r>
             <w:r>
               <w:rPr>
@@ -1254,10 +1254,10 @@
               <w:b w:val="0"/>
               <w:bCs w:val="0"/>
               <w:noProof/>
-              <w:lang w:val="fr-CH" w:eastAsia="fr-FR"/>
+              <w:lang w:val="fr-CH" w:eastAsia="fr-CH"/>
             </w:rPr>
           </w:pPr>
-          <w:hyperlink w:anchor="_Toc461777568" w:history="1">
+          <w:hyperlink w:anchor="_Toc461791773" w:history="1">
             <w:r>
               <w:rPr>
                 <w:rStyle w:val="Lienhypertexte"/>
@@ -1285,7 +1285,7 @@
                 <w:noProof/>
                 <w:webHidden/>
               </w:rPr>
-              <w:instrText xml:space="preserve"> PAGEREF _Toc461777568 \h </w:instrText>
+              <w:instrText xml:space="preserve"> PAGEREF _Toc461791773 \h </w:instrText>
             </w:r>
             <w:r>
               <w:rPr>
@@ -1344,7 +1344,7 @@
           <w:lang w:val="fr-CH"/>
         </w:rPr>
       </w:pPr>
-      <w:bookmarkStart w:id="0" w:name="_Toc461777558"/>
+      <w:bookmarkStart w:id="0" w:name="_Toc461791763"/>
       <w:r>
         <w:rPr>
           <w:b w:val="0"/>
@@ -1374,7 +1374,16 @@
           <w:noProof/>
           <w:lang w:val="fr-CH"/>
         </w:rPr>
-        <w:t xml:space="preserve">de notre Université d’été, nous avons eu à développer un projet sur l’Internet des objets. Pour ce faire, nous avons eu à disposition une carte </w:t>
+        <w:t xml:space="preserve">de notre Université d’été, nous avons eu à développer un projet sur l’Internet </w:t>
+      </w:r>
+      <w:bookmarkStart w:id="1" w:name="_GoBack"/>
+      <w:bookmarkEnd w:id="1"/>
+      <w:r>
+        <w:rPr>
+          <w:noProof/>
+          <w:lang w:val="fr-CH"/>
+        </w:rPr>
+        <w:t xml:space="preserve">des objets. Pour ce faire, nous avons eu à disposition une carte </w:t>
       </w:r>
       <w:hyperlink r:id="rId8" w:history="1">
         <w:r>
@@ -1478,8 +1487,6 @@
         </w:rPr>
         <w:t xml:space="preserve"> Les SensorTags communiquent par Bluetooth, il a donc fallu utiliser un module BLE connectable directement sur la Waspmote. </w:t>
       </w:r>
-      <w:bookmarkStart w:id="1" w:name="_GoBack"/>
-      <w:bookmarkEnd w:id="1"/>
     </w:p>
     <w:p>
       <w:pPr>
@@ -1521,8 +1528,9 @@
       <w:r>
         <w:rPr>
           <w:noProof/>
-          <w:lang w:eastAsia="fr-FR"/>
-        </w:rPr>
+          <w:lang w:val="fr-CH" w:eastAsia="fr-CH"/>
+        </w:rPr>
+        <w:lastRenderedPageBreak/>
         <w:drawing>
           <wp:inline distT="0" distB="0" distL="0" distR="0" wp14:anchorId="06DF61AA" wp14:editId="7AF3A762">
             <wp:extent cx="5753100" cy="3594100"/>
@@ -1648,7 +1656,7 @@
           <w:lang w:val="fr-CH"/>
         </w:rPr>
       </w:pPr>
-      <w:bookmarkStart w:id="2" w:name="_Toc461777559"/>
+      <w:bookmarkStart w:id="2" w:name="_Toc461791764"/>
       <w:r>
         <w:rPr>
           <w:b w:val="0"/>
@@ -1668,7 +1676,7 @@
           <w:lang w:val="fr-CH"/>
         </w:rPr>
       </w:pPr>
-      <w:bookmarkStart w:id="3" w:name="_Toc461777560"/>
+      <w:bookmarkStart w:id="3" w:name="_Toc461791765"/>
       <w:r>
         <w:rPr>
           <w:b w:val="0"/>
@@ -1859,13 +1867,14 @@
           <w:lang w:val="fr-CH"/>
         </w:rPr>
       </w:pPr>
-      <w:bookmarkStart w:id="4" w:name="_Toc461777561"/>
+      <w:bookmarkStart w:id="4" w:name="_Toc461791766"/>
       <w:r>
         <w:rPr>
           <w:b w:val="0"/>
           <w:noProof/>
           <w:lang w:val="fr-CH"/>
         </w:rPr>
+        <w:lastRenderedPageBreak/>
         <w:t>Envoi des données par WiFi</w:t>
       </w:r>
       <w:bookmarkEnd w:id="4"/>
@@ -1986,7 +1995,7 @@
           <w:lang w:val="fr-CH"/>
         </w:rPr>
       </w:pPr>
-      <w:bookmarkStart w:id="5" w:name="_Toc461777562"/>
+      <w:bookmarkStart w:id="5" w:name="_Toc461791767"/>
       <w:r>
         <w:rPr>
           <w:b w:val="0"/>
@@ -2094,7 +2103,7 @@
           <w:lang w:val="fr-CH"/>
         </w:rPr>
       </w:pPr>
-      <w:bookmarkStart w:id="6" w:name="_Toc461777563"/>
+      <w:bookmarkStart w:id="6" w:name="_Toc461791768"/>
       <w:r>
         <w:rPr>
           <w:b w:val="0"/>
@@ -2116,7 +2125,7 @@
       <w:r>
         <w:rPr>
           <w:noProof/>
-          <w:lang w:eastAsia="fr-FR"/>
+          <w:lang w:val="fr-CH" w:eastAsia="fr-CH"/>
         </w:rPr>
         <w:drawing>
           <wp:inline distT="0" distB="0" distL="0" distR="0" wp14:anchorId="26D40786" wp14:editId="087BF2E7">
@@ -2236,13 +2245,14 @@
           <w:lang w:val="fr-CH"/>
         </w:rPr>
       </w:pPr>
-      <w:bookmarkStart w:id="7" w:name="_Toc461777564"/>
+      <w:bookmarkStart w:id="7" w:name="_Toc461791769"/>
       <w:r>
         <w:rPr>
           <w:b w:val="0"/>
           <w:noProof/>
           <w:lang w:val="fr-CH"/>
         </w:rPr>
+        <w:lastRenderedPageBreak/>
         <w:t>Serveur</w:t>
       </w:r>
       <w:bookmarkEnd w:id="7"/>
@@ -2256,7 +2266,7 @@
           <w:lang w:val="fr-CH"/>
         </w:rPr>
       </w:pPr>
-      <w:bookmarkStart w:id="8" w:name="_Toc461777565"/>
+      <w:bookmarkStart w:id="8" w:name="_Toc461791770"/>
       <w:r>
         <w:rPr>
           <w:b w:val="0"/>
@@ -2347,7 +2357,7 @@
           <w:lang w:val="fr-CH"/>
         </w:rPr>
       </w:pPr>
-      <w:bookmarkStart w:id="9" w:name="_Toc461777566"/>
+      <w:bookmarkStart w:id="9" w:name="_Toc461791771"/>
       <w:r>
         <w:rPr>
           <w:b w:val="0"/>
@@ -2611,7 +2621,7 @@
           <w:lang w:val="fr-CH"/>
         </w:rPr>
       </w:pPr>
-      <w:bookmarkStart w:id="10" w:name="_Toc461777567"/>
+      <w:bookmarkStart w:id="10" w:name="_Toc461791772"/>
       <w:r>
         <w:rPr>
           <w:b w:val="0"/>
@@ -2707,13 +2717,14 @@
           <w:lang w:val="fr-CH"/>
         </w:rPr>
       </w:pPr>
-      <w:bookmarkStart w:id="11" w:name="_Toc461777568"/>
+      <w:bookmarkStart w:id="11" w:name="_Toc461791773"/>
       <w:r>
         <w:rPr>
           <w:b w:val="0"/>
           <w:noProof/>
           <w:lang w:val="fr-CH"/>
         </w:rPr>
+        <w:lastRenderedPageBreak/>
         <w:t xml:space="preserve">Code </w:t>
       </w:r>
       <w:r>
@@ -3081,7 +3092,7 @@
 </file>
 
 <file path=word/endnotes.xml><?xml version="1.0" encoding="utf-8"?>
-<w:endnotes xmlns:wpc="http://schemas.microsoft.com/office/word/2010/wordprocessingCanvas" xmlns:cx="http://schemas.microsoft.com/office/drawing/2014/chartex" xmlns:cx1="http://schemas.microsoft.com/office/drawing/2015/9/8/chartex" xmlns:cx2="http://schemas.microsoft.com/office/drawing/2015/10/21/chartex" xmlns:cx3="http://schemas.microsoft.com/office/drawing/2016/5/9/chartex" xmlns:cx4="http://schemas.microsoft.com/office/drawing/2016/5/10/chartex" xmlns:cx5="http://schemas.microsoft.com/office/drawing/2016/5/11/chartex" xmlns:mc="http://schemas.openxmlformats.org/markup-compatibility/2006" xmlns:o="urn:schemas-microsoft-com:office:office" xmlns:r="http://schemas.openxmlformats.org/officeDocument/2006/relationships" xmlns:m="http://schemas.openxmlformats.org/officeDocument/2006/math" xmlns:v="urn:schemas-microsoft-com:vml" xmlns:wp14="http://schemas.microsoft.com/office/word/2010/wordprocessingDrawing" xmlns:wp="http://schemas.openxmlformats.org/drawingml/2006/wordprocessingDrawing" xmlns:w10="urn:schemas-microsoft-com:office:word" xmlns:w="http://schemas.openxmlformats.org/wordprocessingml/2006/main" xmlns:w14="http://schemas.microsoft.com/office/word/2010/wordml" xmlns:w15="http://schemas.microsoft.com/office/word/2012/wordml" xmlns:w16se="http://schemas.microsoft.com/office/word/2015/wordml/symex" xmlns:wpg="http://schemas.microsoft.com/office/word/2010/wordprocessingGroup" xmlns:wpi="http://schemas.microsoft.com/office/word/2010/wordprocessingInk" xmlns:wne="http://schemas.microsoft.com/office/word/2006/wordml" xmlns:wps="http://schemas.microsoft.com/office/word/2010/wordprocessingShape" mc:Ignorable="w14 w15 w16se wp14">
+<w:endnotes xmlns:wpc="http://schemas.microsoft.com/office/word/2010/wordprocessingCanvas" xmlns:cx="http://schemas.microsoft.com/office/drawing/2014/chartex" xmlns:cx1="http://schemas.microsoft.com/office/drawing/2015/9/8/chartex" xmlns:cx2="http://schemas.microsoft.com/office/drawing/2015/10/21/chartex" xmlns:mc="http://schemas.openxmlformats.org/markup-compatibility/2006" xmlns:o="urn:schemas-microsoft-com:office:office" xmlns:r="http://schemas.openxmlformats.org/officeDocument/2006/relationships" xmlns:m="http://schemas.openxmlformats.org/officeDocument/2006/math" xmlns:v="urn:schemas-microsoft-com:vml" xmlns:wp14="http://schemas.microsoft.com/office/word/2010/wordprocessingDrawing" xmlns:wp="http://schemas.openxmlformats.org/drawingml/2006/wordprocessingDrawing" xmlns:w10="urn:schemas-microsoft-com:office:word" xmlns:w="http://schemas.openxmlformats.org/wordprocessingml/2006/main" xmlns:w14="http://schemas.microsoft.com/office/word/2010/wordml" xmlns:w15="http://schemas.microsoft.com/office/word/2012/wordml" xmlns:w16se="http://schemas.microsoft.com/office/word/2015/wordml/symex" xmlns:wpg="http://schemas.microsoft.com/office/word/2010/wordprocessingGroup" xmlns:wpi="http://schemas.microsoft.com/office/word/2010/wordprocessingInk" xmlns:wne="http://schemas.microsoft.com/office/word/2006/wordml" xmlns:wps="http://schemas.microsoft.com/office/word/2010/wordprocessingShape" mc:Ignorable="w14 w15 w16se wp14">
   <w:endnote w:type="separator" w:id="-1">
     <w:p>
       <w:r>
@@ -3100,7 +3111,7 @@
 </file>
 
 <file path=word/footer1.xml><?xml version="1.0" encoding="utf-8"?>
-<w:ftr xmlns:wpc="http://schemas.microsoft.com/office/word/2010/wordprocessingCanvas" xmlns:cx="http://schemas.microsoft.com/office/drawing/2014/chartex" xmlns:cx1="http://schemas.microsoft.com/office/drawing/2015/9/8/chartex" xmlns:cx2="http://schemas.microsoft.com/office/drawing/2015/10/21/chartex" xmlns:cx3="http://schemas.microsoft.com/office/drawing/2016/5/9/chartex" xmlns:cx4="http://schemas.microsoft.com/office/drawing/2016/5/10/chartex" xmlns:cx5="http://schemas.microsoft.com/office/drawing/2016/5/11/chartex" xmlns:mc="http://schemas.openxmlformats.org/markup-compatibility/2006" xmlns:o="urn:schemas-microsoft-com:office:office" xmlns:r="http://schemas.openxmlformats.org/officeDocument/2006/relationships" xmlns:m="http://schemas.openxmlformats.org/officeDocument/2006/math" xmlns:v="urn:schemas-microsoft-com:vml" xmlns:wp14="http://schemas.microsoft.com/office/word/2010/wordprocessingDrawing" xmlns:wp="http://schemas.openxmlformats.org/drawingml/2006/wordprocessingDrawing" xmlns:w10="urn:schemas-microsoft-com:office:word" xmlns:w="http://schemas.openxmlformats.org/wordprocessingml/2006/main" xmlns:w14="http://schemas.microsoft.com/office/word/2010/wordml" xmlns:w15="http://schemas.microsoft.com/office/word/2012/wordml" xmlns:w16se="http://schemas.microsoft.com/office/word/2015/wordml/symex" xmlns:wpg="http://schemas.microsoft.com/office/word/2010/wordprocessingGroup" xmlns:wpi="http://schemas.microsoft.com/office/word/2010/wordprocessingInk" xmlns:wne="http://schemas.microsoft.com/office/word/2006/wordml" xmlns:wps="http://schemas.microsoft.com/office/word/2010/wordprocessingShape" mc:Ignorable="w14 w15 w16se wp14">
+<w:ftr xmlns:wpc="http://schemas.microsoft.com/office/word/2010/wordprocessingCanvas" xmlns:cx="http://schemas.microsoft.com/office/drawing/2014/chartex" xmlns:cx1="http://schemas.microsoft.com/office/drawing/2015/9/8/chartex" xmlns:cx2="http://schemas.microsoft.com/office/drawing/2015/10/21/chartex" xmlns:mc="http://schemas.openxmlformats.org/markup-compatibility/2006" xmlns:o="urn:schemas-microsoft-com:office:office" xmlns:r="http://schemas.openxmlformats.org/officeDocument/2006/relationships" xmlns:m="http://schemas.openxmlformats.org/officeDocument/2006/math" xmlns:v="urn:schemas-microsoft-com:vml" xmlns:wp14="http://schemas.microsoft.com/office/word/2010/wordprocessingDrawing" xmlns:wp="http://schemas.openxmlformats.org/drawingml/2006/wordprocessingDrawing" xmlns:w10="urn:schemas-microsoft-com:office:word" xmlns:w="http://schemas.openxmlformats.org/wordprocessingml/2006/main" xmlns:w14="http://schemas.microsoft.com/office/word/2010/wordml" xmlns:w15="http://schemas.microsoft.com/office/word/2012/wordml" xmlns:w16se="http://schemas.microsoft.com/office/word/2015/wordml/symex" xmlns:wpg="http://schemas.microsoft.com/office/word/2010/wordprocessingGroup" xmlns:wpi="http://schemas.microsoft.com/office/word/2010/wordprocessingInk" xmlns:wne="http://schemas.microsoft.com/office/word/2006/wordml" xmlns:wps="http://schemas.microsoft.com/office/word/2010/wordprocessingShape" mc:Ignorable="w14 w15 w16se wp14">
   <w:p>
     <w:pPr>
       <w:pStyle w:val="Pieddepage"/>
@@ -3138,7 +3149,7 @@
 </file>
 
 <file path=word/footer2.xml><?xml version="1.0" encoding="utf-8"?>
-<w:ftr xmlns:wpc="http://schemas.microsoft.com/office/word/2010/wordprocessingCanvas" xmlns:cx="http://schemas.microsoft.com/office/drawing/2014/chartex" xmlns:cx1="http://schemas.microsoft.com/office/drawing/2015/9/8/chartex" xmlns:cx2="http://schemas.microsoft.com/office/drawing/2015/10/21/chartex" xmlns:cx3="http://schemas.microsoft.com/office/drawing/2016/5/9/chartex" xmlns:cx4="http://schemas.microsoft.com/office/drawing/2016/5/10/chartex" xmlns:cx5="http://schemas.microsoft.com/office/drawing/2016/5/11/chartex" xmlns:mc="http://schemas.openxmlformats.org/markup-compatibility/2006" xmlns:o="urn:schemas-microsoft-com:office:office" xmlns:r="http://schemas.openxmlformats.org/officeDocument/2006/relationships" xmlns:m="http://schemas.openxmlformats.org/officeDocument/2006/math" xmlns:v="urn:schemas-microsoft-com:vml" xmlns:wp14="http://schemas.microsoft.com/office/word/2010/wordprocessingDrawing" xmlns:wp="http://schemas.openxmlformats.org/drawingml/2006/wordprocessingDrawing" xmlns:w10="urn:schemas-microsoft-com:office:word" xmlns:w="http://schemas.openxmlformats.org/wordprocessingml/2006/main" xmlns:w14="http://schemas.microsoft.com/office/word/2010/wordml" xmlns:w15="http://schemas.microsoft.com/office/word/2012/wordml" xmlns:w16se="http://schemas.microsoft.com/office/word/2015/wordml/symex" xmlns:wpg="http://schemas.microsoft.com/office/word/2010/wordprocessingGroup" xmlns:wpi="http://schemas.microsoft.com/office/word/2010/wordprocessingInk" xmlns:wne="http://schemas.microsoft.com/office/word/2006/wordml" xmlns:wps="http://schemas.microsoft.com/office/word/2010/wordprocessingShape" mc:Ignorable="w14 w15 w16se wp14">
+<w:ftr xmlns:wpc="http://schemas.microsoft.com/office/word/2010/wordprocessingCanvas" xmlns:cx="http://schemas.microsoft.com/office/drawing/2014/chartex" xmlns:cx1="http://schemas.microsoft.com/office/drawing/2015/9/8/chartex" xmlns:cx2="http://schemas.microsoft.com/office/drawing/2015/10/21/chartex" xmlns:mc="http://schemas.openxmlformats.org/markup-compatibility/2006" xmlns:o="urn:schemas-microsoft-com:office:office" xmlns:r="http://schemas.openxmlformats.org/officeDocument/2006/relationships" xmlns:m="http://schemas.openxmlformats.org/officeDocument/2006/math" xmlns:v="urn:schemas-microsoft-com:vml" xmlns:wp14="http://schemas.microsoft.com/office/word/2010/wordprocessingDrawing" xmlns:wp="http://schemas.openxmlformats.org/drawingml/2006/wordprocessingDrawing" xmlns:w10="urn:schemas-microsoft-com:office:word" xmlns:w="http://schemas.openxmlformats.org/wordprocessingml/2006/main" xmlns:w14="http://schemas.microsoft.com/office/word/2010/wordml" xmlns:w15="http://schemas.microsoft.com/office/word/2012/wordml" xmlns:w16se="http://schemas.microsoft.com/office/word/2015/wordml/symex" xmlns:wpg="http://schemas.microsoft.com/office/word/2010/wordprocessingGroup" xmlns:wpi="http://schemas.microsoft.com/office/word/2010/wordprocessingInk" xmlns:wne="http://schemas.microsoft.com/office/word/2006/wordml" xmlns:wps="http://schemas.microsoft.com/office/word/2010/wordprocessingShape" mc:Ignorable="w14 w15 w16se wp14">
   <w:p>
     <w:pPr>
       <w:pStyle w:val="Style3"/>
@@ -3162,7 +3173,7 @@
       <w:rPr>
         <w:noProof/>
       </w:rPr>
-      <w:t>6</w:t>
+      <w:t>5</w:t>
     </w:r>
     <w:r>
       <w:fldChar w:fldCharType="end"/>
@@ -3182,7 +3193,7 @@
 </file>
 
 <file path=word/footer3.xml><?xml version="1.0" encoding="utf-8"?>
-<w:ftr xmlns:wpc="http://schemas.microsoft.com/office/word/2010/wordprocessingCanvas" xmlns:cx="http://schemas.microsoft.com/office/drawing/2014/chartex" xmlns:cx1="http://schemas.microsoft.com/office/drawing/2015/9/8/chartex" xmlns:cx2="http://schemas.microsoft.com/office/drawing/2015/10/21/chartex" xmlns:cx3="http://schemas.microsoft.com/office/drawing/2016/5/9/chartex" xmlns:cx4="http://schemas.microsoft.com/office/drawing/2016/5/10/chartex" xmlns:cx5="http://schemas.microsoft.com/office/drawing/2016/5/11/chartex" xmlns:mc="http://schemas.openxmlformats.org/markup-compatibility/2006" xmlns:o="urn:schemas-microsoft-com:office:office" xmlns:r="http://schemas.openxmlformats.org/officeDocument/2006/relationships" xmlns:m="http://schemas.openxmlformats.org/officeDocument/2006/math" xmlns:v="urn:schemas-microsoft-com:vml" xmlns:wp14="http://schemas.microsoft.com/office/word/2010/wordprocessingDrawing" xmlns:wp="http://schemas.openxmlformats.org/drawingml/2006/wordprocessingDrawing" xmlns:w10="urn:schemas-microsoft-com:office:word" xmlns:w="http://schemas.openxmlformats.org/wordprocessingml/2006/main" xmlns:w14="http://schemas.microsoft.com/office/word/2010/wordml" xmlns:w15="http://schemas.microsoft.com/office/word/2012/wordml" xmlns:w16se="http://schemas.microsoft.com/office/word/2015/wordml/symex" xmlns:wpg="http://schemas.microsoft.com/office/word/2010/wordprocessingGroup" xmlns:wpi="http://schemas.microsoft.com/office/word/2010/wordprocessingInk" xmlns:wne="http://schemas.microsoft.com/office/word/2006/wordml" xmlns:wps="http://schemas.microsoft.com/office/word/2010/wordprocessingShape" mc:Ignorable="w14 w15 w16se wp14">
+<w:ftr xmlns:wpc="http://schemas.microsoft.com/office/word/2010/wordprocessingCanvas" xmlns:cx="http://schemas.microsoft.com/office/drawing/2014/chartex" xmlns:cx1="http://schemas.microsoft.com/office/drawing/2015/9/8/chartex" xmlns:cx2="http://schemas.microsoft.com/office/drawing/2015/10/21/chartex" xmlns:mc="http://schemas.openxmlformats.org/markup-compatibility/2006" xmlns:o="urn:schemas-microsoft-com:office:office" xmlns:r="http://schemas.openxmlformats.org/officeDocument/2006/relationships" xmlns:m="http://schemas.openxmlformats.org/officeDocument/2006/math" xmlns:v="urn:schemas-microsoft-com:vml" xmlns:wp14="http://schemas.microsoft.com/office/word/2010/wordprocessingDrawing" xmlns:wp="http://schemas.openxmlformats.org/drawingml/2006/wordprocessingDrawing" xmlns:w10="urn:schemas-microsoft-com:office:word" xmlns:w="http://schemas.openxmlformats.org/wordprocessingml/2006/main" xmlns:w14="http://schemas.microsoft.com/office/word/2010/wordml" xmlns:w15="http://schemas.microsoft.com/office/word/2012/wordml" xmlns:w16se="http://schemas.microsoft.com/office/word/2015/wordml/symex" xmlns:wpg="http://schemas.microsoft.com/office/word/2010/wordprocessingGroup" xmlns:wpi="http://schemas.microsoft.com/office/word/2010/wordprocessingInk" xmlns:wne="http://schemas.microsoft.com/office/word/2006/wordml" xmlns:wps="http://schemas.microsoft.com/office/word/2010/wordprocessingShape" mc:Ignorable="w14 w15 w16se wp14">
   <w:p>
     <w:pPr>
       <w:pStyle w:val="Pieddepage"/>
@@ -3192,7 +3203,7 @@
 </file>
 
 <file path=word/footnotes.xml><?xml version="1.0" encoding="utf-8"?>
-<w:footnotes xmlns:wpc="http://schemas.microsoft.com/office/word/2010/wordprocessingCanvas" xmlns:cx="http://schemas.microsoft.com/office/drawing/2014/chartex" xmlns:cx1="http://schemas.microsoft.com/office/drawing/2015/9/8/chartex" xmlns:cx2="http://schemas.microsoft.com/office/drawing/2015/10/21/chartex" xmlns:cx3="http://schemas.microsoft.com/office/drawing/2016/5/9/chartex" xmlns:cx4="http://schemas.microsoft.com/office/drawing/2016/5/10/chartex" xmlns:cx5="http://schemas.microsoft.com/office/drawing/2016/5/11/chartex" xmlns:mc="http://schemas.openxmlformats.org/markup-compatibility/2006" xmlns:o="urn:schemas-microsoft-com:office:office" xmlns:r="http://schemas.openxmlformats.org/officeDocument/2006/relationships" xmlns:m="http://schemas.openxmlformats.org/officeDocument/2006/math" xmlns:v="urn:schemas-microsoft-com:vml" xmlns:wp14="http://schemas.microsoft.com/office/word/2010/wordprocessingDrawing" xmlns:wp="http://schemas.openxmlformats.org/drawingml/2006/wordprocessingDrawing" xmlns:w10="urn:schemas-microsoft-com:office:word" xmlns:w="http://schemas.openxmlformats.org/wordprocessingml/2006/main" xmlns:w14="http://schemas.microsoft.com/office/word/2010/wordml" xmlns:w15="http://schemas.microsoft.com/office/word/2012/wordml" xmlns:w16se="http://schemas.microsoft.com/office/word/2015/wordml/symex" xmlns:wpg="http://schemas.microsoft.com/office/word/2010/wordprocessingGroup" xmlns:wpi="http://schemas.microsoft.com/office/word/2010/wordprocessingInk" xmlns:wne="http://schemas.microsoft.com/office/word/2006/wordml" xmlns:wps="http://schemas.microsoft.com/office/word/2010/wordprocessingShape" mc:Ignorable="w14 w15 w16se wp14">
+<w:footnotes xmlns:wpc="http://schemas.microsoft.com/office/word/2010/wordprocessingCanvas" xmlns:cx="http://schemas.microsoft.com/office/drawing/2014/chartex" xmlns:cx1="http://schemas.microsoft.com/office/drawing/2015/9/8/chartex" xmlns:cx2="http://schemas.microsoft.com/office/drawing/2015/10/21/chartex" xmlns:mc="http://schemas.openxmlformats.org/markup-compatibility/2006" xmlns:o="urn:schemas-microsoft-com:office:office" xmlns:r="http://schemas.openxmlformats.org/officeDocument/2006/relationships" xmlns:m="http://schemas.openxmlformats.org/officeDocument/2006/math" xmlns:v="urn:schemas-microsoft-com:vml" xmlns:wp14="http://schemas.microsoft.com/office/word/2010/wordprocessingDrawing" xmlns:wp="http://schemas.openxmlformats.org/drawingml/2006/wordprocessingDrawing" xmlns:w10="urn:schemas-microsoft-com:office:word" xmlns:w="http://schemas.openxmlformats.org/wordprocessingml/2006/main" xmlns:w14="http://schemas.microsoft.com/office/word/2010/wordml" xmlns:w15="http://schemas.microsoft.com/office/word/2012/wordml" xmlns:w16se="http://schemas.microsoft.com/office/word/2015/wordml/symex" xmlns:wpg="http://schemas.microsoft.com/office/word/2010/wordprocessingGroup" xmlns:wpi="http://schemas.microsoft.com/office/word/2010/wordprocessingInk" xmlns:wne="http://schemas.microsoft.com/office/word/2006/wordml" xmlns:wps="http://schemas.microsoft.com/office/word/2010/wordprocessingShape" mc:Ignorable="w14 w15 w16se wp14">
   <w:footnote w:type="separator" w:id="-1">
     <w:p>
       <w:r>
@@ -3211,7 +3222,7 @@
 </file>
 
 <file path=word/header1.xml><?xml version="1.0" encoding="utf-8"?>
-<w:hdr xmlns:wpc="http://schemas.microsoft.com/office/word/2010/wordprocessingCanvas" xmlns:cx="http://schemas.microsoft.com/office/drawing/2014/chartex" xmlns:cx1="http://schemas.microsoft.com/office/drawing/2015/9/8/chartex" xmlns:cx2="http://schemas.microsoft.com/office/drawing/2015/10/21/chartex" xmlns:cx3="http://schemas.microsoft.com/office/drawing/2016/5/9/chartex" xmlns:cx4="http://schemas.microsoft.com/office/drawing/2016/5/10/chartex" xmlns:cx5="http://schemas.microsoft.com/office/drawing/2016/5/11/chartex" xmlns:mc="http://schemas.openxmlformats.org/markup-compatibility/2006" xmlns:o="urn:schemas-microsoft-com:office:office" xmlns:r="http://schemas.openxmlformats.org/officeDocument/2006/relationships" xmlns:m="http://schemas.openxmlformats.org/officeDocument/2006/math" xmlns:v="urn:schemas-microsoft-com:vml" xmlns:wp14="http://schemas.microsoft.com/office/word/2010/wordprocessingDrawing" xmlns:wp="http://schemas.openxmlformats.org/drawingml/2006/wordprocessingDrawing" xmlns:w10="urn:schemas-microsoft-com:office:word" xmlns:w="http://schemas.openxmlformats.org/wordprocessingml/2006/main" xmlns:w14="http://schemas.microsoft.com/office/word/2010/wordml" xmlns:w15="http://schemas.microsoft.com/office/word/2012/wordml" xmlns:w16se="http://schemas.microsoft.com/office/word/2015/wordml/symex" xmlns:wpg="http://schemas.microsoft.com/office/word/2010/wordprocessingGroup" xmlns:wpi="http://schemas.microsoft.com/office/word/2010/wordprocessingInk" xmlns:wne="http://schemas.microsoft.com/office/word/2006/wordml" xmlns:wps="http://schemas.microsoft.com/office/word/2010/wordprocessingShape" mc:Ignorable="w14 w15 w16se wp14">
+<w:hdr xmlns:wpc="http://schemas.microsoft.com/office/word/2010/wordprocessingCanvas" xmlns:cx="http://schemas.microsoft.com/office/drawing/2014/chartex" xmlns:cx1="http://schemas.microsoft.com/office/drawing/2015/9/8/chartex" xmlns:cx2="http://schemas.microsoft.com/office/drawing/2015/10/21/chartex" xmlns:mc="http://schemas.openxmlformats.org/markup-compatibility/2006" xmlns:o="urn:schemas-microsoft-com:office:office" xmlns:r="http://schemas.openxmlformats.org/officeDocument/2006/relationships" xmlns:m="http://schemas.openxmlformats.org/officeDocument/2006/math" xmlns:v="urn:schemas-microsoft-com:vml" xmlns:wp14="http://schemas.microsoft.com/office/word/2010/wordprocessingDrawing" xmlns:wp="http://schemas.openxmlformats.org/drawingml/2006/wordprocessingDrawing" xmlns:w10="urn:schemas-microsoft-com:office:word" xmlns:w="http://schemas.openxmlformats.org/wordprocessingml/2006/main" xmlns:w14="http://schemas.microsoft.com/office/word/2010/wordml" xmlns:w15="http://schemas.microsoft.com/office/word/2012/wordml" xmlns:w16se="http://schemas.microsoft.com/office/word/2015/wordml/symex" xmlns:wpg="http://schemas.microsoft.com/office/word/2010/wordprocessingGroup" xmlns:wpi="http://schemas.microsoft.com/office/word/2010/wordprocessingInk" xmlns:wne="http://schemas.microsoft.com/office/word/2006/wordml" xmlns:wps="http://schemas.microsoft.com/office/word/2010/wordprocessingShape" mc:Ignorable="w14 w15 w16se wp14">
   <w:p>
     <w:pPr>
       <w:rPr>
@@ -3252,7 +3263,7 @@
 </file>
 
 <file path=word/numbering.xml><?xml version="1.0" encoding="utf-8"?>
-<w:numbering xmlns:wpc="http://schemas.microsoft.com/office/word/2010/wordprocessingCanvas" xmlns:cx="http://schemas.microsoft.com/office/drawing/2014/chartex" xmlns:cx1="http://schemas.microsoft.com/office/drawing/2015/9/8/chartex" xmlns:cx2="http://schemas.microsoft.com/office/drawing/2015/10/21/chartex" xmlns:cx3="http://schemas.microsoft.com/office/drawing/2016/5/9/chartex" xmlns:cx4="http://schemas.microsoft.com/office/drawing/2016/5/10/chartex" xmlns:cx5="http://schemas.microsoft.com/office/drawing/2016/5/11/chartex" xmlns:mc="http://schemas.openxmlformats.org/markup-compatibility/2006" xmlns:o="urn:schemas-microsoft-com:office:office" xmlns:r="http://schemas.openxmlformats.org/officeDocument/2006/relationships" xmlns:m="http://schemas.openxmlformats.org/officeDocument/2006/math" xmlns:v="urn:schemas-microsoft-com:vml" xmlns:wp14="http://schemas.microsoft.com/office/word/2010/wordprocessingDrawing" xmlns:wp="http://schemas.openxmlformats.org/drawingml/2006/wordprocessingDrawing" xmlns:w10="urn:schemas-microsoft-com:office:word" xmlns:w="http://schemas.openxmlformats.org/wordprocessingml/2006/main" xmlns:w14="http://schemas.microsoft.com/office/word/2010/wordml" xmlns:w15="http://schemas.microsoft.com/office/word/2012/wordml" xmlns:w16se="http://schemas.microsoft.com/office/word/2015/wordml/symex" xmlns:wpg="http://schemas.microsoft.com/office/word/2010/wordprocessingGroup" xmlns:wpi="http://schemas.microsoft.com/office/word/2010/wordprocessingInk" xmlns:wne="http://schemas.microsoft.com/office/word/2006/wordml" xmlns:wps="http://schemas.microsoft.com/office/word/2010/wordprocessingShape" mc:Ignorable="w14 w15 w16se wp14">
+<w:numbering xmlns:wpc="http://schemas.microsoft.com/office/word/2010/wordprocessingCanvas" xmlns:cx="http://schemas.microsoft.com/office/drawing/2014/chartex" xmlns:cx1="http://schemas.microsoft.com/office/drawing/2015/9/8/chartex" xmlns:cx2="http://schemas.microsoft.com/office/drawing/2015/10/21/chartex" xmlns:mc="http://schemas.openxmlformats.org/markup-compatibility/2006" xmlns:o="urn:schemas-microsoft-com:office:office" xmlns:r="http://schemas.openxmlformats.org/officeDocument/2006/relationships" xmlns:m="http://schemas.openxmlformats.org/officeDocument/2006/math" xmlns:v="urn:schemas-microsoft-com:vml" xmlns:wp14="http://schemas.microsoft.com/office/word/2010/wordprocessingDrawing" xmlns:wp="http://schemas.openxmlformats.org/drawingml/2006/wordprocessingDrawing" xmlns:w10="urn:schemas-microsoft-com:office:word" xmlns:w="http://schemas.openxmlformats.org/wordprocessingml/2006/main" xmlns:w14="http://schemas.microsoft.com/office/word/2010/wordml" xmlns:w15="http://schemas.microsoft.com/office/word/2012/wordml" xmlns:w16se="http://schemas.microsoft.com/office/word/2015/wordml/symex" xmlns:wpg="http://schemas.microsoft.com/office/word/2010/wordprocessingGroup" xmlns:wpi="http://schemas.microsoft.com/office/word/2010/wordprocessingInk" xmlns:wne="http://schemas.microsoft.com/office/word/2006/wordml" xmlns:wps="http://schemas.microsoft.com/office/word/2010/wordprocessingShape" mc:Ignorable="w14 w15 w16se wp14">
   <w:abstractNum w:abstractNumId="0" w15:restartNumberingAfterBreak="0">
     <w:nsid w:val="FFFFFF1D"/>
     <w:multiLevelType w:val="multilevel"/>
@@ -3504,7 +3515,7 @@
     </w:rPrDefault>
     <w:pPrDefault/>
   </w:docDefaults>
-  <w:latentStyles w:defLockedState="0" w:defUIPriority="99" w:defSemiHidden="0" w:defUnhideWhenUsed="0" w:defQFormat="0" w:count="373">
+  <w:latentStyles w:defLockedState="0" w:defUIPriority="99" w:defSemiHidden="0" w:defUnhideWhenUsed="0" w:defQFormat="0" w:count="372">
     <w:lsdException w:name="Normal" w:uiPriority="0" w:qFormat="1"/>
     <w:lsdException w:name="heading 1" w:uiPriority="9" w:qFormat="1"/>
     <w:lsdException w:name="heading 2" w:semiHidden="1" w:uiPriority="9" w:unhideWhenUsed="1" w:qFormat="1"/>
@@ -3610,6 +3621,7 @@
     <w:lsdException w:name="HTML Sample" w:semiHidden="1" w:unhideWhenUsed="1"/>
     <w:lsdException w:name="HTML Typewriter" w:semiHidden="1" w:unhideWhenUsed="1"/>
     <w:lsdException w:name="HTML Variable" w:semiHidden="1" w:unhideWhenUsed="1"/>
+    <w:lsdException w:name="Normal Table" w:semiHidden="1" w:unhideWhenUsed="1"/>
     <w:lsdException w:name="annotation subject" w:semiHidden="1" w:unhideWhenUsed="1"/>
     <w:lsdException w:name="No List" w:semiHidden="1" w:unhideWhenUsed="1"/>
     <w:lsdException w:name="Outline List 1" w:semiHidden="1" w:unhideWhenUsed="1"/>
@@ -3655,9 +3667,11 @@
     <w:lsdException w:name="Table Subtle 1" w:semiHidden="1" w:unhideWhenUsed="1"/>
     <w:lsdException w:name="Table Subtle 2" w:semiHidden="1" w:unhideWhenUsed="1"/>
     <w:lsdException w:name="Table Web 1" w:semiHidden="1" w:unhideWhenUsed="1"/>
+    <w:lsdException w:name="Table Web 2" w:semiHidden="1" w:unhideWhenUsed="1"/>
     <w:lsdException w:name="Table Web 3" w:semiHidden="1" w:unhideWhenUsed="1"/>
     <w:lsdException w:name="Balloon Text" w:semiHidden="1" w:unhideWhenUsed="1"/>
     <w:lsdException w:name="Table Grid" w:uiPriority="39"/>
+    <w:lsdException w:name="Table Theme" w:semiHidden="1" w:unhideWhenUsed="1"/>
     <w:lsdException w:name="Placeholder Text" w:semiHidden="1"/>
     <w:lsdException w:name="No Spacing" w:uiPriority="1" w:qFormat="1"/>
     <w:lsdException w:name="Light Shading" w:uiPriority="60"/>
@@ -3874,7 +3888,6 @@
     <w:lsdException w:name="List Table 6 Colorful Accent 6" w:uiPriority="51"/>
     <w:lsdException w:name="List Table 7 Colorful Accent 6" w:uiPriority="52"/>
     <w:lsdException w:name="Mention" w:semiHidden="1" w:unhideWhenUsed="1"/>
-    <w:lsdException w:name="Smart Hyperlink" w:semiHidden="1" w:unhideWhenUsed="1"/>
   </w:latentStyles>
   <w:style w:type="paragraph" w:default="1" w:styleId="Normal">
     <w:name w:val="Normal"/>
@@ -4645,10 +4658,9 @@
 </file>
 
 <file path=customXml/itemProps1.xml><?xml version="1.0" encoding="utf-8"?>
-<ds:datastoreItem xmlns:ds="http://schemas.openxmlformats.org/officeDocument/2006/customXml" ds:itemID="{43097A42-ED94-0B4D-AB1F-A4ABFD8B0245}">
+<ds:datastoreItem xmlns:ds="http://schemas.openxmlformats.org/officeDocument/2006/customXml" ds:itemID="{9336CF43-BD78-4BFA-9F36-4445D1E22248}">
   <ds:schemaRefs>
     <ds:schemaRef ds:uri="http://schemas.openxmlformats.org/officeDocument/2006/bibliography"/>
-    <ds:schemaRef ds:uri="http://www.w3.org/2000/xmlns/"/>
   </ds:schemaRefs>
 </ds:datastoreItem>
 </file>
</xml_diff>